<commit_message>
Initial Code on Units, Commands, and Grids
Abstract class Unit that all enemies and vehicles will derive from. Unit implements movement.
Command classes to register commands for each unit.
Grid to handle handle positioning of units within each grid, and who is occupying
</commit_message>
<xml_diff>
--- a/Documents/Reverse Frogger Design Document.docx
+++ b/Documents/Reverse Frogger Design Document.docx
@@ -4693,6 +4693,9 @@
     <w:p>
       <w:pPr>
         <w:spacing w:before="240" w:after="240"/>
+        <w:rPr>
+          <w:lang w:val="en-SG"/>
+        </w:rPr>
       </w:pPr>
       <w:r>
         <w:t>Skills:</w:t>
@@ -4720,6 +4723,23 @@
       <w:r>
         <w:br/>
         <w:t>6. Boost Vehicle (3pts): +1 speed to a vehicle on that turn (overriding max speed)</w:t>
+      </w:r>
+      <w:r>
+        <w:br/>
+        <w:t xml:space="preserve">7. </w:t>
+      </w:r>
+      <w:r>
+        <w:rPr>
+          <w:rFonts w:eastAsia="Arial"/>
+        </w:rPr>
+        <w:t>Disable Enemy (3pts): stop an enemy, make it skip a turn</w:t>
+      </w:r>
+      <w:r>
+        <w:rPr>
+          <w:rFonts w:eastAsia="Arial"/>
+        </w:rPr>
+        <w:br/>
+        <w:t>8. Boost Enemy (3pts): +1 speed to every movement of the enemy in its pattern</w:t>
       </w:r>
     </w:p>
     <w:p>
@@ -6105,7 +6125,7 @@
   <w:docDefaults>
     <w:rPrDefault>
       <w:rPr>
-        <w:rFonts w:ascii="Arial" w:eastAsia="Arial" w:hAnsi="Arial" w:cs="Arial"/>
+        <w:rFonts w:ascii="Arial" w:eastAsia="SimSun" w:hAnsi="Arial" w:cs="Arial"/>
         <w:sz w:val="22"/>
         <w:szCs w:val="22"/>
         <w:lang w:val="en" w:eastAsia="zh-CN" w:bidi="ar-SA"/>

</xml_diff>

<commit_message>
Added remaining enemy classes
Code written for new enemy classes but is currently untested. Will verify and validate next.

New enemy classes added: Brute, Charger, Jumper, Vaulter, Shield (L/R), Flatten, Bloat, BabyForesight
</commit_message>
<xml_diff>
--- a/Documents/Reverse Frogger Design Document.docx
+++ b/Documents/Reverse Frogger Design Document.docx
@@ -75,15 +75,7 @@
         <w:t>Game Summary</w:t>
       </w:r>
       <w:r>
-        <w:t xml:space="preserve">: Direct flow of traffic to prevent any frogs from crossing the road! Then reverse the </w:t>
-      </w:r>
-      <w:proofErr w:type="gramStart"/>
-      <w:r>
-        <w:t>roles, and</w:t>
-      </w:r>
-      <w:proofErr w:type="gramEnd"/>
-      <w:r>
-        <w:t xml:space="preserve"> lead the frogs to victory. </w:t>
+        <w:t xml:space="preserve">: Direct flow of traffic to prevent any frogs from crossing the road! Then reverse the roles, and lead the frogs to victory. </w:t>
       </w:r>
     </w:p>
     <w:p>
@@ -97,23 +89,7 @@
         <w:t>Game Outline</w:t>
       </w:r>
       <w:r>
-        <w:t xml:space="preserve">: Frogs are trying to cross the road again and this time, they come better prepared than before. They have trained and upgraded themselves in different combat and defense </w:t>
-      </w:r>
-      <w:proofErr w:type="gramStart"/>
-      <w:r>
-        <w:t>capabilities, and</w:t>
-      </w:r>
-      <w:proofErr w:type="gramEnd"/>
-      <w:r>
-        <w:t xml:space="preserve"> are employing advanced strategies to cross the road tactically. We do not want to induce panic among the </w:t>
-      </w:r>
-      <w:proofErr w:type="gramStart"/>
-      <w:r>
-        <w:t>humans</w:t>
-      </w:r>
-      <w:proofErr w:type="gramEnd"/>
-      <w:r>
-        <w:t xml:space="preserve"> so we have to deal with the frogs naturally, and that is using the morning rush-hour traffic on the road. By influencing the flow of traffic, we will put a stop to the frogs’ advances! We as humans must not let them cross it, or else… </w:t>
+        <w:t xml:space="preserve">: Frogs are trying to cross the road again and this time, they come better prepared than before. They have trained and upgraded themselves in different combat and defense capabilities, and are employing advanced strategies to cross the road tactically. We do not want to induce panic among the humans so we have to deal with the frogs naturally, and that is using the morning rush-hour traffic on the road. By influencing the flow of traffic, we will put a stop to the frogs’ advances! We as humans must not let them cross it, or else… </w:t>
       </w:r>
     </w:p>
     <w:p>
@@ -279,15 +255,7 @@
         <w:spacing w:before="240" w:after="240"/>
       </w:pPr>
       <w:r>
-        <w:t xml:space="preserve">Lane adjustment controls </w:t>
-      </w:r>
-      <w:proofErr w:type="gramStart"/>
-      <w:r>
-        <w:t>( +</w:t>
-      </w:r>
-      <w:proofErr w:type="gramEnd"/>
-      <w:r>
-        <w:t xml:space="preserve"> / - )</w:t>
+        <w:t>Lane adjustment controls ( + / - )</w:t>
       </w:r>
       <w:r>
         <w:br/>
@@ -319,15 +287,7 @@
         <w:spacing w:before="240" w:after="240"/>
       </w:pPr>
       <w:r>
-        <w:t xml:space="preserve">When selecting a frog, or a vehicle, a </w:t>
-      </w:r>
-      <w:proofErr w:type="gramStart"/>
-      <w:r>
-        <w:t>pop up</w:t>
-      </w:r>
-      <w:proofErr w:type="gramEnd"/>
-      <w:r>
-        <w:t xml:space="preserve"> UI shows additional details of that frog/vehicle. </w:t>
+        <w:t xml:space="preserve">When selecting a frog, or a vehicle, a pop up UI shows additional details of that frog/vehicle. </w:t>
       </w:r>
       <w:r>
         <w:br/>
@@ -352,11 +312,9 @@
         <w:lastRenderedPageBreak/>
         <w:t>Enemy Types</w:t>
       </w:r>
-      <w:proofErr w:type="gramStart"/>
       <w:r>
         <w:t xml:space="preserve">   (</w:t>
       </w:r>
-      <w:proofErr w:type="gramEnd"/>
       <w:r>
         <w:rPr>
           <w:sz w:val="16"/>
@@ -670,36 +628,74 @@
         <w:tc>
           <w:tcPr>
             <w:tcW w:w="990" w:type="dxa"/>
-            <w:shd w:val="clear" w:color="auto" w:fill="auto"/>
-            <w:tcMar>
-              <w:top w:w="100" w:type="dxa"/>
-              <w:left w:w="100" w:type="dxa"/>
-              <w:bottom w:w="100" w:type="dxa"/>
-              <w:right w:w="100" w:type="dxa"/>
-            </w:tcMar>
-          </w:tcPr>
-          <w:p>
-            <w:pPr>
-              <w:widowControl w:val="0"/>
-              <w:pBdr>
-                <w:top w:val="nil"/>
-                <w:left w:val="nil"/>
-                <w:bottom w:val="nil"/>
-                <w:right w:val="nil"/>
-                <w:between w:val="nil"/>
-              </w:pBdr>
-              <w:spacing w:line="240" w:lineRule="auto"/>
-              <w:rPr>
-                <w:sz w:val="18"/>
-                <w:szCs w:val="18"/>
-              </w:rPr>
-            </w:pPr>
-            <w:r>
-              <w:rPr>
-                <w:sz w:val="18"/>
-                <w:szCs w:val="18"/>
-              </w:rPr>
-              <w:t>Grunt</w:t>
+            <w:shd w:val="clear" w:color="auto" w:fill="92D050"/>
+            <w:tcMar>
+              <w:top w:w="100" w:type="dxa"/>
+              <w:left w:w="100" w:type="dxa"/>
+              <w:bottom w:w="100" w:type="dxa"/>
+              <w:right w:w="100" w:type="dxa"/>
+            </w:tcMar>
+          </w:tcPr>
+          <w:p>
+            <w:pPr>
+              <w:widowControl w:val="0"/>
+              <w:pBdr>
+                <w:top w:val="nil"/>
+                <w:left w:val="nil"/>
+                <w:bottom w:val="nil"/>
+                <w:right w:val="nil"/>
+                <w:between w:val="nil"/>
+              </w:pBdr>
+              <w:spacing w:line="240" w:lineRule="auto"/>
+              <w:rPr>
+                <w:sz w:val="18"/>
+                <w:szCs w:val="18"/>
+              </w:rPr>
+            </w:pPr>
+            <w:r>
+              <w:rPr>
+                <w:sz w:val="18"/>
+                <w:szCs w:val="18"/>
+              </w:rPr>
+              <w:t>Soldier</w:t>
+            </w:r>
+          </w:p>
+          <w:p>
+            <w:pPr>
+              <w:widowControl w:val="0"/>
+              <w:pBdr>
+                <w:top w:val="nil"/>
+                <w:left w:val="nil"/>
+                <w:bottom w:val="nil"/>
+                <w:right w:val="nil"/>
+                <w:between w:val="nil"/>
+              </w:pBdr>
+              <w:spacing w:line="240" w:lineRule="auto"/>
+              <w:rPr>
+                <w:sz w:val="14"/>
+                <w:szCs w:val="14"/>
+              </w:rPr>
+            </w:pPr>
+            <w:r>
+              <w:rPr>
+                <w:sz w:val="14"/>
+                <w:szCs w:val="14"/>
+              </w:rPr>
+              <w:t>(</w:t>
+            </w:r>
+            <w:r>
+              <w:rPr>
+                <w:sz w:val="14"/>
+                <w:szCs w:val="14"/>
+              </w:rPr>
+              <w:t>Green O</w:t>
+            </w:r>
+            <w:r>
+              <w:rPr>
+                <w:sz w:val="14"/>
+                <w:szCs w:val="14"/>
+              </w:rPr>
+              <w:t>)</w:t>
             </w:r>
           </w:p>
         </w:tc>
@@ -940,7 +936,7 @@
         <w:tc>
           <w:tcPr>
             <w:tcW w:w="990" w:type="dxa"/>
-            <w:shd w:val="clear" w:color="auto" w:fill="auto"/>
+            <w:shd w:val="clear" w:color="auto" w:fill="92D050"/>
             <w:tcMar>
               <w:top w:w="100" w:type="dxa"/>
               <w:left w:w="100" w:type="dxa"/>
@@ -970,6 +966,58 @@
                 <w:szCs w:val="18"/>
               </w:rPr>
               <w:t>Brute</w:t>
+            </w:r>
+          </w:p>
+          <w:p>
+            <w:pPr>
+              <w:widowControl w:val="0"/>
+              <w:pBdr>
+                <w:top w:val="nil"/>
+                <w:left w:val="nil"/>
+                <w:bottom w:val="nil"/>
+                <w:right w:val="nil"/>
+                <w:between w:val="nil"/>
+              </w:pBdr>
+              <w:spacing w:line="240" w:lineRule="auto"/>
+              <w:rPr>
+                <w:sz w:val="18"/>
+                <w:szCs w:val="18"/>
+              </w:rPr>
+            </w:pPr>
+            <w:r>
+              <w:rPr>
+                <w:sz w:val="14"/>
+                <w:szCs w:val="14"/>
+              </w:rPr>
+              <w:t>(</w:t>
+            </w:r>
+            <w:r>
+              <w:rPr>
+                <w:sz w:val="14"/>
+                <w:szCs w:val="14"/>
+              </w:rPr>
+              <w:t>Dark</w:t>
+            </w:r>
+            <w:r>
+              <w:rPr>
+                <w:sz w:val="14"/>
+                <w:szCs w:val="14"/>
+              </w:rPr>
+              <w:t xml:space="preserve"> Red</w:t>
+            </w:r>
+            <w:r>
+              <w:rPr>
+                <w:sz w:val="14"/>
+                <w:szCs w:val="14"/>
+              </w:rPr>
+              <w:t xml:space="preserve"> O</w:t>
+            </w:r>
+            <w:r>
+              <w:rPr>
+                <w:sz w:val="14"/>
+                <w:szCs w:val="14"/>
+              </w:rPr>
+              <w:t>)</w:t>
             </w:r>
           </w:p>
         </w:tc>
@@ -1266,7 +1314,7 @@
         <w:tc>
           <w:tcPr>
             <w:tcW w:w="990" w:type="dxa"/>
-            <w:shd w:val="clear" w:color="auto" w:fill="auto"/>
+            <w:shd w:val="clear" w:color="auto" w:fill="92D050"/>
             <w:tcMar>
               <w:top w:w="100" w:type="dxa"/>
               <w:left w:w="100" w:type="dxa"/>
@@ -1296,6 +1344,51 @@
                 <w:szCs w:val="18"/>
               </w:rPr>
               <w:t>Skater</w:t>
+            </w:r>
+          </w:p>
+          <w:p>
+            <w:pPr>
+              <w:widowControl w:val="0"/>
+              <w:pBdr>
+                <w:top w:val="nil"/>
+                <w:left w:val="nil"/>
+                <w:bottom w:val="nil"/>
+                <w:right w:val="nil"/>
+                <w:between w:val="nil"/>
+              </w:pBdr>
+              <w:spacing w:line="240" w:lineRule="auto"/>
+              <w:rPr>
+                <w:sz w:val="18"/>
+                <w:szCs w:val="18"/>
+              </w:rPr>
+            </w:pPr>
+            <w:r>
+              <w:rPr>
+                <w:sz w:val="14"/>
+                <w:szCs w:val="14"/>
+              </w:rPr>
+              <w:t>(</w:t>
+            </w:r>
+            <w:r>
+              <w:rPr>
+                <w:sz w:val="14"/>
+                <w:szCs w:val="14"/>
+              </w:rPr>
+              <w:t>Yellow</w:t>
+            </w:r>
+            <w:r>
+              <w:rPr>
+                <w:sz w:val="14"/>
+                <w:szCs w:val="14"/>
+              </w:rPr>
+              <w:t xml:space="preserve"> O</w:t>
+            </w:r>
+            <w:r>
+              <w:rPr>
+                <w:sz w:val="14"/>
+                <w:szCs w:val="14"/>
+              </w:rPr>
+              <w:t>)</w:t>
             </w:r>
           </w:p>
         </w:tc>
@@ -1536,7 +1629,7 @@
         <w:tc>
           <w:tcPr>
             <w:tcW w:w="990" w:type="dxa"/>
-            <w:shd w:val="clear" w:color="auto" w:fill="auto"/>
+            <w:shd w:val="clear" w:color="auto" w:fill="92D050"/>
             <w:tcMar>
               <w:top w:w="100" w:type="dxa"/>
               <w:left w:w="100" w:type="dxa"/>
@@ -1568,6 +1661,51 @@
               <w:t>Sprinter</w:t>
             </w:r>
           </w:p>
+          <w:p>
+            <w:pPr>
+              <w:widowControl w:val="0"/>
+              <w:pBdr>
+                <w:top w:val="nil"/>
+                <w:left w:val="nil"/>
+                <w:bottom w:val="nil"/>
+                <w:right w:val="nil"/>
+                <w:between w:val="nil"/>
+              </w:pBdr>
+              <w:spacing w:line="240" w:lineRule="auto"/>
+              <w:rPr>
+                <w:sz w:val="18"/>
+                <w:szCs w:val="18"/>
+              </w:rPr>
+            </w:pPr>
+            <w:r>
+              <w:rPr>
+                <w:sz w:val="14"/>
+                <w:szCs w:val="14"/>
+              </w:rPr>
+              <w:t>(</w:t>
+            </w:r>
+            <w:r>
+              <w:rPr>
+                <w:sz w:val="14"/>
+                <w:szCs w:val="14"/>
+              </w:rPr>
+              <w:t>Red</w:t>
+            </w:r>
+            <w:r>
+              <w:rPr>
+                <w:sz w:val="14"/>
+                <w:szCs w:val="14"/>
+              </w:rPr>
+              <w:t xml:space="preserve"> O</w:t>
+            </w:r>
+            <w:r>
+              <w:rPr>
+                <w:sz w:val="14"/>
+                <w:szCs w:val="14"/>
+              </w:rPr>
+              <w:t>)</w:t>
+            </w:r>
+          </w:p>
         </w:tc>
         <w:tc>
           <w:tcPr>
@@ -1601,17 +1739,8 @@
                 <w:sz w:val="18"/>
                 <w:szCs w:val="18"/>
               </w:rPr>
-              <w:t xml:space="preserve">Forward 2 </w:t>
-            </w:r>
-            <w:proofErr w:type="gramStart"/>
-            <w:r>
-              <w:rPr>
-                <w:sz w:val="18"/>
-                <w:szCs w:val="18"/>
-              </w:rPr>
-              <w:t>step</w:t>
-            </w:r>
-            <w:proofErr w:type="gramEnd"/>
+              <w:t>Forward 2 step</w:t>
+            </w:r>
           </w:p>
         </w:tc>
         <w:tc>
@@ -1632,6 +1761,7 @@
               <w:rPr>
                 <w:sz w:val="18"/>
                 <w:szCs w:val="18"/>
+                <w:lang w:val="en-SG"/>
               </w:rPr>
             </w:pPr>
             <w:r>
@@ -1655,17 +1785,8 @@
                 <w:sz w:val="18"/>
                 <w:szCs w:val="18"/>
               </w:rPr>
-              <w:t xml:space="preserve">: remain on spot, and skip 2 </w:t>
-            </w:r>
-            <w:proofErr w:type="gramStart"/>
-            <w:r>
-              <w:rPr>
-                <w:sz w:val="18"/>
-                <w:szCs w:val="18"/>
-              </w:rPr>
-              <w:t>turn</w:t>
-            </w:r>
-            <w:proofErr w:type="gramEnd"/>
+              <w:t>: remain on spot, and skip 2 turn</w:t>
+            </w:r>
           </w:p>
           <w:p>
             <w:pPr>
@@ -1834,7 +1955,7 @@
         <w:tc>
           <w:tcPr>
             <w:tcW w:w="990" w:type="dxa"/>
-            <w:shd w:val="clear" w:color="auto" w:fill="auto"/>
+            <w:shd w:val="clear" w:color="auto" w:fill="92D050"/>
             <w:tcMar>
               <w:top w:w="100" w:type="dxa"/>
               <w:left w:w="100" w:type="dxa"/>
@@ -1864,6 +1985,51 @@
                 <w:szCs w:val="18"/>
               </w:rPr>
               <w:t>Charger</w:t>
+            </w:r>
+          </w:p>
+          <w:p>
+            <w:pPr>
+              <w:widowControl w:val="0"/>
+              <w:pBdr>
+                <w:top w:val="nil"/>
+                <w:left w:val="nil"/>
+                <w:bottom w:val="nil"/>
+                <w:right w:val="nil"/>
+                <w:between w:val="nil"/>
+              </w:pBdr>
+              <w:spacing w:line="240" w:lineRule="auto"/>
+              <w:rPr>
+                <w:sz w:val="18"/>
+                <w:szCs w:val="18"/>
+              </w:rPr>
+            </w:pPr>
+            <w:r>
+              <w:rPr>
+                <w:sz w:val="14"/>
+                <w:szCs w:val="14"/>
+              </w:rPr>
+              <w:t>(</w:t>
+            </w:r>
+            <w:r>
+              <w:rPr>
+                <w:sz w:val="14"/>
+                <w:szCs w:val="14"/>
+              </w:rPr>
+              <w:t>Orange</w:t>
+            </w:r>
+            <w:r>
+              <w:rPr>
+                <w:sz w:val="14"/>
+                <w:szCs w:val="14"/>
+              </w:rPr>
+              <w:t xml:space="preserve"> O</w:t>
+            </w:r>
+            <w:r>
+              <w:rPr>
+                <w:sz w:val="14"/>
+                <w:szCs w:val="14"/>
+              </w:rPr>
+              <w:t>)</w:t>
             </w:r>
           </w:p>
         </w:tc>
@@ -2137,7 +2303,7 @@
         <w:tc>
           <w:tcPr>
             <w:tcW w:w="990" w:type="dxa"/>
-            <w:shd w:val="clear" w:color="auto" w:fill="auto"/>
+            <w:shd w:val="clear" w:color="auto" w:fill="92D050"/>
             <w:tcMar>
               <w:top w:w="100" w:type="dxa"/>
               <w:left w:w="100" w:type="dxa"/>
@@ -2167,6 +2333,51 @@
                 <w:szCs w:val="18"/>
               </w:rPr>
               <w:t>Jumper</w:t>
+            </w:r>
+          </w:p>
+          <w:p>
+            <w:pPr>
+              <w:widowControl w:val="0"/>
+              <w:pBdr>
+                <w:top w:val="nil"/>
+                <w:left w:val="nil"/>
+                <w:bottom w:val="nil"/>
+                <w:right w:val="nil"/>
+                <w:between w:val="nil"/>
+              </w:pBdr>
+              <w:spacing w:line="240" w:lineRule="auto"/>
+              <w:rPr>
+                <w:sz w:val="18"/>
+                <w:szCs w:val="18"/>
+              </w:rPr>
+            </w:pPr>
+            <w:r>
+              <w:rPr>
+                <w:sz w:val="14"/>
+                <w:szCs w:val="14"/>
+              </w:rPr>
+              <w:t>(</w:t>
+            </w:r>
+            <w:r>
+              <w:rPr>
+                <w:sz w:val="14"/>
+                <w:szCs w:val="14"/>
+              </w:rPr>
+              <w:t>Purple</w:t>
+            </w:r>
+            <w:r>
+              <w:rPr>
+                <w:sz w:val="14"/>
+                <w:szCs w:val="14"/>
+              </w:rPr>
+              <w:t xml:space="preserve"> O</w:t>
+            </w:r>
+            <w:r>
+              <w:rPr>
+                <w:sz w:val="14"/>
+                <w:szCs w:val="14"/>
+              </w:rPr>
+              <w:t>)</w:t>
             </w:r>
           </w:p>
         </w:tc>
@@ -2439,36 +2650,104 @@
         <w:tc>
           <w:tcPr>
             <w:tcW w:w="990" w:type="dxa"/>
-            <w:shd w:val="clear" w:color="auto" w:fill="auto"/>
-            <w:tcMar>
-              <w:top w:w="100" w:type="dxa"/>
-              <w:left w:w="100" w:type="dxa"/>
-              <w:bottom w:w="100" w:type="dxa"/>
-              <w:right w:w="100" w:type="dxa"/>
-            </w:tcMar>
-          </w:tcPr>
-          <w:p>
-            <w:pPr>
-              <w:widowControl w:val="0"/>
-              <w:pBdr>
-                <w:top w:val="nil"/>
-                <w:left w:val="nil"/>
-                <w:bottom w:val="nil"/>
-                <w:right w:val="nil"/>
-                <w:between w:val="nil"/>
-              </w:pBdr>
-              <w:spacing w:line="240" w:lineRule="auto"/>
-              <w:rPr>
-                <w:sz w:val="18"/>
-                <w:szCs w:val="18"/>
-              </w:rPr>
-            </w:pPr>
-            <w:r>
-              <w:rPr>
-                <w:sz w:val="18"/>
-                <w:szCs w:val="18"/>
-              </w:rPr>
-              <w:t>Vaulter</w:t>
+            <w:shd w:val="clear" w:color="auto" w:fill="92D050"/>
+            <w:tcMar>
+              <w:top w:w="100" w:type="dxa"/>
+              <w:left w:w="100" w:type="dxa"/>
+              <w:bottom w:w="100" w:type="dxa"/>
+              <w:right w:w="100" w:type="dxa"/>
+            </w:tcMar>
+          </w:tcPr>
+          <w:p>
+            <w:pPr>
+              <w:widowControl w:val="0"/>
+              <w:pBdr>
+                <w:top w:val="nil"/>
+                <w:left w:val="nil"/>
+                <w:bottom w:val="nil"/>
+                <w:right w:val="nil"/>
+                <w:between w:val="nil"/>
+              </w:pBdr>
+              <w:spacing w:line="240" w:lineRule="auto"/>
+              <w:rPr>
+                <w:sz w:val="18"/>
+                <w:szCs w:val="18"/>
+                <w:shd w:val="clear" w:color="auto" w:fill="92D050"/>
+              </w:rPr>
+            </w:pPr>
+            <w:r>
+              <w:rPr>
+                <w:sz w:val="18"/>
+                <w:szCs w:val="18"/>
+              </w:rPr>
+              <w:t>V</w:t>
+            </w:r>
+            <w:r>
+              <w:rPr>
+                <w:sz w:val="18"/>
+                <w:szCs w:val="18"/>
+                <w:shd w:val="clear" w:color="auto" w:fill="92D050"/>
+              </w:rPr>
+              <w:t>aulter</w:t>
+            </w:r>
+          </w:p>
+          <w:p>
+            <w:pPr>
+              <w:widowControl w:val="0"/>
+              <w:pBdr>
+                <w:top w:val="nil"/>
+                <w:left w:val="nil"/>
+                <w:bottom w:val="nil"/>
+                <w:right w:val="nil"/>
+                <w:between w:val="nil"/>
+              </w:pBdr>
+              <w:spacing w:line="240" w:lineRule="auto"/>
+              <w:rPr>
+                <w:sz w:val="18"/>
+                <w:szCs w:val="18"/>
+              </w:rPr>
+            </w:pPr>
+            <w:r>
+              <w:rPr>
+                <w:sz w:val="14"/>
+                <w:szCs w:val="14"/>
+              </w:rPr>
+              <w:t>(</w:t>
+            </w:r>
+            <w:r>
+              <w:rPr>
+                <w:sz w:val="14"/>
+                <w:szCs w:val="14"/>
+              </w:rPr>
+              <w:t xml:space="preserve">Light </w:t>
+            </w:r>
+            <w:r>
+              <w:rPr>
+                <w:sz w:val="14"/>
+                <w:szCs w:val="14"/>
+              </w:rPr>
+              <w:t>Purple</w:t>
+            </w:r>
+            <w:r>
+              <w:rPr>
+                <w:sz w:val="14"/>
+                <w:szCs w:val="14"/>
+              </w:rPr>
+              <w:t xml:space="preserve"> O</w:t>
+            </w:r>
+            <w:r>
+              <w:rPr>
+                <w:sz w:val="14"/>
+                <w:szCs w:val="14"/>
+              </w:rPr>
+              <w:t xml:space="preserve"> with stick</w:t>
+            </w:r>
+            <w:r>
+              <w:rPr>
+                <w:sz w:val="14"/>
+                <w:szCs w:val="14"/>
+              </w:rPr>
+              <w:t>)</w:t>
             </w:r>
           </w:p>
         </w:tc>
@@ -2749,14 +3028,38 @@
         <w:tc>
           <w:tcPr>
             <w:tcW w:w="990" w:type="dxa"/>
-            <w:shd w:val="clear" w:color="auto" w:fill="auto"/>
-            <w:tcMar>
-              <w:top w:w="100" w:type="dxa"/>
-              <w:left w:w="100" w:type="dxa"/>
-              <w:bottom w:w="100" w:type="dxa"/>
-              <w:right w:w="100" w:type="dxa"/>
-            </w:tcMar>
-          </w:tcPr>
+            <w:shd w:val="clear" w:color="auto" w:fill="92D050"/>
+            <w:tcMar>
+              <w:top w:w="100" w:type="dxa"/>
+              <w:left w:w="100" w:type="dxa"/>
+              <w:bottom w:w="100" w:type="dxa"/>
+              <w:right w:w="100" w:type="dxa"/>
+            </w:tcMar>
+          </w:tcPr>
+          <w:p>
+            <w:pPr>
+              <w:widowControl w:val="0"/>
+              <w:pBdr>
+                <w:top w:val="nil"/>
+                <w:left w:val="nil"/>
+                <w:bottom w:val="nil"/>
+                <w:right w:val="nil"/>
+                <w:between w:val="nil"/>
+              </w:pBdr>
+              <w:spacing w:line="240" w:lineRule="auto"/>
+              <w:rPr>
+                <w:sz w:val="18"/>
+                <w:szCs w:val="18"/>
+              </w:rPr>
+            </w:pPr>
+            <w:r>
+              <w:rPr>
+                <w:sz w:val="18"/>
+                <w:szCs w:val="18"/>
+              </w:rPr>
+              <w:t>Baby</w:t>
+            </w:r>
+          </w:p>
           <w:p>
             <w:pPr>
               <w:widowControl w:val="0"/>
@@ -2779,6 +3082,51 @@
                 <w:szCs w:val="18"/>
               </w:rPr>
               <w:t>Foresight</w:t>
+            </w:r>
+          </w:p>
+          <w:p>
+            <w:pPr>
+              <w:widowControl w:val="0"/>
+              <w:pBdr>
+                <w:top w:val="nil"/>
+                <w:left w:val="nil"/>
+                <w:bottom w:val="nil"/>
+                <w:right w:val="nil"/>
+                <w:between w:val="nil"/>
+              </w:pBdr>
+              <w:spacing w:line="240" w:lineRule="auto"/>
+              <w:rPr>
+                <w:sz w:val="18"/>
+                <w:szCs w:val="18"/>
+              </w:rPr>
+            </w:pPr>
+            <w:r>
+              <w:rPr>
+                <w:sz w:val="14"/>
+                <w:szCs w:val="14"/>
+              </w:rPr>
+              <w:t>(</w:t>
+            </w:r>
+            <w:r>
+              <w:rPr>
+                <w:sz w:val="14"/>
+                <w:szCs w:val="14"/>
+              </w:rPr>
+              <w:t>Grey</w:t>
+            </w:r>
+            <w:r>
+              <w:rPr>
+                <w:sz w:val="14"/>
+                <w:szCs w:val="14"/>
+              </w:rPr>
+              <w:t xml:space="preserve"> O</w:t>
+            </w:r>
+            <w:r>
+              <w:rPr>
+                <w:sz w:val="14"/>
+                <w:szCs w:val="14"/>
+              </w:rPr>
+              <w:t>)</w:t>
             </w:r>
           </w:p>
         </w:tc>
@@ -3091,7 +3439,7 @@
         <w:tc>
           <w:tcPr>
             <w:tcW w:w="990" w:type="dxa"/>
-            <w:shd w:val="clear" w:color="auto" w:fill="auto"/>
+            <w:shd w:val="clear" w:color="auto" w:fill="92D050"/>
             <w:tcMar>
               <w:top w:w="100" w:type="dxa"/>
               <w:left w:w="100" w:type="dxa"/>
@@ -3121,6 +3469,58 @@
                 <w:szCs w:val="18"/>
               </w:rPr>
               <w:t>Shield (L/R)</w:t>
+            </w:r>
+          </w:p>
+          <w:p>
+            <w:pPr>
+              <w:widowControl w:val="0"/>
+              <w:pBdr>
+                <w:top w:val="nil"/>
+                <w:left w:val="nil"/>
+                <w:bottom w:val="nil"/>
+                <w:right w:val="nil"/>
+                <w:between w:val="nil"/>
+              </w:pBdr>
+              <w:spacing w:line="240" w:lineRule="auto"/>
+              <w:rPr>
+                <w:sz w:val="18"/>
+                <w:szCs w:val="18"/>
+              </w:rPr>
+            </w:pPr>
+            <w:r>
+              <w:rPr>
+                <w:sz w:val="14"/>
+                <w:szCs w:val="14"/>
+              </w:rPr>
+              <w:t>(</w:t>
+            </w:r>
+            <w:r>
+              <w:rPr>
+                <w:sz w:val="14"/>
+                <w:szCs w:val="14"/>
+              </w:rPr>
+              <w:t>Green</w:t>
+            </w:r>
+            <w:r>
+              <w:rPr>
+                <w:sz w:val="14"/>
+                <w:szCs w:val="14"/>
+              </w:rPr>
+              <w:t xml:space="preserve"> O</w:t>
+            </w:r>
+            <w:r>
+              <w:rPr>
+                <w:sz w:val="14"/>
+                <w:szCs w:val="14"/>
+              </w:rPr>
+              <w:t xml:space="preserve"> with shield</w:t>
+            </w:r>
+            <w:r>
+              <w:rPr>
+                <w:sz w:val="14"/>
+                <w:szCs w:val="14"/>
+              </w:rPr>
+              <w:t>)</w:t>
             </w:r>
           </w:p>
         </w:tc>
@@ -3361,36 +3761,74 @@
         <w:tc>
           <w:tcPr>
             <w:tcW w:w="990" w:type="dxa"/>
-            <w:shd w:val="clear" w:color="auto" w:fill="auto"/>
-            <w:tcMar>
-              <w:top w:w="100" w:type="dxa"/>
-              <w:left w:w="100" w:type="dxa"/>
-              <w:bottom w:w="100" w:type="dxa"/>
-              <w:right w:w="100" w:type="dxa"/>
-            </w:tcMar>
-          </w:tcPr>
-          <w:p>
-            <w:pPr>
-              <w:widowControl w:val="0"/>
-              <w:pBdr>
-                <w:top w:val="nil"/>
-                <w:left w:val="nil"/>
-                <w:bottom w:val="nil"/>
-                <w:right w:val="nil"/>
-                <w:between w:val="nil"/>
-              </w:pBdr>
-              <w:spacing w:line="240" w:lineRule="auto"/>
-              <w:rPr>
-                <w:sz w:val="18"/>
-                <w:szCs w:val="18"/>
-              </w:rPr>
-            </w:pPr>
-            <w:r>
-              <w:rPr>
-                <w:sz w:val="18"/>
-                <w:szCs w:val="18"/>
-              </w:rPr>
-              <w:t>Bile</w:t>
+            <w:shd w:val="clear" w:color="auto" w:fill="92D050"/>
+            <w:tcMar>
+              <w:top w:w="100" w:type="dxa"/>
+              <w:left w:w="100" w:type="dxa"/>
+              <w:bottom w:w="100" w:type="dxa"/>
+              <w:right w:w="100" w:type="dxa"/>
+            </w:tcMar>
+          </w:tcPr>
+          <w:p>
+            <w:pPr>
+              <w:widowControl w:val="0"/>
+              <w:pBdr>
+                <w:top w:val="nil"/>
+                <w:left w:val="nil"/>
+                <w:bottom w:val="nil"/>
+                <w:right w:val="nil"/>
+                <w:between w:val="nil"/>
+              </w:pBdr>
+              <w:spacing w:line="240" w:lineRule="auto"/>
+              <w:rPr>
+                <w:sz w:val="18"/>
+                <w:szCs w:val="18"/>
+              </w:rPr>
+            </w:pPr>
+            <w:r>
+              <w:rPr>
+                <w:sz w:val="18"/>
+                <w:szCs w:val="18"/>
+              </w:rPr>
+              <w:t>Bloat</w:t>
+            </w:r>
+          </w:p>
+          <w:p>
+            <w:pPr>
+              <w:widowControl w:val="0"/>
+              <w:pBdr>
+                <w:top w:val="nil"/>
+                <w:left w:val="nil"/>
+                <w:bottom w:val="nil"/>
+                <w:right w:val="nil"/>
+                <w:between w:val="nil"/>
+              </w:pBdr>
+              <w:spacing w:line="240" w:lineRule="auto"/>
+              <w:rPr>
+                <w:sz w:val="18"/>
+                <w:szCs w:val="18"/>
+              </w:rPr>
+            </w:pPr>
+            <w:r>
+              <w:rPr>
+                <w:sz w:val="14"/>
+                <w:szCs w:val="14"/>
+              </w:rPr>
+              <w:t>(</w:t>
+            </w:r>
+            <w:r>
+              <w:rPr>
+                <w:sz w:val="14"/>
+                <w:szCs w:val="14"/>
+              </w:rPr>
+              <w:t>Black O</w:t>
+            </w:r>
+            <w:r>
+              <w:rPr>
+                <w:sz w:val="14"/>
+                <w:szCs w:val="14"/>
+              </w:rPr>
+              <w:t>)</w:t>
             </w:r>
           </w:p>
         </w:tc>
@@ -3582,7 +4020,21 @@
                 <w:sz w:val="18"/>
                 <w:szCs w:val="18"/>
               </w:rPr>
-              <w:t xml:space="preserve"> in its track for 1/2 turn</w:t>
+              <w:t xml:space="preserve"> </w:t>
+            </w:r>
+            <w:r>
+              <w:rPr>
+                <w:sz w:val="18"/>
+                <w:szCs w:val="18"/>
+              </w:rPr>
+              <w:t>and remain</w:t>
+            </w:r>
+            <w:r>
+              <w:rPr>
+                <w:sz w:val="18"/>
+                <w:szCs w:val="18"/>
+              </w:rPr>
+              <w:t xml:space="preserve"> for 1/2 turn</w:t>
             </w:r>
           </w:p>
         </w:tc>
@@ -3663,7 +4115,7 @@
         <w:tc>
           <w:tcPr>
             <w:tcW w:w="990" w:type="dxa"/>
-            <w:shd w:val="clear" w:color="auto" w:fill="auto"/>
+            <w:shd w:val="clear" w:color="auto" w:fill="92D050"/>
             <w:tcMar>
               <w:top w:w="100" w:type="dxa"/>
               <w:left w:w="100" w:type="dxa"/>
@@ -3693,6 +4145,44 @@
                 <w:szCs w:val="18"/>
               </w:rPr>
               <w:t>Flatten</w:t>
+            </w:r>
+          </w:p>
+          <w:p>
+            <w:pPr>
+              <w:widowControl w:val="0"/>
+              <w:pBdr>
+                <w:top w:val="nil"/>
+                <w:left w:val="nil"/>
+                <w:bottom w:val="nil"/>
+                <w:right w:val="nil"/>
+                <w:between w:val="nil"/>
+              </w:pBdr>
+              <w:spacing w:line="240" w:lineRule="auto"/>
+              <w:rPr>
+                <w:sz w:val="18"/>
+                <w:szCs w:val="18"/>
+              </w:rPr>
+            </w:pPr>
+            <w:r>
+              <w:rPr>
+                <w:sz w:val="14"/>
+                <w:szCs w:val="14"/>
+              </w:rPr>
+              <w:t>(</w:t>
+            </w:r>
+            <w:r>
+              <w:rPr>
+                <w:sz w:val="14"/>
+                <w:szCs w:val="14"/>
+              </w:rPr>
+              <w:t>Rectangle</w:t>
+            </w:r>
+            <w:r>
+              <w:rPr>
+                <w:sz w:val="14"/>
+                <w:szCs w:val="14"/>
+              </w:rPr>
+              <w:t>)</w:t>
             </w:r>
           </w:p>
         </w:tc>
@@ -3966,15 +4456,7 @@
       </w:r>
       <w:proofErr w:type="spellEnd"/>
       <w:r>
-        <w:t xml:space="preserve"> will follow lane direction, speed is capped by </w:t>
-      </w:r>
-      <w:proofErr w:type="gramStart"/>
-      <w:r>
-        <w:t>max(</w:t>
-      </w:r>
-      <w:proofErr w:type="gramEnd"/>
-      <w:r>
-        <w:t xml:space="preserve">max </w:t>
+        <w:t xml:space="preserve"> will follow lane direction, speed is capped by max(max </w:t>
       </w:r>
       <w:proofErr w:type="spellStart"/>
       <w:r>
@@ -4152,7 +4634,7 @@
         <w:tc>
           <w:tcPr>
             <w:tcW w:w="1395" w:type="dxa"/>
-            <w:shd w:val="clear" w:color="auto" w:fill="auto"/>
+            <w:shd w:val="clear" w:color="auto" w:fill="92D050"/>
             <w:tcMar>
               <w:top w:w="100" w:type="dxa"/>
               <w:left w:w="100" w:type="dxa"/>
@@ -4229,15 +4711,7 @@
               <w:spacing w:line="240" w:lineRule="auto"/>
             </w:pPr>
             <w:r>
-              <w:t xml:space="preserve">Manual </w:t>
-            </w:r>
-            <w:proofErr w:type="gramStart"/>
-            <w:r>
-              <w:t>lane</w:t>
-            </w:r>
-            <w:proofErr w:type="gramEnd"/>
-            <w:r>
-              <w:t xml:space="preserve"> change possible</w:t>
+              <w:t>Manual lane change possible</w:t>
             </w:r>
           </w:p>
         </w:tc>
@@ -4302,28 +4776,28 @@
         <w:tc>
           <w:tcPr>
             <w:tcW w:w="1395" w:type="dxa"/>
-            <w:shd w:val="clear" w:color="auto" w:fill="auto"/>
-            <w:tcMar>
-              <w:top w:w="100" w:type="dxa"/>
-              <w:left w:w="100" w:type="dxa"/>
-              <w:bottom w:w="100" w:type="dxa"/>
-              <w:right w:w="100" w:type="dxa"/>
-            </w:tcMar>
-          </w:tcPr>
-          <w:p>
-            <w:pPr>
-              <w:widowControl w:val="0"/>
-              <w:pBdr>
-                <w:top w:val="nil"/>
-                <w:left w:val="nil"/>
-                <w:bottom w:val="nil"/>
-                <w:right w:val="nil"/>
-                <w:between w:val="nil"/>
-              </w:pBdr>
-              <w:spacing w:line="240" w:lineRule="auto"/>
-            </w:pPr>
-            <w:r>
-              <w:t>Truck</w:t>
+            <w:shd w:val="clear" w:color="auto" w:fill="92D050"/>
+            <w:tcMar>
+              <w:top w:w="100" w:type="dxa"/>
+              <w:left w:w="100" w:type="dxa"/>
+              <w:bottom w:w="100" w:type="dxa"/>
+              <w:right w:w="100" w:type="dxa"/>
+            </w:tcMar>
+          </w:tcPr>
+          <w:p>
+            <w:pPr>
+              <w:widowControl w:val="0"/>
+              <w:pBdr>
+                <w:top w:val="nil"/>
+                <w:left w:val="nil"/>
+                <w:bottom w:val="nil"/>
+                <w:right w:val="nil"/>
+                <w:between w:val="nil"/>
+              </w:pBdr>
+              <w:spacing w:line="240" w:lineRule="auto"/>
+            </w:pPr>
+            <w:r>
+              <w:t>Speedy Car</w:t>
             </w:r>
           </w:p>
         </w:tc>
@@ -4341,6 +4815,13 @@
           <w:p>
             <w:pPr>
               <w:widowControl w:val="0"/>
+              <w:pBdr>
+                <w:top w:val="nil"/>
+                <w:left w:val="nil"/>
+                <w:bottom w:val="nil"/>
+                <w:right w:val="nil"/>
+                <w:between w:val="nil"/>
+              </w:pBdr>
               <w:spacing w:line="240" w:lineRule="auto"/>
             </w:pPr>
             <w:r>
@@ -4362,18 +4843,17 @@
           <w:p>
             <w:pPr>
               <w:widowControl w:val="0"/>
-              <w:spacing w:line="240" w:lineRule="auto"/>
-            </w:pPr>
-            <w:r>
-              <w:t xml:space="preserve">Manual </w:t>
-            </w:r>
-            <w:proofErr w:type="gramStart"/>
-            <w:r>
-              <w:t>lane</w:t>
-            </w:r>
-            <w:proofErr w:type="gramEnd"/>
-            <w:r>
-              <w:t xml:space="preserve"> change possible</w:t>
+              <w:pBdr>
+                <w:top w:val="nil"/>
+                <w:left w:val="nil"/>
+                <w:bottom w:val="nil"/>
+                <w:right w:val="nil"/>
+                <w:between w:val="nil"/>
+              </w:pBdr>
+              <w:spacing w:line="240" w:lineRule="auto"/>
+            </w:pPr>
+            <w:r>
+              <w:t>Manual lane change possible</w:t>
             </w:r>
           </w:p>
         </w:tc>
@@ -4401,7 +4881,7 @@
               <w:spacing w:line="240" w:lineRule="auto"/>
             </w:pPr>
             <w:r>
-              <w:t>2L</w:t>
+              <w:t>1L</w:t>
             </w:r>
           </w:p>
         </w:tc>
@@ -4429,7 +4909,7 @@
               <w:spacing w:line="240" w:lineRule="auto"/>
             </w:pPr>
             <w:r>
-              <w:t>2</w:t>
+              <w:t>4</w:t>
             </w:r>
           </w:p>
         </w:tc>
@@ -4438,28 +4918,28 @@
         <w:tc>
           <w:tcPr>
             <w:tcW w:w="1395" w:type="dxa"/>
-            <w:shd w:val="clear" w:color="auto" w:fill="auto"/>
-            <w:tcMar>
-              <w:top w:w="100" w:type="dxa"/>
-              <w:left w:w="100" w:type="dxa"/>
-              <w:bottom w:w="100" w:type="dxa"/>
-              <w:right w:w="100" w:type="dxa"/>
-            </w:tcMar>
-          </w:tcPr>
-          <w:p>
-            <w:pPr>
-              <w:widowControl w:val="0"/>
-              <w:pBdr>
-                <w:top w:val="nil"/>
-                <w:left w:val="nil"/>
-                <w:bottom w:val="nil"/>
-                <w:right w:val="nil"/>
-                <w:between w:val="nil"/>
-              </w:pBdr>
-              <w:spacing w:line="240" w:lineRule="auto"/>
-            </w:pPr>
-            <w:r>
-              <w:t>Bus</w:t>
+            <w:shd w:val="clear" w:color="auto" w:fill="92D050"/>
+            <w:tcMar>
+              <w:top w:w="100" w:type="dxa"/>
+              <w:left w:w="100" w:type="dxa"/>
+              <w:bottom w:w="100" w:type="dxa"/>
+              <w:right w:w="100" w:type="dxa"/>
+            </w:tcMar>
+          </w:tcPr>
+          <w:p>
+            <w:pPr>
+              <w:widowControl w:val="0"/>
+              <w:pBdr>
+                <w:top w:val="nil"/>
+                <w:left w:val="nil"/>
+                <w:bottom w:val="nil"/>
+                <w:right w:val="nil"/>
+                <w:between w:val="nil"/>
+              </w:pBdr>
+              <w:spacing w:line="240" w:lineRule="auto"/>
+            </w:pPr>
+            <w:r>
+              <w:t>Truck</w:t>
             </w:r>
           </w:p>
         </w:tc>
@@ -4501,15 +4981,7 @@
               <w:spacing w:line="240" w:lineRule="auto"/>
             </w:pPr>
             <w:r>
-              <w:t xml:space="preserve">Manual </w:t>
-            </w:r>
-            <w:proofErr w:type="gramStart"/>
-            <w:r>
-              <w:t>lane</w:t>
-            </w:r>
-            <w:proofErr w:type="gramEnd"/>
-            <w:r>
-              <w:t xml:space="preserve"> change possible</w:t>
+              <w:t>Manual lane change possible</w:t>
             </w:r>
           </w:p>
         </w:tc>
@@ -4537,7 +5009,7 @@
               <w:spacing w:line="240" w:lineRule="auto"/>
             </w:pPr>
             <w:r>
-              <w:t>3L</w:t>
+              <w:t>2L</w:t>
             </w:r>
           </w:p>
         </w:tc>
@@ -4565,7 +5037,7 @@
               <w:spacing w:line="240" w:lineRule="auto"/>
             </w:pPr>
             <w:r>
-              <w:t>1</w:t>
+              <w:t>2</w:t>
             </w:r>
           </w:p>
         </w:tc>
@@ -4574,28 +5046,28 @@
         <w:tc>
           <w:tcPr>
             <w:tcW w:w="1395" w:type="dxa"/>
-            <w:shd w:val="clear" w:color="auto" w:fill="auto"/>
-            <w:tcMar>
-              <w:top w:w="100" w:type="dxa"/>
-              <w:left w:w="100" w:type="dxa"/>
-              <w:bottom w:w="100" w:type="dxa"/>
-              <w:right w:w="100" w:type="dxa"/>
-            </w:tcMar>
-          </w:tcPr>
-          <w:p>
-            <w:pPr>
-              <w:widowControl w:val="0"/>
-              <w:pBdr>
-                <w:top w:val="nil"/>
-                <w:left w:val="nil"/>
-                <w:bottom w:val="nil"/>
-                <w:right w:val="nil"/>
-                <w:between w:val="nil"/>
-              </w:pBdr>
-              <w:spacing w:line="240" w:lineRule="auto"/>
-            </w:pPr>
-            <w:r>
-              <w:t>Motorbike</w:t>
+            <w:shd w:val="clear" w:color="auto" w:fill="92D050"/>
+            <w:tcMar>
+              <w:top w:w="100" w:type="dxa"/>
+              <w:left w:w="100" w:type="dxa"/>
+              <w:bottom w:w="100" w:type="dxa"/>
+              <w:right w:w="100" w:type="dxa"/>
+            </w:tcMar>
+          </w:tcPr>
+          <w:p>
+            <w:pPr>
+              <w:widowControl w:val="0"/>
+              <w:pBdr>
+                <w:top w:val="nil"/>
+                <w:left w:val="nil"/>
+                <w:bottom w:val="nil"/>
+                <w:right w:val="nil"/>
+                <w:between w:val="nil"/>
+              </w:pBdr>
+              <w:spacing w:line="240" w:lineRule="auto"/>
+            </w:pPr>
+            <w:r>
+              <w:t>Bus</w:t>
             </w:r>
           </w:p>
         </w:tc>
@@ -4637,32 +5109,7 @@
               <w:spacing w:line="240" w:lineRule="auto"/>
             </w:pPr>
             <w:r>
-              <w:t xml:space="preserve">Ride in the middle of lane, but if there is a </w:t>
-            </w:r>
-            <w:proofErr w:type="spellStart"/>
-            <w:r>
-              <w:t>veh</w:t>
-            </w:r>
-            <w:proofErr w:type="spellEnd"/>
-            <w:r>
-              <w:t xml:space="preserve"> in front (either disabled or moving slower), it will shift to ride in between lanes and continue its progress.</w:t>
-            </w:r>
-          </w:p>
-          <w:p>
-            <w:pPr>
-              <w:widowControl w:val="0"/>
-              <w:spacing w:line="240" w:lineRule="auto"/>
-            </w:pPr>
-            <w:r>
-              <w:t xml:space="preserve">Manual </w:t>
-            </w:r>
-            <w:proofErr w:type="gramStart"/>
-            <w:r>
-              <w:t>lane</w:t>
-            </w:r>
-            <w:proofErr w:type="gramEnd"/>
-            <w:r>
-              <w:t xml:space="preserve"> change possible</w:t>
+              <w:t>Manual lane change possible</w:t>
             </w:r>
           </w:p>
         </w:tc>
@@ -4690,7 +5137,7 @@
               <w:spacing w:line="240" w:lineRule="auto"/>
             </w:pPr>
             <w:r>
-              <w:t>1L</w:t>
+              <w:t>3L</w:t>
             </w:r>
           </w:p>
         </w:tc>
@@ -4718,7 +5165,7 @@
               <w:spacing w:line="240" w:lineRule="auto"/>
             </w:pPr>
             <w:r>
-              <w:t>3</w:t>
+              <w:t>1</w:t>
             </w:r>
           </w:p>
         </w:tc>
@@ -4727,28 +5174,28 @@
         <w:tc>
           <w:tcPr>
             <w:tcW w:w="1395" w:type="dxa"/>
-            <w:shd w:val="clear" w:color="auto" w:fill="auto"/>
-            <w:tcMar>
-              <w:top w:w="100" w:type="dxa"/>
-              <w:left w:w="100" w:type="dxa"/>
-              <w:bottom w:w="100" w:type="dxa"/>
-              <w:right w:w="100" w:type="dxa"/>
-            </w:tcMar>
-          </w:tcPr>
-          <w:p>
-            <w:pPr>
-              <w:widowControl w:val="0"/>
-              <w:pBdr>
-                <w:top w:val="nil"/>
-                <w:left w:val="nil"/>
-                <w:bottom w:val="nil"/>
-                <w:right w:val="nil"/>
-                <w:between w:val="nil"/>
-              </w:pBdr>
-              <w:spacing w:line="240" w:lineRule="auto"/>
-            </w:pPr>
-            <w:r>
-              <w:t>Race Car (Reckless)</w:t>
+            <w:shd w:val="clear" w:color="auto" w:fill="92D050"/>
+            <w:tcMar>
+              <w:top w:w="100" w:type="dxa"/>
+              <w:left w:w="100" w:type="dxa"/>
+              <w:bottom w:w="100" w:type="dxa"/>
+              <w:right w:w="100" w:type="dxa"/>
+            </w:tcMar>
+          </w:tcPr>
+          <w:p>
+            <w:pPr>
+              <w:widowControl w:val="0"/>
+              <w:pBdr>
+                <w:top w:val="nil"/>
+                <w:left w:val="nil"/>
+                <w:bottom w:val="nil"/>
+                <w:right w:val="nil"/>
+                <w:between w:val="nil"/>
+              </w:pBdr>
+              <w:spacing w:line="240" w:lineRule="auto"/>
+            </w:pPr>
+            <w:r>
+              <w:t>Motorbike</w:t>
             </w:r>
           </w:p>
         </w:tc>
@@ -4769,7 +5216,7 @@
               <w:spacing w:line="240" w:lineRule="auto"/>
             </w:pPr>
             <w:r>
-              <w:t>Lane speed + 2spd</w:t>
+              <w:t>-</w:t>
             </w:r>
           </w:p>
         </w:tc>
@@ -4790,16 +5237,24 @@
               <w:spacing w:line="240" w:lineRule="auto"/>
             </w:pPr>
             <w:r>
-              <w:t>Auto lane change and continue progress. If unable to lane change, stop progress</w:t>
-            </w:r>
-          </w:p>
-          <w:p>
-            <w:pPr>
-              <w:widowControl w:val="0"/>
-              <w:spacing w:line="240" w:lineRule="auto"/>
-            </w:pPr>
-            <w:r>
-              <w:t>No manual lane change</w:t>
+              <w:t xml:space="preserve">Ride in the middle of lane, but if there is a </w:t>
+            </w:r>
+            <w:proofErr w:type="spellStart"/>
+            <w:r>
+              <w:t>veh</w:t>
+            </w:r>
+            <w:proofErr w:type="spellEnd"/>
+            <w:r>
+              <w:t xml:space="preserve"> in front (either disabled or moving slower), it will shift to ride in between lanes and continue its progress.</w:t>
+            </w:r>
+          </w:p>
+          <w:p>
+            <w:pPr>
+              <w:widowControl w:val="0"/>
+              <w:spacing w:line="240" w:lineRule="auto"/>
+            </w:pPr>
+            <w:r>
+              <w:t>Manual lane change possible</w:t>
             </w:r>
           </w:p>
         </w:tc>
@@ -4855,7 +5310,7 @@
               <w:spacing w:line="240" w:lineRule="auto"/>
             </w:pPr>
             <w:r>
-              <w:t>5</w:t>
+              <w:t>3</w:t>
             </w:r>
           </w:p>
         </w:tc>
@@ -4885,6 +5340,143 @@
               <w:spacing w:line="240" w:lineRule="auto"/>
             </w:pPr>
             <w:r>
+              <w:t>Race Car (Reckless)</w:t>
+            </w:r>
+          </w:p>
+        </w:tc>
+        <w:tc>
+          <w:tcPr>
+            <w:tcW w:w="2355" w:type="dxa"/>
+            <w:shd w:val="clear" w:color="auto" w:fill="auto"/>
+            <w:tcMar>
+              <w:top w:w="100" w:type="dxa"/>
+              <w:left w:w="100" w:type="dxa"/>
+              <w:bottom w:w="100" w:type="dxa"/>
+              <w:right w:w="100" w:type="dxa"/>
+            </w:tcMar>
+          </w:tcPr>
+          <w:p>
+            <w:pPr>
+              <w:widowControl w:val="0"/>
+              <w:spacing w:line="240" w:lineRule="auto"/>
+            </w:pPr>
+            <w:r>
+              <w:t>Lane speed + 2spd</w:t>
+            </w:r>
+          </w:p>
+        </w:tc>
+        <w:tc>
+          <w:tcPr>
+            <w:tcW w:w="3390" w:type="dxa"/>
+            <w:shd w:val="clear" w:color="auto" w:fill="auto"/>
+            <w:tcMar>
+              <w:top w:w="100" w:type="dxa"/>
+              <w:left w:w="100" w:type="dxa"/>
+              <w:bottom w:w="100" w:type="dxa"/>
+              <w:right w:w="100" w:type="dxa"/>
+            </w:tcMar>
+          </w:tcPr>
+          <w:p>
+            <w:pPr>
+              <w:widowControl w:val="0"/>
+              <w:spacing w:line="240" w:lineRule="auto"/>
+            </w:pPr>
+            <w:r>
+              <w:t>Auto lane change and continue progress. If unable to lane change, stop progress</w:t>
+            </w:r>
+          </w:p>
+          <w:p>
+            <w:pPr>
+              <w:widowControl w:val="0"/>
+              <w:spacing w:line="240" w:lineRule="auto"/>
+            </w:pPr>
+            <w:r>
+              <w:t>No manual lane change</w:t>
+            </w:r>
+          </w:p>
+        </w:tc>
+        <w:tc>
+          <w:tcPr>
+            <w:tcW w:w="1065" w:type="dxa"/>
+            <w:shd w:val="clear" w:color="auto" w:fill="auto"/>
+            <w:tcMar>
+              <w:top w:w="100" w:type="dxa"/>
+              <w:left w:w="100" w:type="dxa"/>
+              <w:bottom w:w="100" w:type="dxa"/>
+              <w:right w:w="100" w:type="dxa"/>
+            </w:tcMar>
+          </w:tcPr>
+          <w:p>
+            <w:pPr>
+              <w:widowControl w:val="0"/>
+              <w:pBdr>
+                <w:top w:val="nil"/>
+                <w:left w:val="nil"/>
+                <w:bottom w:val="nil"/>
+                <w:right w:val="nil"/>
+                <w:between w:val="nil"/>
+              </w:pBdr>
+              <w:spacing w:line="240" w:lineRule="auto"/>
+            </w:pPr>
+            <w:r>
+              <w:t>1L</w:t>
+            </w:r>
+          </w:p>
+        </w:tc>
+        <w:tc>
+          <w:tcPr>
+            <w:tcW w:w="1140" w:type="dxa"/>
+            <w:shd w:val="clear" w:color="auto" w:fill="auto"/>
+            <w:tcMar>
+              <w:top w:w="100" w:type="dxa"/>
+              <w:left w:w="100" w:type="dxa"/>
+              <w:bottom w:w="100" w:type="dxa"/>
+              <w:right w:w="100" w:type="dxa"/>
+            </w:tcMar>
+          </w:tcPr>
+          <w:p>
+            <w:pPr>
+              <w:widowControl w:val="0"/>
+              <w:pBdr>
+                <w:top w:val="nil"/>
+                <w:left w:val="nil"/>
+                <w:bottom w:val="nil"/>
+                <w:right w:val="nil"/>
+                <w:between w:val="nil"/>
+              </w:pBdr>
+              <w:spacing w:line="240" w:lineRule="auto"/>
+            </w:pPr>
+            <w:r>
+              <w:t>5</w:t>
+            </w:r>
+          </w:p>
+        </w:tc>
+      </w:tr>
+      <w:tr>
+        <w:tc>
+          <w:tcPr>
+            <w:tcW w:w="1395" w:type="dxa"/>
+            <w:shd w:val="clear" w:color="auto" w:fill="auto"/>
+            <w:tcMar>
+              <w:top w:w="100" w:type="dxa"/>
+              <w:left w:w="100" w:type="dxa"/>
+              <w:bottom w:w="100" w:type="dxa"/>
+              <w:right w:w="100" w:type="dxa"/>
+            </w:tcMar>
+          </w:tcPr>
+          <w:p>
+            <w:pPr>
+              <w:widowControl w:val="0"/>
+              <w:pBdr>
+                <w:top w:val="nil"/>
+                <w:left w:val="nil"/>
+                <w:bottom w:val="nil"/>
+                <w:right w:val="nil"/>
+                <w:between w:val="nil"/>
+              </w:pBdr>
+              <w:spacing w:line="240" w:lineRule="auto"/>
+            </w:pPr>
+            <w:r>
               <w:t>Garbage Truck</w:t>
             </w:r>
           </w:p>
@@ -4936,15 +5528,7 @@
               <w:spacing w:line="240" w:lineRule="auto"/>
             </w:pPr>
             <w:r>
-              <w:t xml:space="preserve">Manual </w:t>
-            </w:r>
-            <w:proofErr w:type="gramStart"/>
-            <w:r>
-              <w:t>lane</w:t>
-            </w:r>
-            <w:proofErr w:type="gramEnd"/>
-            <w:r>
-              <w:t xml:space="preserve"> change possible</w:t>
+              <w:t>Manual lane change possible</w:t>
             </w:r>
           </w:p>
         </w:tc>
@@ -5182,15 +5766,7 @@
       </w:r>
       <w:r>
         <w:br/>
-        <w:t>(</w:t>
-      </w:r>
-      <w:proofErr w:type="gramStart"/>
-      <w:r>
-        <w:t>i.e.</w:t>
-      </w:r>
-      <w:proofErr w:type="gramEnd"/>
-      <w:r>
-        <w:t xml:space="preserve"> Speed adjustment is applied to the lane, then the vehicles move based on the new speed)</w:t>
+        <w:t>(i.e. Speed adjustment is applied to the lane, then the vehicles move based on the new speed)</w:t>
       </w:r>
     </w:p>
     <w:p>

</xml_diff>

<commit_message>
Further implementation of Lane Change mechanism
Added code that converts mouse click position to world position, and code to identify grid coordinates from click position.

Improved UI for selecting lane change. UI for lane change centres on the vehicle head when selected on any part of it.

Grey buttons show unselected. When selected, it will become yellow and the skill is locked in to be executed. If no yellow, skill will not execute.

Implemented checks for invalid lane change, such as changing into divider, or sidewalk, or blocked by vehicle, or blocked by a brute, or blocked by a motorbike inbetween lanes. Invalid lane change will show a red button that is disabled. Disabled vehicles will also have both lane change options in red. User can only select grey buttons.
</commit_message>
<xml_diff>
--- a/Documents/Reverse Frogger Design Document.docx
+++ b/Documents/Reverse Frogger Design Document.docx
@@ -75,15 +75,7 @@
         <w:t>Game Summary</w:t>
       </w:r>
       <w:r>
-        <w:t xml:space="preserve">: Direct flow of traffic to prevent any frogs from crossing the road! Then reverse the </w:t>
-      </w:r>
-      <w:proofErr w:type="gramStart"/>
-      <w:r>
-        <w:t>roles, and</w:t>
-      </w:r>
-      <w:proofErr w:type="gramEnd"/>
-      <w:r>
-        <w:t xml:space="preserve"> lead the frogs to victory. </w:t>
+        <w:t xml:space="preserve">: Direct flow of traffic to prevent any frogs from crossing the road! Then reverse the roles, and lead the frogs to victory. </w:t>
       </w:r>
     </w:p>
     <w:p>
@@ -97,23 +89,7 @@
         <w:t>Game Outline</w:t>
       </w:r>
       <w:r>
-        <w:t xml:space="preserve">: Frogs are trying to cross the road again and this time, they come better prepared than before. They have trained and upgraded themselves in different combat and defense </w:t>
-      </w:r>
-      <w:proofErr w:type="gramStart"/>
-      <w:r>
-        <w:t>capabilities, and</w:t>
-      </w:r>
-      <w:proofErr w:type="gramEnd"/>
-      <w:r>
-        <w:t xml:space="preserve"> are employing advanced strategies to cross the road tactically. We do not want to induce panic among the </w:t>
-      </w:r>
-      <w:proofErr w:type="gramStart"/>
-      <w:r>
-        <w:t>humans</w:t>
-      </w:r>
-      <w:proofErr w:type="gramEnd"/>
-      <w:r>
-        <w:t xml:space="preserve"> so we have to deal with the frogs naturally, and that is using the morning rush-hour traffic on the road. By influencing the flow of traffic, we will put a stop to the frogs’ advances! We as humans must not let them cross it, or else… </w:t>
+        <w:t xml:space="preserve">: Frogs are trying to cross the road again and this time, they come better prepared than before. They have trained and upgraded themselves in different combat and defense capabilities, and are employing advanced strategies to cross the road tactically. We do not want to induce panic among the humans so we have to deal with the frogs naturally, and that is using the morning rush-hour traffic on the road. By influencing the flow of traffic, we will put a stop to the frogs’ advances! We as humans must not let them cross it, or else… </w:t>
       </w:r>
     </w:p>
     <w:p>
@@ -208,7 +184,7 @@
                     <pic:cNvPicPr preferRelativeResize="0"/>
                   </pic:nvPicPr>
                   <pic:blipFill>
-                    <a:blip r:embed="rId4"/>
+                    <a:blip r:embed="rId5"/>
                     <a:srcRect/>
                     <a:stretch>
                       <a:fillRect/>
@@ -279,15 +255,7 @@
         <w:spacing w:before="240" w:after="240"/>
       </w:pPr>
       <w:r>
-        <w:t xml:space="preserve">Lane adjustment controls </w:t>
-      </w:r>
-      <w:proofErr w:type="gramStart"/>
-      <w:r>
-        <w:t>( +</w:t>
-      </w:r>
-      <w:proofErr w:type="gramEnd"/>
-      <w:r>
-        <w:t xml:space="preserve"> / - )</w:t>
+        <w:t>Lane adjustment controls ( + / - )</w:t>
       </w:r>
       <w:r>
         <w:br/>
@@ -319,15 +287,7 @@
         <w:spacing w:before="240" w:after="240"/>
       </w:pPr>
       <w:r>
-        <w:t xml:space="preserve">When selecting a frog, or a vehicle, a </w:t>
-      </w:r>
-      <w:proofErr w:type="gramStart"/>
-      <w:r>
-        <w:t>pop up</w:t>
-      </w:r>
-      <w:proofErr w:type="gramEnd"/>
-      <w:r>
-        <w:t xml:space="preserve"> UI shows additional details of that frog/vehicle. </w:t>
+        <w:t xml:space="preserve">When selecting a frog, or a vehicle, a pop up UI shows additional details of that frog/vehicle. </w:t>
       </w:r>
       <w:r>
         <w:br/>
@@ -352,33 +312,15 @@
         <w:lastRenderedPageBreak/>
         <w:t>Enemy Types</w:t>
       </w:r>
-      <w:proofErr w:type="gramStart"/>
       <w:r>
         <w:t xml:space="preserve">   (</w:t>
       </w:r>
-      <w:proofErr w:type="gramEnd"/>
       <w:r>
         <w:rPr>
           <w:sz w:val="16"/>
           <w:szCs w:val="16"/>
         </w:rPr>
-        <w:t xml:space="preserve">V </w:t>
-      </w:r>
-      <w:proofErr w:type="spellStart"/>
-      <w:r>
-        <w:rPr>
-          <w:sz w:val="16"/>
-          <w:szCs w:val="16"/>
-        </w:rPr>
-        <w:t>itw</w:t>
-      </w:r>
-      <w:proofErr w:type="spellEnd"/>
-      <w:r>
-        <w:rPr>
-          <w:sz w:val="16"/>
-          <w:szCs w:val="16"/>
-        </w:rPr>
-        <w:t>: Vehicle in the way)</w:t>
+        <w:t>V itw: Vehicle in the way)</w:t>
       </w:r>
     </w:p>
     <w:tbl>
@@ -809,23 +751,7 @@
                 <w:sz w:val="18"/>
                 <w:szCs w:val="18"/>
               </w:rPr>
-              <w:t xml:space="preserve">V </w:t>
-            </w:r>
-            <w:proofErr w:type="spellStart"/>
-            <w:r>
-              <w:rPr>
-                <w:sz w:val="18"/>
-                <w:szCs w:val="18"/>
-              </w:rPr>
-              <w:t>itw</w:t>
-            </w:r>
-            <w:proofErr w:type="spellEnd"/>
-            <w:r>
-              <w:rPr>
-                <w:sz w:val="18"/>
-                <w:szCs w:val="18"/>
-              </w:rPr>
-              <w:t>: remain on spot, and skip 1 turn (concussed)</w:t>
+              <w:t>V itw: remain on spot, and skip 1 turn (concussed)</w:t>
             </w:r>
           </w:p>
         </w:tc>
@@ -1132,25 +1058,7 @@
                 <w:szCs w:val="18"/>
                 <w:shd w:val="clear" w:color="auto" w:fill="92D050"/>
               </w:rPr>
-              <w:t xml:space="preserve">V </w:t>
-            </w:r>
-            <w:proofErr w:type="spellStart"/>
-            <w:r>
-              <w:rPr>
-                <w:sz w:val="18"/>
-                <w:szCs w:val="18"/>
-                <w:shd w:val="clear" w:color="auto" w:fill="92D050"/>
-              </w:rPr>
-              <w:t>itw</w:t>
-            </w:r>
-            <w:proofErr w:type="spellEnd"/>
-            <w:r>
-              <w:rPr>
-                <w:sz w:val="18"/>
-                <w:szCs w:val="18"/>
-                <w:shd w:val="clear" w:color="auto" w:fill="92D050"/>
-              </w:rPr>
-              <w:t>: knock the car forward if there is another lane and step forward. If the next lane is a divider/sidewalk, hold position</w:t>
+              <w:t>V itw: knock the car forward if there is another lane and step forward. If the next lane is a divider/sidewalk, hold position</w:t>
             </w:r>
             <w:r>
               <w:rPr>
@@ -1262,39 +1170,7 @@
                 <w:sz w:val="18"/>
                 <w:szCs w:val="18"/>
               </w:rPr>
-              <w:t xml:space="preserve"> stop </w:t>
-            </w:r>
-            <w:proofErr w:type="spellStart"/>
-            <w:r>
-              <w:rPr>
-                <w:sz w:val="18"/>
-                <w:szCs w:val="18"/>
-              </w:rPr>
-              <w:t>veh</w:t>
-            </w:r>
-            <w:proofErr w:type="spellEnd"/>
-            <w:r>
-              <w:rPr>
-                <w:sz w:val="18"/>
-                <w:szCs w:val="18"/>
-              </w:rPr>
-              <w:t xml:space="preserve"> in track and disable </w:t>
-            </w:r>
-            <w:proofErr w:type="spellStart"/>
-            <w:r>
-              <w:rPr>
-                <w:sz w:val="18"/>
-                <w:szCs w:val="18"/>
-              </w:rPr>
-              <w:t>veh</w:t>
-            </w:r>
-            <w:proofErr w:type="spellEnd"/>
-            <w:r>
-              <w:rPr>
-                <w:sz w:val="18"/>
-                <w:szCs w:val="18"/>
-              </w:rPr>
-              <w:t xml:space="preserve"> 1t</w:t>
+              <w:t xml:space="preserve"> stop veh in track and disable veh 1t</w:t>
             </w:r>
           </w:p>
         </w:tc>
@@ -1514,23 +1390,7 @@
                 <w:sz w:val="18"/>
                 <w:szCs w:val="18"/>
               </w:rPr>
-              <w:t xml:space="preserve">V </w:t>
-            </w:r>
-            <w:proofErr w:type="spellStart"/>
-            <w:r>
-              <w:rPr>
-                <w:sz w:val="18"/>
-                <w:szCs w:val="18"/>
-              </w:rPr>
-              <w:t>itw</w:t>
-            </w:r>
-            <w:proofErr w:type="spellEnd"/>
-            <w:r>
-              <w:rPr>
-                <w:sz w:val="18"/>
-                <w:szCs w:val="18"/>
-              </w:rPr>
-              <w:t>: move to horizontal displacement but no vertical displacement</w:t>
+              <w:t>V itw: move to horizontal displacement but no vertical displacement</w:t>
             </w:r>
           </w:p>
         </w:tc>
@@ -1786,17 +1646,8 @@
                 <w:sz w:val="18"/>
                 <w:szCs w:val="18"/>
               </w:rPr>
-              <w:t xml:space="preserve">Forward 2 </w:t>
-            </w:r>
-            <w:proofErr w:type="gramStart"/>
-            <w:r>
-              <w:rPr>
-                <w:sz w:val="18"/>
-                <w:szCs w:val="18"/>
-              </w:rPr>
-              <w:t>step</w:t>
-            </w:r>
-            <w:proofErr w:type="gramEnd"/>
+              <w:t>Forward 2 step</w:t>
+            </w:r>
           </w:p>
         </w:tc>
         <w:tc>
@@ -1825,33 +1676,8 @@
                 <w:sz w:val="18"/>
                 <w:szCs w:val="18"/>
               </w:rPr>
-              <w:t xml:space="preserve">V </w:t>
-            </w:r>
-            <w:proofErr w:type="spellStart"/>
-            <w:r>
-              <w:rPr>
-                <w:sz w:val="18"/>
-                <w:szCs w:val="18"/>
-              </w:rPr>
-              <w:t>itw</w:t>
-            </w:r>
-            <w:proofErr w:type="spellEnd"/>
-            <w:r>
-              <w:rPr>
-                <w:sz w:val="18"/>
-                <w:szCs w:val="18"/>
-              </w:rPr>
-              <w:t xml:space="preserve">: remain on spot, and skip 2 </w:t>
-            </w:r>
-            <w:proofErr w:type="gramStart"/>
-            <w:r>
-              <w:rPr>
-                <w:sz w:val="18"/>
-                <w:szCs w:val="18"/>
-              </w:rPr>
-              <w:t>turn</w:t>
-            </w:r>
-            <w:proofErr w:type="gramEnd"/>
+              <w:t>V itw: remain on spot, and skip 2 turn</w:t>
+            </w:r>
           </w:p>
           <w:p>
             <w:pPr>
@@ -2130,17 +1956,8 @@
                 <w:sz w:val="18"/>
                 <w:szCs w:val="18"/>
               </w:rPr>
-              <w:t xml:space="preserve">Forward continually until it hits a </w:t>
-            </w:r>
-            <w:proofErr w:type="spellStart"/>
-            <w:r>
-              <w:rPr>
-                <w:sz w:val="18"/>
-                <w:szCs w:val="18"/>
-              </w:rPr>
-              <w:t>veh</w:t>
-            </w:r>
-            <w:proofErr w:type="spellEnd"/>
+              <w:t>Forward continually until it hits a veh</w:t>
+            </w:r>
             <w:r>
               <w:rPr>
                 <w:sz w:val="18"/>
@@ -2220,23 +2037,7 @@
                 <w:sz w:val="18"/>
                 <w:szCs w:val="18"/>
               </w:rPr>
-              <w:t xml:space="preserve">V </w:t>
-            </w:r>
-            <w:proofErr w:type="spellStart"/>
-            <w:r>
-              <w:rPr>
-                <w:sz w:val="18"/>
-                <w:szCs w:val="18"/>
-              </w:rPr>
-              <w:t>itw</w:t>
-            </w:r>
-            <w:proofErr w:type="spellEnd"/>
-            <w:r>
-              <w:rPr>
-                <w:sz w:val="18"/>
-                <w:szCs w:val="18"/>
-              </w:rPr>
-              <w:t>: stop at spot before, and skip 1 turn (concussed)</w:t>
+              <w:t>V itw: stop at spot before, and skip 1 turn (concussed)</w:t>
             </w:r>
           </w:p>
         </w:tc>
@@ -2528,55 +2329,7 @@
                 <w:sz w:val="18"/>
                 <w:szCs w:val="18"/>
               </w:rPr>
-              <w:t xml:space="preserve">V </w:t>
-            </w:r>
-            <w:proofErr w:type="spellStart"/>
-            <w:r>
-              <w:rPr>
-                <w:sz w:val="18"/>
-                <w:szCs w:val="18"/>
-              </w:rPr>
-              <w:t>itw</w:t>
-            </w:r>
-            <w:proofErr w:type="spellEnd"/>
-            <w:r>
-              <w:rPr>
-                <w:sz w:val="18"/>
-                <w:szCs w:val="18"/>
-              </w:rPr>
-              <w:t xml:space="preserve">: jumps on top of the </w:t>
-            </w:r>
-            <w:proofErr w:type="spellStart"/>
-            <w:r>
-              <w:rPr>
-                <w:sz w:val="18"/>
-                <w:szCs w:val="18"/>
-              </w:rPr>
-              <w:t>veh</w:t>
-            </w:r>
-            <w:proofErr w:type="spellEnd"/>
-            <w:r>
-              <w:rPr>
-                <w:sz w:val="18"/>
-                <w:szCs w:val="18"/>
-              </w:rPr>
-              <w:t xml:space="preserve"> in front. Will ride the </w:t>
-            </w:r>
-            <w:proofErr w:type="spellStart"/>
-            <w:r>
-              <w:rPr>
-                <w:sz w:val="18"/>
-                <w:szCs w:val="18"/>
-              </w:rPr>
-              <w:t>veh</w:t>
-            </w:r>
-            <w:proofErr w:type="spellEnd"/>
-            <w:r>
-              <w:rPr>
-                <w:sz w:val="18"/>
-                <w:szCs w:val="18"/>
-              </w:rPr>
-              <w:t xml:space="preserve"> while on top.</w:t>
+              <w:t>V itw: jumps on top of the veh in front. Will ride the veh while on top.</w:t>
             </w:r>
           </w:p>
         </w:tc>
@@ -2876,63 +2629,31 @@
                 <w:sz w:val="18"/>
                 <w:szCs w:val="18"/>
               </w:rPr>
-              <w:t xml:space="preserve">Holds a vault pole that extends 1 lane behind. If any </w:t>
-            </w:r>
-            <w:proofErr w:type="spellStart"/>
-            <w:r>
-              <w:rPr>
-                <w:sz w:val="18"/>
-                <w:szCs w:val="18"/>
-              </w:rPr>
-              <w:t>veh</w:t>
-            </w:r>
-            <w:proofErr w:type="spellEnd"/>
-            <w:r>
-              <w:rPr>
-                <w:sz w:val="18"/>
-                <w:szCs w:val="18"/>
-              </w:rPr>
-              <w:t xml:space="preserve"> hits the vault pole, it will stun the vaulter (skip 1 turn) and disable him, turning him into a “grunt”.</w:t>
-            </w:r>
-          </w:p>
-          <w:p>
-            <w:pPr>
-              <w:widowControl w:val="0"/>
-              <w:pBdr>
-                <w:top w:val="nil"/>
-                <w:left w:val="nil"/>
-                <w:bottom w:val="nil"/>
-                <w:right w:val="nil"/>
-                <w:between w:val="nil"/>
-              </w:pBdr>
-              <w:spacing w:line="240" w:lineRule="auto"/>
-              <w:rPr>
-                <w:sz w:val="18"/>
-                <w:szCs w:val="18"/>
-              </w:rPr>
-            </w:pPr>
-            <w:r>
-              <w:rPr>
-                <w:sz w:val="18"/>
-                <w:szCs w:val="18"/>
-              </w:rPr>
-              <w:t xml:space="preserve">V </w:t>
-            </w:r>
-            <w:proofErr w:type="spellStart"/>
-            <w:r>
-              <w:rPr>
-                <w:sz w:val="18"/>
-                <w:szCs w:val="18"/>
-              </w:rPr>
-              <w:t>itw</w:t>
-            </w:r>
-            <w:proofErr w:type="spellEnd"/>
-            <w:r>
-              <w:rPr>
-                <w:sz w:val="18"/>
-                <w:szCs w:val="18"/>
-              </w:rPr>
-              <w:t xml:space="preserve">: vaults over to the next lane after. </w:t>
+              <w:t>Holds a vault pole that extends 1 lane behind. If any veh hits the vault pole, it will stun the vaulter (skip 1 turn) and disable him, turning him into a “grunt”.</w:t>
+            </w:r>
+          </w:p>
+          <w:p>
+            <w:pPr>
+              <w:widowControl w:val="0"/>
+              <w:pBdr>
+                <w:top w:val="nil"/>
+                <w:left w:val="nil"/>
+                <w:bottom w:val="nil"/>
+                <w:right w:val="nil"/>
+                <w:between w:val="nil"/>
+              </w:pBdr>
+              <w:spacing w:line="240" w:lineRule="auto"/>
+              <w:rPr>
+                <w:sz w:val="18"/>
+                <w:szCs w:val="18"/>
+              </w:rPr>
+            </w:pPr>
+            <w:r>
+              <w:rPr>
+                <w:sz w:val="18"/>
+                <w:szCs w:val="18"/>
+              </w:rPr>
+              <w:t xml:space="preserve">V itw: vaults over to the next lane after. </w:t>
             </w:r>
           </w:p>
         </w:tc>
@@ -3248,95 +2969,31 @@
                 <w:sz w:val="18"/>
                 <w:szCs w:val="18"/>
               </w:rPr>
-              <w:t xml:space="preserve">V </w:t>
-            </w:r>
-            <w:proofErr w:type="spellStart"/>
-            <w:r>
-              <w:rPr>
-                <w:sz w:val="18"/>
-                <w:szCs w:val="18"/>
-              </w:rPr>
-              <w:t>itw</w:t>
-            </w:r>
-            <w:proofErr w:type="spellEnd"/>
-            <w:r>
-              <w:rPr>
-                <w:sz w:val="18"/>
-                <w:szCs w:val="18"/>
-              </w:rPr>
-              <w:t xml:space="preserve">: move behind the vehicle path if no V </w:t>
-            </w:r>
-            <w:proofErr w:type="spellStart"/>
-            <w:r>
-              <w:rPr>
-                <w:sz w:val="18"/>
-                <w:szCs w:val="18"/>
-              </w:rPr>
-              <w:t>itw</w:t>
-            </w:r>
-            <w:proofErr w:type="spellEnd"/>
-            <w:r>
-              <w:rPr>
-                <w:sz w:val="18"/>
-                <w:szCs w:val="18"/>
-              </w:rPr>
-              <w:t>, else stay.</w:t>
-            </w:r>
-          </w:p>
-          <w:p>
-            <w:pPr>
-              <w:widowControl w:val="0"/>
-              <w:pBdr>
-                <w:top w:val="nil"/>
-                <w:left w:val="nil"/>
-                <w:bottom w:val="nil"/>
-                <w:right w:val="nil"/>
-                <w:between w:val="nil"/>
-              </w:pBdr>
-              <w:spacing w:line="240" w:lineRule="auto"/>
-              <w:rPr>
-                <w:sz w:val="18"/>
-                <w:szCs w:val="18"/>
-              </w:rPr>
-            </w:pPr>
-            <w:r>
-              <w:rPr>
-                <w:sz w:val="18"/>
-                <w:szCs w:val="18"/>
-              </w:rPr>
-              <w:t xml:space="preserve">If no V </w:t>
-            </w:r>
-            <w:proofErr w:type="spellStart"/>
-            <w:r>
-              <w:rPr>
-                <w:sz w:val="18"/>
-                <w:szCs w:val="18"/>
-              </w:rPr>
-              <w:t>itw</w:t>
-            </w:r>
-            <w:proofErr w:type="spellEnd"/>
-            <w:r>
-              <w:rPr>
-                <w:sz w:val="18"/>
-                <w:szCs w:val="18"/>
-              </w:rPr>
-              <w:t xml:space="preserve"> but </w:t>
-            </w:r>
-            <w:proofErr w:type="spellStart"/>
-            <w:r>
-              <w:rPr>
-                <w:sz w:val="18"/>
-                <w:szCs w:val="18"/>
-              </w:rPr>
-              <w:t>veh</w:t>
-            </w:r>
-            <w:proofErr w:type="spellEnd"/>
-            <w:r>
-              <w:rPr>
-                <w:sz w:val="18"/>
-                <w:szCs w:val="18"/>
-              </w:rPr>
-              <w:t xml:space="preserve"> on left/right, stay.</w:t>
+              <w:t>V itw: move behind the vehicle path if no V itw, else stay.</w:t>
+            </w:r>
+          </w:p>
+          <w:p>
+            <w:pPr>
+              <w:widowControl w:val="0"/>
+              <w:pBdr>
+                <w:top w:val="nil"/>
+                <w:left w:val="nil"/>
+                <w:bottom w:val="nil"/>
+                <w:right w:val="nil"/>
+                <w:between w:val="nil"/>
+              </w:pBdr>
+              <w:spacing w:line="240" w:lineRule="auto"/>
+              <w:rPr>
+                <w:sz w:val="18"/>
+                <w:szCs w:val="18"/>
+              </w:rPr>
+            </w:pPr>
+            <w:r>
+              <w:rPr>
+                <w:sz w:val="18"/>
+                <w:szCs w:val="18"/>
+              </w:rPr>
+              <w:t>If no V itw but veh on left/right, stay.</w:t>
             </w:r>
           </w:p>
         </w:tc>
@@ -3628,23 +3285,7 @@
                 <w:sz w:val="18"/>
                 <w:szCs w:val="18"/>
               </w:rPr>
-              <w:t xml:space="preserve">V </w:t>
-            </w:r>
-            <w:proofErr w:type="spellStart"/>
-            <w:r>
-              <w:rPr>
-                <w:sz w:val="18"/>
-                <w:szCs w:val="18"/>
-              </w:rPr>
-              <w:t>itw</w:t>
-            </w:r>
-            <w:proofErr w:type="spellEnd"/>
-            <w:r>
-              <w:rPr>
-                <w:sz w:val="18"/>
-                <w:szCs w:val="18"/>
-              </w:rPr>
-              <w:t>: remain on spot, and skip 1 turn (concussed)</w:t>
+              <w:t>V itw: remain on spot, and skip 1 turn (concussed)</w:t>
             </w:r>
           </w:p>
         </w:tc>
@@ -3922,23 +3563,7 @@
                 <w:sz w:val="18"/>
                 <w:szCs w:val="18"/>
               </w:rPr>
-              <w:t xml:space="preserve">V </w:t>
-            </w:r>
-            <w:proofErr w:type="spellStart"/>
-            <w:r>
-              <w:rPr>
-                <w:sz w:val="18"/>
-                <w:szCs w:val="18"/>
-              </w:rPr>
-              <w:t>itw</w:t>
-            </w:r>
-            <w:proofErr w:type="spellEnd"/>
-            <w:r>
-              <w:rPr>
-                <w:sz w:val="18"/>
-                <w:szCs w:val="18"/>
-              </w:rPr>
-              <w:t>: remain on spot, and skip 1 turn (concussed)</w:t>
+              <w:t>V itw: remain on spot, and skip 1 turn (concussed)</w:t>
             </w:r>
           </w:p>
         </w:tc>
@@ -4010,39 +3635,7 @@
                 <w:sz w:val="18"/>
                 <w:szCs w:val="18"/>
               </w:rPr>
-              <w:t xml:space="preserve">When killed, explode bile onto colliding </w:t>
-            </w:r>
-            <w:proofErr w:type="spellStart"/>
-            <w:r>
-              <w:rPr>
-                <w:sz w:val="18"/>
-                <w:szCs w:val="18"/>
-              </w:rPr>
-              <w:t>veh</w:t>
-            </w:r>
-            <w:proofErr w:type="spellEnd"/>
-            <w:r>
-              <w:rPr>
-                <w:sz w:val="18"/>
-                <w:szCs w:val="18"/>
-              </w:rPr>
-              <w:t xml:space="preserve">, stopping </w:t>
-            </w:r>
-            <w:proofErr w:type="spellStart"/>
-            <w:r>
-              <w:rPr>
-                <w:sz w:val="18"/>
-                <w:szCs w:val="18"/>
-              </w:rPr>
-              <w:t>veh</w:t>
-            </w:r>
-            <w:proofErr w:type="spellEnd"/>
-            <w:r>
-              <w:rPr>
-                <w:sz w:val="18"/>
-                <w:szCs w:val="18"/>
-              </w:rPr>
-              <w:t xml:space="preserve"> </w:t>
+              <w:t xml:space="preserve">When killed, explode bile onto colliding veh, stopping veh </w:t>
             </w:r>
             <w:r>
               <w:rPr>
@@ -4262,23 +3855,7 @@
                 <w:sz w:val="18"/>
                 <w:szCs w:val="18"/>
               </w:rPr>
-              <w:t xml:space="preserve">V </w:t>
-            </w:r>
-            <w:proofErr w:type="spellStart"/>
-            <w:r>
-              <w:rPr>
-                <w:sz w:val="18"/>
-                <w:szCs w:val="18"/>
-              </w:rPr>
-              <w:t>itw</w:t>
-            </w:r>
-            <w:proofErr w:type="spellEnd"/>
-            <w:r>
-              <w:rPr>
-                <w:sz w:val="18"/>
-                <w:szCs w:val="18"/>
-              </w:rPr>
-              <w:t>: flattens body and moves under. Un-flatten if possible.</w:t>
+              <w:t>V itw: flattens body and moves under. Un-flatten if possible.</w:t>
             </w:r>
           </w:p>
         </w:tc>
@@ -4350,23 +3927,7 @@
                 <w:sz w:val="18"/>
                 <w:szCs w:val="18"/>
               </w:rPr>
-              <w:t xml:space="preserve">While flatten, resist all </w:t>
-            </w:r>
-            <w:proofErr w:type="spellStart"/>
-            <w:r>
-              <w:rPr>
-                <w:sz w:val="18"/>
-                <w:szCs w:val="18"/>
-              </w:rPr>
-              <w:t>veh</w:t>
-            </w:r>
-            <w:proofErr w:type="spellEnd"/>
-            <w:r>
-              <w:rPr>
-                <w:sz w:val="18"/>
-                <w:szCs w:val="18"/>
-              </w:rPr>
-              <w:t xml:space="preserve"> except motorbike</w:t>
+              <w:t>While flatten, resist all veh except motorbike</w:t>
             </w:r>
           </w:p>
         </w:tc>
@@ -4456,39 +4017,7 @@
         <w:t>Vehicle Types</w:t>
       </w:r>
       <w:r>
-        <w:t xml:space="preserve"> (all </w:t>
-      </w:r>
-      <w:proofErr w:type="spellStart"/>
-      <w:r>
-        <w:t>veh</w:t>
-      </w:r>
-      <w:proofErr w:type="spellEnd"/>
-      <w:r>
-        <w:t xml:space="preserve"> will follow lane direction, speed is capped by </w:t>
-      </w:r>
-      <w:proofErr w:type="gramStart"/>
-      <w:r>
-        <w:t>max(</w:t>
-      </w:r>
-      <w:proofErr w:type="gramEnd"/>
-      <w:r>
-        <w:t xml:space="preserve">max </w:t>
-      </w:r>
-      <w:proofErr w:type="spellStart"/>
-      <w:r>
-        <w:t>spd</w:t>
-      </w:r>
-      <w:proofErr w:type="spellEnd"/>
-      <w:r>
-        <w:t xml:space="preserve">, lane </w:t>
-      </w:r>
-      <w:proofErr w:type="spellStart"/>
-      <w:r>
-        <w:t>spd</w:t>
-      </w:r>
-      <w:proofErr w:type="spellEnd"/>
-      <w:r>
-        <w:t>))</w:t>
+        <w:t xml:space="preserve"> (all veh will follow lane direction, speed is capped by max(max spd, lane spd))</w:t>
       </w:r>
     </w:p>
     <w:tbl>
@@ -4636,13 +4165,8 @@
               <w:spacing w:line="240" w:lineRule="auto"/>
             </w:pPr>
             <w:r>
-              <w:t xml:space="preserve">Max </w:t>
-            </w:r>
-            <w:proofErr w:type="spellStart"/>
-            <w:r>
-              <w:t>Spd</w:t>
-            </w:r>
-            <w:proofErr w:type="spellEnd"/>
+              <w:t>Max Spd</w:t>
+            </w:r>
           </w:p>
         </w:tc>
       </w:tr>
@@ -4727,15 +4251,7 @@
               <w:spacing w:line="240" w:lineRule="auto"/>
             </w:pPr>
             <w:r>
-              <w:t xml:space="preserve">Manual </w:t>
-            </w:r>
-            <w:proofErr w:type="gramStart"/>
-            <w:r>
-              <w:t>lane</w:t>
-            </w:r>
-            <w:proofErr w:type="gramEnd"/>
-            <w:r>
-              <w:t xml:space="preserve"> change possible</w:t>
+              <w:t>Manual lane change possible</w:t>
             </w:r>
           </w:p>
         </w:tc>
@@ -4877,15 +4393,7 @@
               <w:spacing w:line="240" w:lineRule="auto"/>
             </w:pPr>
             <w:r>
-              <w:t xml:space="preserve">Manual </w:t>
-            </w:r>
-            <w:proofErr w:type="gramStart"/>
-            <w:r>
-              <w:t>lane</w:t>
-            </w:r>
-            <w:proofErr w:type="gramEnd"/>
-            <w:r>
-              <w:t xml:space="preserve"> change possible</w:t>
+              <w:t>Manual lane change possible</w:t>
             </w:r>
           </w:p>
         </w:tc>
@@ -5013,15 +4521,7 @@
               <w:spacing w:line="240" w:lineRule="auto"/>
             </w:pPr>
             <w:r>
-              <w:t xml:space="preserve">Manual </w:t>
-            </w:r>
-            <w:proofErr w:type="gramStart"/>
-            <w:r>
-              <w:t>lane</w:t>
-            </w:r>
-            <w:proofErr w:type="gramEnd"/>
-            <w:r>
-              <w:t xml:space="preserve"> change possible</w:t>
+              <w:t>Manual lane change possible</w:t>
             </w:r>
           </w:p>
         </w:tc>
@@ -5149,15 +4649,7 @@
               <w:spacing w:line="240" w:lineRule="auto"/>
             </w:pPr>
             <w:r>
-              <w:t xml:space="preserve">Manual </w:t>
-            </w:r>
-            <w:proofErr w:type="gramStart"/>
-            <w:r>
-              <w:t>lane</w:t>
-            </w:r>
-            <w:proofErr w:type="gramEnd"/>
-            <w:r>
-              <w:t xml:space="preserve"> change possible</w:t>
+              <w:t>Manual lane change possible</w:t>
             </w:r>
           </w:p>
         </w:tc>
@@ -5288,38 +4780,16 @@
               <w:rPr>
                 <w:shd w:val="clear" w:color="auto" w:fill="92D050"/>
               </w:rPr>
-              <w:t xml:space="preserve">Ride in the middle of lane, but if there is a </w:t>
-            </w:r>
-            <w:proofErr w:type="spellStart"/>
-            <w:r>
-              <w:rPr>
-                <w:shd w:val="clear" w:color="auto" w:fill="92D050"/>
-              </w:rPr>
-              <w:t>veh</w:t>
-            </w:r>
-            <w:proofErr w:type="spellEnd"/>
-            <w:r>
-              <w:rPr>
-                <w:shd w:val="clear" w:color="auto" w:fill="92D050"/>
-              </w:rPr>
-              <w:t xml:space="preserve"> in front (either disabled or moving slower), it will shift to ride in between lanes and continue its progress.</w:t>
-            </w:r>
-          </w:p>
-          <w:p>
-            <w:pPr>
-              <w:widowControl w:val="0"/>
-              <w:spacing w:line="240" w:lineRule="auto"/>
-            </w:pPr>
-            <w:r>
-              <w:t xml:space="preserve">Manual </w:t>
-            </w:r>
-            <w:proofErr w:type="gramStart"/>
-            <w:r>
-              <w:t>lane</w:t>
-            </w:r>
-            <w:proofErr w:type="gramEnd"/>
-            <w:r>
-              <w:t xml:space="preserve"> change possible</w:t>
+              <w:t>Ride in the middle of lane, but if there is a veh in front (either disabled or moving slower), it will shift to ride in between lanes and continue its progress.</w:t>
+            </w:r>
+          </w:p>
+          <w:p>
+            <w:pPr>
+              <w:widowControl w:val="0"/>
+              <w:spacing w:line="240" w:lineRule="auto"/>
+            </w:pPr>
+            <w:r>
+              <w:t>Manual lane change possible</w:t>
             </w:r>
           </w:p>
         </w:tc>
@@ -5593,15 +5063,7 @@
               <w:spacing w:line="240" w:lineRule="auto"/>
             </w:pPr>
             <w:r>
-              <w:t xml:space="preserve">Manual </w:t>
-            </w:r>
-            <w:proofErr w:type="gramStart"/>
-            <w:r>
-              <w:t>lane</w:t>
-            </w:r>
-            <w:proofErr w:type="gramEnd"/>
-            <w:r>
-              <w:t xml:space="preserve"> change possible</w:t>
+              <w:t>Manual lane change possible</w:t>
             </w:r>
           </w:p>
         </w:tc>
@@ -5804,6 +5266,18 @@
       <w:pPr>
         <w:spacing w:before="240" w:after="240"/>
       </w:pPr>
+    </w:p>
+    <w:p>
+      <w:pPr>
+        <w:spacing w:before="240" w:after="240"/>
+      </w:pPr>
+      <w:r>
+        <w:t>Note:</w:t>
+      </w:r>
+      <w:r>
+        <w:br/>
+        <w:t>Motorbikes will shift in-between lanes if vehicle is in its path. It will shift up in-between, from bottom to up, until the topmost lane, where it will shift down instead.</w:t>
+      </w:r>
       <w:r>
         <w:br w:type="page"/>
       </w:r>
@@ -5839,15 +5313,7 @@
       </w:r>
       <w:r>
         <w:br/>
-        <w:t>(</w:t>
-      </w:r>
-      <w:proofErr w:type="gramStart"/>
-      <w:r>
-        <w:t>i.e.</w:t>
-      </w:r>
-      <w:proofErr w:type="gramEnd"/>
-      <w:r>
-        <w:t xml:space="preserve"> Speed adjustment is applied to the lane, then the vehicles move based on the new speed)</w:t>
+        <w:t>(i.e. Speed adjustment is applied to the lane, then the vehicles move based on the new speed)</w:t>
       </w:r>
     </w:p>
     <w:p>
@@ -6252,25 +5718,7 @@
                 <w:sz w:val="20"/>
                 <w:szCs w:val="20"/>
               </w:rPr>
-              <w:t xml:space="preserve">- simple grid like map using basic </w:t>
-            </w:r>
-            <w:proofErr w:type="spellStart"/>
-            <w:r>
-              <w:rPr>
-                <w:rFonts w:ascii="Roboto" w:eastAsia="Roboto" w:hAnsi="Roboto" w:cs="Roboto"/>
-                <w:sz w:val="20"/>
-                <w:szCs w:val="20"/>
-              </w:rPr>
-              <w:t>colours</w:t>
-            </w:r>
-            <w:proofErr w:type="spellEnd"/>
-            <w:r>
-              <w:rPr>
-                <w:rFonts w:ascii="Roboto" w:eastAsia="Roboto" w:hAnsi="Roboto" w:cs="Roboto"/>
-                <w:sz w:val="20"/>
-                <w:szCs w:val="20"/>
-              </w:rPr>
-              <w:t xml:space="preserve"> for textures</w:t>
+              <w:t>- simple grid like map using basic colours for textures</w:t>
             </w:r>
           </w:p>
         </w:tc>
@@ -6361,23 +5809,13 @@
                 <w:szCs w:val="20"/>
               </w:rPr>
             </w:pPr>
-            <w:proofErr w:type="spellStart"/>
             <w:r>
               <w:rPr>
                 <w:rFonts w:ascii="Roboto" w:eastAsia="Roboto" w:hAnsi="Roboto" w:cs="Roboto"/>
                 <w:sz w:val="20"/>
                 <w:szCs w:val="20"/>
               </w:rPr>
-              <w:t>Afew</w:t>
-            </w:r>
-            <w:proofErr w:type="spellEnd"/>
-            <w:r>
-              <w:rPr>
-                <w:rFonts w:ascii="Roboto" w:eastAsia="Roboto" w:hAnsi="Roboto" w:cs="Roboto"/>
-                <w:sz w:val="20"/>
-                <w:szCs w:val="20"/>
-              </w:rPr>
-              <w:t xml:space="preserve"> enemies and vehicles, moving on the map grid, rotating turn by turn (2 game states). Random spawn for vehicles and enemies.</w:t>
+              <w:t>Afew enemies and vehicles, moving on the map grid, rotating turn by turn (2 game states). Random spawn for vehicles and enemies.</w:t>
             </w:r>
           </w:p>
         </w:tc>
@@ -7414,6 +6852,623 @@
                 <w:sz w:val="20"/>
                 <w:szCs w:val="20"/>
               </w:rPr>
+            </w:pPr>
+          </w:p>
+        </w:tc>
+      </w:tr>
+    </w:tbl>
+    <w:p>
+      <w:pPr>
+        <w:widowControl w:val="0"/>
+        <w:spacing w:line="240" w:lineRule="auto"/>
+      </w:pPr>
+    </w:p>
+    <w:p>
+      <w:pPr>
+        <w:widowControl w:val="0"/>
+        <w:spacing w:line="240" w:lineRule="auto"/>
+      </w:pPr>
+    </w:p>
+    <w:p>
+      <w:pPr>
+        <w:widowControl w:val="0"/>
+        <w:spacing w:line="240" w:lineRule="auto"/>
+      </w:pPr>
+    </w:p>
+    <w:p>
+      <w:r>
+        <w:br w:type="page"/>
+      </w:r>
+    </w:p>
+    <w:p>
+      <w:pPr>
+        <w:widowControl w:val="0"/>
+        <w:spacing w:line="240" w:lineRule="auto"/>
+        <w:rPr>
+          <w:b/>
+          <w:bCs/>
+        </w:rPr>
+      </w:pPr>
+      <w:r>
+        <w:rPr>
+          <w:b/>
+          <w:bCs/>
+        </w:rPr>
+        <w:lastRenderedPageBreak/>
+        <w:t>Bugs</w:t>
+      </w:r>
+    </w:p>
+    <w:p>
+      <w:pPr>
+        <w:widowControl w:val="0"/>
+        <w:spacing w:line="240" w:lineRule="auto"/>
+        <w:rPr>
+          <w:b/>
+          <w:bCs/>
+        </w:rPr>
+      </w:pPr>
+    </w:p>
+    <w:tbl>
+      <w:tblPr>
+        <w:tblStyle w:val="TableGrid"/>
+        <w:tblW w:w="0" w:type="auto"/>
+        <w:tblCellMar>
+          <w:top w:w="113" w:type="dxa"/>
+          <w:bottom w:w="113" w:type="dxa"/>
+        </w:tblCellMar>
+        <w:tblLook w:val="04A0" w:firstRow="1" w:lastRow="0" w:firstColumn="1" w:lastColumn="0" w:noHBand="0" w:noVBand="1"/>
+      </w:tblPr>
+      <w:tblGrid>
+        <w:gridCol w:w="6441"/>
+        <w:gridCol w:w="901"/>
+        <w:gridCol w:w="1266"/>
+        <w:gridCol w:w="742"/>
+      </w:tblGrid>
+      <w:tr>
+        <w:tc>
+          <w:tcPr>
+            <w:tcW w:w="6941" w:type="dxa"/>
+            <w:shd w:val="clear" w:color="auto" w:fill="BFBFBF" w:themeFill="background1" w:themeFillShade="BF"/>
+          </w:tcPr>
+          <w:p>
+            <w:pPr>
+              <w:widowControl w:val="0"/>
+            </w:pPr>
+            <w:r>
+              <w:t>Description</w:t>
+            </w:r>
+          </w:p>
+        </w:tc>
+        <w:tc>
+          <w:tcPr>
+            <w:tcW w:w="400" w:type="dxa"/>
+            <w:shd w:val="clear" w:color="auto" w:fill="BFBFBF" w:themeFill="background1" w:themeFillShade="BF"/>
+          </w:tcPr>
+          <w:p>
+            <w:pPr>
+              <w:widowControl w:val="0"/>
+            </w:pPr>
+            <w:r>
+              <w:t>Priority</w:t>
+            </w:r>
+          </w:p>
+        </w:tc>
+        <w:tc>
+          <w:tcPr>
+            <w:tcW w:w="1267" w:type="dxa"/>
+            <w:shd w:val="clear" w:color="auto" w:fill="BFBFBF" w:themeFill="background1" w:themeFillShade="BF"/>
+          </w:tcPr>
+          <w:p>
+            <w:pPr>
+              <w:widowControl w:val="0"/>
+            </w:pPr>
+            <w:r>
+              <w:t>Scheduled</w:t>
+            </w:r>
+          </w:p>
+        </w:tc>
+        <w:tc>
+          <w:tcPr>
+            <w:tcW w:w="742" w:type="dxa"/>
+            <w:shd w:val="clear" w:color="auto" w:fill="BFBFBF" w:themeFill="background1" w:themeFillShade="BF"/>
+          </w:tcPr>
+          <w:p>
+            <w:pPr>
+              <w:widowControl w:val="0"/>
+            </w:pPr>
+            <w:r>
+              <w:t>Done</w:t>
+            </w:r>
+          </w:p>
+        </w:tc>
+      </w:tr>
+      <w:tr>
+        <w:tc>
+          <w:tcPr>
+            <w:tcW w:w="6941" w:type="dxa"/>
+          </w:tcPr>
+          <w:p>
+            <w:pPr>
+              <w:widowControl w:val="0"/>
+              <w:spacing w:line="276" w:lineRule="auto"/>
+            </w:pPr>
+            <w:r>
+              <w:t>Lane Change selection allows to select a truck/bus on its tail grids. It should direct the selection to the head of vehicle.</w:t>
+            </w:r>
+          </w:p>
+        </w:tc>
+        <w:tc>
+          <w:tcPr>
+            <w:tcW w:w="400" w:type="dxa"/>
+          </w:tcPr>
+          <w:p>
+            <w:pPr>
+              <w:widowControl w:val="0"/>
+              <w:spacing w:line="276" w:lineRule="auto"/>
+            </w:pPr>
+          </w:p>
+        </w:tc>
+        <w:tc>
+          <w:tcPr>
+            <w:tcW w:w="1267" w:type="dxa"/>
+          </w:tcPr>
+          <w:p>
+            <w:pPr>
+              <w:widowControl w:val="0"/>
+              <w:spacing w:line="276" w:lineRule="auto"/>
+            </w:pPr>
+          </w:p>
+        </w:tc>
+        <w:tc>
+          <w:tcPr>
+            <w:tcW w:w="742" w:type="dxa"/>
+            <w:shd w:val="clear" w:color="auto" w:fill="00B050"/>
+          </w:tcPr>
+          <w:p>
+            <w:pPr>
+              <w:widowControl w:val="0"/>
+              <w:spacing w:line="276" w:lineRule="auto"/>
+            </w:pPr>
+          </w:p>
+        </w:tc>
+      </w:tr>
+      <w:tr>
+        <w:tc>
+          <w:tcPr>
+            <w:tcW w:w="6941" w:type="dxa"/>
+          </w:tcPr>
+          <w:p>
+            <w:pPr>
+              <w:widowControl w:val="0"/>
+              <w:spacing w:line="276" w:lineRule="auto"/>
+            </w:pPr>
+            <w:r>
+              <w:t>Lane Change checking of feasibility does not account for multiple grid vehicle, such as truck and buses.</w:t>
+            </w:r>
+          </w:p>
+        </w:tc>
+        <w:tc>
+          <w:tcPr>
+            <w:tcW w:w="400" w:type="dxa"/>
+          </w:tcPr>
+          <w:p>
+            <w:pPr>
+              <w:widowControl w:val="0"/>
+              <w:spacing w:line="276" w:lineRule="auto"/>
+            </w:pPr>
+          </w:p>
+        </w:tc>
+        <w:tc>
+          <w:tcPr>
+            <w:tcW w:w="1267" w:type="dxa"/>
+          </w:tcPr>
+          <w:p>
+            <w:pPr>
+              <w:widowControl w:val="0"/>
+              <w:spacing w:line="276" w:lineRule="auto"/>
+            </w:pPr>
+          </w:p>
+        </w:tc>
+        <w:tc>
+          <w:tcPr>
+            <w:tcW w:w="742" w:type="dxa"/>
+            <w:shd w:val="clear" w:color="auto" w:fill="00B050"/>
+          </w:tcPr>
+          <w:p>
+            <w:pPr>
+              <w:widowControl w:val="0"/>
+              <w:spacing w:line="276" w:lineRule="auto"/>
+            </w:pPr>
+          </w:p>
+        </w:tc>
+      </w:tr>
+      <w:tr>
+        <w:tc>
+          <w:tcPr>
+            <w:tcW w:w="6941" w:type="dxa"/>
+          </w:tcPr>
+          <w:p>
+            <w:pPr>
+              <w:widowControl w:val="0"/>
+              <w:spacing w:line="276" w:lineRule="auto"/>
+            </w:pPr>
+            <w:r>
+              <w:t xml:space="preserve">Lane Change </w:t>
+            </w:r>
+            <w:r>
+              <w:t xml:space="preserve">for vehicles </w:t>
+            </w:r>
+            <w:r>
+              <w:t>does not account for motorcycle in the way, when motorcycle is in-between lanes.</w:t>
+            </w:r>
+          </w:p>
+        </w:tc>
+        <w:tc>
+          <w:tcPr>
+            <w:tcW w:w="400" w:type="dxa"/>
+          </w:tcPr>
+          <w:p>
+            <w:pPr>
+              <w:widowControl w:val="0"/>
+              <w:spacing w:line="276" w:lineRule="auto"/>
+            </w:pPr>
+          </w:p>
+        </w:tc>
+        <w:tc>
+          <w:tcPr>
+            <w:tcW w:w="1267" w:type="dxa"/>
+          </w:tcPr>
+          <w:p>
+            <w:pPr>
+              <w:widowControl w:val="0"/>
+              <w:spacing w:line="276" w:lineRule="auto"/>
+            </w:pPr>
+          </w:p>
+        </w:tc>
+        <w:tc>
+          <w:tcPr>
+            <w:tcW w:w="742" w:type="dxa"/>
+            <w:shd w:val="clear" w:color="auto" w:fill="00B050"/>
+          </w:tcPr>
+          <w:p>
+            <w:pPr>
+              <w:widowControl w:val="0"/>
+              <w:spacing w:line="276" w:lineRule="auto"/>
+            </w:pPr>
+          </w:p>
+        </w:tc>
+      </w:tr>
+      <w:tr>
+        <w:tc>
+          <w:tcPr>
+            <w:tcW w:w="6941" w:type="dxa"/>
+          </w:tcPr>
+          <w:p>
+            <w:pPr>
+              <w:widowControl w:val="0"/>
+              <w:spacing w:line="276" w:lineRule="auto"/>
+            </w:pPr>
+            <w:r>
+              <w:t>Lane Change should not be allowed when vehicle is stunned</w:t>
+            </w:r>
+          </w:p>
+        </w:tc>
+        <w:tc>
+          <w:tcPr>
+            <w:tcW w:w="400" w:type="dxa"/>
+          </w:tcPr>
+          <w:p>
+            <w:pPr>
+              <w:widowControl w:val="0"/>
+              <w:spacing w:line="276" w:lineRule="auto"/>
+            </w:pPr>
+          </w:p>
+        </w:tc>
+        <w:tc>
+          <w:tcPr>
+            <w:tcW w:w="1267" w:type="dxa"/>
+          </w:tcPr>
+          <w:p>
+            <w:pPr>
+              <w:widowControl w:val="0"/>
+              <w:spacing w:line="276" w:lineRule="auto"/>
+            </w:pPr>
+          </w:p>
+        </w:tc>
+        <w:tc>
+          <w:tcPr>
+            <w:tcW w:w="742" w:type="dxa"/>
+            <w:shd w:val="clear" w:color="auto" w:fill="00B050"/>
+          </w:tcPr>
+          <w:p>
+            <w:pPr>
+              <w:widowControl w:val="0"/>
+              <w:spacing w:line="276" w:lineRule="auto"/>
+            </w:pPr>
+          </w:p>
+        </w:tc>
+      </w:tr>
+      <w:tr>
+        <w:tc>
+          <w:tcPr>
+            <w:tcW w:w="6941" w:type="dxa"/>
+          </w:tcPr>
+          <w:p>
+            <w:pPr>
+              <w:widowControl w:val="0"/>
+              <w:spacing w:line="276" w:lineRule="auto"/>
+            </w:pPr>
+            <w:r>
+              <w:t>Enemy Spawn should trigger grid repositioning too</w:t>
+            </w:r>
+          </w:p>
+        </w:tc>
+        <w:tc>
+          <w:tcPr>
+            <w:tcW w:w="400" w:type="dxa"/>
+          </w:tcPr>
+          <w:p>
+            <w:pPr>
+              <w:widowControl w:val="0"/>
+              <w:spacing w:line="276" w:lineRule="auto"/>
+            </w:pPr>
+          </w:p>
+        </w:tc>
+        <w:tc>
+          <w:tcPr>
+            <w:tcW w:w="1267" w:type="dxa"/>
+          </w:tcPr>
+          <w:p>
+            <w:pPr>
+              <w:widowControl w:val="0"/>
+              <w:spacing w:line="276" w:lineRule="auto"/>
+            </w:pPr>
+          </w:p>
+        </w:tc>
+        <w:tc>
+          <w:tcPr>
+            <w:tcW w:w="742" w:type="dxa"/>
+          </w:tcPr>
+          <w:p>
+            <w:pPr>
+              <w:widowControl w:val="0"/>
+              <w:spacing w:line="276" w:lineRule="auto"/>
+            </w:pPr>
+          </w:p>
+        </w:tc>
+      </w:tr>
+      <w:tr>
+        <w:tc>
+          <w:tcPr>
+            <w:tcW w:w="6941" w:type="dxa"/>
+          </w:tcPr>
+          <w:p>
+            <w:pPr>
+              <w:widowControl w:val="0"/>
+              <w:spacing w:line="276" w:lineRule="auto"/>
+            </w:pPr>
+            <w:r>
+              <w:t>Enemies are still advancing out of bounds and not being deleted or halted</w:t>
+            </w:r>
+          </w:p>
+        </w:tc>
+        <w:tc>
+          <w:tcPr>
+            <w:tcW w:w="400" w:type="dxa"/>
+          </w:tcPr>
+          <w:p>
+            <w:pPr>
+              <w:widowControl w:val="0"/>
+              <w:spacing w:line="276" w:lineRule="auto"/>
+            </w:pPr>
+          </w:p>
+        </w:tc>
+        <w:tc>
+          <w:tcPr>
+            <w:tcW w:w="1267" w:type="dxa"/>
+          </w:tcPr>
+          <w:p>
+            <w:pPr>
+              <w:widowControl w:val="0"/>
+              <w:spacing w:line="276" w:lineRule="auto"/>
+            </w:pPr>
+          </w:p>
+        </w:tc>
+        <w:tc>
+          <w:tcPr>
+            <w:tcW w:w="742" w:type="dxa"/>
+          </w:tcPr>
+          <w:p>
+            <w:pPr>
+              <w:widowControl w:val="0"/>
+              <w:spacing w:line="276" w:lineRule="auto"/>
+            </w:pPr>
+          </w:p>
+        </w:tc>
+      </w:tr>
+      <w:tr>
+        <w:tc>
+          <w:tcPr>
+            <w:tcW w:w="6941" w:type="dxa"/>
+          </w:tcPr>
+          <w:p>
+            <w:pPr>
+              <w:widowControl w:val="0"/>
+              <w:spacing w:line="276" w:lineRule="auto"/>
+            </w:pPr>
+            <w:r>
+              <w:t>Motorbike when in-between lanes, moves back into the lane, instead of remaining in-between lane while another vehicle is in its place</w:t>
+            </w:r>
+          </w:p>
+        </w:tc>
+        <w:tc>
+          <w:tcPr>
+            <w:tcW w:w="400" w:type="dxa"/>
+          </w:tcPr>
+          <w:p>
+            <w:pPr>
+              <w:widowControl w:val="0"/>
+              <w:spacing w:line="276" w:lineRule="auto"/>
+            </w:pPr>
+          </w:p>
+        </w:tc>
+        <w:tc>
+          <w:tcPr>
+            <w:tcW w:w="1267" w:type="dxa"/>
+          </w:tcPr>
+          <w:p>
+            <w:pPr>
+              <w:widowControl w:val="0"/>
+              <w:spacing w:line="276" w:lineRule="auto"/>
+            </w:pPr>
+          </w:p>
+        </w:tc>
+        <w:tc>
+          <w:tcPr>
+            <w:tcW w:w="742" w:type="dxa"/>
+          </w:tcPr>
+          <w:p>
+            <w:pPr>
+              <w:widowControl w:val="0"/>
+              <w:spacing w:line="276" w:lineRule="auto"/>
+            </w:pPr>
+          </w:p>
+        </w:tc>
+      </w:tr>
+      <w:tr>
+        <w:tc>
+          <w:tcPr>
+            <w:tcW w:w="6941" w:type="dxa"/>
+          </w:tcPr>
+          <w:p>
+            <w:pPr>
+              <w:widowControl w:val="0"/>
+            </w:pPr>
+            <w:r>
+              <w:t>Motorbike changing lane – issue when the motorbike that is in-between lane is the one that is disable</w:t>
+            </w:r>
+            <w:r>
+              <w:t>d while the one in the middle wants to change lane</w:t>
+            </w:r>
+            <w:r>
+              <w:t>.</w:t>
+            </w:r>
+          </w:p>
+        </w:tc>
+        <w:tc>
+          <w:tcPr>
+            <w:tcW w:w="400" w:type="dxa"/>
+          </w:tcPr>
+          <w:p>
+            <w:pPr>
+              <w:widowControl w:val="0"/>
+            </w:pPr>
+          </w:p>
+        </w:tc>
+        <w:tc>
+          <w:tcPr>
+            <w:tcW w:w="1267" w:type="dxa"/>
+          </w:tcPr>
+          <w:p>
+            <w:pPr>
+              <w:widowControl w:val="0"/>
+            </w:pPr>
+          </w:p>
+        </w:tc>
+        <w:tc>
+          <w:tcPr>
+            <w:tcW w:w="742" w:type="dxa"/>
+          </w:tcPr>
+          <w:p>
+            <w:pPr>
+              <w:widowControl w:val="0"/>
+            </w:pPr>
+          </w:p>
+        </w:tc>
+      </w:tr>
+      <w:tr>
+        <w:tc>
+          <w:tcPr>
+            <w:tcW w:w="6941" w:type="dxa"/>
+          </w:tcPr>
+          <w:p>
+            <w:pPr>
+              <w:widowControl w:val="0"/>
+            </w:pPr>
+            <w:r>
+              <w:t>Lane Change - Selecting motorbike in-between lane will not centre the UI on it, it centres onto the grid instead.</w:t>
+            </w:r>
+          </w:p>
+        </w:tc>
+        <w:tc>
+          <w:tcPr>
+            <w:tcW w:w="400" w:type="dxa"/>
+          </w:tcPr>
+          <w:p>
+            <w:pPr>
+              <w:widowControl w:val="0"/>
+            </w:pPr>
+          </w:p>
+        </w:tc>
+        <w:tc>
+          <w:tcPr>
+            <w:tcW w:w="1267" w:type="dxa"/>
+          </w:tcPr>
+          <w:p>
+            <w:pPr>
+              <w:widowControl w:val="0"/>
+            </w:pPr>
+          </w:p>
+        </w:tc>
+        <w:tc>
+          <w:tcPr>
+            <w:tcW w:w="742" w:type="dxa"/>
+          </w:tcPr>
+          <w:p>
+            <w:pPr>
+              <w:widowControl w:val="0"/>
+            </w:pPr>
+          </w:p>
+        </w:tc>
+      </w:tr>
+      <w:tr>
+        <w:tc>
+          <w:tcPr>
+            <w:tcW w:w="6941" w:type="dxa"/>
+          </w:tcPr>
+          <w:p>
+            <w:pPr>
+              <w:widowControl w:val="0"/>
+            </w:pPr>
+          </w:p>
+        </w:tc>
+        <w:tc>
+          <w:tcPr>
+            <w:tcW w:w="400" w:type="dxa"/>
+          </w:tcPr>
+          <w:p>
+            <w:pPr>
+              <w:widowControl w:val="0"/>
+            </w:pPr>
+          </w:p>
+        </w:tc>
+        <w:tc>
+          <w:tcPr>
+            <w:tcW w:w="1267" w:type="dxa"/>
+          </w:tcPr>
+          <w:p>
+            <w:pPr>
+              <w:widowControl w:val="0"/>
+            </w:pPr>
+          </w:p>
+        </w:tc>
+        <w:tc>
+          <w:tcPr>
+            <w:tcW w:w="742" w:type="dxa"/>
+          </w:tcPr>
+          <w:p>
+            <w:pPr>
+              <w:widowControl w:val="0"/>
             </w:pPr>
           </w:p>
         </w:tc>
@@ -7433,6 +7488,103 @@
     </w:sectPr>
   </w:body>
 </w:document>
+</file>
+
+<file path=word/numbering.xml><?xml version="1.0" encoding="utf-8"?>
+<w:numbering xmlns:wpc="http://schemas.microsoft.com/office/word/2010/wordprocessingCanvas" xmlns:cx="http://schemas.microsoft.com/office/drawing/2014/chartex" xmlns:cx1="http://schemas.microsoft.com/office/drawing/2015/9/8/chartex" xmlns:cx2="http://schemas.microsoft.com/office/drawing/2015/10/21/chartex" xmlns:cx3="http://schemas.microsoft.com/office/drawing/2016/5/9/chartex" xmlns:cx4="http://schemas.microsoft.com/office/drawing/2016/5/10/chartex" xmlns:cx5="http://schemas.microsoft.com/office/drawing/2016/5/11/chartex" xmlns:cx6="http://schemas.microsoft.com/office/drawing/2016/5/12/chartex" xmlns:cx7="http://schemas.microsoft.com/office/drawing/2016/5/13/chartex" xmlns:cx8="http://schemas.microsoft.com/office/drawing/2016/5/14/chartex" xmlns:mc="http://schemas.openxmlformats.org/markup-compatibility/2006" xmlns:aink="http://schemas.microsoft.com/office/drawing/2016/ink" xmlns:am3d="http://schemas.microsoft.com/office/drawing/2017/model3d" xmlns:o="urn:schemas-microsoft-com:office:office" xmlns:oel="http://schemas.microsoft.com/office/2019/extlst" xmlns:r="http://schemas.openxmlformats.org/officeDocument/2006/relationships" xmlns:m="http://schemas.openxmlformats.org/officeDocument/2006/math" xmlns:v="urn:schemas-microsoft-com:vml" xmlns:wp14="http://schemas.microsoft.com/office/word/2010/wordprocessingDrawing" xmlns:wp="http://schemas.openxmlformats.org/drawingml/2006/wordprocessingDrawing" xmlns:w10="urn:schemas-microsoft-com:office:word" xmlns:w="http://schemas.openxmlformats.org/wordprocessingml/2006/main" xmlns:w14="http://schemas.microsoft.com/office/word/2010/wordml" xmlns:w15="http://schemas.microsoft.com/office/word/2012/wordml" xmlns:w16cex="http://schemas.microsoft.com/office/word/2018/wordml/cex" xmlns:w16cid="http://schemas.microsoft.com/office/word/2016/wordml/cid" xmlns:w16="http://schemas.microsoft.com/office/word/2018/wordml" xmlns:w16sdtdh="http://schemas.microsoft.com/office/word/2020/wordml/sdtdatahash" xmlns:w16se="http://schemas.microsoft.com/office/word/2015/wordml/symex" xmlns:wpg="http://schemas.microsoft.com/office/word/2010/wordprocessingGroup" xmlns:wpi="http://schemas.microsoft.com/office/word/2010/wordprocessingInk" xmlns:wne="http://schemas.microsoft.com/office/word/2006/wordml" xmlns:wps="http://schemas.microsoft.com/office/word/2010/wordprocessingShape" mc:Ignorable="w14 w15 w16se w16cid w16 w16cex w16sdtdh wp14">
+  <w:abstractNum w:abstractNumId="0" w15:restartNumberingAfterBreak="0">
+    <w:nsid w:val="2A1534A1"/>
+    <w:multiLevelType w:val="hybridMultilevel"/>
+    <w:tmpl w:val="1472BE3E"/>
+    <w:lvl w:ilvl="0" w:tplc="4809000F">
+      <w:start w:val="1"/>
+      <w:numFmt w:val="decimal"/>
+      <w:lvlText w:val="%1."/>
+      <w:lvlJc w:val="left"/>
+      <w:pPr>
+        <w:ind w:left="720" w:hanging="360"/>
+      </w:pPr>
+      <w:rPr>
+        <w:rFonts w:hint="default"/>
+      </w:rPr>
+    </w:lvl>
+    <w:lvl w:ilvl="1" w:tplc="48090019" w:tentative="1">
+      <w:start w:val="1"/>
+      <w:numFmt w:val="lowerLetter"/>
+      <w:lvlText w:val="%2."/>
+      <w:lvlJc w:val="left"/>
+      <w:pPr>
+        <w:ind w:left="1440" w:hanging="360"/>
+      </w:pPr>
+    </w:lvl>
+    <w:lvl w:ilvl="2" w:tplc="4809001B" w:tentative="1">
+      <w:start w:val="1"/>
+      <w:numFmt w:val="lowerRoman"/>
+      <w:lvlText w:val="%3."/>
+      <w:lvlJc w:val="right"/>
+      <w:pPr>
+        <w:ind w:left="2160" w:hanging="180"/>
+      </w:pPr>
+    </w:lvl>
+    <w:lvl w:ilvl="3" w:tplc="4809000F" w:tentative="1">
+      <w:start w:val="1"/>
+      <w:numFmt w:val="decimal"/>
+      <w:lvlText w:val="%4."/>
+      <w:lvlJc w:val="left"/>
+      <w:pPr>
+        <w:ind w:left="2880" w:hanging="360"/>
+      </w:pPr>
+    </w:lvl>
+    <w:lvl w:ilvl="4" w:tplc="48090019" w:tentative="1">
+      <w:start w:val="1"/>
+      <w:numFmt w:val="lowerLetter"/>
+      <w:lvlText w:val="%5."/>
+      <w:lvlJc w:val="left"/>
+      <w:pPr>
+        <w:ind w:left="3600" w:hanging="360"/>
+      </w:pPr>
+    </w:lvl>
+    <w:lvl w:ilvl="5" w:tplc="4809001B" w:tentative="1">
+      <w:start w:val="1"/>
+      <w:numFmt w:val="lowerRoman"/>
+      <w:lvlText w:val="%6."/>
+      <w:lvlJc w:val="right"/>
+      <w:pPr>
+        <w:ind w:left="4320" w:hanging="180"/>
+      </w:pPr>
+    </w:lvl>
+    <w:lvl w:ilvl="6" w:tplc="4809000F" w:tentative="1">
+      <w:start w:val="1"/>
+      <w:numFmt w:val="decimal"/>
+      <w:lvlText w:val="%7."/>
+      <w:lvlJc w:val="left"/>
+      <w:pPr>
+        <w:ind w:left="5040" w:hanging="360"/>
+      </w:pPr>
+    </w:lvl>
+    <w:lvl w:ilvl="7" w:tplc="48090019" w:tentative="1">
+      <w:start w:val="1"/>
+      <w:numFmt w:val="lowerLetter"/>
+      <w:lvlText w:val="%8."/>
+      <w:lvlJc w:val="left"/>
+      <w:pPr>
+        <w:ind w:left="5760" w:hanging="360"/>
+      </w:pPr>
+    </w:lvl>
+    <w:lvl w:ilvl="8" w:tplc="4809001B" w:tentative="1">
+      <w:start w:val="1"/>
+      <w:numFmt w:val="lowerRoman"/>
+      <w:lvlText w:val="%9."/>
+      <w:lvlJc w:val="right"/>
+      <w:pPr>
+        <w:ind w:left="6480" w:hanging="180"/>
+      </w:pPr>
+    </w:lvl>
+  </w:abstractNum>
+  <w:num w:numId="1" w16cid:durableId="1470780544">
+    <w:abstractNumId w:val="0"/>
+  </w:num>
+</w:numbering>
 </file>
 
 <file path=word/styles.xml><?xml version="1.0" encoding="utf-8"?>
@@ -8054,6 +8206,25 @@
       <w:contextualSpacing/>
     </w:pPr>
   </w:style>
+  <w:style w:type="table" w:styleId="TableGrid">
+    <w:name w:val="Table Grid"/>
+    <w:basedOn w:val="TableNormal"/>
+    <w:uiPriority w:val="39"/>
+    <w:rsid w:val="009614BE"/>
+    <w:pPr>
+      <w:spacing w:line="240" w:lineRule="auto"/>
+    </w:pPr>
+    <w:tblPr>
+      <w:tblBorders>
+        <w:top w:val="single" w:sz="4" w:space="0" w:color="auto"/>
+        <w:left w:val="single" w:sz="4" w:space="0" w:color="auto"/>
+        <w:bottom w:val="single" w:sz="4" w:space="0" w:color="auto"/>
+        <w:right w:val="single" w:sz="4" w:space="0" w:color="auto"/>
+        <w:insideH w:val="single" w:sz="4" w:space="0" w:color="auto"/>
+        <w:insideV w:val="single" w:sz="4" w:space="0" w:color="auto"/>
+      </w:tblBorders>
+    </w:tblPr>
+  </w:style>
 </w:styles>
 </file>
 

</xml_diff>

<commit_message>
Added functionality to health bar and skill bar
Health bar will create 10 health icons at the start. When an enemy reaches the end, it will remove the health icons based on the enemy's damage.

Skill bar starts at 0, with a max capacity of 10. At the  start of every player's turn, a skill orb is gained. Every enemy kill also generates a skill orb.

At the moment, every unit have access to a single instance of GameStateManager to issue the damage values on crossing and orb values on death
</commit_message>
<xml_diff>
--- a/Documents/Reverse Frogger Design Document.docx
+++ b/Documents/Reverse Frogger Design Document.docx
@@ -75,7 +75,15 @@
         <w:t>Game Summary</w:t>
       </w:r>
       <w:r>
-        <w:t xml:space="preserve">: Direct flow of traffic to prevent any frogs from crossing the road! Then reverse the roles, and lead the frogs to victory. </w:t>
+        <w:t xml:space="preserve">: Direct flow of traffic to prevent any frogs from crossing the road! Then reverse the </w:t>
+      </w:r>
+      <w:proofErr w:type="gramStart"/>
+      <w:r>
+        <w:t>roles, and</w:t>
+      </w:r>
+      <w:proofErr w:type="gramEnd"/>
+      <w:r>
+        <w:t xml:space="preserve"> lead the frogs to victory. </w:t>
       </w:r>
     </w:p>
     <w:p>
@@ -89,7 +97,23 @@
         <w:t>Game Outline</w:t>
       </w:r>
       <w:r>
-        <w:t xml:space="preserve">: Frogs are trying to cross the road again and this time, they come better prepared than before. They have trained and upgraded themselves in different combat and defense capabilities, and are employing advanced strategies to cross the road tactically. We do not want to induce panic among the humans so we have to deal with the frogs naturally, and that is using the morning rush-hour traffic on the road. By influencing the flow of traffic, we will put a stop to the frogs’ advances! We as humans must not let them cross it, or else… </w:t>
+        <w:t xml:space="preserve">: Frogs are trying to cross the road again and this time, they come better prepared than before. They have trained and upgraded themselves in different combat and defense </w:t>
+      </w:r>
+      <w:proofErr w:type="gramStart"/>
+      <w:r>
+        <w:t>capabilities, and</w:t>
+      </w:r>
+      <w:proofErr w:type="gramEnd"/>
+      <w:r>
+        <w:t xml:space="preserve"> are employing advanced strategies to cross the road tactically. We do not want to induce panic among the </w:t>
+      </w:r>
+      <w:proofErr w:type="gramStart"/>
+      <w:r>
+        <w:t>humans</w:t>
+      </w:r>
+      <w:proofErr w:type="gramEnd"/>
+      <w:r>
+        <w:t xml:space="preserve"> so we have to deal with the frogs naturally, and that is using the morning rush-hour traffic on the road. By influencing the flow of traffic, we will put a stop to the frogs’ advances! We as humans must not let them cross it, or else… </w:t>
       </w:r>
     </w:p>
     <w:p>
@@ -255,7 +279,15 @@
         <w:spacing w:before="240" w:after="240"/>
       </w:pPr>
       <w:r>
-        <w:t>Lane adjustment controls ( + / - )</w:t>
+        <w:t xml:space="preserve">Lane adjustment controls </w:t>
+      </w:r>
+      <w:proofErr w:type="gramStart"/>
+      <w:r>
+        <w:t>( +</w:t>
+      </w:r>
+      <w:proofErr w:type="gramEnd"/>
+      <w:r>
+        <w:t xml:space="preserve"> / - )</w:t>
       </w:r>
       <w:r>
         <w:br/>
@@ -287,7 +319,15 @@
         <w:spacing w:before="240" w:after="240"/>
       </w:pPr>
       <w:r>
-        <w:t xml:space="preserve">When selecting a frog, or a vehicle, a pop up UI shows additional details of that frog/vehicle. </w:t>
+        <w:t xml:space="preserve">When selecting a frog, or a vehicle, a </w:t>
+      </w:r>
+      <w:proofErr w:type="gramStart"/>
+      <w:r>
+        <w:t>pop up</w:t>
+      </w:r>
+      <w:proofErr w:type="gramEnd"/>
+      <w:r>
+        <w:t xml:space="preserve"> UI shows additional details of that frog/vehicle. </w:t>
       </w:r>
       <w:r>
         <w:br/>
@@ -312,15 +352,33 @@
         <w:lastRenderedPageBreak/>
         <w:t>Enemy Types</w:t>
       </w:r>
+      <w:proofErr w:type="gramStart"/>
       <w:r>
         <w:t xml:space="preserve">   (</w:t>
       </w:r>
+      <w:proofErr w:type="gramEnd"/>
       <w:r>
         <w:rPr>
           <w:sz w:val="16"/>
           <w:szCs w:val="16"/>
         </w:rPr>
-        <w:t>V itw: Vehicle in the way)</w:t>
+        <w:t xml:space="preserve">V </w:t>
+      </w:r>
+      <w:proofErr w:type="spellStart"/>
+      <w:r>
+        <w:rPr>
+          <w:sz w:val="16"/>
+          <w:szCs w:val="16"/>
+        </w:rPr>
+        <w:t>itw</w:t>
+      </w:r>
+      <w:proofErr w:type="spellEnd"/>
+      <w:r>
+        <w:rPr>
+          <w:sz w:val="16"/>
+          <w:szCs w:val="16"/>
+        </w:rPr>
+        <w:t>: Vehicle in the way)</w:t>
       </w:r>
     </w:p>
     <w:tbl>
@@ -751,7 +809,23 @@
                 <w:sz w:val="18"/>
                 <w:szCs w:val="18"/>
               </w:rPr>
-              <w:t>V itw: remain on spot, and skip 1 turn (concussed)</w:t>
+              <w:t xml:space="preserve">V </w:t>
+            </w:r>
+            <w:proofErr w:type="spellStart"/>
+            <w:r>
+              <w:rPr>
+                <w:sz w:val="18"/>
+                <w:szCs w:val="18"/>
+              </w:rPr>
+              <w:t>itw</w:t>
+            </w:r>
+            <w:proofErr w:type="spellEnd"/>
+            <w:r>
+              <w:rPr>
+                <w:sz w:val="18"/>
+                <w:szCs w:val="18"/>
+              </w:rPr>
+              <w:t>: remain on spot, and skip 1 turn (concussed)</w:t>
             </w:r>
           </w:p>
         </w:tc>
@@ -1058,7 +1132,25 @@
                 <w:szCs w:val="18"/>
                 <w:shd w:val="clear" w:color="auto" w:fill="92D050"/>
               </w:rPr>
-              <w:t>V itw: knock the car forward if there is another lane and step forward. If the next lane is a divider/sidewalk, hold position</w:t>
+              <w:t xml:space="preserve">V </w:t>
+            </w:r>
+            <w:proofErr w:type="spellStart"/>
+            <w:r>
+              <w:rPr>
+                <w:sz w:val="18"/>
+                <w:szCs w:val="18"/>
+                <w:shd w:val="clear" w:color="auto" w:fill="92D050"/>
+              </w:rPr>
+              <w:t>itw</w:t>
+            </w:r>
+            <w:proofErr w:type="spellEnd"/>
+            <w:r>
+              <w:rPr>
+                <w:sz w:val="18"/>
+                <w:szCs w:val="18"/>
+                <w:shd w:val="clear" w:color="auto" w:fill="92D050"/>
+              </w:rPr>
+              <w:t>: knock the car forward if there is another lane and step forward. If the next lane is a divider/sidewalk, hold position</w:t>
             </w:r>
             <w:r>
               <w:rPr>
@@ -1170,7 +1262,39 @@
                 <w:sz w:val="18"/>
                 <w:szCs w:val="18"/>
               </w:rPr>
-              <w:t xml:space="preserve"> stop veh in track and disable veh 1t</w:t>
+              <w:t xml:space="preserve"> stop </w:t>
+            </w:r>
+            <w:proofErr w:type="spellStart"/>
+            <w:r>
+              <w:rPr>
+                <w:sz w:val="18"/>
+                <w:szCs w:val="18"/>
+              </w:rPr>
+              <w:t>veh</w:t>
+            </w:r>
+            <w:proofErr w:type="spellEnd"/>
+            <w:r>
+              <w:rPr>
+                <w:sz w:val="18"/>
+                <w:szCs w:val="18"/>
+              </w:rPr>
+              <w:t xml:space="preserve"> in track and disable </w:t>
+            </w:r>
+            <w:proofErr w:type="spellStart"/>
+            <w:r>
+              <w:rPr>
+                <w:sz w:val="18"/>
+                <w:szCs w:val="18"/>
+              </w:rPr>
+              <w:t>veh</w:t>
+            </w:r>
+            <w:proofErr w:type="spellEnd"/>
+            <w:r>
+              <w:rPr>
+                <w:sz w:val="18"/>
+                <w:szCs w:val="18"/>
+              </w:rPr>
+              <w:t xml:space="preserve"> 1t</w:t>
             </w:r>
           </w:p>
         </w:tc>
@@ -1390,7 +1514,23 @@
                 <w:sz w:val="18"/>
                 <w:szCs w:val="18"/>
               </w:rPr>
-              <w:t>V itw: move to horizontal displacement but no vertical displacement</w:t>
+              <w:t xml:space="preserve">V </w:t>
+            </w:r>
+            <w:proofErr w:type="spellStart"/>
+            <w:r>
+              <w:rPr>
+                <w:sz w:val="18"/>
+                <w:szCs w:val="18"/>
+              </w:rPr>
+              <w:t>itw</w:t>
+            </w:r>
+            <w:proofErr w:type="spellEnd"/>
+            <w:r>
+              <w:rPr>
+                <w:sz w:val="18"/>
+                <w:szCs w:val="18"/>
+              </w:rPr>
+              <w:t>: move to horizontal displacement but no vertical displacement</w:t>
             </w:r>
           </w:p>
         </w:tc>
@@ -1646,8 +1786,17 @@
                 <w:sz w:val="18"/>
                 <w:szCs w:val="18"/>
               </w:rPr>
-              <w:t>Forward 2 step</w:t>
-            </w:r>
+              <w:t xml:space="preserve">Forward 2 </w:t>
+            </w:r>
+            <w:proofErr w:type="gramStart"/>
+            <w:r>
+              <w:rPr>
+                <w:sz w:val="18"/>
+                <w:szCs w:val="18"/>
+              </w:rPr>
+              <w:t>step</w:t>
+            </w:r>
+            <w:proofErr w:type="gramEnd"/>
           </w:p>
         </w:tc>
         <w:tc>
@@ -1676,8 +1825,33 @@
                 <w:sz w:val="18"/>
                 <w:szCs w:val="18"/>
               </w:rPr>
-              <w:t>V itw: remain on spot, and skip 2 turn</w:t>
-            </w:r>
+              <w:t xml:space="preserve">V </w:t>
+            </w:r>
+            <w:proofErr w:type="spellStart"/>
+            <w:r>
+              <w:rPr>
+                <w:sz w:val="18"/>
+                <w:szCs w:val="18"/>
+              </w:rPr>
+              <w:t>itw</w:t>
+            </w:r>
+            <w:proofErr w:type="spellEnd"/>
+            <w:r>
+              <w:rPr>
+                <w:sz w:val="18"/>
+                <w:szCs w:val="18"/>
+              </w:rPr>
+              <w:t xml:space="preserve">: remain on spot, and skip 2 </w:t>
+            </w:r>
+            <w:proofErr w:type="gramStart"/>
+            <w:r>
+              <w:rPr>
+                <w:sz w:val="18"/>
+                <w:szCs w:val="18"/>
+              </w:rPr>
+              <w:t>turn</w:t>
+            </w:r>
+            <w:proofErr w:type="gramEnd"/>
           </w:p>
           <w:p>
             <w:pPr>
@@ -1956,8 +2130,17 @@
                 <w:sz w:val="18"/>
                 <w:szCs w:val="18"/>
               </w:rPr>
-              <w:t>Forward continually until it hits a veh</w:t>
-            </w:r>
+              <w:t xml:space="preserve">Forward continually until it hits a </w:t>
+            </w:r>
+            <w:proofErr w:type="spellStart"/>
+            <w:r>
+              <w:rPr>
+                <w:sz w:val="18"/>
+                <w:szCs w:val="18"/>
+              </w:rPr>
+              <w:t>veh</w:t>
+            </w:r>
+            <w:proofErr w:type="spellEnd"/>
             <w:r>
               <w:rPr>
                 <w:sz w:val="18"/>
@@ -2037,7 +2220,23 @@
                 <w:sz w:val="18"/>
                 <w:szCs w:val="18"/>
               </w:rPr>
-              <w:t>V itw: stop at spot before, and skip 1 turn (concussed)</w:t>
+              <w:t xml:space="preserve">V </w:t>
+            </w:r>
+            <w:proofErr w:type="spellStart"/>
+            <w:r>
+              <w:rPr>
+                <w:sz w:val="18"/>
+                <w:szCs w:val="18"/>
+              </w:rPr>
+              <w:t>itw</w:t>
+            </w:r>
+            <w:proofErr w:type="spellEnd"/>
+            <w:r>
+              <w:rPr>
+                <w:sz w:val="18"/>
+                <w:szCs w:val="18"/>
+              </w:rPr>
+              <w:t>: stop at spot before, and skip 1 turn (concussed)</w:t>
             </w:r>
           </w:p>
         </w:tc>
@@ -2329,7 +2528,55 @@
                 <w:sz w:val="18"/>
                 <w:szCs w:val="18"/>
               </w:rPr>
-              <w:t>V itw: jumps on top of the veh in front. Will ride the veh while on top.</w:t>
+              <w:t xml:space="preserve">V </w:t>
+            </w:r>
+            <w:proofErr w:type="spellStart"/>
+            <w:r>
+              <w:rPr>
+                <w:sz w:val="18"/>
+                <w:szCs w:val="18"/>
+              </w:rPr>
+              <w:t>itw</w:t>
+            </w:r>
+            <w:proofErr w:type="spellEnd"/>
+            <w:r>
+              <w:rPr>
+                <w:sz w:val="18"/>
+                <w:szCs w:val="18"/>
+              </w:rPr>
+              <w:t xml:space="preserve">: jumps on top of the </w:t>
+            </w:r>
+            <w:proofErr w:type="spellStart"/>
+            <w:r>
+              <w:rPr>
+                <w:sz w:val="18"/>
+                <w:szCs w:val="18"/>
+              </w:rPr>
+              <w:t>veh</w:t>
+            </w:r>
+            <w:proofErr w:type="spellEnd"/>
+            <w:r>
+              <w:rPr>
+                <w:sz w:val="18"/>
+                <w:szCs w:val="18"/>
+              </w:rPr>
+              <w:t xml:space="preserve"> in front. Will ride the </w:t>
+            </w:r>
+            <w:proofErr w:type="spellStart"/>
+            <w:r>
+              <w:rPr>
+                <w:sz w:val="18"/>
+                <w:szCs w:val="18"/>
+              </w:rPr>
+              <w:t>veh</w:t>
+            </w:r>
+            <w:proofErr w:type="spellEnd"/>
+            <w:r>
+              <w:rPr>
+                <w:sz w:val="18"/>
+                <w:szCs w:val="18"/>
+              </w:rPr>
+              <w:t xml:space="preserve"> while on top.</w:t>
             </w:r>
           </w:p>
         </w:tc>
@@ -2629,31 +2876,63 @@
                 <w:sz w:val="18"/>
                 <w:szCs w:val="18"/>
               </w:rPr>
-              <w:t>Holds a vault pole that extends 1 lane behind. If any veh hits the vault pole, it will stun the vaulter (skip 1 turn) and disable him, turning him into a “grunt”.</w:t>
-            </w:r>
-          </w:p>
-          <w:p>
-            <w:pPr>
-              <w:widowControl w:val="0"/>
-              <w:pBdr>
-                <w:top w:val="nil"/>
-                <w:left w:val="nil"/>
-                <w:bottom w:val="nil"/>
-                <w:right w:val="nil"/>
-                <w:between w:val="nil"/>
-              </w:pBdr>
-              <w:spacing w:line="240" w:lineRule="auto"/>
-              <w:rPr>
-                <w:sz w:val="18"/>
-                <w:szCs w:val="18"/>
-              </w:rPr>
-            </w:pPr>
-            <w:r>
-              <w:rPr>
-                <w:sz w:val="18"/>
-                <w:szCs w:val="18"/>
-              </w:rPr>
-              <w:t xml:space="preserve">V itw: vaults over to the next lane after. </w:t>
+              <w:t xml:space="preserve">Holds a vault pole that extends 1 lane behind. If any </w:t>
+            </w:r>
+            <w:proofErr w:type="spellStart"/>
+            <w:r>
+              <w:rPr>
+                <w:sz w:val="18"/>
+                <w:szCs w:val="18"/>
+              </w:rPr>
+              <w:t>veh</w:t>
+            </w:r>
+            <w:proofErr w:type="spellEnd"/>
+            <w:r>
+              <w:rPr>
+                <w:sz w:val="18"/>
+                <w:szCs w:val="18"/>
+              </w:rPr>
+              <w:t xml:space="preserve"> hits the vault pole, it will stun the vaulter (skip 1 turn) and disable him, turning him into a “grunt”.</w:t>
+            </w:r>
+          </w:p>
+          <w:p>
+            <w:pPr>
+              <w:widowControl w:val="0"/>
+              <w:pBdr>
+                <w:top w:val="nil"/>
+                <w:left w:val="nil"/>
+                <w:bottom w:val="nil"/>
+                <w:right w:val="nil"/>
+                <w:between w:val="nil"/>
+              </w:pBdr>
+              <w:spacing w:line="240" w:lineRule="auto"/>
+              <w:rPr>
+                <w:sz w:val="18"/>
+                <w:szCs w:val="18"/>
+              </w:rPr>
+            </w:pPr>
+            <w:r>
+              <w:rPr>
+                <w:sz w:val="18"/>
+                <w:szCs w:val="18"/>
+              </w:rPr>
+              <w:t xml:space="preserve">V </w:t>
+            </w:r>
+            <w:proofErr w:type="spellStart"/>
+            <w:r>
+              <w:rPr>
+                <w:sz w:val="18"/>
+                <w:szCs w:val="18"/>
+              </w:rPr>
+              <w:t>itw</w:t>
+            </w:r>
+            <w:proofErr w:type="spellEnd"/>
+            <w:r>
+              <w:rPr>
+                <w:sz w:val="18"/>
+                <w:szCs w:val="18"/>
+              </w:rPr>
+              <w:t xml:space="preserve">: vaults over to the next lane after. </w:t>
             </w:r>
           </w:p>
         </w:tc>
@@ -2969,31 +3248,95 @@
                 <w:sz w:val="18"/>
                 <w:szCs w:val="18"/>
               </w:rPr>
-              <w:t>V itw: move behind the vehicle path if no V itw, else stay.</w:t>
-            </w:r>
-          </w:p>
-          <w:p>
-            <w:pPr>
-              <w:widowControl w:val="0"/>
-              <w:pBdr>
-                <w:top w:val="nil"/>
-                <w:left w:val="nil"/>
-                <w:bottom w:val="nil"/>
-                <w:right w:val="nil"/>
-                <w:between w:val="nil"/>
-              </w:pBdr>
-              <w:spacing w:line="240" w:lineRule="auto"/>
-              <w:rPr>
-                <w:sz w:val="18"/>
-                <w:szCs w:val="18"/>
-              </w:rPr>
-            </w:pPr>
-            <w:r>
-              <w:rPr>
-                <w:sz w:val="18"/>
-                <w:szCs w:val="18"/>
-              </w:rPr>
-              <w:t>If no V itw but veh on left/right, stay.</w:t>
+              <w:t xml:space="preserve">V </w:t>
+            </w:r>
+            <w:proofErr w:type="spellStart"/>
+            <w:r>
+              <w:rPr>
+                <w:sz w:val="18"/>
+                <w:szCs w:val="18"/>
+              </w:rPr>
+              <w:t>itw</w:t>
+            </w:r>
+            <w:proofErr w:type="spellEnd"/>
+            <w:r>
+              <w:rPr>
+                <w:sz w:val="18"/>
+                <w:szCs w:val="18"/>
+              </w:rPr>
+              <w:t xml:space="preserve">: move behind the vehicle path if no V </w:t>
+            </w:r>
+            <w:proofErr w:type="spellStart"/>
+            <w:r>
+              <w:rPr>
+                <w:sz w:val="18"/>
+                <w:szCs w:val="18"/>
+              </w:rPr>
+              <w:t>itw</w:t>
+            </w:r>
+            <w:proofErr w:type="spellEnd"/>
+            <w:r>
+              <w:rPr>
+                <w:sz w:val="18"/>
+                <w:szCs w:val="18"/>
+              </w:rPr>
+              <w:t>, else stay.</w:t>
+            </w:r>
+          </w:p>
+          <w:p>
+            <w:pPr>
+              <w:widowControl w:val="0"/>
+              <w:pBdr>
+                <w:top w:val="nil"/>
+                <w:left w:val="nil"/>
+                <w:bottom w:val="nil"/>
+                <w:right w:val="nil"/>
+                <w:between w:val="nil"/>
+              </w:pBdr>
+              <w:spacing w:line="240" w:lineRule="auto"/>
+              <w:rPr>
+                <w:sz w:val="18"/>
+                <w:szCs w:val="18"/>
+              </w:rPr>
+            </w:pPr>
+            <w:r>
+              <w:rPr>
+                <w:sz w:val="18"/>
+                <w:szCs w:val="18"/>
+              </w:rPr>
+              <w:t xml:space="preserve">If no V </w:t>
+            </w:r>
+            <w:proofErr w:type="spellStart"/>
+            <w:r>
+              <w:rPr>
+                <w:sz w:val="18"/>
+                <w:szCs w:val="18"/>
+              </w:rPr>
+              <w:t>itw</w:t>
+            </w:r>
+            <w:proofErr w:type="spellEnd"/>
+            <w:r>
+              <w:rPr>
+                <w:sz w:val="18"/>
+                <w:szCs w:val="18"/>
+              </w:rPr>
+              <w:t xml:space="preserve"> but </w:t>
+            </w:r>
+            <w:proofErr w:type="spellStart"/>
+            <w:r>
+              <w:rPr>
+                <w:sz w:val="18"/>
+                <w:szCs w:val="18"/>
+              </w:rPr>
+              <w:t>veh</w:t>
+            </w:r>
+            <w:proofErr w:type="spellEnd"/>
+            <w:r>
+              <w:rPr>
+                <w:sz w:val="18"/>
+                <w:szCs w:val="18"/>
+              </w:rPr>
+              <w:t xml:space="preserve"> on left/right, stay.</w:t>
             </w:r>
           </w:p>
         </w:tc>
@@ -3285,7 +3628,23 @@
                 <w:sz w:val="18"/>
                 <w:szCs w:val="18"/>
               </w:rPr>
-              <w:t>V itw: remain on spot, and skip 1 turn (concussed)</w:t>
+              <w:t xml:space="preserve">V </w:t>
+            </w:r>
+            <w:proofErr w:type="spellStart"/>
+            <w:r>
+              <w:rPr>
+                <w:sz w:val="18"/>
+                <w:szCs w:val="18"/>
+              </w:rPr>
+              <w:t>itw</w:t>
+            </w:r>
+            <w:proofErr w:type="spellEnd"/>
+            <w:r>
+              <w:rPr>
+                <w:sz w:val="18"/>
+                <w:szCs w:val="18"/>
+              </w:rPr>
+              <w:t>: remain on spot, and skip 1 turn (concussed)</w:t>
             </w:r>
           </w:p>
         </w:tc>
@@ -3563,7 +3922,23 @@
                 <w:sz w:val="18"/>
                 <w:szCs w:val="18"/>
               </w:rPr>
-              <w:t>V itw: remain on spot, and skip 1 turn (concussed)</w:t>
+              <w:t xml:space="preserve">V </w:t>
+            </w:r>
+            <w:proofErr w:type="spellStart"/>
+            <w:r>
+              <w:rPr>
+                <w:sz w:val="18"/>
+                <w:szCs w:val="18"/>
+              </w:rPr>
+              <w:t>itw</w:t>
+            </w:r>
+            <w:proofErr w:type="spellEnd"/>
+            <w:r>
+              <w:rPr>
+                <w:sz w:val="18"/>
+                <w:szCs w:val="18"/>
+              </w:rPr>
+              <w:t>: remain on spot, and skip 1 turn (concussed)</w:t>
             </w:r>
           </w:p>
         </w:tc>
@@ -3635,7 +4010,39 @@
                 <w:sz w:val="18"/>
                 <w:szCs w:val="18"/>
               </w:rPr>
-              <w:t xml:space="preserve">When killed, explode bile onto colliding veh, stopping veh </w:t>
+              <w:t xml:space="preserve">When killed, explode bile onto colliding </w:t>
+            </w:r>
+            <w:proofErr w:type="spellStart"/>
+            <w:r>
+              <w:rPr>
+                <w:sz w:val="18"/>
+                <w:szCs w:val="18"/>
+              </w:rPr>
+              <w:t>veh</w:t>
+            </w:r>
+            <w:proofErr w:type="spellEnd"/>
+            <w:r>
+              <w:rPr>
+                <w:sz w:val="18"/>
+                <w:szCs w:val="18"/>
+              </w:rPr>
+              <w:t xml:space="preserve">, stopping </w:t>
+            </w:r>
+            <w:proofErr w:type="spellStart"/>
+            <w:r>
+              <w:rPr>
+                <w:sz w:val="18"/>
+                <w:szCs w:val="18"/>
+              </w:rPr>
+              <w:t>veh</w:t>
+            </w:r>
+            <w:proofErr w:type="spellEnd"/>
+            <w:r>
+              <w:rPr>
+                <w:sz w:val="18"/>
+                <w:szCs w:val="18"/>
+              </w:rPr>
+              <w:t xml:space="preserve"> </w:t>
             </w:r>
             <w:r>
               <w:rPr>
@@ -3855,7 +4262,23 @@
                 <w:sz w:val="18"/>
                 <w:szCs w:val="18"/>
               </w:rPr>
-              <w:t>V itw: flattens body and moves under. Un-flatten if possible.</w:t>
+              <w:t xml:space="preserve">V </w:t>
+            </w:r>
+            <w:proofErr w:type="spellStart"/>
+            <w:r>
+              <w:rPr>
+                <w:sz w:val="18"/>
+                <w:szCs w:val="18"/>
+              </w:rPr>
+              <w:t>itw</w:t>
+            </w:r>
+            <w:proofErr w:type="spellEnd"/>
+            <w:r>
+              <w:rPr>
+                <w:sz w:val="18"/>
+                <w:szCs w:val="18"/>
+              </w:rPr>
+              <w:t>: flattens body and moves under. Un-flatten if possible.</w:t>
             </w:r>
           </w:p>
         </w:tc>
@@ -3927,7 +4350,23 @@
                 <w:sz w:val="18"/>
                 <w:szCs w:val="18"/>
               </w:rPr>
-              <w:t>While flatten, resist all veh except motorbike</w:t>
+              <w:t xml:space="preserve">While flatten, resist all </w:t>
+            </w:r>
+            <w:proofErr w:type="spellStart"/>
+            <w:r>
+              <w:rPr>
+                <w:sz w:val="18"/>
+                <w:szCs w:val="18"/>
+              </w:rPr>
+              <w:t>veh</w:t>
+            </w:r>
+            <w:proofErr w:type="spellEnd"/>
+            <w:r>
+              <w:rPr>
+                <w:sz w:val="18"/>
+                <w:szCs w:val="18"/>
+              </w:rPr>
+              <w:t xml:space="preserve"> except motorbike</w:t>
             </w:r>
           </w:p>
         </w:tc>
@@ -4017,7 +4456,39 @@
         <w:t>Vehicle Types</w:t>
       </w:r>
       <w:r>
-        <w:t xml:space="preserve"> (all veh will follow lane direction, speed is capped by max(max spd, lane spd))</w:t>
+        <w:t xml:space="preserve"> (all </w:t>
+      </w:r>
+      <w:proofErr w:type="spellStart"/>
+      <w:r>
+        <w:t>veh</w:t>
+      </w:r>
+      <w:proofErr w:type="spellEnd"/>
+      <w:r>
+        <w:t xml:space="preserve"> will follow lane direction, speed is capped by </w:t>
+      </w:r>
+      <w:proofErr w:type="gramStart"/>
+      <w:r>
+        <w:t>max(</w:t>
+      </w:r>
+      <w:proofErr w:type="gramEnd"/>
+      <w:r>
+        <w:t xml:space="preserve">max </w:t>
+      </w:r>
+      <w:proofErr w:type="spellStart"/>
+      <w:r>
+        <w:t>spd</w:t>
+      </w:r>
+      <w:proofErr w:type="spellEnd"/>
+      <w:r>
+        <w:t xml:space="preserve">, lane </w:t>
+      </w:r>
+      <w:proofErr w:type="spellStart"/>
+      <w:r>
+        <w:t>spd</w:t>
+      </w:r>
+      <w:proofErr w:type="spellEnd"/>
+      <w:r>
+        <w:t>))</w:t>
       </w:r>
     </w:p>
     <w:tbl>
@@ -4165,8 +4636,13 @@
               <w:spacing w:line="240" w:lineRule="auto"/>
             </w:pPr>
             <w:r>
-              <w:t>Max Spd</w:t>
-            </w:r>
+              <w:t xml:space="preserve">Max </w:t>
+            </w:r>
+            <w:proofErr w:type="spellStart"/>
+            <w:r>
+              <w:t>Spd</w:t>
+            </w:r>
+            <w:proofErr w:type="spellEnd"/>
           </w:p>
         </w:tc>
       </w:tr>
@@ -4251,7 +4727,15 @@
               <w:spacing w:line="240" w:lineRule="auto"/>
             </w:pPr>
             <w:r>
-              <w:t>Manual lane change possible</w:t>
+              <w:t xml:space="preserve">Manual </w:t>
+            </w:r>
+            <w:proofErr w:type="gramStart"/>
+            <w:r>
+              <w:t>lane</w:t>
+            </w:r>
+            <w:proofErr w:type="gramEnd"/>
+            <w:r>
+              <w:t xml:space="preserve"> change possible</w:t>
             </w:r>
           </w:p>
         </w:tc>
@@ -4393,7 +4877,15 @@
               <w:spacing w:line="240" w:lineRule="auto"/>
             </w:pPr>
             <w:r>
-              <w:t>Manual lane change possible</w:t>
+              <w:t xml:space="preserve">Manual </w:t>
+            </w:r>
+            <w:proofErr w:type="gramStart"/>
+            <w:r>
+              <w:t>lane</w:t>
+            </w:r>
+            <w:proofErr w:type="gramEnd"/>
+            <w:r>
+              <w:t xml:space="preserve"> change possible</w:t>
             </w:r>
           </w:p>
         </w:tc>
@@ -4521,7 +5013,15 @@
               <w:spacing w:line="240" w:lineRule="auto"/>
             </w:pPr>
             <w:r>
-              <w:t>Manual lane change possible</w:t>
+              <w:t xml:space="preserve">Manual </w:t>
+            </w:r>
+            <w:proofErr w:type="gramStart"/>
+            <w:r>
+              <w:t>lane</w:t>
+            </w:r>
+            <w:proofErr w:type="gramEnd"/>
+            <w:r>
+              <w:t xml:space="preserve"> change possible</w:t>
             </w:r>
           </w:p>
         </w:tc>
@@ -4649,7 +5149,15 @@
               <w:spacing w:line="240" w:lineRule="auto"/>
             </w:pPr>
             <w:r>
-              <w:t>Manual lane change possible</w:t>
+              <w:t xml:space="preserve">Manual </w:t>
+            </w:r>
+            <w:proofErr w:type="gramStart"/>
+            <w:r>
+              <w:t>lane</w:t>
+            </w:r>
+            <w:proofErr w:type="gramEnd"/>
+            <w:r>
+              <w:t xml:space="preserve"> change possible</w:t>
             </w:r>
           </w:p>
         </w:tc>
@@ -4780,16 +5288,38 @@
               <w:rPr>
                 <w:shd w:val="clear" w:color="auto" w:fill="92D050"/>
               </w:rPr>
-              <w:t>Ride in the middle of lane, but if there is a veh in front (either disabled or moving slower), it will shift to ride in between lanes and continue its progress.</w:t>
-            </w:r>
-          </w:p>
-          <w:p>
-            <w:pPr>
-              <w:widowControl w:val="0"/>
-              <w:spacing w:line="240" w:lineRule="auto"/>
-            </w:pPr>
-            <w:r>
-              <w:t>Manual lane change possible</w:t>
+              <w:t xml:space="preserve">Ride in the middle of lane, but if there is a </w:t>
+            </w:r>
+            <w:proofErr w:type="spellStart"/>
+            <w:r>
+              <w:rPr>
+                <w:shd w:val="clear" w:color="auto" w:fill="92D050"/>
+              </w:rPr>
+              <w:t>veh</w:t>
+            </w:r>
+            <w:proofErr w:type="spellEnd"/>
+            <w:r>
+              <w:rPr>
+                <w:shd w:val="clear" w:color="auto" w:fill="92D050"/>
+              </w:rPr>
+              <w:t xml:space="preserve"> in front (either disabled or moving slower), it will shift to ride in between lanes and continue its progress.</w:t>
+            </w:r>
+          </w:p>
+          <w:p>
+            <w:pPr>
+              <w:widowControl w:val="0"/>
+              <w:spacing w:line="240" w:lineRule="auto"/>
+            </w:pPr>
+            <w:r>
+              <w:t xml:space="preserve">Manual </w:t>
+            </w:r>
+            <w:proofErr w:type="gramStart"/>
+            <w:r>
+              <w:t>lane</w:t>
+            </w:r>
+            <w:proofErr w:type="gramEnd"/>
+            <w:r>
+              <w:t xml:space="preserve"> change possible</w:t>
             </w:r>
           </w:p>
         </w:tc>
@@ -5063,7 +5593,15 @@
               <w:spacing w:line="240" w:lineRule="auto"/>
             </w:pPr>
             <w:r>
-              <w:t>Manual lane change possible</w:t>
+              <w:t xml:space="preserve">Manual </w:t>
+            </w:r>
+            <w:proofErr w:type="gramStart"/>
+            <w:r>
+              <w:t>lane</w:t>
+            </w:r>
+            <w:proofErr w:type="gramEnd"/>
+            <w:r>
+              <w:t xml:space="preserve"> change possible</w:t>
             </w:r>
           </w:p>
         </w:tc>
@@ -5313,7 +5851,15 @@
       </w:r>
       <w:r>
         <w:br/>
-        <w:t>(i.e. Speed adjustment is applied to the lane, then the vehicles move based on the new speed)</w:t>
+        <w:t>(</w:t>
+      </w:r>
+      <w:proofErr w:type="gramStart"/>
+      <w:r>
+        <w:t>i.e.</w:t>
+      </w:r>
+      <w:proofErr w:type="gramEnd"/>
+      <w:r>
+        <w:t xml:space="preserve"> Speed adjustment is applied to the lane, then the vehicles move based on the new speed)</w:t>
       </w:r>
     </w:p>
     <w:p>
@@ -5718,7 +6264,25 @@
                 <w:sz w:val="20"/>
                 <w:szCs w:val="20"/>
               </w:rPr>
-              <w:t>- simple grid like map using basic colours for textures</w:t>
+              <w:t xml:space="preserve">- simple grid like map using basic </w:t>
+            </w:r>
+            <w:proofErr w:type="spellStart"/>
+            <w:r>
+              <w:rPr>
+                <w:rFonts w:ascii="Roboto" w:eastAsia="Roboto" w:hAnsi="Roboto" w:cs="Roboto"/>
+                <w:sz w:val="20"/>
+                <w:szCs w:val="20"/>
+              </w:rPr>
+              <w:t>colours</w:t>
+            </w:r>
+            <w:proofErr w:type="spellEnd"/>
+            <w:r>
+              <w:rPr>
+                <w:rFonts w:ascii="Roboto" w:eastAsia="Roboto" w:hAnsi="Roboto" w:cs="Roboto"/>
+                <w:sz w:val="20"/>
+                <w:szCs w:val="20"/>
+              </w:rPr>
+              <w:t xml:space="preserve"> for textures</w:t>
             </w:r>
           </w:p>
         </w:tc>
@@ -5809,13 +6373,23 @@
                 <w:szCs w:val="20"/>
               </w:rPr>
             </w:pPr>
+            <w:proofErr w:type="spellStart"/>
             <w:r>
               <w:rPr>
                 <w:rFonts w:ascii="Roboto" w:eastAsia="Roboto" w:hAnsi="Roboto" w:cs="Roboto"/>
                 <w:sz w:val="20"/>
                 <w:szCs w:val="20"/>
               </w:rPr>
-              <w:t>Afew enemies and vehicles, moving on the map grid, rotating turn by turn (2 game states). Random spawn for vehicles and enemies.</w:t>
+              <w:t>Afew</w:t>
+            </w:r>
+            <w:proofErr w:type="spellEnd"/>
+            <w:r>
+              <w:rPr>
+                <w:rFonts w:ascii="Roboto" w:eastAsia="Roboto" w:hAnsi="Roboto" w:cs="Roboto"/>
+                <w:sz w:val="20"/>
+                <w:szCs w:val="20"/>
+              </w:rPr>
+              <w:t xml:space="preserve"> enemies and vehicles, moving on the map grid, rotating turn by turn (2 game states). Random spawn for vehicles and enemies.</w:t>
             </w:r>
           </w:p>
         </w:tc>
@@ -6877,6 +7451,673 @@
     </w:p>
     <w:p>
       <w:r>
+        <w:br w:type="page"/>
+      </w:r>
+    </w:p>
+    <w:p>
+      <w:pPr>
+        <w:widowControl w:val="0"/>
+        <w:spacing w:line="240" w:lineRule="auto"/>
+        <w:rPr>
+          <w:b/>
+          <w:bCs/>
+        </w:rPr>
+      </w:pPr>
+      <w:r>
+        <w:rPr>
+          <w:b/>
+          <w:bCs/>
+        </w:rPr>
+        <w:lastRenderedPageBreak/>
+        <w:t>To-do</w:t>
+      </w:r>
+    </w:p>
+    <w:p>
+      <w:pPr>
+        <w:widowControl w:val="0"/>
+        <w:spacing w:line="240" w:lineRule="auto"/>
+        <w:rPr>
+          <w:b/>
+          <w:bCs/>
+        </w:rPr>
+      </w:pPr>
+    </w:p>
+    <w:tbl>
+      <w:tblPr>
+        <w:tblStyle w:val="TableGrid"/>
+        <w:tblW w:w="0" w:type="auto"/>
+        <w:tblLayout w:type="fixed"/>
+        <w:tblLook w:val="04A0" w:firstRow="1" w:lastRow="0" w:firstColumn="1" w:lastColumn="0" w:noHBand="0" w:noVBand="1"/>
+      </w:tblPr>
+      <w:tblGrid>
+        <w:gridCol w:w="8584"/>
+        <w:gridCol w:w="766"/>
+      </w:tblGrid>
+      <w:tr>
+        <w:tc>
+          <w:tcPr>
+            <w:tcW w:w="8584" w:type="dxa"/>
+          </w:tcPr>
+          <w:p>
+            <w:pPr>
+              <w:widowControl w:val="0"/>
+              <w:rPr>
+                <w:b/>
+                <w:bCs/>
+              </w:rPr>
+            </w:pPr>
+            <w:r>
+              <w:rPr>
+                <w:b/>
+                <w:bCs/>
+              </w:rPr>
+              <w:t>Description</w:t>
+            </w:r>
+          </w:p>
+        </w:tc>
+        <w:tc>
+          <w:tcPr>
+            <w:tcW w:w="766" w:type="dxa"/>
+          </w:tcPr>
+          <w:p>
+            <w:pPr>
+              <w:widowControl w:val="0"/>
+              <w:rPr>
+                <w:b/>
+                <w:bCs/>
+              </w:rPr>
+            </w:pPr>
+            <w:r>
+              <w:rPr>
+                <w:b/>
+                <w:bCs/>
+              </w:rPr>
+              <w:t>Done</w:t>
+            </w:r>
+          </w:p>
+        </w:tc>
+      </w:tr>
+      <w:tr>
+        <w:tc>
+          <w:tcPr>
+            <w:tcW w:w="8584" w:type="dxa"/>
+          </w:tcPr>
+          <w:p>
+            <w:pPr>
+              <w:widowControl w:val="0"/>
+            </w:pPr>
+            <w:r>
+              <w:t>Call-in vehicle and air drop vehicle</w:t>
+            </w:r>
+          </w:p>
+          <w:p>
+            <w:pPr>
+              <w:widowControl w:val="0"/>
+            </w:pPr>
+          </w:p>
+          <w:p>
+            <w:pPr>
+              <w:widowControl w:val="0"/>
+            </w:pPr>
+            <w:r>
+              <w:t>Setup:</w:t>
+            </w:r>
+          </w:p>
+          <w:p>
+            <w:pPr>
+              <w:pStyle w:val="ListParagraph"/>
+              <w:widowControl w:val="0"/>
+              <w:numPr>
+                <w:ilvl w:val="0"/>
+                <w:numId w:val="2"/>
+              </w:numPr>
+            </w:pPr>
+            <w:r>
+              <w:t>Have another new class to handle spawning in the staging vehicles. Spawn one of each and hold in a list</w:t>
+            </w:r>
+            <w:r>
+              <w:t>.</w:t>
+            </w:r>
+          </w:p>
+          <w:p>
+            <w:pPr>
+              <w:pStyle w:val="ListParagraph"/>
+              <w:widowControl w:val="0"/>
+              <w:numPr>
+                <w:ilvl w:val="0"/>
+                <w:numId w:val="2"/>
+              </w:numPr>
+            </w:pPr>
+            <w:r>
+              <w:t xml:space="preserve">Create a new object and that new object only instantiates the class. All other classes that require the staging vehicle will have to search for that game object and add the class instance into itself. </w:t>
+            </w:r>
+          </w:p>
+          <w:p>
+            <w:pPr>
+              <w:widowControl w:val="0"/>
+            </w:pPr>
+          </w:p>
+          <w:p>
+            <w:pPr>
+              <w:pStyle w:val="ListParagraph"/>
+              <w:widowControl w:val="0"/>
+              <w:numPr>
+                <w:ilvl w:val="0"/>
+                <w:numId w:val="2"/>
+              </w:numPr>
+            </w:pPr>
+            <w:r>
+              <w:t>Clicking button opens a UI to select the car</w:t>
+            </w:r>
+          </w:p>
+          <w:p>
+            <w:pPr>
+              <w:pStyle w:val="ListParagraph"/>
+              <w:widowControl w:val="0"/>
+              <w:numPr>
+                <w:ilvl w:val="0"/>
+                <w:numId w:val="2"/>
+              </w:numPr>
+            </w:pPr>
+            <w:r>
+              <w:t xml:space="preserve">Set </w:t>
+            </w:r>
+            <w:proofErr w:type="spellStart"/>
+            <w:r>
+              <w:t>selected_skill</w:t>
+            </w:r>
+            <w:proofErr w:type="spellEnd"/>
+            <w:r>
+              <w:t xml:space="preserve"> to call-in/</w:t>
+            </w:r>
+            <w:proofErr w:type="gramStart"/>
+            <w:r>
+              <w:t>air-drop</w:t>
+            </w:r>
+            <w:proofErr w:type="gramEnd"/>
+          </w:p>
+          <w:p>
+            <w:pPr>
+              <w:pStyle w:val="ListParagraph"/>
+              <w:widowControl w:val="0"/>
+              <w:numPr>
+                <w:ilvl w:val="0"/>
+                <w:numId w:val="2"/>
+              </w:numPr>
+            </w:pPr>
+            <w:r>
+              <w:t xml:space="preserve">The UI should be a full panel that is non-clickthrough, with the 3x2 buttons on it, and it has a X button at top-right. </w:t>
+            </w:r>
+          </w:p>
+          <w:p>
+            <w:pPr>
+              <w:pStyle w:val="ListParagraph"/>
+              <w:widowControl w:val="0"/>
+              <w:numPr>
+                <w:ilvl w:val="0"/>
+                <w:numId w:val="2"/>
+              </w:numPr>
+            </w:pPr>
+            <w:r>
+              <w:t xml:space="preserve">User can exit the UI by clicking X button, clicking outside the panel, clicking the call-in / air-drop button again. Exiting UI will drop skill from </w:t>
+            </w:r>
+            <w:proofErr w:type="spellStart"/>
+            <w:r>
+              <w:t>selected_skill</w:t>
+            </w:r>
+            <w:proofErr w:type="spellEnd"/>
+            <w:r>
+              <w:t>.</w:t>
+            </w:r>
+          </w:p>
+          <w:p>
+            <w:pPr>
+              <w:widowControl w:val="0"/>
+            </w:pPr>
+          </w:p>
+          <w:p>
+            <w:pPr>
+              <w:pStyle w:val="ListParagraph"/>
+              <w:widowControl w:val="0"/>
+              <w:numPr>
+                <w:ilvl w:val="0"/>
+                <w:numId w:val="2"/>
+              </w:numPr>
+            </w:pPr>
+            <w:r>
+              <w:t xml:space="preserve">When the car button is clicked, grab the unit referenced from the spawning class and create the Skill. Save the skill in </w:t>
+            </w:r>
+            <w:proofErr w:type="spellStart"/>
+            <w:r>
+              <w:t>tmp</w:t>
+            </w:r>
+            <w:proofErr w:type="spellEnd"/>
+            <w:r>
+              <w:t xml:space="preserve"> holder.</w:t>
+            </w:r>
+          </w:p>
+          <w:p>
+            <w:pPr>
+              <w:pStyle w:val="ListParagraph"/>
+              <w:widowControl w:val="0"/>
+              <w:numPr>
+                <w:ilvl w:val="0"/>
+                <w:numId w:val="2"/>
+              </w:numPr>
+            </w:pPr>
+            <w:r>
+              <w:t xml:space="preserve">The </w:t>
+            </w:r>
+            <w:proofErr w:type="spellStart"/>
+            <w:r>
+              <w:t>usercontrol</w:t>
+            </w:r>
+            <w:proofErr w:type="spellEnd"/>
+            <w:r>
+              <w:t xml:space="preserve"> will now be in location selector state. This will generate red boxes or green boxes when moused-over spots to drop the vehicle. Red boxes will indicate unable to drop and when clicked, will not have any reaction. Green boxes are ok to drop and when clicked, it will translate the click pos to </w:t>
+            </w:r>
+            <w:proofErr w:type="spellStart"/>
+            <w:r>
+              <w:t>gridcoords</w:t>
+            </w:r>
+            <w:proofErr w:type="spellEnd"/>
+            <w:r>
+              <w:t xml:space="preserve"> and add to the skill. This will then trigger the skill button highlight and save to the dictionary.</w:t>
+            </w:r>
+          </w:p>
+          <w:p>
+            <w:pPr>
+              <w:pStyle w:val="ListParagraph"/>
+              <w:widowControl w:val="0"/>
+              <w:numPr>
+                <w:ilvl w:val="0"/>
+                <w:numId w:val="2"/>
+              </w:numPr>
+            </w:pPr>
+            <w:r>
+              <w:t>Note: call-in vehicle should always be ok for any lane. I</w:t>
+            </w:r>
+            <w:r>
+              <w:t>t</w:t>
+            </w:r>
+            <w:r>
+              <w:t xml:space="preserve"> will replace the vehicle in that spot if the vehicle has not moved into view. </w:t>
+            </w:r>
+            <w:proofErr w:type="gramStart"/>
+            <w:r>
+              <w:t>I.e.</w:t>
+            </w:r>
+            <w:proofErr w:type="gramEnd"/>
+            <w:r>
+              <w:t xml:space="preserve"> called-in immediately. If not, it will follow directly behind vehicles like truck/bus.</w:t>
+            </w:r>
+          </w:p>
+          <w:p>
+            <w:pPr>
+              <w:pStyle w:val="ListParagraph"/>
+              <w:widowControl w:val="0"/>
+              <w:numPr>
+                <w:ilvl w:val="0"/>
+                <w:numId w:val="2"/>
+              </w:numPr>
+            </w:pPr>
+            <w:r>
+              <w:t xml:space="preserve">Note: air-drop vehicle </w:t>
+            </w:r>
+            <w:proofErr w:type="gramStart"/>
+            <w:r>
+              <w:t>have</w:t>
+            </w:r>
+            <w:proofErr w:type="gramEnd"/>
+            <w:r>
+              <w:t xml:space="preserve"> to check for its entire length whether dropping in is possible. </w:t>
+            </w:r>
+            <w:proofErr w:type="gramStart"/>
+            <w:r>
+              <w:t>I.e.</w:t>
+            </w:r>
+            <w:proofErr w:type="gramEnd"/>
+            <w:r>
+              <w:t xml:space="preserve"> vehicle not in the way, brute not in the way, but others is ok. Dropping in will kill the other mobs. </w:t>
+            </w:r>
+          </w:p>
+          <w:p>
+            <w:pPr>
+              <w:pStyle w:val="ListParagraph"/>
+              <w:widowControl w:val="0"/>
+              <w:numPr>
+                <w:ilvl w:val="0"/>
+                <w:numId w:val="2"/>
+              </w:numPr>
+            </w:pPr>
+            <w:r>
+              <w:t>Enable exiting this state by Right Click (or also by clicking outside play area).</w:t>
+            </w:r>
+          </w:p>
+          <w:p>
+            <w:pPr>
+              <w:widowControl w:val="0"/>
+            </w:pPr>
+          </w:p>
+          <w:p>
+            <w:pPr>
+              <w:pStyle w:val="ListParagraph"/>
+              <w:widowControl w:val="0"/>
+              <w:numPr>
+                <w:ilvl w:val="0"/>
+                <w:numId w:val="2"/>
+              </w:numPr>
+            </w:pPr>
+            <w:r>
+              <w:t>Executing the action will need the vehicle spawning class to handle. The class will shift the unit to the targeted location, rotate as necessary, and set the move direction.</w:t>
+            </w:r>
+          </w:p>
+        </w:tc>
+        <w:tc>
+          <w:tcPr>
+            <w:tcW w:w="766" w:type="dxa"/>
+          </w:tcPr>
+          <w:p>
+            <w:pPr>
+              <w:widowControl w:val="0"/>
+            </w:pPr>
+          </w:p>
+        </w:tc>
+      </w:tr>
+      <w:tr>
+        <w:tc>
+          <w:tcPr>
+            <w:tcW w:w="8584" w:type="dxa"/>
+          </w:tcPr>
+          <w:p>
+            <w:pPr>
+              <w:widowControl w:val="0"/>
+            </w:pPr>
+            <w:r>
+              <w:t>Skill Orbs</w:t>
+            </w:r>
+          </w:p>
+          <w:p>
+            <w:pPr>
+              <w:pStyle w:val="ListParagraph"/>
+              <w:widowControl w:val="0"/>
+              <w:numPr>
+                <w:ilvl w:val="0"/>
+                <w:numId w:val="2"/>
+              </w:numPr>
+            </w:pPr>
+            <w:r>
+              <w:t>Generation and display. Display yellow squares based on grid, to a max of 10.</w:t>
+            </w:r>
+          </w:p>
+          <w:p>
+            <w:pPr>
+              <w:pStyle w:val="ListParagraph"/>
+              <w:widowControl w:val="0"/>
+              <w:numPr>
+                <w:ilvl w:val="0"/>
+                <w:numId w:val="2"/>
+              </w:numPr>
+            </w:pPr>
+            <w:r>
+              <w:t>Each turn generates 1 orb. Each kill generates 1 orb.</w:t>
+            </w:r>
+          </w:p>
+        </w:tc>
+        <w:tc>
+          <w:tcPr>
+            <w:tcW w:w="766" w:type="dxa"/>
+            <w:shd w:val="clear" w:color="auto" w:fill="00B050"/>
+          </w:tcPr>
+          <w:p>
+            <w:pPr>
+              <w:widowControl w:val="0"/>
+            </w:pPr>
+          </w:p>
+        </w:tc>
+      </w:tr>
+      <w:tr>
+        <w:tc>
+          <w:tcPr>
+            <w:tcW w:w="8584" w:type="dxa"/>
+          </w:tcPr>
+          <w:p>
+            <w:pPr>
+              <w:widowControl w:val="0"/>
+            </w:pPr>
+            <w:r>
+              <w:t>Skill Buttons</w:t>
+            </w:r>
+          </w:p>
+          <w:p>
+            <w:pPr>
+              <w:pStyle w:val="ListParagraph"/>
+              <w:widowControl w:val="0"/>
+              <w:numPr>
+                <w:ilvl w:val="0"/>
+                <w:numId w:val="2"/>
+              </w:numPr>
+            </w:pPr>
+            <w:r>
+              <w:t>The buttons will become disabled if there is insufficient orb available. It will turn grey and be unclickable.</w:t>
+            </w:r>
+          </w:p>
+          <w:p>
+            <w:pPr>
+              <w:pStyle w:val="ListParagraph"/>
+              <w:widowControl w:val="0"/>
+              <w:numPr>
+                <w:ilvl w:val="0"/>
+                <w:numId w:val="2"/>
+              </w:numPr>
+            </w:pPr>
+            <w:r>
+              <w:rPr>
+                <w:strike/>
+              </w:rPr>
+              <w:t>Any change in the orb number</w:t>
+            </w:r>
+            <w:r>
+              <w:t xml:space="preserve"> </w:t>
+            </w:r>
+            <w:proofErr w:type="gramStart"/>
+            <w:r>
+              <w:t>On</w:t>
+            </w:r>
+            <w:proofErr w:type="gramEnd"/>
+            <w:r>
+              <w:t xml:space="preserve"> begin of player’s turn, </w:t>
+            </w:r>
+            <w:r>
+              <w:t xml:space="preserve">trigger a re-check on the buttons. </w:t>
+            </w:r>
+          </w:p>
+          <w:p>
+            <w:pPr>
+              <w:pStyle w:val="ListParagraph"/>
+              <w:widowControl w:val="0"/>
+              <w:numPr>
+                <w:ilvl w:val="0"/>
+                <w:numId w:val="2"/>
+              </w:numPr>
+            </w:pPr>
+            <w:r>
+              <w:t>When a skill is selected, reduce orb by making them grey. Do not trigger re-check.</w:t>
+            </w:r>
+          </w:p>
+          <w:p>
+            <w:pPr>
+              <w:pStyle w:val="ListParagraph"/>
+              <w:widowControl w:val="0"/>
+              <w:numPr>
+                <w:ilvl w:val="0"/>
+                <w:numId w:val="2"/>
+              </w:numPr>
+            </w:pPr>
+            <w:r>
+              <w:t xml:space="preserve">When </w:t>
+            </w:r>
+            <w:r>
+              <w:t xml:space="preserve">a skill is highlighted, </w:t>
+            </w:r>
+            <w:r>
+              <w:t>keep the grey orbs and</w:t>
+            </w:r>
+            <w:r>
+              <w:t xml:space="preserve"> trigger a re-check on the buttons for other skil</w:t>
+            </w:r>
+            <w:r>
+              <w:t>l</w:t>
+            </w:r>
+            <w:r>
+              <w:t>s.</w:t>
+            </w:r>
+          </w:p>
+          <w:p>
+            <w:pPr>
+              <w:pStyle w:val="ListParagraph"/>
+              <w:widowControl w:val="0"/>
+              <w:numPr>
+                <w:ilvl w:val="0"/>
+                <w:numId w:val="2"/>
+              </w:numPr>
+            </w:pPr>
+            <w:r>
+              <w:t xml:space="preserve">When cancelling a skill, turn the grey orbs to yellow and trigger re-check. </w:t>
+            </w:r>
+          </w:p>
+          <w:p>
+            <w:pPr>
+              <w:pStyle w:val="ListParagraph"/>
+              <w:widowControl w:val="0"/>
+              <w:numPr>
+                <w:ilvl w:val="0"/>
+                <w:numId w:val="2"/>
+              </w:numPr>
+            </w:pPr>
+            <w:r>
+              <w:lastRenderedPageBreak/>
+              <w:t xml:space="preserve">Don’t </w:t>
+            </w:r>
+            <w:r>
+              <w:t>disable a button due to lack of skill orbs if it</w:t>
+            </w:r>
+            <w:r>
+              <w:t xml:space="preserve"> has been highlighted.</w:t>
+            </w:r>
+          </w:p>
+        </w:tc>
+        <w:tc>
+          <w:tcPr>
+            <w:tcW w:w="766" w:type="dxa"/>
+          </w:tcPr>
+          <w:p>
+            <w:pPr>
+              <w:widowControl w:val="0"/>
+            </w:pPr>
+          </w:p>
+        </w:tc>
+      </w:tr>
+      <w:tr>
+        <w:tc>
+          <w:tcPr>
+            <w:tcW w:w="8584" w:type="dxa"/>
+          </w:tcPr>
+          <w:p>
+            <w:pPr>
+              <w:widowControl w:val="0"/>
+            </w:pPr>
+            <w:r>
+              <w:t>Health Orbs</w:t>
+            </w:r>
+          </w:p>
+          <w:p>
+            <w:pPr>
+              <w:pStyle w:val="ListParagraph"/>
+              <w:widowControl w:val="0"/>
+              <w:numPr>
+                <w:ilvl w:val="0"/>
+                <w:numId w:val="2"/>
+              </w:numPr>
+            </w:pPr>
+            <w:r>
+              <w:t xml:space="preserve">Start with 10 health. Each enemy that </w:t>
+            </w:r>
+            <w:r>
+              <w:t>reaches</w:t>
+            </w:r>
+            <w:r>
+              <w:t xml:space="preserve"> the end reduces health based on damage</w:t>
+            </w:r>
+          </w:p>
+        </w:tc>
+        <w:tc>
+          <w:tcPr>
+            <w:tcW w:w="766" w:type="dxa"/>
+            <w:shd w:val="clear" w:color="auto" w:fill="00B050"/>
+          </w:tcPr>
+          <w:p>
+            <w:pPr>
+              <w:widowControl w:val="0"/>
+            </w:pPr>
+          </w:p>
+        </w:tc>
+      </w:tr>
+      <w:tr>
+        <w:tc>
+          <w:tcPr>
+            <w:tcW w:w="8584" w:type="dxa"/>
+          </w:tcPr>
+          <w:p>
+            <w:pPr>
+              <w:widowControl w:val="0"/>
+            </w:pPr>
+          </w:p>
+        </w:tc>
+        <w:tc>
+          <w:tcPr>
+            <w:tcW w:w="766" w:type="dxa"/>
+          </w:tcPr>
+          <w:p>
+            <w:pPr>
+              <w:widowControl w:val="0"/>
+            </w:pPr>
+          </w:p>
+        </w:tc>
+      </w:tr>
+    </w:tbl>
+    <w:p>
+      <w:pPr>
+        <w:widowControl w:val="0"/>
+        <w:spacing w:line="240" w:lineRule="auto"/>
+        <w:rPr>
+          <w:b/>
+          <w:bCs/>
+        </w:rPr>
+      </w:pPr>
+    </w:p>
+    <w:p>
+      <w:pPr>
+        <w:widowControl w:val="0"/>
+        <w:spacing w:line="240" w:lineRule="auto"/>
+        <w:rPr>
+          <w:b/>
+          <w:bCs/>
+        </w:rPr>
+      </w:pPr>
+    </w:p>
+    <w:p>
+      <w:pPr>
+        <w:rPr>
+          <w:b/>
+          <w:bCs/>
+        </w:rPr>
+      </w:pPr>
+      <w:r>
+        <w:rPr>
+          <w:b/>
+          <w:bCs/>
+        </w:rPr>
         <w:br w:type="page"/>
       </w:r>
     </w:p>
@@ -6919,64 +8160,96 @@
         <w:tblLook w:val="04A0" w:firstRow="1" w:lastRow="0" w:firstColumn="1" w:lastColumn="0" w:noHBand="0" w:noVBand="1"/>
       </w:tblPr>
       <w:tblGrid>
-        <w:gridCol w:w="6441"/>
-        <w:gridCol w:w="901"/>
-        <w:gridCol w:w="1266"/>
-        <w:gridCol w:w="742"/>
+        <w:gridCol w:w="6268"/>
+        <w:gridCol w:w="987"/>
+        <w:gridCol w:w="1329"/>
+        <w:gridCol w:w="766"/>
       </w:tblGrid>
       <w:tr>
         <w:tc>
           <w:tcPr>
-            <w:tcW w:w="6941" w:type="dxa"/>
+            <w:tcW w:w="6268" w:type="dxa"/>
             <w:shd w:val="clear" w:color="auto" w:fill="BFBFBF" w:themeFill="background1" w:themeFillShade="BF"/>
           </w:tcPr>
           <w:p>
             <w:pPr>
               <w:widowControl w:val="0"/>
-            </w:pPr>
-            <w:r>
+              <w:rPr>
+                <w:b/>
+                <w:bCs/>
+              </w:rPr>
+            </w:pPr>
+            <w:r>
+              <w:rPr>
+                <w:b/>
+                <w:bCs/>
+              </w:rPr>
               <w:t>Description</w:t>
             </w:r>
           </w:p>
         </w:tc>
         <w:tc>
           <w:tcPr>
-            <w:tcW w:w="400" w:type="dxa"/>
+            <w:tcW w:w="987" w:type="dxa"/>
             <w:shd w:val="clear" w:color="auto" w:fill="BFBFBF" w:themeFill="background1" w:themeFillShade="BF"/>
           </w:tcPr>
           <w:p>
             <w:pPr>
               <w:widowControl w:val="0"/>
-            </w:pPr>
-            <w:r>
+              <w:rPr>
+                <w:b/>
+                <w:bCs/>
+              </w:rPr>
+            </w:pPr>
+            <w:r>
+              <w:rPr>
+                <w:b/>
+                <w:bCs/>
+              </w:rPr>
               <w:t>Priority</w:t>
             </w:r>
           </w:p>
         </w:tc>
         <w:tc>
           <w:tcPr>
-            <w:tcW w:w="1267" w:type="dxa"/>
+            <w:tcW w:w="1329" w:type="dxa"/>
             <w:shd w:val="clear" w:color="auto" w:fill="BFBFBF" w:themeFill="background1" w:themeFillShade="BF"/>
           </w:tcPr>
           <w:p>
             <w:pPr>
               <w:widowControl w:val="0"/>
-            </w:pPr>
-            <w:r>
+              <w:rPr>
+                <w:b/>
+                <w:bCs/>
+              </w:rPr>
+            </w:pPr>
+            <w:r>
+              <w:rPr>
+                <w:b/>
+                <w:bCs/>
+              </w:rPr>
               <w:t>Scheduled</w:t>
             </w:r>
           </w:p>
         </w:tc>
         <w:tc>
           <w:tcPr>
-            <w:tcW w:w="742" w:type="dxa"/>
+            <w:tcW w:w="766" w:type="dxa"/>
             <w:shd w:val="clear" w:color="auto" w:fill="BFBFBF" w:themeFill="background1" w:themeFillShade="BF"/>
           </w:tcPr>
           <w:p>
             <w:pPr>
               <w:widowControl w:val="0"/>
-            </w:pPr>
-            <w:r>
+              <w:rPr>
+                <w:b/>
+                <w:bCs/>
+              </w:rPr>
+            </w:pPr>
+            <w:r>
+              <w:rPr>
+                <w:b/>
+                <w:bCs/>
+              </w:rPr>
               <w:t>Done</w:t>
             </w:r>
           </w:p>
@@ -6985,7 +8258,7 @@
       <w:tr>
         <w:tc>
           <w:tcPr>
-            <w:tcW w:w="6941" w:type="dxa"/>
+            <w:tcW w:w="6268" w:type="dxa"/>
           </w:tcPr>
           <w:p>
             <w:pPr>
@@ -6999,7 +8272,7 @@
         </w:tc>
         <w:tc>
           <w:tcPr>
-            <w:tcW w:w="400" w:type="dxa"/>
+            <w:tcW w:w="987" w:type="dxa"/>
           </w:tcPr>
           <w:p>
             <w:pPr>
@@ -7010,7 +8283,7 @@
         </w:tc>
         <w:tc>
           <w:tcPr>
-            <w:tcW w:w="1267" w:type="dxa"/>
+            <w:tcW w:w="1329" w:type="dxa"/>
           </w:tcPr>
           <w:p>
             <w:pPr>
@@ -7021,7 +8294,7 @@
         </w:tc>
         <w:tc>
           <w:tcPr>
-            <w:tcW w:w="742" w:type="dxa"/>
+            <w:tcW w:w="766" w:type="dxa"/>
             <w:shd w:val="clear" w:color="auto" w:fill="00B050"/>
           </w:tcPr>
           <w:p>
@@ -7035,7 +8308,7 @@
       <w:tr>
         <w:tc>
           <w:tcPr>
-            <w:tcW w:w="6941" w:type="dxa"/>
+            <w:tcW w:w="6268" w:type="dxa"/>
           </w:tcPr>
           <w:p>
             <w:pPr>
@@ -7049,7 +8322,7 @@
         </w:tc>
         <w:tc>
           <w:tcPr>
-            <w:tcW w:w="400" w:type="dxa"/>
+            <w:tcW w:w="987" w:type="dxa"/>
           </w:tcPr>
           <w:p>
             <w:pPr>
@@ -7060,7 +8333,7 @@
         </w:tc>
         <w:tc>
           <w:tcPr>
-            <w:tcW w:w="1267" w:type="dxa"/>
+            <w:tcW w:w="1329" w:type="dxa"/>
           </w:tcPr>
           <w:p>
             <w:pPr>
@@ -7071,7 +8344,7 @@
         </w:tc>
         <w:tc>
           <w:tcPr>
-            <w:tcW w:w="742" w:type="dxa"/>
+            <w:tcW w:w="766" w:type="dxa"/>
             <w:shd w:val="clear" w:color="auto" w:fill="00B050"/>
           </w:tcPr>
           <w:p>
@@ -7085,7 +8358,7 @@
       <w:tr>
         <w:tc>
           <w:tcPr>
-            <w:tcW w:w="6941" w:type="dxa"/>
+            <w:tcW w:w="6268" w:type="dxa"/>
           </w:tcPr>
           <w:p>
             <w:pPr>
@@ -7105,7 +8378,7 @@
         </w:tc>
         <w:tc>
           <w:tcPr>
-            <w:tcW w:w="400" w:type="dxa"/>
+            <w:tcW w:w="987" w:type="dxa"/>
           </w:tcPr>
           <w:p>
             <w:pPr>
@@ -7116,7 +8389,7 @@
         </w:tc>
         <w:tc>
           <w:tcPr>
-            <w:tcW w:w="1267" w:type="dxa"/>
+            <w:tcW w:w="1329" w:type="dxa"/>
           </w:tcPr>
           <w:p>
             <w:pPr>
@@ -7127,7 +8400,7 @@
         </w:tc>
         <w:tc>
           <w:tcPr>
-            <w:tcW w:w="742" w:type="dxa"/>
+            <w:tcW w:w="766" w:type="dxa"/>
             <w:shd w:val="clear" w:color="auto" w:fill="00B050"/>
           </w:tcPr>
           <w:p>
@@ -7141,7 +8414,7 @@
       <w:tr>
         <w:tc>
           <w:tcPr>
-            <w:tcW w:w="6941" w:type="dxa"/>
+            <w:tcW w:w="6268" w:type="dxa"/>
           </w:tcPr>
           <w:p>
             <w:pPr>
@@ -7155,7 +8428,7 @@
         </w:tc>
         <w:tc>
           <w:tcPr>
-            <w:tcW w:w="400" w:type="dxa"/>
+            <w:tcW w:w="987" w:type="dxa"/>
           </w:tcPr>
           <w:p>
             <w:pPr>
@@ -7166,7 +8439,7 @@
         </w:tc>
         <w:tc>
           <w:tcPr>
-            <w:tcW w:w="1267" w:type="dxa"/>
+            <w:tcW w:w="1329" w:type="dxa"/>
           </w:tcPr>
           <w:p>
             <w:pPr>
@@ -7177,7 +8450,7 @@
         </w:tc>
         <w:tc>
           <w:tcPr>
-            <w:tcW w:w="742" w:type="dxa"/>
+            <w:tcW w:w="766" w:type="dxa"/>
             <w:shd w:val="clear" w:color="auto" w:fill="00B050"/>
           </w:tcPr>
           <w:p>
@@ -7191,7 +8464,7 @@
       <w:tr>
         <w:tc>
           <w:tcPr>
-            <w:tcW w:w="6941" w:type="dxa"/>
+            <w:tcW w:w="6268" w:type="dxa"/>
           </w:tcPr>
           <w:p>
             <w:pPr>
@@ -7199,13 +8472,13 @@
               <w:spacing w:line="276" w:lineRule="auto"/>
             </w:pPr>
             <w:r>
-              <w:t>Enemy Spawn should trigger grid repositioning too</w:t>
-            </w:r>
-          </w:p>
-        </w:tc>
-        <w:tc>
-          <w:tcPr>
-            <w:tcW w:w="400" w:type="dxa"/>
+              <w:t>Lane Change – clicking lane change button again to deselect it did not remove lane change UI</w:t>
+            </w:r>
+          </w:p>
+        </w:tc>
+        <w:tc>
+          <w:tcPr>
+            <w:tcW w:w="987" w:type="dxa"/>
           </w:tcPr>
           <w:p>
             <w:pPr>
@@ -7216,7 +8489,7 @@
         </w:tc>
         <w:tc>
           <w:tcPr>
-            <w:tcW w:w="1267" w:type="dxa"/>
+            <w:tcW w:w="1329" w:type="dxa"/>
           </w:tcPr>
           <w:p>
             <w:pPr>
@@ -7227,7 +8500,7 @@
         </w:tc>
         <w:tc>
           <w:tcPr>
-            <w:tcW w:w="742" w:type="dxa"/>
+            <w:tcW w:w="766" w:type="dxa"/>
           </w:tcPr>
           <w:p>
             <w:pPr>
@@ -7240,7 +8513,7 @@
       <w:tr>
         <w:tc>
           <w:tcPr>
-            <w:tcW w:w="6941" w:type="dxa"/>
+            <w:tcW w:w="6268" w:type="dxa"/>
           </w:tcPr>
           <w:p>
             <w:pPr>
@@ -7248,13 +8521,13 @@
               <w:spacing w:line="276" w:lineRule="auto"/>
             </w:pPr>
             <w:r>
-              <w:t>Enemies are still advancing out of bounds and not being deleted or halted</w:t>
-            </w:r>
-          </w:p>
-        </w:tc>
-        <w:tc>
-          <w:tcPr>
-            <w:tcW w:w="400" w:type="dxa"/>
+              <w:t>Lane Change – vehicle can still lane change into brute’s location. Why?</w:t>
+            </w:r>
+          </w:p>
+        </w:tc>
+        <w:tc>
+          <w:tcPr>
+            <w:tcW w:w="987" w:type="dxa"/>
           </w:tcPr>
           <w:p>
             <w:pPr>
@@ -7265,7 +8538,7 @@
         </w:tc>
         <w:tc>
           <w:tcPr>
-            <w:tcW w:w="1267" w:type="dxa"/>
+            <w:tcW w:w="1329" w:type="dxa"/>
           </w:tcPr>
           <w:p>
             <w:pPr>
@@ -7276,7 +8549,7 @@
         </w:tc>
         <w:tc>
           <w:tcPr>
-            <w:tcW w:w="742" w:type="dxa"/>
+            <w:tcW w:w="766" w:type="dxa"/>
           </w:tcPr>
           <w:p>
             <w:pPr>
@@ -7289,48 +8562,44 @@
       <w:tr>
         <w:tc>
           <w:tcPr>
-            <w:tcW w:w="6941" w:type="dxa"/>
-          </w:tcPr>
-          <w:p>
-            <w:pPr>
-              <w:widowControl w:val="0"/>
-              <w:spacing w:line="276" w:lineRule="auto"/>
-            </w:pPr>
-            <w:r>
-              <w:t>Motorbike when in-between lanes, moves back into the lane, instead of remaining in-between lane while another vehicle is in its place</w:t>
-            </w:r>
-          </w:p>
-        </w:tc>
-        <w:tc>
-          <w:tcPr>
-            <w:tcW w:w="400" w:type="dxa"/>
-          </w:tcPr>
-          <w:p>
-            <w:pPr>
-              <w:widowControl w:val="0"/>
-              <w:spacing w:line="276" w:lineRule="auto"/>
-            </w:pPr>
-          </w:p>
-        </w:tc>
-        <w:tc>
-          <w:tcPr>
-            <w:tcW w:w="1267" w:type="dxa"/>
-          </w:tcPr>
-          <w:p>
-            <w:pPr>
-              <w:widowControl w:val="0"/>
-              <w:spacing w:line="276" w:lineRule="auto"/>
-            </w:pPr>
-          </w:p>
-        </w:tc>
-        <w:tc>
-          <w:tcPr>
-            <w:tcW w:w="742" w:type="dxa"/>
-          </w:tcPr>
-          <w:p>
-            <w:pPr>
-              <w:widowControl w:val="0"/>
-              <w:spacing w:line="276" w:lineRule="auto"/>
+            <w:tcW w:w="6268" w:type="dxa"/>
+          </w:tcPr>
+          <w:p>
+            <w:pPr>
+              <w:widowControl w:val="0"/>
+            </w:pPr>
+            <w:r>
+              <w:t>Enemy Spawn should trigger grid repositioning too</w:t>
+            </w:r>
+          </w:p>
+        </w:tc>
+        <w:tc>
+          <w:tcPr>
+            <w:tcW w:w="987" w:type="dxa"/>
+          </w:tcPr>
+          <w:p>
+            <w:pPr>
+              <w:widowControl w:val="0"/>
+            </w:pPr>
+          </w:p>
+        </w:tc>
+        <w:tc>
+          <w:tcPr>
+            <w:tcW w:w="1329" w:type="dxa"/>
+          </w:tcPr>
+          <w:p>
+            <w:pPr>
+              <w:widowControl w:val="0"/>
+            </w:pPr>
+          </w:p>
+        </w:tc>
+        <w:tc>
+          <w:tcPr>
+            <w:tcW w:w="766" w:type="dxa"/>
+          </w:tcPr>
+          <w:p>
+            <w:pPr>
+              <w:widowControl w:val="0"/>
             </w:pPr>
           </w:p>
         </w:tc>
@@ -7338,46 +8607,41 @@
       <w:tr>
         <w:tc>
           <w:tcPr>
-            <w:tcW w:w="6941" w:type="dxa"/>
-          </w:tcPr>
-          <w:p>
-            <w:pPr>
-              <w:widowControl w:val="0"/>
-            </w:pPr>
-            <w:r>
-              <w:t>Motorbike changing lane – issue when the motorbike that is in-between lane is the one that is disable</w:t>
-            </w:r>
-            <w:r>
-              <w:t>d while the one in the middle wants to change lane</w:t>
-            </w:r>
-            <w:r>
-              <w:t>.</w:t>
-            </w:r>
-          </w:p>
-        </w:tc>
-        <w:tc>
-          <w:tcPr>
-            <w:tcW w:w="400" w:type="dxa"/>
-          </w:tcPr>
-          <w:p>
-            <w:pPr>
-              <w:widowControl w:val="0"/>
-            </w:pPr>
-          </w:p>
-        </w:tc>
-        <w:tc>
-          <w:tcPr>
-            <w:tcW w:w="1267" w:type="dxa"/>
-          </w:tcPr>
-          <w:p>
-            <w:pPr>
-              <w:widowControl w:val="0"/>
-            </w:pPr>
-          </w:p>
-        </w:tc>
-        <w:tc>
-          <w:tcPr>
-            <w:tcW w:w="742" w:type="dxa"/>
+            <w:tcW w:w="6268" w:type="dxa"/>
+          </w:tcPr>
+          <w:p>
+            <w:pPr>
+              <w:widowControl w:val="0"/>
+            </w:pPr>
+            <w:r>
+              <w:t>Enemies are still advancing out of bounds and not being deleted or halted</w:t>
+            </w:r>
+          </w:p>
+        </w:tc>
+        <w:tc>
+          <w:tcPr>
+            <w:tcW w:w="987" w:type="dxa"/>
+          </w:tcPr>
+          <w:p>
+            <w:pPr>
+              <w:widowControl w:val="0"/>
+            </w:pPr>
+          </w:p>
+        </w:tc>
+        <w:tc>
+          <w:tcPr>
+            <w:tcW w:w="1329" w:type="dxa"/>
+          </w:tcPr>
+          <w:p>
+            <w:pPr>
+              <w:widowControl w:val="0"/>
+            </w:pPr>
+          </w:p>
+        </w:tc>
+        <w:tc>
+          <w:tcPr>
+            <w:tcW w:w="766" w:type="dxa"/>
+            <w:shd w:val="clear" w:color="auto" w:fill="00B050"/>
           </w:tcPr>
           <w:p>
             <w:pPr>
@@ -7389,44 +8653,48 @@
       <w:tr>
         <w:tc>
           <w:tcPr>
-            <w:tcW w:w="6941" w:type="dxa"/>
-          </w:tcPr>
-          <w:p>
-            <w:pPr>
-              <w:widowControl w:val="0"/>
-            </w:pPr>
-            <w:r>
-              <w:t>Lane Change - Selecting motorbike in-between lane will not centre the UI on it, it centres onto the grid instead.</w:t>
-            </w:r>
-          </w:p>
-        </w:tc>
-        <w:tc>
-          <w:tcPr>
-            <w:tcW w:w="400" w:type="dxa"/>
-          </w:tcPr>
-          <w:p>
-            <w:pPr>
-              <w:widowControl w:val="0"/>
-            </w:pPr>
-          </w:p>
-        </w:tc>
-        <w:tc>
-          <w:tcPr>
-            <w:tcW w:w="1267" w:type="dxa"/>
-          </w:tcPr>
-          <w:p>
-            <w:pPr>
-              <w:widowControl w:val="0"/>
-            </w:pPr>
-          </w:p>
-        </w:tc>
-        <w:tc>
-          <w:tcPr>
-            <w:tcW w:w="742" w:type="dxa"/>
-          </w:tcPr>
-          <w:p>
-            <w:pPr>
-              <w:widowControl w:val="0"/>
+            <w:tcW w:w="6268" w:type="dxa"/>
+          </w:tcPr>
+          <w:p>
+            <w:pPr>
+              <w:widowControl w:val="0"/>
+              <w:spacing w:line="276" w:lineRule="auto"/>
+            </w:pPr>
+            <w:r>
+              <w:t>Motorbike when in-between lanes, moves back into the lane, instead of remaining in-between lane while another vehicle is in its place</w:t>
+            </w:r>
+          </w:p>
+        </w:tc>
+        <w:tc>
+          <w:tcPr>
+            <w:tcW w:w="987" w:type="dxa"/>
+          </w:tcPr>
+          <w:p>
+            <w:pPr>
+              <w:widowControl w:val="0"/>
+              <w:spacing w:line="276" w:lineRule="auto"/>
+            </w:pPr>
+          </w:p>
+        </w:tc>
+        <w:tc>
+          <w:tcPr>
+            <w:tcW w:w="1329" w:type="dxa"/>
+          </w:tcPr>
+          <w:p>
+            <w:pPr>
+              <w:widowControl w:val="0"/>
+              <w:spacing w:line="276" w:lineRule="auto"/>
+            </w:pPr>
+          </w:p>
+        </w:tc>
+        <w:tc>
+          <w:tcPr>
+            <w:tcW w:w="766" w:type="dxa"/>
+          </w:tcPr>
+          <w:p>
+            <w:pPr>
+              <w:widowControl w:val="0"/>
+              <w:spacing w:line="276" w:lineRule="auto"/>
             </w:pPr>
           </w:p>
         </w:tc>
@@ -7434,37 +8702,421 @@
       <w:tr>
         <w:tc>
           <w:tcPr>
-            <w:tcW w:w="6941" w:type="dxa"/>
-          </w:tcPr>
-          <w:p>
-            <w:pPr>
-              <w:widowControl w:val="0"/>
-            </w:pPr>
-          </w:p>
-        </w:tc>
-        <w:tc>
-          <w:tcPr>
-            <w:tcW w:w="400" w:type="dxa"/>
-          </w:tcPr>
-          <w:p>
-            <w:pPr>
-              <w:widowControl w:val="0"/>
-            </w:pPr>
-          </w:p>
-        </w:tc>
-        <w:tc>
-          <w:tcPr>
-            <w:tcW w:w="1267" w:type="dxa"/>
-          </w:tcPr>
-          <w:p>
-            <w:pPr>
-              <w:widowControl w:val="0"/>
-            </w:pPr>
-          </w:p>
-        </w:tc>
-        <w:tc>
-          <w:tcPr>
-            <w:tcW w:w="742" w:type="dxa"/>
+            <w:tcW w:w="6268" w:type="dxa"/>
+          </w:tcPr>
+          <w:p>
+            <w:pPr>
+              <w:widowControl w:val="0"/>
+            </w:pPr>
+            <w:r>
+              <w:t>Motorbike changing lane – issue when the motorbike that is in-between lane is the one that is disabled while the one in the middle wants to change lane.</w:t>
+            </w:r>
+          </w:p>
+        </w:tc>
+        <w:tc>
+          <w:tcPr>
+            <w:tcW w:w="987" w:type="dxa"/>
+          </w:tcPr>
+          <w:p>
+            <w:pPr>
+              <w:widowControl w:val="0"/>
+            </w:pPr>
+          </w:p>
+        </w:tc>
+        <w:tc>
+          <w:tcPr>
+            <w:tcW w:w="1329" w:type="dxa"/>
+          </w:tcPr>
+          <w:p>
+            <w:pPr>
+              <w:widowControl w:val="0"/>
+            </w:pPr>
+          </w:p>
+        </w:tc>
+        <w:tc>
+          <w:tcPr>
+            <w:tcW w:w="766" w:type="dxa"/>
+          </w:tcPr>
+          <w:p>
+            <w:pPr>
+              <w:widowControl w:val="0"/>
+            </w:pPr>
+          </w:p>
+        </w:tc>
+      </w:tr>
+      <w:tr>
+        <w:tc>
+          <w:tcPr>
+            <w:tcW w:w="6268" w:type="dxa"/>
+          </w:tcPr>
+          <w:p>
+            <w:pPr>
+              <w:widowControl w:val="0"/>
+            </w:pPr>
+            <w:r>
+              <w:t xml:space="preserve">Lane Change - Selecting motorbike in-between lane will not </w:t>
+            </w:r>
+            <w:proofErr w:type="spellStart"/>
+            <w:r>
+              <w:t>centre</w:t>
+            </w:r>
+            <w:proofErr w:type="spellEnd"/>
+            <w:r>
+              <w:t xml:space="preserve"> the UI on it, it </w:t>
+            </w:r>
+            <w:proofErr w:type="spellStart"/>
+            <w:r>
+              <w:t>centres</w:t>
+            </w:r>
+            <w:proofErr w:type="spellEnd"/>
+            <w:r>
+              <w:t xml:space="preserve"> onto the grid instead.</w:t>
+            </w:r>
+          </w:p>
+        </w:tc>
+        <w:tc>
+          <w:tcPr>
+            <w:tcW w:w="987" w:type="dxa"/>
+          </w:tcPr>
+          <w:p>
+            <w:pPr>
+              <w:widowControl w:val="0"/>
+            </w:pPr>
+          </w:p>
+        </w:tc>
+        <w:tc>
+          <w:tcPr>
+            <w:tcW w:w="1329" w:type="dxa"/>
+          </w:tcPr>
+          <w:p>
+            <w:pPr>
+              <w:widowControl w:val="0"/>
+            </w:pPr>
+          </w:p>
+        </w:tc>
+        <w:tc>
+          <w:tcPr>
+            <w:tcW w:w="766" w:type="dxa"/>
+          </w:tcPr>
+          <w:p>
+            <w:pPr>
+              <w:widowControl w:val="0"/>
+            </w:pPr>
+          </w:p>
+        </w:tc>
+      </w:tr>
+      <w:tr>
+        <w:tc>
+          <w:tcPr>
+            <w:tcW w:w="6268" w:type="dxa"/>
+          </w:tcPr>
+          <w:p>
+            <w:pPr>
+              <w:widowControl w:val="0"/>
+            </w:pPr>
+            <w:r>
+              <w:t>Skater vehicle in the way issue – when vehicle is diagonally, it will hit and displace horizontally instead, but there might be a vehicle horizontally. How to resolve?</w:t>
+            </w:r>
+          </w:p>
+          <w:p>
+            <w:pPr>
+              <w:pStyle w:val="ListParagraph"/>
+              <w:widowControl w:val="0"/>
+              <w:numPr>
+                <w:ilvl w:val="0"/>
+                <w:numId w:val="2"/>
+              </w:numPr>
+            </w:pPr>
+            <w:r>
+              <w:t>Make the skater stay in-between lane. And continue its motion forward. It will stay stunned in-between lane, can only be killed by motorbike.</w:t>
+            </w:r>
+          </w:p>
+        </w:tc>
+        <w:tc>
+          <w:tcPr>
+            <w:tcW w:w="987" w:type="dxa"/>
+          </w:tcPr>
+          <w:p>
+            <w:pPr>
+              <w:widowControl w:val="0"/>
+            </w:pPr>
+          </w:p>
+        </w:tc>
+        <w:tc>
+          <w:tcPr>
+            <w:tcW w:w="1329" w:type="dxa"/>
+          </w:tcPr>
+          <w:p>
+            <w:pPr>
+              <w:widowControl w:val="0"/>
+            </w:pPr>
+          </w:p>
+        </w:tc>
+        <w:tc>
+          <w:tcPr>
+            <w:tcW w:w="766" w:type="dxa"/>
+          </w:tcPr>
+          <w:p>
+            <w:pPr>
+              <w:widowControl w:val="0"/>
+            </w:pPr>
+          </w:p>
+        </w:tc>
+      </w:tr>
+      <w:tr>
+        <w:tc>
+          <w:tcPr>
+            <w:tcW w:w="6268" w:type="dxa"/>
+          </w:tcPr>
+          <w:p>
+            <w:pPr>
+              <w:widowControl w:val="0"/>
+            </w:pPr>
+            <w:r>
+              <w:t>Jumper interaction and vaulter interaction with motorbikes, if it is on top of the motorbike and it shifts in-between lanes. Might need to stick the object to the top of vehicle.</w:t>
+            </w:r>
+          </w:p>
+        </w:tc>
+        <w:tc>
+          <w:tcPr>
+            <w:tcW w:w="987" w:type="dxa"/>
+          </w:tcPr>
+          <w:p>
+            <w:pPr>
+              <w:widowControl w:val="0"/>
+            </w:pPr>
+          </w:p>
+        </w:tc>
+        <w:tc>
+          <w:tcPr>
+            <w:tcW w:w="1329" w:type="dxa"/>
+          </w:tcPr>
+          <w:p>
+            <w:pPr>
+              <w:widowControl w:val="0"/>
+            </w:pPr>
+          </w:p>
+        </w:tc>
+        <w:tc>
+          <w:tcPr>
+            <w:tcW w:w="766" w:type="dxa"/>
+          </w:tcPr>
+          <w:p>
+            <w:pPr>
+              <w:widowControl w:val="0"/>
+            </w:pPr>
+          </w:p>
+        </w:tc>
+      </w:tr>
+      <w:tr>
+        <w:tc>
+          <w:tcPr>
+            <w:tcW w:w="6268" w:type="dxa"/>
+          </w:tcPr>
+          <w:p>
+            <w:pPr>
+              <w:widowControl w:val="0"/>
+            </w:pPr>
+            <w:r>
+              <w:t xml:space="preserve">Positioning of enemies in a grid – there should be priority </w:t>
+            </w:r>
+            <w:r>
+              <w:lastRenderedPageBreak/>
+              <w:t>system for the positioning as brute and shield will block vehicles and should be against the direction of traffic. With shield as priority, followed by brute. Shield will defend brute from taking damage.</w:t>
+            </w:r>
+          </w:p>
+        </w:tc>
+        <w:tc>
+          <w:tcPr>
+            <w:tcW w:w="987" w:type="dxa"/>
+          </w:tcPr>
+          <w:p>
+            <w:pPr>
+              <w:widowControl w:val="0"/>
+            </w:pPr>
+          </w:p>
+        </w:tc>
+        <w:tc>
+          <w:tcPr>
+            <w:tcW w:w="1329" w:type="dxa"/>
+          </w:tcPr>
+          <w:p>
+            <w:pPr>
+              <w:widowControl w:val="0"/>
+            </w:pPr>
+          </w:p>
+        </w:tc>
+        <w:tc>
+          <w:tcPr>
+            <w:tcW w:w="766" w:type="dxa"/>
+          </w:tcPr>
+          <w:p>
+            <w:pPr>
+              <w:widowControl w:val="0"/>
+            </w:pPr>
+          </w:p>
+        </w:tc>
+      </w:tr>
+      <w:tr>
+        <w:tc>
+          <w:tcPr>
+            <w:tcW w:w="6268" w:type="dxa"/>
+          </w:tcPr>
+          <w:p>
+            <w:pPr>
+              <w:widowControl w:val="0"/>
+            </w:pPr>
+          </w:p>
+        </w:tc>
+        <w:tc>
+          <w:tcPr>
+            <w:tcW w:w="987" w:type="dxa"/>
+          </w:tcPr>
+          <w:p>
+            <w:pPr>
+              <w:widowControl w:val="0"/>
+            </w:pPr>
+          </w:p>
+        </w:tc>
+        <w:tc>
+          <w:tcPr>
+            <w:tcW w:w="1329" w:type="dxa"/>
+          </w:tcPr>
+          <w:p>
+            <w:pPr>
+              <w:widowControl w:val="0"/>
+            </w:pPr>
+          </w:p>
+        </w:tc>
+        <w:tc>
+          <w:tcPr>
+            <w:tcW w:w="766" w:type="dxa"/>
+          </w:tcPr>
+          <w:p>
+            <w:pPr>
+              <w:widowControl w:val="0"/>
+            </w:pPr>
+          </w:p>
+        </w:tc>
+      </w:tr>
+      <w:tr>
+        <w:tc>
+          <w:tcPr>
+            <w:tcW w:w="6268" w:type="dxa"/>
+          </w:tcPr>
+          <w:p>
+            <w:pPr>
+              <w:widowControl w:val="0"/>
+            </w:pPr>
+          </w:p>
+        </w:tc>
+        <w:tc>
+          <w:tcPr>
+            <w:tcW w:w="987" w:type="dxa"/>
+          </w:tcPr>
+          <w:p>
+            <w:pPr>
+              <w:widowControl w:val="0"/>
+            </w:pPr>
+          </w:p>
+        </w:tc>
+        <w:tc>
+          <w:tcPr>
+            <w:tcW w:w="1329" w:type="dxa"/>
+          </w:tcPr>
+          <w:p>
+            <w:pPr>
+              <w:widowControl w:val="0"/>
+            </w:pPr>
+          </w:p>
+        </w:tc>
+        <w:tc>
+          <w:tcPr>
+            <w:tcW w:w="766" w:type="dxa"/>
+          </w:tcPr>
+          <w:p>
+            <w:pPr>
+              <w:widowControl w:val="0"/>
+            </w:pPr>
+          </w:p>
+        </w:tc>
+      </w:tr>
+      <w:tr>
+        <w:tc>
+          <w:tcPr>
+            <w:tcW w:w="6268" w:type="dxa"/>
+          </w:tcPr>
+          <w:p>
+            <w:pPr>
+              <w:widowControl w:val="0"/>
+            </w:pPr>
+          </w:p>
+        </w:tc>
+        <w:tc>
+          <w:tcPr>
+            <w:tcW w:w="987" w:type="dxa"/>
+          </w:tcPr>
+          <w:p>
+            <w:pPr>
+              <w:widowControl w:val="0"/>
+            </w:pPr>
+          </w:p>
+        </w:tc>
+        <w:tc>
+          <w:tcPr>
+            <w:tcW w:w="1329" w:type="dxa"/>
+          </w:tcPr>
+          <w:p>
+            <w:pPr>
+              <w:widowControl w:val="0"/>
+            </w:pPr>
+          </w:p>
+        </w:tc>
+        <w:tc>
+          <w:tcPr>
+            <w:tcW w:w="766" w:type="dxa"/>
+          </w:tcPr>
+          <w:p>
+            <w:pPr>
+              <w:widowControl w:val="0"/>
+            </w:pPr>
+          </w:p>
+        </w:tc>
+      </w:tr>
+      <w:tr>
+        <w:tc>
+          <w:tcPr>
+            <w:tcW w:w="6268" w:type="dxa"/>
+          </w:tcPr>
+          <w:p>
+            <w:pPr>
+              <w:widowControl w:val="0"/>
+            </w:pPr>
+          </w:p>
+        </w:tc>
+        <w:tc>
+          <w:tcPr>
+            <w:tcW w:w="987" w:type="dxa"/>
+          </w:tcPr>
+          <w:p>
+            <w:pPr>
+              <w:widowControl w:val="0"/>
+            </w:pPr>
+          </w:p>
+        </w:tc>
+        <w:tc>
+          <w:tcPr>
+            <w:tcW w:w="1329" w:type="dxa"/>
+          </w:tcPr>
+          <w:p>
+            <w:pPr>
+              <w:widowControl w:val="0"/>
+            </w:pPr>
+          </w:p>
+        </w:tc>
+        <w:tc>
+          <w:tcPr>
+            <w:tcW w:w="766" w:type="dxa"/>
           </w:tcPr>
           <w:p>
             <w:pPr>
@@ -7493,6 +9145,118 @@
 <file path=word/numbering.xml><?xml version="1.0" encoding="utf-8"?>
 <w:numbering xmlns:wpc="http://schemas.microsoft.com/office/word/2010/wordprocessingCanvas" xmlns:cx="http://schemas.microsoft.com/office/drawing/2014/chartex" xmlns:cx1="http://schemas.microsoft.com/office/drawing/2015/9/8/chartex" xmlns:cx2="http://schemas.microsoft.com/office/drawing/2015/10/21/chartex" xmlns:cx3="http://schemas.microsoft.com/office/drawing/2016/5/9/chartex" xmlns:cx4="http://schemas.microsoft.com/office/drawing/2016/5/10/chartex" xmlns:cx5="http://schemas.microsoft.com/office/drawing/2016/5/11/chartex" xmlns:cx6="http://schemas.microsoft.com/office/drawing/2016/5/12/chartex" xmlns:cx7="http://schemas.microsoft.com/office/drawing/2016/5/13/chartex" xmlns:cx8="http://schemas.microsoft.com/office/drawing/2016/5/14/chartex" xmlns:mc="http://schemas.openxmlformats.org/markup-compatibility/2006" xmlns:aink="http://schemas.microsoft.com/office/drawing/2016/ink" xmlns:am3d="http://schemas.microsoft.com/office/drawing/2017/model3d" xmlns:o="urn:schemas-microsoft-com:office:office" xmlns:oel="http://schemas.microsoft.com/office/2019/extlst" xmlns:r="http://schemas.openxmlformats.org/officeDocument/2006/relationships" xmlns:m="http://schemas.openxmlformats.org/officeDocument/2006/math" xmlns:v="urn:schemas-microsoft-com:vml" xmlns:wp14="http://schemas.microsoft.com/office/word/2010/wordprocessingDrawing" xmlns:wp="http://schemas.openxmlformats.org/drawingml/2006/wordprocessingDrawing" xmlns:w10="urn:schemas-microsoft-com:office:word" xmlns:w="http://schemas.openxmlformats.org/wordprocessingml/2006/main" xmlns:w14="http://schemas.microsoft.com/office/word/2010/wordml" xmlns:w15="http://schemas.microsoft.com/office/word/2012/wordml" xmlns:w16cex="http://schemas.microsoft.com/office/word/2018/wordml/cex" xmlns:w16cid="http://schemas.microsoft.com/office/word/2016/wordml/cid" xmlns:w16="http://schemas.microsoft.com/office/word/2018/wordml" xmlns:w16sdtdh="http://schemas.microsoft.com/office/word/2020/wordml/sdtdatahash" xmlns:w16se="http://schemas.microsoft.com/office/word/2015/wordml/symex" xmlns:wpg="http://schemas.microsoft.com/office/word/2010/wordprocessingGroup" xmlns:wpi="http://schemas.microsoft.com/office/word/2010/wordprocessingInk" xmlns:wne="http://schemas.microsoft.com/office/word/2006/wordml" xmlns:wps="http://schemas.microsoft.com/office/word/2010/wordprocessingShape" mc:Ignorable="w14 w15 w16se w16cid w16 w16cex w16sdtdh wp14">
   <w:abstractNum w:abstractNumId="0" w15:restartNumberingAfterBreak="0">
+    <w:nsid w:val="0C787F5E"/>
+    <w:multiLevelType w:val="hybridMultilevel"/>
+    <w:tmpl w:val="E3EEB418"/>
+    <w:lvl w:ilvl="0" w:tplc="C76C296E">
+      <w:numFmt w:val="bullet"/>
+      <w:lvlText w:val="-"/>
+      <w:lvlJc w:val="left"/>
+      <w:pPr>
+        <w:ind w:left="720" w:hanging="360"/>
+      </w:pPr>
+      <w:rPr>
+        <w:rFonts w:ascii="Arial" w:eastAsia="SimSun" w:hAnsi="Arial" w:cs="Arial" w:hint="default"/>
+      </w:rPr>
+    </w:lvl>
+    <w:lvl w:ilvl="1" w:tplc="48090003" w:tentative="1">
+      <w:start w:val="1"/>
+      <w:numFmt w:val="bullet"/>
+      <w:lvlText w:val="o"/>
+      <w:lvlJc w:val="left"/>
+      <w:pPr>
+        <w:ind w:left="1440" w:hanging="360"/>
+      </w:pPr>
+      <w:rPr>
+        <w:rFonts w:ascii="Courier New" w:hAnsi="Courier New" w:cs="Courier New" w:hint="default"/>
+      </w:rPr>
+    </w:lvl>
+    <w:lvl w:ilvl="2" w:tplc="48090005" w:tentative="1">
+      <w:start w:val="1"/>
+      <w:numFmt w:val="bullet"/>
+      <w:lvlText w:val=""/>
+      <w:lvlJc w:val="left"/>
+      <w:pPr>
+        <w:ind w:left="2160" w:hanging="360"/>
+      </w:pPr>
+      <w:rPr>
+        <w:rFonts w:ascii="Wingdings" w:hAnsi="Wingdings" w:hint="default"/>
+      </w:rPr>
+    </w:lvl>
+    <w:lvl w:ilvl="3" w:tplc="48090001" w:tentative="1">
+      <w:start w:val="1"/>
+      <w:numFmt w:val="bullet"/>
+      <w:lvlText w:val=""/>
+      <w:lvlJc w:val="left"/>
+      <w:pPr>
+        <w:ind w:left="2880" w:hanging="360"/>
+      </w:pPr>
+      <w:rPr>
+        <w:rFonts w:ascii="Symbol" w:hAnsi="Symbol" w:hint="default"/>
+      </w:rPr>
+    </w:lvl>
+    <w:lvl w:ilvl="4" w:tplc="48090003" w:tentative="1">
+      <w:start w:val="1"/>
+      <w:numFmt w:val="bullet"/>
+      <w:lvlText w:val="o"/>
+      <w:lvlJc w:val="left"/>
+      <w:pPr>
+        <w:ind w:left="3600" w:hanging="360"/>
+      </w:pPr>
+      <w:rPr>
+        <w:rFonts w:ascii="Courier New" w:hAnsi="Courier New" w:cs="Courier New" w:hint="default"/>
+      </w:rPr>
+    </w:lvl>
+    <w:lvl w:ilvl="5" w:tplc="48090005" w:tentative="1">
+      <w:start w:val="1"/>
+      <w:numFmt w:val="bullet"/>
+      <w:lvlText w:val=""/>
+      <w:lvlJc w:val="left"/>
+      <w:pPr>
+        <w:ind w:left="4320" w:hanging="360"/>
+      </w:pPr>
+      <w:rPr>
+        <w:rFonts w:ascii="Wingdings" w:hAnsi="Wingdings" w:hint="default"/>
+      </w:rPr>
+    </w:lvl>
+    <w:lvl w:ilvl="6" w:tplc="48090001" w:tentative="1">
+      <w:start w:val="1"/>
+      <w:numFmt w:val="bullet"/>
+      <w:lvlText w:val=""/>
+      <w:lvlJc w:val="left"/>
+      <w:pPr>
+        <w:ind w:left="5040" w:hanging="360"/>
+      </w:pPr>
+      <w:rPr>
+        <w:rFonts w:ascii="Symbol" w:hAnsi="Symbol" w:hint="default"/>
+      </w:rPr>
+    </w:lvl>
+    <w:lvl w:ilvl="7" w:tplc="48090003" w:tentative="1">
+      <w:start w:val="1"/>
+      <w:numFmt w:val="bullet"/>
+      <w:lvlText w:val="o"/>
+      <w:lvlJc w:val="left"/>
+      <w:pPr>
+        <w:ind w:left="5760" w:hanging="360"/>
+      </w:pPr>
+      <w:rPr>
+        <w:rFonts w:ascii="Courier New" w:hAnsi="Courier New" w:cs="Courier New" w:hint="default"/>
+      </w:rPr>
+    </w:lvl>
+    <w:lvl w:ilvl="8" w:tplc="48090005" w:tentative="1">
+      <w:start w:val="1"/>
+      <w:numFmt w:val="bullet"/>
+      <w:lvlText w:val=""/>
+      <w:lvlJc w:val="left"/>
+      <w:pPr>
+        <w:ind w:left="6480" w:hanging="360"/>
+      </w:pPr>
+      <w:rPr>
+        <w:rFonts w:ascii="Wingdings" w:hAnsi="Wingdings" w:hint="default"/>
+      </w:rPr>
+    </w:lvl>
+  </w:abstractNum>
+  <w:abstractNum w:abstractNumId="1" w15:restartNumberingAfterBreak="0">
     <w:nsid w:val="2A1534A1"/>
     <w:multiLevelType w:val="hybridMultilevel"/>
     <w:tmpl w:val="1472BE3E"/>
@@ -7582,6 +9346,9 @@
     </w:lvl>
   </w:abstractNum>
   <w:num w:numId="1" w16cid:durableId="1470780544">
+    <w:abstractNumId w:val="1"/>
+  </w:num>
+  <w:num w:numId="2" w16cid:durableId="700401977">
     <w:abstractNumId w:val="0"/>
   </w:num>
 </w:numbering>

</xml_diff>

<commit_message>
Edits to skill orb UI interaction
Selecting a skill will not lock in orbs deactivation and grey out the other skills yet, it will only update orb bar to show grey-ed if used. The deactivation is locked in only when a target is assigned and the skill is highlighted (queued for execution), then the skill bar will grey out the skills that now
 have insufficient orbs. Cancelling a highlighted skill will reactivate the grey orbs and refresh the skill bar.

The skill orb game objects in the skill orb bar are now all generated on startup, creating 10 active skill orbs and 10 inactive skill orbs, and these game objects will be disabled/enabled as required. Previous operation of instantiating and destroying the skill orbs has been removed.
</commit_message>
<xml_diff>
--- a/Documents/Reverse Frogger Design Document.docx
+++ b/Documents/Reverse Frogger Design Document.docx
@@ -5905,11 +5905,17 @@
       </w:r>
       <w:r>
         <w:br/>
-        <w:t>2. Call-in Vehicle (1-3pts): calls in a chosen vehicle that arrives at the start of a lane on the following turn</w:t>
+        <w:t>2. Call-in Vehicle (3pts): calls in a chosen vehicle that arrives at the start of a lane on the following turn</w:t>
       </w:r>
       <w:r>
         <w:br/>
-        <w:t>3. Air-drop Vehicle (5 pts): air drops a chosen vehicle right onto an empty grid on the lanes</w:t>
+        <w:t>3. Air-drop Vehicle (</w:t>
+      </w:r>
+      <w:r>
+        <w:t>10</w:t>
+      </w:r>
+      <w:r>
+        <w:t xml:space="preserve"> pts): air drops a chosen vehicle right onto an empty grid on the lanes</w:t>
       </w:r>
       <w:r>
         <w:br/>
@@ -5917,28 +5923,29 @@
       </w:r>
       <w:r>
         <w:br/>
-        <w:t>5. Disable Vehicle (3pts): stop a vehicle from advancing for that turn</w:t>
+        <w:t xml:space="preserve">5. Disable </w:t>
+      </w:r>
+      <w:r>
+        <w:t>Unit</w:t>
+      </w:r>
+      <w:r>
+        <w:t xml:space="preserve"> (3pts): st</w:t>
+      </w:r>
+      <w:r>
+        <w:t>un a unit for a turn</w:t>
       </w:r>
       <w:r>
         <w:br/>
-        <w:t>6. Boost Vehicle (3pts): +1 speed to a vehicle on that turn (overriding max speed)</w:t>
-      </w:r>
-      <w:r>
-        <w:br/>
-        <w:t xml:space="preserve">7. </w:t>
-      </w:r>
-      <w:r>
-        <w:rPr>
-          <w:rFonts w:eastAsia="Arial"/>
-        </w:rPr>
-        <w:t>Disable Enemy (3pts): stop an enemy, make it skip a turn</w:t>
-      </w:r>
-      <w:r>
-        <w:rPr>
-          <w:rFonts w:eastAsia="Arial"/>
-        </w:rPr>
-        <w:br/>
-        <w:t>8. Boost Enemy (3pts): +1 speed to every movement of the enemy in its pattern</w:t>
+        <w:t xml:space="preserve">6. Boost </w:t>
+      </w:r>
+      <w:r>
+        <w:t>Unit</w:t>
+      </w:r>
+      <w:r>
+        <w:t xml:space="preserve"> (3pts): </w:t>
+      </w:r>
+      <w:r>
+        <w:t>give the unit an extra turn</w:t>
       </w:r>
     </w:p>
     <w:p>
@@ -8010,6 +8017,7 @@
         <w:tc>
           <w:tcPr>
             <w:tcW w:w="766" w:type="dxa"/>
+            <w:shd w:val="clear" w:color="auto" w:fill="00B050"/>
           </w:tcPr>
           <w:p>
             <w:pPr>
@@ -8072,6 +8080,25 @@
             <w:pPr>
               <w:widowControl w:val="0"/>
             </w:pPr>
+            <w:r>
+              <w:t>Add a game log box to keep track of logged interactions in the game, used for dev now and will be refined for player in future.</w:t>
+            </w:r>
+          </w:p>
+          <w:p>
+            <w:pPr>
+              <w:widowControl w:val="0"/>
+            </w:pPr>
+            <w:r>
+              <w:t xml:space="preserve">Player can see their past </w:t>
+            </w:r>
+            <w:proofErr w:type="gramStart"/>
+            <w:r>
+              <w:t>actions, and</w:t>
+            </w:r>
+            <w:proofErr w:type="gramEnd"/>
+            <w:r>
+              <w:t xml:space="preserve"> receive feedback on their actions.</w:t>
+            </w:r>
           </w:p>
         </w:tc>
         <w:tc>

</xml_diff>

<commit_message>
Further polish, swap up to down
Switched enemy movement to spawn at the top and come downwards, with the ending point being the bottom sidewalk now.

Reworked vaulter. It now has the vault pole extended in front of it. When it first spawns, it will hold the vault vertically, in case there is a vehicle directly in front of its spawn. In this state, it is not vault ready, so it cannot vault. When its direct front is clear, it will bring the vault down and be vault ready onwards. In this state, the vault can be run over. Vaulter will now vault when a vehicle is 2 grids in front of it, and will vault 3 grids forward. Vaulting only usable once, then becomes soldier-like.

Several bug fixes, listing notable ones:
- lane changing will now correctly move units that are on top of the vehicle
- enemy units will reposition properly now, when spawning in and moving, with the Shield and Brute units arranged correctly to "visually" block vehicles
</commit_message>
<xml_diff>
--- a/Documents/Reverse Frogger Design Document.docx
+++ b/Documents/Reverse Frogger Design Document.docx
@@ -6005,6 +6005,17 @@
       <w:pPr>
         <w:spacing w:before="240" w:after="240"/>
       </w:pPr>
+      <w:r>
+        <w:t>Vehicle moving</w:t>
+      </w:r>
+      <w:r>
+        <w:br/>
+        <w:t>Vehicle stunned</w:t>
+      </w:r>
+      <w:r>
+        <w:br/>
+        <w:t>Vehicle got hit</w:t>
+      </w:r>
     </w:p>
     <w:p/>
     <w:p/>
@@ -6039,6 +6050,2045 @@
           <w:bCs/>
         </w:rPr>
         <w:lastRenderedPageBreak/>
+        <w:t>Sprites / Textures / Particle Effects / Sound Effects</w:t>
+      </w:r>
+    </w:p>
+    <w:tbl>
+      <w:tblPr>
+        <w:tblStyle w:val="TableGrid"/>
+        <w:tblW w:w="9776" w:type="dxa"/>
+        <w:tblLook w:val="04A0" w:firstRow="1" w:lastRow="0" w:firstColumn="1" w:lastColumn="0" w:noHBand="0" w:noVBand="1"/>
+      </w:tblPr>
+      <w:tblGrid>
+        <w:gridCol w:w="1453"/>
+        <w:gridCol w:w="3504"/>
+        <w:gridCol w:w="3969"/>
+        <w:gridCol w:w="850"/>
+      </w:tblGrid>
+      <w:tr>
+        <w:tc>
+          <w:tcPr>
+            <w:tcW w:w="1453" w:type="dxa"/>
+          </w:tcPr>
+          <w:p>
+            <w:pPr>
+              <w:rPr>
+                <w:b/>
+                <w:bCs/>
+              </w:rPr>
+            </w:pPr>
+            <w:r>
+              <w:rPr>
+                <w:b/>
+                <w:bCs/>
+              </w:rPr>
+              <w:t>Group</w:t>
+            </w:r>
+          </w:p>
+        </w:tc>
+        <w:tc>
+          <w:tcPr>
+            <w:tcW w:w="3504" w:type="dxa"/>
+          </w:tcPr>
+          <w:p>
+            <w:pPr>
+              <w:rPr>
+                <w:b/>
+                <w:bCs/>
+              </w:rPr>
+            </w:pPr>
+            <w:r>
+              <w:rPr>
+                <w:b/>
+                <w:bCs/>
+              </w:rPr>
+              <w:t>Object</w:t>
+            </w:r>
+          </w:p>
+        </w:tc>
+        <w:tc>
+          <w:tcPr>
+            <w:tcW w:w="3969" w:type="dxa"/>
+          </w:tcPr>
+          <w:p>
+            <w:pPr>
+              <w:rPr>
+                <w:b/>
+                <w:bCs/>
+              </w:rPr>
+            </w:pPr>
+            <w:r>
+              <w:rPr>
+                <w:b/>
+                <w:bCs/>
+              </w:rPr>
+              <w:t>Sprite</w:t>
+            </w:r>
+          </w:p>
+        </w:tc>
+        <w:tc>
+          <w:tcPr>
+            <w:tcW w:w="850" w:type="dxa"/>
+          </w:tcPr>
+          <w:p>
+            <w:pPr>
+              <w:rPr>
+                <w:b/>
+                <w:bCs/>
+              </w:rPr>
+            </w:pPr>
+            <w:r>
+              <w:rPr>
+                <w:b/>
+                <w:bCs/>
+              </w:rPr>
+              <w:t>Y/N</w:t>
+            </w:r>
+          </w:p>
+        </w:tc>
+      </w:tr>
+      <w:tr>
+        <w:tc>
+          <w:tcPr>
+            <w:tcW w:w="1453" w:type="dxa"/>
+            <w:vMerge w:val="restart"/>
+          </w:tcPr>
+          <w:p>
+            <w:pPr>
+              <w:widowControl w:val="0"/>
+              <w:pBdr>
+                <w:top w:val="nil"/>
+                <w:left w:val="nil"/>
+                <w:bottom w:val="nil"/>
+                <w:right w:val="nil"/>
+                <w:between w:val="nil"/>
+              </w:pBdr>
+            </w:pPr>
+            <w:r>
+              <w:t>Enemies</w:t>
+            </w:r>
+          </w:p>
+        </w:tc>
+        <w:tc>
+          <w:tcPr>
+            <w:tcW w:w="3504" w:type="dxa"/>
+          </w:tcPr>
+          <w:p>
+            <w:pPr>
+              <w:widowControl w:val="0"/>
+              <w:pBdr>
+                <w:top w:val="nil"/>
+                <w:left w:val="nil"/>
+                <w:bottom w:val="nil"/>
+                <w:right w:val="nil"/>
+                <w:between w:val="nil"/>
+              </w:pBdr>
+              <w:rPr>
+                <w:b/>
+                <w:bCs/>
+              </w:rPr>
+            </w:pPr>
+            <w:r>
+              <w:t>Soldier</w:t>
+            </w:r>
+          </w:p>
+        </w:tc>
+        <w:tc>
+          <w:tcPr>
+            <w:tcW w:w="3969" w:type="dxa"/>
+          </w:tcPr>
+          <w:p>
+            <w:pPr>
+              <w:rPr>
+                <w:b/>
+                <w:bCs/>
+              </w:rPr>
+            </w:pPr>
+          </w:p>
+        </w:tc>
+        <w:tc>
+          <w:tcPr>
+            <w:tcW w:w="850" w:type="dxa"/>
+          </w:tcPr>
+          <w:p>
+            <w:pPr>
+              <w:rPr>
+                <w:b/>
+                <w:bCs/>
+              </w:rPr>
+            </w:pPr>
+          </w:p>
+        </w:tc>
+      </w:tr>
+      <w:tr>
+        <w:tc>
+          <w:tcPr>
+            <w:tcW w:w="1453" w:type="dxa"/>
+            <w:vMerge/>
+          </w:tcPr>
+          <w:p>
+            <w:pPr>
+              <w:widowControl w:val="0"/>
+              <w:pBdr>
+                <w:top w:val="nil"/>
+                <w:left w:val="nil"/>
+                <w:bottom w:val="nil"/>
+                <w:right w:val="nil"/>
+                <w:between w:val="nil"/>
+              </w:pBdr>
+            </w:pPr>
+          </w:p>
+        </w:tc>
+        <w:tc>
+          <w:tcPr>
+            <w:tcW w:w="3504" w:type="dxa"/>
+          </w:tcPr>
+          <w:p>
+            <w:pPr>
+              <w:widowControl w:val="0"/>
+              <w:pBdr>
+                <w:top w:val="nil"/>
+                <w:left w:val="nil"/>
+                <w:bottom w:val="nil"/>
+                <w:right w:val="nil"/>
+                <w:between w:val="nil"/>
+              </w:pBdr>
+              <w:rPr>
+                <w:b/>
+                <w:bCs/>
+              </w:rPr>
+            </w:pPr>
+            <w:r>
+              <w:t>Brute</w:t>
+            </w:r>
+          </w:p>
+        </w:tc>
+        <w:tc>
+          <w:tcPr>
+            <w:tcW w:w="3969" w:type="dxa"/>
+          </w:tcPr>
+          <w:p>
+            <w:pPr>
+              <w:rPr>
+                <w:b/>
+                <w:bCs/>
+              </w:rPr>
+            </w:pPr>
+          </w:p>
+        </w:tc>
+        <w:tc>
+          <w:tcPr>
+            <w:tcW w:w="850" w:type="dxa"/>
+          </w:tcPr>
+          <w:p>
+            <w:pPr>
+              <w:rPr>
+                <w:b/>
+                <w:bCs/>
+              </w:rPr>
+            </w:pPr>
+          </w:p>
+        </w:tc>
+      </w:tr>
+      <w:tr>
+        <w:tc>
+          <w:tcPr>
+            <w:tcW w:w="1453" w:type="dxa"/>
+            <w:vMerge/>
+          </w:tcPr>
+          <w:p>
+            <w:pPr>
+              <w:widowControl w:val="0"/>
+              <w:pBdr>
+                <w:top w:val="nil"/>
+                <w:left w:val="nil"/>
+                <w:bottom w:val="nil"/>
+                <w:right w:val="nil"/>
+                <w:between w:val="nil"/>
+              </w:pBdr>
+            </w:pPr>
+          </w:p>
+        </w:tc>
+        <w:tc>
+          <w:tcPr>
+            <w:tcW w:w="3504" w:type="dxa"/>
+          </w:tcPr>
+          <w:p>
+            <w:pPr>
+              <w:widowControl w:val="0"/>
+              <w:pBdr>
+                <w:top w:val="nil"/>
+                <w:left w:val="nil"/>
+                <w:bottom w:val="nil"/>
+                <w:right w:val="nil"/>
+                <w:between w:val="nil"/>
+              </w:pBdr>
+              <w:rPr>
+                <w:b/>
+                <w:bCs/>
+              </w:rPr>
+            </w:pPr>
+            <w:r>
+              <w:t>Skater</w:t>
+            </w:r>
+          </w:p>
+        </w:tc>
+        <w:tc>
+          <w:tcPr>
+            <w:tcW w:w="3969" w:type="dxa"/>
+          </w:tcPr>
+          <w:p>
+            <w:pPr>
+              <w:rPr>
+                <w:b/>
+                <w:bCs/>
+              </w:rPr>
+            </w:pPr>
+          </w:p>
+        </w:tc>
+        <w:tc>
+          <w:tcPr>
+            <w:tcW w:w="850" w:type="dxa"/>
+          </w:tcPr>
+          <w:p>
+            <w:pPr>
+              <w:rPr>
+                <w:b/>
+                <w:bCs/>
+              </w:rPr>
+            </w:pPr>
+          </w:p>
+        </w:tc>
+      </w:tr>
+      <w:tr>
+        <w:tc>
+          <w:tcPr>
+            <w:tcW w:w="1453" w:type="dxa"/>
+            <w:vMerge/>
+          </w:tcPr>
+          <w:p>
+            <w:pPr>
+              <w:widowControl w:val="0"/>
+              <w:pBdr>
+                <w:top w:val="nil"/>
+                <w:left w:val="nil"/>
+                <w:bottom w:val="nil"/>
+                <w:right w:val="nil"/>
+                <w:between w:val="nil"/>
+              </w:pBdr>
+            </w:pPr>
+          </w:p>
+        </w:tc>
+        <w:tc>
+          <w:tcPr>
+            <w:tcW w:w="3504" w:type="dxa"/>
+          </w:tcPr>
+          <w:p>
+            <w:pPr>
+              <w:widowControl w:val="0"/>
+              <w:pBdr>
+                <w:top w:val="nil"/>
+                <w:left w:val="nil"/>
+                <w:bottom w:val="nil"/>
+                <w:right w:val="nil"/>
+                <w:between w:val="nil"/>
+              </w:pBdr>
+              <w:rPr>
+                <w:b/>
+                <w:bCs/>
+              </w:rPr>
+            </w:pPr>
+            <w:r>
+              <w:t>Sprinter</w:t>
+            </w:r>
+          </w:p>
+        </w:tc>
+        <w:tc>
+          <w:tcPr>
+            <w:tcW w:w="3969" w:type="dxa"/>
+          </w:tcPr>
+          <w:p>
+            <w:pPr>
+              <w:rPr>
+                <w:b/>
+                <w:bCs/>
+              </w:rPr>
+            </w:pPr>
+          </w:p>
+        </w:tc>
+        <w:tc>
+          <w:tcPr>
+            <w:tcW w:w="850" w:type="dxa"/>
+          </w:tcPr>
+          <w:p>
+            <w:pPr>
+              <w:rPr>
+                <w:b/>
+                <w:bCs/>
+              </w:rPr>
+            </w:pPr>
+          </w:p>
+        </w:tc>
+      </w:tr>
+      <w:tr>
+        <w:tc>
+          <w:tcPr>
+            <w:tcW w:w="1453" w:type="dxa"/>
+            <w:vMerge/>
+          </w:tcPr>
+          <w:p>
+            <w:pPr>
+              <w:widowControl w:val="0"/>
+              <w:pBdr>
+                <w:top w:val="nil"/>
+                <w:left w:val="nil"/>
+                <w:bottom w:val="nil"/>
+                <w:right w:val="nil"/>
+                <w:between w:val="nil"/>
+              </w:pBdr>
+            </w:pPr>
+          </w:p>
+        </w:tc>
+        <w:tc>
+          <w:tcPr>
+            <w:tcW w:w="3504" w:type="dxa"/>
+          </w:tcPr>
+          <w:p>
+            <w:pPr>
+              <w:widowControl w:val="0"/>
+              <w:pBdr>
+                <w:top w:val="nil"/>
+                <w:left w:val="nil"/>
+                <w:bottom w:val="nil"/>
+                <w:right w:val="nil"/>
+                <w:between w:val="nil"/>
+              </w:pBdr>
+              <w:rPr>
+                <w:b/>
+                <w:bCs/>
+              </w:rPr>
+            </w:pPr>
+            <w:r>
+              <w:t>Charger</w:t>
+            </w:r>
+          </w:p>
+        </w:tc>
+        <w:tc>
+          <w:tcPr>
+            <w:tcW w:w="3969" w:type="dxa"/>
+          </w:tcPr>
+          <w:p>
+            <w:pPr>
+              <w:rPr>
+                <w:b/>
+                <w:bCs/>
+              </w:rPr>
+            </w:pPr>
+          </w:p>
+        </w:tc>
+        <w:tc>
+          <w:tcPr>
+            <w:tcW w:w="850" w:type="dxa"/>
+          </w:tcPr>
+          <w:p>
+            <w:pPr>
+              <w:rPr>
+                <w:b/>
+                <w:bCs/>
+              </w:rPr>
+            </w:pPr>
+          </w:p>
+        </w:tc>
+      </w:tr>
+      <w:tr>
+        <w:tc>
+          <w:tcPr>
+            <w:tcW w:w="1453" w:type="dxa"/>
+            <w:vMerge/>
+          </w:tcPr>
+          <w:p>
+            <w:pPr>
+              <w:widowControl w:val="0"/>
+              <w:pBdr>
+                <w:top w:val="nil"/>
+                <w:left w:val="nil"/>
+                <w:bottom w:val="nil"/>
+                <w:right w:val="nil"/>
+                <w:between w:val="nil"/>
+              </w:pBdr>
+            </w:pPr>
+          </w:p>
+        </w:tc>
+        <w:tc>
+          <w:tcPr>
+            <w:tcW w:w="3504" w:type="dxa"/>
+          </w:tcPr>
+          <w:p>
+            <w:pPr>
+              <w:widowControl w:val="0"/>
+              <w:pBdr>
+                <w:top w:val="nil"/>
+                <w:left w:val="nil"/>
+                <w:bottom w:val="nil"/>
+                <w:right w:val="nil"/>
+                <w:between w:val="nil"/>
+              </w:pBdr>
+              <w:rPr>
+                <w:b/>
+                <w:bCs/>
+              </w:rPr>
+            </w:pPr>
+            <w:r>
+              <w:t>Jumper</w:t>
+            </w:r>
+          </w:p>
+        </w:tc>
+        <w:tc>
+          <w:tcPr>
+            <w:tcW w:w="3969" w:type="dxa"/>
+          </w:tcPr>
+          <w:p>
+            <w:pPr>
+              <w:rPr>
+                <w:b/>
+                <w:bCs/>
+              </w:rPr>
+            </w:pPr>
+          </w:p>
+        </w:tc>
+        <w:tc>
+          <w:tcPr>
+            <w:tcW w:w="850" w:type="dxa"/>
+          </w:tcPr>
+          <w:p>
+            <w:pPr>
+              <w:rPr>
+                <w:b/>
+                <w:bCs/>
+              </w:rPr>
+            </w:pPr>
+          </w:p>
+        </w:tc>
+      </w:tr>
+      <w:tr>
+        <w:tc>
+          <w:tcPr>
+            <w:tcW w:w="1453" w:type="dxa"/>
+            <w:vMerge/>
+          </w:tcPr>
+          <w:p>
+            <w:pPr>
+              <w:widowControl w:val="0"/>
+              <w:pBdr>
+                <w:top w:val="nil"/>
+                <w:left w:val="nil"/>
+                <w:bottom w:val="nil"/>
+                <w:right w:val="nil"/>
+                <w:between w:val="nil"/>
+              </w:pBdr>
+            </w:pPr>
+          </w:p>
+        </w:tc>
+        <w:tc>
+          <w:tcPr>
+            <w:tcW w:w="3504" w:type="dxa"/>
+          </w:tcPr>
+          <w:p>
+            <w:pPr>
+              <w:widowControl w:val="0"/>
+              <w:pBdr>
+                <w:top w:val="nil"/>
+                <w:left w:val="nil"/>
+                <w:bottom w:val="nil"/>
+                <w:right w:val="nil"/>
+                <w:between w:val="nil"/>
+              </w:pBdr>
+              <w:rPr>
+                <w:b/>
+                <w:bCs/>
+              </w:rPr>
+            </w:pPr>
+            <w:r>
+              <w:t>Vaulter</w:t>
+            </w:r>
+          </w:p>
+        </w:tc>
+        <w:tc>
+          <w:tcPr>
+            <w:tcW w:w="3969" w:type="dxa"/>
+          </w:tcPr>
+          <w:p>
+            <w:pPr>
+              <w:rPr>
+                <w:b/>
+                <w:bCs/>
+              </w:rPr>
+            </w:pPr>
+          </w:p>
+        </w:tc>
+        <w:tc>
+          <w:tcPr>
+            <w:tcW w:w="850" w:type="dxa"/>
+          </w:tcPr>
+          <w:p>
+            <w:pPr>
+              <w:rPr>
+                <w:b/>
+                <w:bCs/>
+              </w:rPr>
+            </w:pPr>
+          </w:p>
+        </w:tc>
+      </w:tr>
+      <w:tr>
+        <w:tc>
+          <w:tcPr>
+            <w:tcW w:w="1453" w:type="dxa"/>
+            <w:vMerge/>
+          </w:tcPr>
+          <w:p>
+            <w:pPr>
+              <w:widowControl w:val="0"/>
+              <w:pBdr>
+                <w:top w:val="nil"/>
+                <w:left w:val="nil"/>
+                <w:bottom w:val="nil"/>
+                <w:right w:val="nil"/>
+                <w:between w:val="nil"/>
+              </w:pBdr>
+            </w:pPr>
+          </w:p>
+        </w:tc>
+        <w:tc>
+          <w:tcPr>
+            <w:tcW w:w="3504" w:type="dxa"/>
+          </w:tcPr>
+          <w:p>
+            <w:pPr>
+              <w:widowControl w:val="0"/>
+              <w:pBdr>
+                <w:top w:val="nil"/>
+                <w:left w:val="nil"/>
+                <w:bottom w:val="nil"/>
+                <w:right w:val="nil"/>
+                <w:between w:val="nil"/>
+              </w:pBdr>
+            </w:pPr>
+            <w:r>
+              <w:t>Baby Foresight</w:t>
+            </w:r>
+          </w:p>
+        </w:tc>
+        <w:tc>
+          <w:tcPr>
+            <w:tcW w:w="3969" w:type="dxa"/>
+          </w:tcPr>
+          <w:p>
+            <w:pPr>
+              <w:rPr>
+                <w:b/>
+                <w:bCs/>
+              </w:rPr>
+            </w:pPr>
+          </w:p>
+        </w:tc>
+        <w:tc>
+          <w:tcPr>
+            <w:tcW w:w="850" w:type="dxa"/>
+          </w:tcPr>
+          <w:p>
+            <w:pPr>
+              <w:rPr>
+                <w:b/>
+                <w:bCs/>
+              </w:rPr>
+            </w:pPr>
+          </w:p>
+        </w:tc>
+      </w:tr>
+      <w:tr>
+        <w:tc>
+          <w:tcPr>
+            <w:tcW w:w="1453" w:type="dxa"/>
+            <w:vMerge/>
+          </w:tcPr>
+          <w:p>
+            <w:pPr>
+              <w:widowControl w:val="0"/>
+              <w:pBdr>
+                <w:top w:val="nil"/>
+                <w:left w:val="nil"/>
+                <w:bottom w:val="nil"/>
+                <w:right w:val="nil"/>
+                <w:between w:val="nil"/>
+              </w:pBdr>
+            </w:pPr>
+          </w:p>
+        </w:tc>
+        <w:tc>
+          <w:tcPr>
+            <w:tcW w:w="3504" w:type="dxa"/>
+          </w:tcPr>
+          <w:p>
+            <w:pPr>
+              <w:widowControl w:val="0"/>
+              <w:pBdr>
+                <w:top w:val="nil"/>
+                <w:left w:val="nil"/>
+                <w:bottom w:val="nil"/>
+                <w:right w:val="nil"/>
+                <w:between w:val="nil"/>
+              </w:pBdr>
+              <w:rPr>
+                <w:b/>
+                <w:bCs/>
+              </w:rPr>
+            </w:pPr>
+            <w:r>
+              <w:t>Shield (L/R)</w:t>
+            </w:r>
+          </w:p>
+        </w:tc>
+        <w:tc>
+          <w:tcPr>
+            <w:tcW w:w="3969" w:type="dxa"/>
+          </w:tcPr>
+          <w:p>
+            <w:pPr>
+              <w:rPr>
+                <w:b/>
+                <w:bCs/>
+              </w:rPr>
+            </w:pPr>
+          </w:p>
+        </w:tc>
+        <w:tc>
+          <w:tcPr>
+            <w:tcW w:w="850" w:type="dxa"/>
+          </w:tcPr>
+          <w:p>
+            <w:pPr>
+              <w:rPr>
+                <w:b/>
+                <w:bCs/>
+              </w:rPr>
+            </w:pPr>
+          </w:p>
+        </w:tc>
+      </w:tr>
+      <w:tr>
+        <w:tc>
+          <w:tcPr>
+            <w:tcW w:w="1453" w:type="dxa"/>
+            <w:vMerge/>
+          </w:tcPr>
+          <w:p>
+            <w:pPr>
+              <w:widowControl w:val="0"/>
+              <w:pBdr>
+                <w:top w:val="nil"/>
+                <w:left w:val="nil"/>
+                <w:bottom w:val="nil"/>
+                <w:right w:val="nil"/>
+                <w:between w:val="nil"/>
+              </w:pBdr>
+            </w:pPr>
+          </w:p>
+        </w:tc>
+        <w:tc>
+          <w:tcPr>
+            <w:tcW w:w="3504" w:type="dxa"/>
+          </w:tcPr>
+          <w:p>
+            <w:pPr>
+              <w:widowControl w:val="0"/>
+              <w:pBdr>
+                <w:top w:val="nil"/>
+                <w:left w:val="nil"/>
+                <w:bottom w:val="nil"/>
+                <w:right w:val="nil"/>
+                <w:between w:val="nil"/>
+              </w:pBdr>
+              <w:rPr>
+                <w:b/>
+                <w:bCs/>
+              </w:rPr>
+            </w:pPr>
+            <w:r>
+              <w:t>Bloat</w:t>
+            </w:r>
+          </w:p>
+        </w:tc>
+        <w:tc>
+          <w:tcPr>
+            <w:tcW w:w="3969" w:type="dxa"/>
+          </w:tcPr>
+          <w:p>
+            <w:pPr>
+              <w:rPr>
+                <w:b/>
+                <w:bCs/>
+              </w:rPr>
+            </w:pPr>
+          </w:p>
+        </w:tc>
+        <w:tc>
+          <w:tcPr>
+            <w:tcW w:w="850" w:type="dxa"/>
+          </w:tcPr>
+          <w:p>
+            <w:pPr>
+              <w:rPr>
+                <w:b/>
+                <w:bCs/>
+              </w:rPr>
+            </w:pPr>
+          </w:p>
+        </w:tc>
+      </w:tr>
+      <w:tr>
+        <w:tc>
+          <w:tcPr>
+            <w:tcW w:w="1453" w:type="dxa"/>
+            <w:vMerge/>
+          </w:tcPr>
+          <w:p>
+            <w:pPr>
+              <w:widowControl w:val="0"/>
+              <w:pBdr>
+                <w:top w:val="nil"/>
+                <w:left w:val="nil"/>
+                <w:bottom w:val="nil"/>
+                <w:right w:val="nil"/>
+                <w:between w:val="nil"/>
+              </w:pBdr>
+            </w:pPr>
+          </w:p>
+        </w:tc>
+        <w:tc>
+          <w:tcPr>
+            <w:tcW w:w="3504" w:type="dxa"/>
+          </w:tcPr>
+          <w:p>
+            <w:pPr>
+              <w:widowControl w:val="0"/>
+              <w:pBdr>
+                <w:top w:val="nil"/>
+                <w:left w:val="nil"/>
+                <w:bottom w:val="nil"/>
+                <w:right w:val="nil"/>
+                <w:between w:val="nil"/>
+              </w:pBdr>
+              <w:rPr>
+                <w:b/>
+                <w:bCs/>
+              </w:rPr>
+            </w:pPr>
+            <w:r>
+              <w:t>Flatten</w:t>
+            </w:r>
+          </w:p>
+        </w:tc>
+        <w:tc>
+          <w:tcPr>
+            <w:tcW w:w="3969" w:type="dxa"/>
+          </w:tcPr>
+          <w:p>
+            <w:pPr>
+              <w:rPr>
+                <w:b/>
+                <w:bCs/>
+              </w:rPr>
+            </w:pPr>
+          </w:p>
+        </w:tc>
+        <w:tc>
+          <w:tcPr>
+            <w:tcW w:w="850" w:type="dxa"/>
+          </w:tcPr>
+          <w:p>
+            <w:pPr>
+              <w:rPr>
+                <w:b/>
+                <w:bCs/>
+              </w:rPr>
+            </w:pPr>
+          </w:p>
+        </w:tc>
+      </w:tr>
+      <w:tr>
+        <w:tc>
+          <w:tcPr>
+            <w:tcW w:w="1453" w:type="dxa"/>
+            <w:vMerge w:val="restart"/>
+          </w:tcPr>
+          <w:p>
+            <w:r>
+              <w:t>Vehicles</w:t>
+            </w:r>
+          </w:p>
+        </w:tc>
+        <w:tc>
+          <w:tcPr>
+            <w:tcW w:w="3504" w:type="dxa"/>
+          </w:tcPr>
+          <w:p>
+            <w:pPr>
+              <w:rPr>
+                <w:b/>
+                <w:bCs/>
+              </w:rPr>
+            </w:pPr>
+            <w:r>
+              <w:t>Car</w:t>
+            </w:r>
+          </w:p>
+        </w:tc>
+        <w:tc>
+          <w:tcPr>
+            <w:tcW w:w="3969" w:type="dxa"/>
+          </w:tcPr>
+          <w:p>
+            <w:pPr>
+              <w:rPr>
+                <w:b/>
+                <w:bCs/>
+              </w:rPr>
+            </w:pPr>
+          </w:p>
+        </w:tc>
+        <w:tc>
+          <w:tcPr>
+            <w:tcW w:w="850" w:type="dxa"/>
+          </w:tcPr>
+          <w:p>
+            <w:pPr>
+              <w:rPr>
+                <w:b/>
+                <w:bCs/>
+              </w:rPr>
+            </w:pPr>
+          </w:p>
+        </w:tc>
+      </w:tr>
+      <w:tr>
+        <w:tc>
+          <w:tcPr>
+            <w:tcW w:w="1453" w:type="dxa"/>
+            <w:vMerge/>
+          </w:tcPr>
+          <w:p/>
+        </w:tc>
+        <w:tc>
+          <w:tcPr>
+            <w:tcW w:w="3504" w:type="dxa"/>
+          </w:tcPr>
+          <w:p>
+            <w:pPr>
+              <w:rPr>
+                <w:b/>
+                <w:bCs/>
+              </w:rPr>
+            </w:pPr>
+            <w:r>
+              <w:t>Speedy Car</w:t>
+            </w:r>
+          </w:p>
+        </w:tc>
+        <w:tc>
+          <w:tcPr>
+            <w:tcW w:w="3969" w:type="dxa"/>
+          </w:tcPr>
+          <w:p>
+            <w:pPr>
+              <w:rPr>
+                <w:b/>
+                <w:bCs/>
+              </w:rPr>
+            </w:pPr>
+          </w:p>
+        </w:tc>
+        <w:tc>
+          <w:tcPr>
+            <w:tcW w:w="850" w:type="dxa"/>
+          </w:tcPr>
+          <w:p>
+            <w:pPr>
+              <w:rPr>
+                <w:b/>
+                <w:bCs/>
+              </w:rPr>
+            </w:pPr>
+          </w:p>
+        </w:tc>
+      </w:tr>
+      <w:tr>
+        <w:tc>
+          <w:tcPr>
+            <w:tcW w:w="1453" w:type="dxa"/>
+            <w:vMerge/>
+          </w:tcPr>
+          <w:p/>
+        </w:tc>
+        <w:tc>
+          <w:tcPr>
+            <w:tcW w:w="3504" w:type="dxa"/>
+          </w:tcPr>
+          <w:p>
+            <w:pPr>
+              <w:rPr>
+                <w:b/>
+                <w:bCs/>
+              </w:rPr>
+            </w:pPr>
+            <w:r>
+              <w:t>Truck</w:t>
+            </w:r>
+          </w:p>
+        </w:tc>
+        <w:tc>
+          <w:tcPr>
+            <w:tcW w:w="3969" w:type="dxa"/>
+          </w:tcPr>
+          <w:p>
+            <w:pPr>
+              <w:rPr>
+                <w:b/>
+                <w:bCs/>
+              </w:rPr>
+            </w:pPr>
+          </w:p>
+        </w:tc>
+        <w:tc>
+          <w:tcPr>
+            <w:tcW w:w="850" w:type="dxa"/>
+          </w:tcPr>
+          <w:p>
+            <w:pPr>
+              <w:rPr>
+                <w:b/>
+                <w:bCs/>
+              </w:rPr>
+            </w:pPr>
+          </w:p>
+        </w:tc>
+      </w:tr>
+      <w:tr>
+        <w:tc>
+          <w:tcPr>
+            <w:tcW w:w="1453" w:type="dxa"/>
+            <w:vMerge/>
+          </w:tcPr>
+          <w:p/>
+        </w:tc>
+        <w:tc>
+          <w:tcPr>
+            <w:tcW w:w="3504" w:type="dxa"/>
+          </w:tcPr>
+          <w:p>
+            <w:pPr>
+              <w:rPr>
+                <w:b/>
+                <w:bCs/>
+              </w:rPr>
+            </w:pPr>
+            <w:r>
+              <w:t>Bus</w:t>
+            </w:r>
+          </w:p>
+        </w:tc>
+        <w:tc>
+          <w:tcPr>
+            <w:tcW w:w="3969" w:type="dxa"/>
+          </w:tcPr>
+          <w:p>
+            <w:pPr>
+              <w:rPr>
+                <w:b/>
+                <w:bCs/>
+              </w:rPr>
+            </w:pPr>
+          </w:p>
+        </w:tc>
+        <w:tc>
+          <w:tcPr>
+            <w:tcW w:w="850" w:type="dxa"/>
+          </w:tcPr>
+          <w:p>
+            <w:pPr>
+              <w:rPr>
+                <w:b/>
+                <w:bCs/>
+              </w:rPr>
+            </w:pPr>
+          </w:p>
+        </w:tc>
+      </w:tr>
+      <w:tr>
+        <w:tc>
+          <w:tcPr>
+            <w:tcW w:w="1453" w:type="dxa"/>
+            <w:vMerge/>
+          </w:tcPr>
+          <w:p/>
+        </w:tc>
+        <w:tc>
+          <w:tcPr>
+            <w:tcW w:w="3504" w:type="dxa"/>
+          </w:tcPr>
+          <w:p>
+            <w:pPr>
+              <w:rPr>
+                <w:b/>
+                <w:bCs/>
+              </w:rPr>
+            </w:pPr>
+            <w:r>
+              <w:t>Motorbike</w:t>
+            </w:r>
+          </w:p>
+        </w:tc>
+        <w:tc>
+          <w:tcPr>
+            <w:tcW w:w="3969" w:type="dxa"/>
+          </w:tcPr>
+          <w:p>
+            <w:pPr>
+              <w:rPr>
+                <w:b/>
+                <w:bCs/>
+              </w:rPr>
+            </w:pPr>
+          </w:p>
+        </w:tc>
+        <w:tc>
+          <w:tcPr>
+            <w:tcW w:w="850" w:type="dxa"/>
+          </w:tcPr>
+          <w:p>
+            <w:pPr>
+              <w:rPr>
+                <w:b/>
+                <w:bCs/>
+              </w:rPr>
+            </w:pPr>
+          </w:p>
+        </w:tc>
+      </w:tr>
+      <w:tr>
+        <w:tc>
+          <w:tcPr>
+            <w:tcW w:w="1453" w:type="dxa"/>
+            <w:vMerge w:val="restart"/>
+          </w:tcPr>
+          <w:p>
+            <w:r>
+              <w:t>Environment</w:t>
+            </w:r>
+          </w:p>
+        </w:tc>
+        <w:tc>
+          <w:tcPr>
+            <w:tcW w:w="3504" w:type="dxa"/>
+          </w:tcPr>
+          <w:p>
+            <w:r>
+              <w:t>Road</w:t>
+            </w:r>
+          </w:p>
+        </w:tc>
+        <w:tc>
+          <w:tcPr>
+            <w:tcW w:w="3969" w:type="dxa"/>
+          </w:tcPr>
+          <w:p/>
+        </w:tc>
+        <w:tc>
+          <w:tcPr>
+            <w:tcW w:w="850" w:type="dxa"/>
+          </w:tcPr>
+          <w:p/>
+        </w:tc>
+      </w:tr>
+      <w:tr>
+        <w:tc>
+          <w:tcPr>
+            <w:tcW w:w="1453" w:type="dxa"/>
+            <w:vMerge/>
+          </w:tcPr>
+          <w:p/>
+        </w:tc>
+        <w:tc>
+          <w:tcPr>
+            <w:tcW w:w="3504" w:type="dxa"/>
+          </w:tcPr>
+          <w:p>
+            <w:r>
+              <w:t>Sidewalk</w:t>
+            </w:r>
+          </w:p>
+        </w:tc>
+        <w:tc>
+          <w:tcPr>
+            <w:tcW w:w="3969" w:type="dxa"/>
+          </w:tcPr>
+          <w:p/>
+        </w:tc>
+        <w:tc>
+          <w:tcPr>
+            <w:tcW w:w="850" w:type="dxa"/>
+          </w:tcPr>
+          <w:p/>
+        </w:tc>
+      </w:tr>
+      <w:tr>
+        <w:tc>
+          <w:tcPr>
+            <w:tcW w:w="1453" w:type="dxa"/>
+            <w:vMerge/>
+          </w:tcPr>
+          <w:p/>
+        </w:tc>
+        <w:tc>
+          <w:tcPr>
+            <w:tcW w:w="3504" w:type="dxa"/>
+          </w:tcPr>
+          <w:p>
+            <w:r>
+              <w:t>Divider</w:t>
+            </w:r>
+          </w:p>
+        </w:tc>
+        <w:tc>
+          <w:tcPr>
+            <w:tcW w:w="3969" w:type="dxa"/>
+          </w:tcPr>
+          <w:p/>
+        </w:tc>
+        <w:tc>
+          <w:tcPr>
+            <w:tcW w:w="850" w:type="dxa"/>
+          </w:tcPr>
+          <w:p/>
+        </w:tc>
+      </w:tr>
+      <w:tr>
+        <w:tc>
+          <w:tcPr>
+            <w:tcW w:w="1453" w:type="dxa"/>
+            <w:vMerge/>
+          </w:tcPr>
+          <w:p/>
+        </w:tc>
+        <w:tc>
+          <w:tcPr>
+            <w:tcW w:w="3504" w:type="dxa"/>
+          </w:tcPr>
+          <w:p>
+            <w:r>
+              <w:t>Background</w:t>
+            </w:r>
+          </w:p>
+        </w:tc>
+        <w:tc>
+          <w:tcPr>
+            <w:tcW w:w="3969" w:type="dxa"/>
+          </w:tcPr>
+          <w:p/>
+        </w:tc>
+        <w:tc>
+          <w:tcPr>
+            <w:tcW w:w="850" w:type="dxa"/>
+          </w:tcPr>
+          <w:p/>
+        </w:tc>
+      </w:tr>
+      <w:tr>
+        <w:tc>
+          <w:tcPr>
+            <w:tcW w:w="1453" w:type="dxa"/>
+            <w:vMerge/>
+          </w:tcPr>
+          <w:p/>
+        </w:tc>
+        <w:tc>
+          <w:tcPr>
+            <w:tcW w:w="3504" w:type="dxa"/>
+          </w:tcPr>
+          <w:p>
+            <w:r>
+              <w:t>Fog (sides)</w:t>
+            </w:r>
+          </w:p>
+        </w:tc>
+        <w:tc>
+          <w:tcPr>
+            <w:tcW w:w="3969" w:type="dxa"/>
+          </w:tcPr>
+          <w:p/>
+        </w:tc>
+        <w:tc>
+          <w:tcPr>
+            <w:tcW w:w="850" w:type="dxa"/>
+          </w:tcPr>
+          <w:p/>
+        </w:tc>
+      </w:tr>
+    </w:tbl>
+    <w:p>
+      <w:pPr>
+        <w:rPr>
+          <w:b/>
+          <w:bCs/>
+        </w:rPr>
+      </w:pPr>
+    </w:p>
+    <w:p>
+      <w:pPr>
+        <w:rPr>
+          <w:b/>
+          <w:bCs/>
+        </w:rPr>
+      </w:pPr>
+      <w:r>
+        <w:rPr>
+          <w:b/>
+          <w:bCs/>
+        </w:rPr>
+        <w:t>Particle</w:t>
+      </w:r>
+      <w:r>
+        <w:rPr>
+          <w:b/>
+          <w:bCs/>
+        </w:rPr>
+        <w:t xml:space="preserve"> Effects</w:t>
+      </w:r>
+    </w:p>
+    <w:tbl>
+      <w:tblPr>
+        <w:tblStyle w:val="TableGrid"/>
+        <w:tblW w:w="9776" w:type="dxa"/>
+        <w:tblLook w:val="04A0" w:firstRow="1" w:lastRow="0" w:firstColumn="1" w:lastColumn="0" w:noHBand="0" w:noVBand="1"/>
+      </w:tblPr>
+      <w:tblGrid>
+        <w:gridCol w:w="4957"/>
+        <w:gridCol w:w="3969"/>
+        <w:gridCol w:w="850"/>
+      </w:tblGrid>
+      <w:tr>
+        <w:tc>
+          <w:tcPr>
+            <w:tcW w:w="4957" w:type="dxa"/>
+          </w:tcPr>
+          <w:p>
+            <w:pPr>
+              <w:rPr>
+                <w:b/>
+                <w:bCs/>
+              </w:rPr>
+            </w:pPr>
+            <w:r>
+              <w:rPr>
+                <w:b/>
+                <w:bCs/>
+              </w:rPr>
+              <w:t>Action</w:t>
+            </w:r>
+          </w:p>
+        </w:tc>
+        <w:tc>
+          <w:tcPr>
+            <w:tcW w:w="3969" w:type="dxa"/>
+          </w:tcPr>
+          <w:p>
+            <w:pPr>
+              <w:rPr>
+                <w:b/>
+                <w:bCs/>
+              </w:rPr>
+            </w:pPr>
+            <w:r>
+              <w:rPr>
+                <w:b/>
+                <w:bCs/>
+              </w:rPr>
+              <w:t>Particle</w:t>
+            </w:r>
+          </w:p>
+        </w:tc>
+        <w:tc>
+          <w:tcPr>
+            <w:tcW w:w="850" w:type="dxa"/>
+          </w:tcPr>
+          <w:p>
+            <w:pPr>
+              <w:rPr>
+                <w:b/>
+                <w:bCs/>
+              </w:rPr>
+            </w:pPr>
+            <w:r>
+              <w:rPr>
+                <w:b/>
+                <w:bCs/>
+              </w:rPr>
+              <w:t>Y/N</w:t>
+            </w:r>
+          </w:p>
+        </w:tc>
+      </w:tr>
+      <w:tr>
+        <w:tc>
+          <w:tcPr>
+            <w:tcW w:w="4957" w:type="dxa"/>
+          </w:tcPr>
+          <w:p>
+            <w:r>
+              <w:t>Vehicle Moving</w:t>
+            </w:r>
+          </w:p>
+        </w:tc>
+        <w:tc>
+          <w:tcPr>
+            <w:tcW w:w="3969" w:type="dxa"/>
+          </w:tcPr>
+          <w:p/>
+        </w:tc>
+        <w:tc>
+          <w:tcPr>
+            <w:tcW w:w="850" w:type="dxa"/>
+          </w:tcPr>
+          <w:p/>
+        </w:tc>
+      </w:tr>
+      <w:tr>
+        <w:tc>
+          <w:tcPr>
+            <w:tcW w:w="4957" w:type="dxa"/>
+          </w:tcPr>
+          <w:p>
+            <w:r>
+              <w:t>Vehicle Stunned (by player action)</w:t>
+            </w:r>
+          </w:p>
+        </w:tc>
+        <w:tc>
+          <w:tcPr>
+            <w:tcW w:w="3969" w:type="dxa"/>
+          </w:tcPr>
+          <w:p>
+            <w:r>
+              <w:t xml:space="preserve">lightning </w:t>
+            </w:r>
+            <w:proofErr w:type="spellStart"/>
+            <w:r>
+              <w:t>paralyse</w:t>
+            </w:r>
+            <w:proofErr w:type="spellEnd"/>
+            <w:r>
+              <w:t xml:space="preserve"> effect on unit</w:t>
+            </w:r>
+          </w:p>
+        </w:tc>
+        <w:tc>
+          <w:tcPr>
+            <w:tcW w:w="850" w:type="dxa"/>
+          </w:tcPr>
+          <w:p/>
+        </w:tc>
+      </w:tr>
+      <w:tr>
+        <w:tc>
+          <w:tcPr>
+            <w:tcW w:w="4957" w:type="dxa"/>
+          </w:tcPr>
+          <w:p>
+            <w:r>
+              <w:t>Vehicle stunned by bloat</w:t>
+            </w:r>
+          </w:p>
+        </w:tc>
+        <w:tc>
+          <w:tcPr>
+            <w:tcW w:w="3969" w:type="dxa"/>
+          </w:tcPr>
+          <w:p/>
+        </w:tc>
+        <w:tc>
+          <w:tcPr>
+            <w:tcW w:w="850" w:type="dxa"/>
+          </w:tcPr>
+          <w:p/>
+        </w:tc>
+      </w:tr>
+      <w:tr>
+        <w:tc>
+          <w:tcPr>
+            <w:tcW w:w="4957" w:type="dxa"/>
+          </w:tcPr>
+          <w:p>
+            <w:r>
+              <w:t>Vehicle blocked by shield</w:t>
+            </w:r>
+          </w:p>
+        </w:tc>
+        <w:tc>
+          <w:tcPr>
+            <w:tcW w:w="3969" w:type="dxa"/>
+          </w:tcPr>
+          <w:p/>
+        </w:tc>
+        <w:tc>
+          <w:tcPr>
+            <w:tcW w:w="850" w:type="dxa"/>
+          </w:tcPr>
+          <w:p/>
+        </w:tc>
+      </w:tr>
+      <w:tr>
+        <w:tc>
+          <w:tcPr>
+            <w:tcW w:w="4957" w:type="dxa"/>
+          </w:tcPr>
+          <w:p>
+            <w:r>
+              <w:t>Vehicle hit by brute</w:t>
+            </w:r>
+          </w:p>
+        </w:tc>
+        <w:tc>
+          <w:tcPr>
+            <w:tcW w:w="3969" w:type="dxa"/>
+          </w:tcPr>
+          <w:p/>
+        </w:tc>
+        <w:tc>
+          <w:tcPr>
+            <w:tcW w:w="850" w:type="dxa"/>
+          </w:tcPr>
+          <w:p/>
+        </w:tc>
+      </w:tr>
+      <w:tr>
+        <w:tc>
+          <w:tcPr>
+            <w:tcW w:w="4957" w:type="dxa"/>
+          </w:tcPr>
+          <w:p>
+            <w:r>
+              <w:t>Vehicle Moving Faster</w:t>
+            </w:r>
+          </w:p>
+        </w:tc>
+        <w:tc>
+          <w:tcPr>
+            <w:tcW w:w="3969" w:type="dxa"/>
+          </w:tcPr>
+          <w:p/>
+        </w:tc>
+        <w:tc>
+          <w:tcPr>
+            <w:tcW w:w="850" w:type="dxa"/>
+          </w:tcPr>
+          <w:p/>
+        </w:tc>
+      </w:tr>
+      <w:tr>
+        <w:tc>
+          <w:tcPr>
+            <w:tcW w:w="4957" w:type="dxa"/>
+          </w:tcPr>
+          <w:p>
+            <w:r>
+              <w:t>Vehicle entering bubble</w:t>
+            </w:r>
+          </w:p>
+        </w:tc>
+        <w:tc>
+          <w:tcPr>
+            <w:tcW w:w="3969" w:type="dxa"/>
+          </w:tcPr>
+          <w:p/>
+        </w:tc>
+        <w:tc>
+          <w:tcPr>
+            <w:tcW w:w="850" w:type="dxa"/>
+          </w:tcPr>
+          <w:p/>
+        </w:tc>
+      </w:tr>
+      <w:tr>
+        <w:tc>
+          <w:tcPr>
+            <w:tcW w:w="4957" w:type="dxa"/>
+          </w:tcPr>
+          <w:p>
+            <w:r>
+              <w:t>Vehicle airdrop in</w:t>
+            </w:r>
+          </w:p>
+        </w:tc>
+        <w:tc>
+          <w:tcPr>
+            <w:tcW w:w="3969" w:type="dxa"/>
+          </w:tcPr>
+          <w:p/>
+        </w:tc>
+        <w:tc>
+          <w:tcPr>
+            <w:tcW w:w="850" w:type="dxa"/>
+          </w:tcPr>
+          <w:p/>
+        </w:tc>
+      </w:tr>
+      <w:tr>
+        <w:tc>
+          <w:tcPr>
+            <w:tcW w:w="4957" w:type="dxa"/>
+          </w:tcPr>
+          <w:p/>
+        </w:tc>
+        <w:tc>
+          <w:tcPr>
+            <w:tcW w:w="3969" w:type="dxa"/>
+          </w:tcPr>
+          <w:p/>
+        </w:tc>
+        <w:tc>
+          <w:tcPr>
+            <w:tcW w:w="850" w:type="dxa"/>
+          </w:tcPr>
+          <w:p/>
+        </w:tc>
+      </w:tr>
+      <w:tr>
+        <w:tc>
+          <w:tcPr>
+            <w:tcW w:w="4957" w:type="dxa"/>
+          </w:tcPr>
+          <w:p>
+            <w:r>
+              <w:t>Vehicle hit enemy</w:t>
+            </w:r>
+          </w:p>
+        </w:tc>
+        <w:tc>
+          <w:tcPr>
+            <w:tcW w:w="3969" w:type="dxa"/>
+          </w:tcPr>
+          <w:p/>
+        </w:tc>
+        <w:tc>
+          <w:tcPr>
+            <w:tcW w:w="850" w:type="dxa"/>
+          </w:tcPr>
+          <w:p/>
+        </w:tc>
+      </w:tr>
+      <w:tr>
+        <w:tc>
+          <w:tcPr>
+            <w:tcW w:w="4957" w:type="dxa"/>
+          </w:tcPr>
+          <w:p>
+            <w:r>
+              <w:t>Vehicle hit brute first time</w:t>
+            </w:r>
+          </w:p>
+        </w:tc>
+        <w:tc>
+          <w:tcPr>
+            <w:tcW w:w="3969" w:type="dxa"/>
+          </w:tcPr>
+          <w:p/>
+        </w:tc>
+        <w:tc>
+          <w:tcPr>
+            <w:tcW w:w="850" w:type="dxa"/>
+          </w:tcPr>
+          <w:p/>
+        </w:tc>
+      </w:tr>
+      <w:tr>
+        <w:tc>
+          <w:tcPr>
+            <w:tcW w:w="4957" w:type="dxa"/>
+          </w:tcPr>
+          <w:p/>
+        </w:tc>
+        <w:tc>
+          <w:tcPr>
+            <w:tcW w:w="3969" w:type="dxa"/>
+          </w:tcPr>
+          <w:p/>
+        </w:tc>
+        <w:tc>
+          <w:tcPr>
+            <w:tcW w:w="850" w:type="dxa"/>
+          </w:tcPr>
+          <w:p/>
+        </w:tc>
+      </w:tr>
+      <w:tr>
+        <w:tc>
+          <w:tcPr>
+            <w:tcW w:w="4957" w:type="dxa"/>
+          </w:tcPr>
+          <w:p>
+            <w:r>
+              <w:t>Bloat exploding</w:t>
+            </w:r>
+          </w:p>
+        </w:tc>
+        <w:tc>
+          <w:tcPr>
+            <w:tcW w:w="3969" w:type="dxa"/>
+          </w:tcPr>
+          <w:p/>
+        </w:tc>
+        <w:tc>
+          <w:tcPr>
+            <w:tcW w:w="850" w:type="dxa"/>
+          </w:tcPr>
+          <w:p/>
+        </w:tc>
+      </w:tr>
+      <w:tr>
+        <w:tc>
+          <w:tcPr>
+            <w:tcW w:w="4957" w:type="dxa"/>
+          </w:tcPr>
+          <w:p>
+            <w:r>
+              <w:t>Enemy stunned by player action</w:t>
+            </w:r>
+          </w:p>
+        </w:tc>
+        <w:tc>
+          <w:tcPr>
+            <w:tcW w:w="3969" w:type="dxa"/>
+          </w:tcPr>
+          <w:p>
+            <w:r>
+              <w:t xml:space="preserve">lightning </w:t>
+            </w:r>
+            <w:proofErr w:type="spellStart"/>
+            <w:r>
+              <w:t>paralyse</w:t>
+            </w:r>
+            <w:proofErr w:type="spellEnd"/>
+            <w:r>
+              <w:t xml:space="preserve"> effect on unit</w:t>
+            </w:r>
+          </w:p>
+        </w:tc>
+        <w:tc>
+          <w:tcPr>
+            <w:tcW w:w="850" w:type="dxa"/>
+          </w:tcPr>
+          <w:p/>
+        </w:tc>
+      </w:tr>
+      <w:tr>
+        <w:tc>
+          <w:tcPr>
+            <w:tcW w:w="4957" w:type="dxa"/>
+          </w:tcPr>
+          <w:p>
+            <w:r>
+              <w:t>Enemy concussed by running into vehicle</w:t>
+            </w:r>
+          </w:p>
+        </w:tc>
+        <w:tc>
+          <w:tcPr>
+            <w:tcW w:w="3969" w:type="dxa"/>
+          </w:tcPr>
+          <w:p/>
+        </w:tc>
+        <w:tc>
+          <w:tcPr>
+            <w:tcW w:w="850" w:type="dxa"/>
+          </w:tcPr>
+          <w:p/>
+        </w:tc>
+      </w:tr>
+      <w:tr>
+        <w:tc>
+          <w:tcPr>
+            <w:tcW w:w="4957" w:type="dxa"/>
+          </w:tcPr>
+          <w:p/>
+        </w:tc>
+        <w:tc>
+          <w:tcPr>
+            <w:tcW w:w="3969" w:type="dxa"/>
+          </w:tcPr>
+          <w:p/>
+        </w:tc>
+        <w:tc>
+          <w:tcPr>
+            <w:tcW w:w="850" w:type="dxa"/>
+          </w:tcPr>
+          <w:p/>
+        </w:tc>
+      </w:tr>
+      <w:tr>
+        <w:tc>
+          <w:tcPr>
+            <w:tcW w:w="4957" w:type="dxa"/>
+          </w:tcPr>
+          <w:p>
+            <w:r>
+              <w:t xml:space="preserve">Disable Unit player skill </w:t>
+            </w:r>
+          </w:p>
+        </w:tc>
+        <w:tc>
+          <w:tcPr>
+            <w:tcW w:w="3969" w:type="dxa"/>
+          </w:tcPr>
+          <w:p>
+            <w:r>
+              <w:t xml:space="preserve">Lightning strike effect, lightning </w:t>
+            </w:r>
+            <w:proofErr w:type="spellStart"/>
+            <w:r>
+              <w:t>paralyse</w:t>
+            </w:r>
+            <w:proofErr w:type="spellEnd"/>
+            <w:r>
+              <w:t xml:space="preserve"> effect on unit</w:t>
+            </w:r>
+          </w:p>
+        </w:tc>
+        <w:tc>
+          <w:tcPr>
+            <w:tcW w:w="850" w:type="dxa"/>
+          </w:tcPr>
+          <w:p/>
+        </w:tc>
+      </w:tr>
+      <w:tr>
+        <w:tc>
+          <w:tcPr>
+            <w:tcW w:w="4957" w:type="dxa"/>
+          </w:tcPr>
+          <w:p>
+            <w:r>
+              <w:t>Boost Unit player skill</w:t>
+            </w:r>
+          </w:p>
+        </w:tc>
+        <w:tc>
+          <w:tcPr>
+            <w:tcW w:w="3969" w:type="dxa"/>
+          </w:tcPr>
+          <w:p>
+            <w:r>
+              <w:t>Yellow glow effect on unit</w:t>
+            </w:r>
+          </w:p>
+        </w:tc>
+        <w:tc>
+          <w:tcPr>
+            <w:tcW w:w="850" w:type="dxa"/>
+          </w:tcPr>
+          <w:p/>
+        </w:tc>
+      </w:tr>
+      <w:tr>
+        <w:tc>
+          <w:tcPr>
+            <w:tcW w:w="4957" w:type="dxa"/>
+          </w:tcPr>
+          <w:p>
+            <w:r>
+              <w:t>Lane Change player skill</w:t>
+            </w:r>
+          </w:p>
+        </w:tc>
+        <w:tc>
+          <w:tcPr>
+            <w:tcW w:w="3969" w:type="dxa"/>
+          </w:tcPr>
+          <w:p>
+            <w:r>
+              <w:t>Exclamation mark on unit</w:t>
+            </w:r>
+          </w:p>
+        </w:tc>
+        <w:tc>
+          <w:tcPr>
+            <w:tcW w:w="850" w:type="dxa"/>
+          </w:tcPr>
+          <w:p/>
+        </w:tc>
+      </w:tr>
+      <w:tr>
+        <w:tc>
+          <w:tcPr>
+            <w:tcW w:w="4957" w:type="dxa"/>
+          </w:tcPr>
+          <w:p>
+            <w:r>
+              <w:t>Assassinate enemy player skill</w:t>
+            </w:r>
+          </w:p>
+        </w:tc>
+        <w:tc>
+          <w:tcPr>
+            <w:tcW w:w="3969" w:type="dxa"/>
+          </w:tcPr>
+          <w:p>
+            <w:r>
+              <w:t>Slash effect and skull on unit</w:t>
+            </w:r>
+          </w:p>
+        </w:tc>
+        <w:tc>
+          <w:tcPr>
+            <w:tcW w:w="850" w:type="dxa"/>
+          </w:tcPr>
+          <w:p/>
+        </w:tc>
+      </w:tr>
+      <w:tr>
+        <w:tc>
+          <w:tcPr>
+            <w:tcW w:w="4957" w:type="dxa"/>
+          </w:tcPr>
+          <w:p>
+            <w:r>
+              <w:t>Airdrop player skill</w:t>
+            </w:r>
+          </w:p>
+        </w:tc>
+        <w:tc>
+          <w:tcPr>
+            <w:tcW w:w="3969" w:type="dxa"/>
+          </w:tcPr>
+          <w:p>
+            <w:r>
+              <w:t>Parachute on vehicle</w:t>
+            </w:r>
+          </w:p>
+          <w:p>
+            <w:r>
+              <w:lastRenderedPageBreak/>
+              <w:t>Landing effect</w:t>
+            </w:r>
+          </w:p>
+        </w:tc>
+        <w:tc>
+          <w:tcPr>
+            <w:tcW w:w="850" w:type="dxa"/>
+          </w:tcPr>
+          <w:p/>
+        </w:tc>
+      </w:tr>
+      <w:tr>
+        <w:tc>
+          <w:tcPr>
+            <w:tcW w:w="4957" w:type="dxa"/>
+          </w:tcPr>
+          <w:p/>
+        </w:tc>
+        <w:tc>
+          <w:tcPr>
+            <w:tcW w:w="3969" w:type="dxa"/>
+          </w:tcPr>
+          <w:p/>
+        </w:tc>
+        <w:tc>
+          <w:tcPr>
+            <w:tcW w:w="850" w:type="dxa"/>
+          </w:tcPr>
+          <w:p/>
+        </w:tc>
+      </w:tr>
+      <w:tr>
+        <w:tc>
+          <w:tcPr>
+            <w:tcW w:w="4957" w:type="dxa"/>
+          </w:tcPr>
+          <w:p/>
+        </w:tc>
+        <w:tc>
+          <w:tcPr>
+            <w:tcW w:w="3969" w:type="dxa"/>
+          </w:tcPr>
+          <w:p/>
+        </w:tc>
+        <w:tc>
+          <w:tcPr>
+            <w:tcW w:w="850" w:type="dxa"/>
+          </w:tcPr>
+          <w:p/>
+        </w:tc>
+      </w:tr>
+      <w:tr>
+        <w:tc>
+          <w:tcPr>
+            <w:tcW w:w="4957" w:type="dxa"/>
+          </w:tcPr>
+          <w:p/>
+        </w:tc>
+        <w:tc>
+          <w:tcPr>
+            <w:tcW w:w="3969" w:type="dxa"/>
+          </w:tcPr>
+          <w:p/>
+        </w:tc>
+        <w:tc>
+          <w:tcPr>
+            <w:tcW w:w="850" w:type="dxa"/>
+          </w:tcPr>
+          <w:p/>
+        </w:tc>
+      </w:tr>
+      <w:tr>
+        <w:tc>
+          <w:tcPr>
+            <w:tcW w:w="4957" w:type="dxa"/>
+          </w:tcPr>
+          <w:p/>
+        </w:tc>
+        <w:tc>
+          <w:tcPr>
+            <w:tcW w:w="3969" w:type="dxa"/>
+          </w:tcPr>
+          <w:p/>
+        </w:tc>
+        <w:tc>
+          <w:tcPr>
+            <w:tcW w:w="850" w:type="dxa"/>
+          </w:tcPr>
+          <w:p/>
+        </w:tc>
+      </w:tr>
+    </w:tbl>
+    <w:p>
+      <w:pPr>
+        <w:rPr>
+          <w:b/>
+          <w:bCs/>
+        </w:rPr>
+      </w:pPr>
+    </w:p>
+    <w:p>
+      <w:pPr>
+        <w:rPr>
+          <w:b/>
+          <w:bCs/>
+        </w:rPr>
+      </w:pPr>
+      <w:r>
+        <w:rPr>
+          <w:b/>
+          <w:bCs/>
+        </w:rPr>
         <w:br w:type="page"/>
       </w:r>
     </w:p>
@@ -6209,6 +8259,11 @@
           <w:p>
             <w:pPr>
               <w:pStyle w:val="ListParagraph"/>
+            </w:pPr>
+          </w:p>
+          <w:p>
+            <w:pPr>
+              <w:pStyle w:val="ListParagraph"/>
               <w:widowControl w:val="0"/>
               <w:numPr>
                 <w:ilvl w:val="0"/>
@@ -6299,6 +8354,11 @@
           <w:p>
             <w:pPr>
               <w:pStyle w:val="ListParagraph"/>
+            </w:pPr>
+          </w:p>
+          <w:p>
+            <w:pPr>
+              <w:pStyle w:val="ListParagraph"/>
               <w:widowControl w:val="0"/>
               <w:numPr>
                 <w:ilvl w:val="0"/>
@@ -6466,7 +8526,13 @@
             </w:r>
             <w:proofErr w:type="spellStart"/>
             <w:r>
-              <w:t>ISkill</w:t>
+              <w:t>I</w:t>
+            </w:r>
+            <w:r>
+              <w:t>s</w:t>
+            </w:r>
+            <w:r>
+              <w:t>kill</w:t>
             </w:r>
             <w:proofErr w:type="spellEnd"/>
             <w:r>
@@ -6691,6 +8757,7 @@
               <w:widowControl w:val="0"/>
             </w:pPr>
             <w:r>
+              <w:lastRenderedPageBreak/>
               <w:t>Health Orbs</w:t>
             </w:r>
           </w:p>
@@ -6710,11 +8777,7 @@
               <w:t>reaches</w:t>
             </w:r>
             <w:r>
-              <w:t xml:space="preserve"> the end reduces health based </w:t>
-            </w:r>
-            <w:r>
-              <w:lastRenderedPageBreak/>
-              <w:t>on damage</w:t>
+              <w:t xml:space="preserve"> the end reduces health based on damage</w:t>
             </w:r>
           </w:p>
         </w:tc>
@@ -7406,6 +9469,7 @@
         <w:tc>
           <w:tcPr>
             <w:tcW w:w="766" w:type="dxa"/>
+            <w:shd w:val="clear" w:color="auto" w:fill="00B050"/>
           </w:tcPr>
           <w:p>
             <w:pPr>

</xml_diff>

<commit_message>
UI updates, further polishing of mechanics
Updated skill restrictions
- Snipe to only deal 1 HP damage now, and cannot be used on enemies on top of vehicles
- Lane Change - vehicles cannot lane change into enemies anymore (too imbalanced). Certain observed bugs to lane change feasibility change has been resolved
- Lane change UI is now centred onto the position of the unit instead of the grid centre point (this is for motorbike lane changing from inbetween lanes)
- Call in vehicle will now replace "hidden" spawned vehicle that has not been revealed yet, so that the call in vehicle will always enter right after skill is used, or follow behind already revealed vehicles.
- Airdrop vehicles will not be hindered by "hidden" spawned vehicles as well

- Skill icons have been added to the UI
- New skill markers added that will appear on the playing field to indicate what skill has been queued to be executed on which unit.
</commit_message>
<xml_diff>
--- a/Documents/Reverse Frogger Design Document.docx
+++ b/Documents/Reverse Frogger Design Document.docx
@@ -75,15 +75,7 @@
         <w:t>Game Summary</w:t>
       </w:r>
       <w:r>
-        <w:t xml:space="preserve">: Direct flow of traffic to prevent any frogs from crossing the road! Then reverse the </w:t>
-      </w:r>
-      <w:proofErr w:type="gramStart"/>
-      <w:r>
-        <w:t>roles, and</w:t>
-      </w:r>
-      <w:proofErr w:type="gramEnd"/>
-      <w:r>
-        <w:t xml:space="preserve"> lead the frogs to victory. </w:t>
+        <w:t xml:space="preserve">: Direct flow of traffic to prevent any frogs from crossing the road! Then reverse the roles, and lead the frogs to victory. </w:t>
       </w:r>
     </w:p>
     <w:p>
@@ -97,23 +89,7 @@
         <w:t>Game Outline</w:t>
       </w:r>
       <w:r>
-        <w:t xml:space="preserve">: Frogs are trying to cross the road again and this time, they come better prepared than before. They have trained and upgraded themselves in different combat and defense </w:t>
-      </w:r>
-      <w:proofErr w:type="gramStart"/>
-      <w:r>
-        <w:t>capabilities, and</w:t>
-      </w:r>
-      <w:proofErr w:type="gramEnd"/>
-      <w:r>
-        <w:t xml:space="preserve"> are employing advanced strategies to cross the road tactically. We do not want to induce panic among the </w:t>
-      </w:r>
-      <w:proofErr w:type="gramStart"/>
-      <w:r>
-        <w:t>humans</w:t>
-      </w:r>
-      <w:proofErr w:type="gramEnd"/>
-      <w:r>
-        <w:t xml:space="preserve"> so we have to deal with the frogs naturally, and that is using the morning rush-hour traffic on the road. By influencing the flow of traffic, we will put a stop to the frogs’ advances! We as humans must not let them cross it, or else… </w:t>
+        <w:t xml:space="preserve">: Frogs are trying to cross the road again and this time, they come better prepared than before. They have trained and upgraded themselves in different combat and defense capabilities, and are employing advanced strategies to cross the road tactically. We do not want to induce panic among the humans so we have to deal with the frogs naturally, and that is using the morning rush-hour traffic on the road. By influencing the flow of traffic, we will put a stop to the frogs’ advances! We as humans must not let them cross it, or else… </w:t>
       </w:r>
     </w:p>
     <w:p>
@@ -279,15 +255,7 @@
         <w:spacing w:before="240" w:after="240"/>
       </w:pPr>
       <w:r>
-        <w:t xml:space="preserve">Lane adjustment controls </w:t>
-      </w:r>
-      <w:proofErr w:type="gramStart"/>
-      <w:r>
-        <w:t>( +</w:t>
-      </w:r>
-      <w:proofErr w:type="gramEnd"/>
-      <w:r>
-        <w:t xml:space="preserve"> / - )</w:t>
+        <w:t>Lane adjustment controls ( + / - )</w:t>
       </w:r>
       <w:r>
         <w:br/>
@@ -319,15 +287,7 @@
         <w:spacing w:before="240" w:after="240"/>
       </w:pPr>
       <w:r>
-        <w:t xml:space="preserve">When selecting a frog, or a vehicle, a </w:t>
-      </w:r>
-      <w:proofErr w:type="gramStart"/>
-      <w:r>
-        <w:t>pop up</w:t>
-      </w:r>
-      <w:proofErr w:type="gramEnd"/>
-      <w:r>
-        <w:t xml:space="preserve"> UI shows additional details of that frog/vehicle. </w:t>
+        <w:t xml:space="preserve">When selecting a frog, or a vehicle, a pop up UI shows additional details of that frog/vehicle. </w:t>
       </w:r>
       <w:r>
         <w:br/>
@@ -352,33 +312,15 @@
         <w:lastRenderedPageBreak/>
         <w:t>Enemy Types</w:t>
       </w:r>
-      <w:proofErr w:type="gramStart"/>
       <w:r>
         <w:t xml:space="preserve">   (</w:t>
       </w:r>
-      <w:proofErr w:type="gramEnd"/>
       <w:r>
         <w:rPr>
           <w:sz w:val="16"/>
           <w:szCs w:val="16"/>
         </w:rPr>
-        <w:t xml:space="preserve">V </w:t>
-      </w:r>
-      <w:proofErr w:type="spellStart"/>
-      <w:r>
-        <w:rPr>
-          <w:sz w:val="16"/>
-          <w:szCs w:val="16"/>
-        </w:rPr>
-        <w:t>itw</w:t>
-      </w:r>
-      <w:proofErr w:type="spellEnd"/>
-      <w:r>
-        <w:rPr>
-          <w:sz w:val="16"/>
-          <w:szCs w:val="16"/>
-        </w:rPr>
-        <w:t>: Vehicle in the way)</w:t>
+        <w:t>V itw: Vehicle in the way)</w:t>
       </w:r>
     </w:p>
     <w:tbl>
@@ -809,23 +751,7 @@
                 <w:sz w:val="18"/>
                 <w:szCs w:val="18"/>
               </w:rPr>
-              <w:t xml:space="preserve">V </w:t>
-            </w:r>
-            <w:proofErr w:type="spellStart"/>
-            <w:r>
-              <w:rPr>
-                <w:sz w:val="18"/>
-                <w:szCs w:val="18"/>
-              </w:rPr>
-              <w:t>itw</w:t>
-            </w:r>
-            <w:proofErr w:type="spellEnd"/>
-            <w:r>
-              <w:rPr>
-                <w:sz w:val="18"/>
-                <w:szCs w:val="18"/>
-              </w:rPr>
-              <w:t>: remain on spot, and skip 1 turn (concussed)</w:t>
+              <w:t>V itw: remain on spot, and skip 1 turn (concussed)</w:t>
             </w:r>
           </w:p>
         </w:tc>
@@ -904,7 +830,7 @@
         <w:tc>
           <w:tcPr>
             <w:tcW w:w="495" w:type="dxa"/>
-            <w:shd w:val="clear" w:color="auto" w:fill="auto"/>
+            <w:shd w:val="clear" w:color="auto" w:fill="92D050"/>
             <w:tcMar>
               <w:top w:w="100" w:type="dxa"/>
               <w:left w:w="100" w:type="dxa"/>
@@ -940,7 +866,7 @@
         <w:tc>
           <w:tcPr>
             <w:tcW w:w="660" w:type="dxa"/>
-            <w:shd w:val="clear" w:color="auto" w:fill="auto"/>
+            <w:shd w:val="clear" w:color="auto" w:fill="92D050"/>
             <w:tcMar>
               <w:top w:w="100" w:type="dxa"/>
               <w:left w:w="100" w:type="dxa"/>
@@ -978,7 +904,7 @@
         <w:tc>
           <w:tcPr>
             <w:tcW w:w="990" w:type="dxa"/>
-            <w:shd w:val="clear" w:color="auto" w:fill="auto"/>
+            <w:shd w:val="clear" w:color="auto" w:fill="92D050"/>
             <w:tcMar>
               <w:top w:w="100" w:type="dxa"/>
               <w:left w:w="100" w:type="dxa"/>
@@ -1132,25 +1058,7 @@
                 <w:szCs w:val="18"/>
                 <w:shd w:val="clear" w:color="auto" w:fill="92D050"/>
               </w:rPr>
-              <w:t xml:space="preserve">V </w:t>
-            </w:r>
-            <w:proofErr w:type="spellStart"/>
-            <w:r>
-              <w:rPr>
-                <w:sz w:val="18"/>
-                <w:szCs w:val="18"/>
-                <w:shd w:val="clear" w:color="auto" w:fill="92D050"/>
-              </w:rPr>
-              <w:t>itw</w:t>
-            </w:r>
-            <w:proofErr w:type="spellEnd"/>
-            <w:r>
-              <w:rPr>
-                <w:sz w:val="18"/>
-                <w:szCs w:val="18"/>
-                <w:shd w:val="clear" w:color="auto" w:fill="92D050"/>
-              </w:rPr>
-              <w:t>: knock the car forward if there is another lane and step forward. If the next lane is a divider/sidewalk, hold position</w:t>
+              <w:t>V itw: knock the car forward if there is another lane and step forward. If the next lane is a divider/sidewalk, hold position</w:t>
             </w:r>
             <w:r>
               <w:rPr>
@@ -1200,7 +1108,7 @@
         <w:tc>
           <w:tcPr>
             <w:tcW w:w="1800" w:type="dxa"/>
-            <w:shd w:val="clear" w:color="auto" w:fill="auto"/>
+            <w:shd w:val="clear" w:color="auto" w:fill="92D050"/>
             <w:tcMar>
               <w:top w:w="100" w:type="dxa"/>
               <w:left w:w="100" w:type="dxa"/>
@@ -1255,53 +1163,14 @@
                 <w:szCs w:val="18"/>
                 <w:shd w:val="clear" w:color="auto" w:fill="92D050"/>
               </w:rPr>
-              <w:t>If hit by (-1 HP):</w:t>
-            </w:r>
-            <w:r>
-              <w:rPr>
-                <w:sz w:val="18"/>
-                <w:szCs w:val="18"/>
-              </w:rPr>
-              <w:t xml:space="preserve"> stop </w:t>
-            </w:r>
-            <w:proofErr w:type="spellStart"/>
-            <w:r>
-              <w:rPr>
-                <w:sz w:val="18"/>
-                <w:szCs w:val="18"/>
-              </w:rPr>
-              <w:t>veh</w:t>
-            </w:r>
-            <w:proofErr w:type="spellEnd"/>
-            <w:r>
-              <w:rPr>
-                <w:sz w:val="18"/>
-                <w:szCs w:val="18"/>
-              </w:rPr>
-              <w:t xml:space="preserve"> in track and disable </w:t>
-            </w:r>
-            <w:proofErr w:type="spellStart"/>
-            <w:r>
-              <w:rPr>
-                <w:sz w:val="18"/>
-                <w:szCs w:val="18"/>
-              </w:rPr>
-              <w:t>veh</w:t>
-            </w:r>
-            <w:proofErr w:type="spellEnd"/>
-            <w:r>
-              <w:rPr>
-                <w:sz w:val="18"/>
-                <w:szCs w:val="18"/>
-              </w:rPr>
-              <w:t xml:space="preserve"> 1t</w:t>
+              <w:t>Takes 1 HP damage if hit by vehicle. Stop veh.</w:t>
             </w:r>
           </w:p>
         </w:tc>
         <w:tc>
           <w:tcPr>
             <w:tcW w:w="495" w:type="dxa"/>
-            <w:shd w:val="clear" w:color="auto" w:fill="auto"/>
+            <w:shd w:val="clear" w:color="auto" w:fill="92D050"/>
             <w:tcMar>
               <w:top w:w="100" w:type="dxa"/>
               <w:left w:w="100" w:type="dxa"/>
@@ -1337,7 +1206,7 @@
         <w:tc>
           <w:tcPr>
             <w:tcW w:w="660" w:type="dxa"/>
-            <w:shd w:val="clear" w:color="auto" w:fill="auto"/>
+            <w:shd w:val="clear" w:color="auto" w:fill="92D050"/>
             <w:tcMar>
               <w:top w:w="100" w:type="dxa"/>
               <w:left w:w="100" w:type="dxa"/>
@@ -1514,23 +1383,7 @@
                 <w:sz w:val="18"/>
                 <w:szCs w:val="18"/>
               </w:rPr>
-              <w:t xml:space="preserve">V </w:t>
-            </w:r>
-            <w:proofErr w:type="spellStart"/>
-            <w:r>
-              <w:rPr>
-                <w:sz w:val="18"/>
-                <w:szCs w:val="18"/>
-              </w:rPr>
-              <w:t>itw</w:t>
-            </w:r>
-            <w:proofErr w:type="spellEnd"/>
-            <w:r>
-              <w:rPr>
-                <w:sz w:val="18"/>
-                <w:szCs w:val="18"/>
-              </w:rPr>
-              <w:t>: move to horizontal displacement but no vertical displacement</w:t>
+              <w:t>V itw: move to horizontal displacement but no vertical displacement</w:t>
             </w:r>
           </w:p>
         </w:tc>
@@ -1609,7 +1462,7 @@
         <w:tc>
           <w:tcPr>
             <w:tcW w:w="495" w:type="dxa"/>
-            <w:shd w:val="clear" w:color="auto" w:fill="auto"/>
+            <w:shd w:val="clear" w:color="auto" w:fill="92D050"/>
             <w:tcMar>
               <w:top w:w="100" w:type="dxa"/>
               <w:left w:w="100" w:type="dxa"/>
@@ -1645,7 +1498,7 @@
         <w:tc>
           <w:tcPr>
             <w:tcW w:w="660" w:type="dxa"/>
-            <w:shd w:val="clear" w:color="auto" w:fill="auto"/>
+            <w:shd w:val="clear" w:color="auto" w:fill="92D050"/>
             <w:tcMar>
               <w:top w:w="100" w:type="dxa"/>
               <w:left w:w="100" w:type="dxa"/>
@@ -1786,17 +1639,8 @@
                 <w:sz w:val="18"/>
                 <w:szCs w:val="18"/>
               </w:rPr>
-              <w:t xml:space="preserve">Forward 2 </w:t>
-            </w:r>
-            <w:proofErr w:type="gramStart"/>
-            <w:r>
-              <w:rPr>
-                <w:sz w:val="18"/>
-                <w:szCs w:val="18"/>
-              </w:rPr>
-              <w:t>step</w:t>
-            </w:r>
-            <w:proofErr w:type="gramEnd"/>
+              <w:t>Forward 2 step</w:t>
+            </w:r>
           </w:p>
         </w:tc>
         <w:tc>
@@ -1825,33 +1669,8 @@
                 <w:sz w:val="18"/>
                 <w:szCs w:val="18"/>
               </w:rPr>
-              <w:t xml:space="preserve">V </w:t>
-            </w:r>
-            <w:proofErr w:type="spellStart"/>
-            <w:r>
-              <w:rPr>
-                <w:sz w:val="18"/>
-                <w:szCs w:val="18"/>
-              </w:rPr>
-              <w:t>itw</w:t>
-            </w:r>
-            <w:proofErr w:type="spellEnd"/>
-            <w:r>
-              <w:rPr>
-                <w:sz w:val="18"/>
-                <w:szCs w:val="18"/>
-              </w:rPr>
-              <w:t xml:space="preserve">: remain on spot, and skip 2 </w:t>
-            </w:r>
-            <w:proofErr w:type="gramStart"/>
-            <w:r>
-              <w:rPr>
-                <w:sz w:val="18"/>
-                <w:szCs w:val="18"/>
-              </w:rPr>
-              <w:t>turn</w:t>
-            </w:r>
-            <w:proofErr w:type="gramEnd"/>
+              <w:t>V itw: remain on spot, and skip 2 turn</w:t>
+            </w:r>
           </w:p>
           <w:p>
             <w:pPr>
@@ -1946,7 +1765,7 @@
         <w:tc>
           <w:tcPr>
             <w:tcW w:w="495" w:type="dxa"/>
-            <w:shd w:val="clear" w:color="auto" w:fill="auto"/>
+            <w:shd w:val="clear" w:color="auto" w:fill="92D050"/>
             <w:tcMar>
               <w:top w:w="100" w:type="dxa"/>
               <w:left w:w="100" w:type="dxa"/>
@@ -1982,7 +1801,7 @@
         <w:tc>
           <w:tcPr>
             <w:tcW w:w="660" w:type="dxa"/>
-            <w:shd w:val="clear" w:color="auto" w:fill="auto"/>
+            <w:shd w:val="clear" w:color="auto" w:fill="92D050"/>
             <w:tcMar>
               <w:top w:w="100" w:type="dxa"/>
               <w:left w:w="100" w:type="dxa"/>
@@ -2130,17 +1949,8 @@
                 <w:sz w:val="18"/>
                 <w:szCs w:val="18"/>
               </w:rPr>
-              <w:t xml:space="preserve">Forward continually until it hits a </w:t>
-            </w:r>
-            <w:proofErr w:type="spellStart"/>
-            <w:r>
-              <w:rPr>
-                <w:sz w:val="18"/>
-                <w:szCs w:val="18"/>
-              </w:rPr>
-              <w:t>veh</w:t>
-            </w:r>
-            <w:proofErr w:type="spellEnd"/>
+              <w:t>Forward continually until it hits a veh</w:t>
+            </w:r>
             <w:r>
               <w:rPr>
                 <w:sz w:val="18"/>
@@ -2220,23 +2030,7 @@
                 <w:sz w:val="18"/>
                 <w:szCs w:val="18"/>
               </w:rPr>
-              <w:t xml:space="preserve">V </w:t>
-            </w:r>
-            <w:proofErr w:type="spellStart"/>
-            <w:r>
-              <w:rPr>
-                <w:sz w:val="18"/>
-                <w:szCs w:val="18"/>
-              </w:rPr>
-              <w:t>itw</w:t>
-            </w:r>
-            <w:proofErr w:type="spellEnd"/>
-            <w:r>
-              <w:rPr>
-                <w:sz w:val="18"/>
-                <w:szCs w:val="18"/>
-              </w:rPr>
-              <w:t>: stop at spot before, and skip 1 turn (concussed)</w:t>
+              <w:t>V itw: stop at spot before, and skip 1 turn (concussed)</w:t>
             </w:r>
           </w:p>
         </w:tc>
@@ -2315,7 +2109,7 @@
         <w:tc>
           <w:tcPr>
             <w:tcW w:w="495" w:type="dxa"/>
-            <w:shd w:val="clear" w:color="auto" w:fill="auto"/>
+            <w:shd w:val="clear" w:color="auto" w:fill="92D050"/>
             <w:tcMar>
               <w:top w:w="100" w:type="dxa"/>
               <w:left w:w="100" w:type="dxa"/>
@@ -2351,36 +2145,36 @@
         <w:tc>
           <w:tcPr>
             <w:tcW w:w="660" w:type="dxa"/>
-            <w:shd w:val="clear" w:color="auto" w:fill="auto"/>
-            <w:tcMar>
-              <w:top w:w="100" w:type="dxa"/>
-              <w:left w:w="100" w:type="dxa"/>
-              <w:bottom w:w="100" w:type="dxa"/>
-              <w:right w:w="100" w:type="dxa"/>
-            </w:tcMar>
-          </w:tcPr>
-          <w:p>
-            <w:pPr>
-              <w:widowControl w:val="0"/>
-              <w:pBdr>
-                <w:top w:val="nil"/>
-                <w:left w:val="nil"/>
-                <w:bottom w:val="nil"/>
-                <w:right w:val="nil"/>
-                <w:between w:val="nil"/>
-              </w:pBdr>
-              <w:spacing w:line="240" w:lineRule="auto"/>
-              <w:rPr>
-                <w:sz w:val="18"/>
-                <w:szCs w:val="18"/>
-              </w:rPr>
-            </w:pPr>
-            <w:r>
-              <w:rPr>
-                <w:sz w:val="18"/>
-                <w:szCs w:val="18"/>
-              </w:rPr>
-              <w:t>1</w:t>
+            <w:shd w:val="clear" w:color="auto" w:fill="92D050"/>
+            <w:tcMar>
+              <w:top w:w="100" w:type="dxa"/>
+              <w:left w:w="100" w:type="dxa"/>
+              <w:bottom w:w="100" w:type="dxa"/>
+              <w:right w:w="100" w:type="dxa"/>
+            </w:tcMar>
+          </w:tcPr>
+          <w:p>
+            <w:pPr>
+              <w:widowControl w:val="0"/>
+              <w:pBdr>
+                <w:top w:val="nil"/>
+                <w:left w:val="nil"/>
+                <w:bottom w:val="nil"/>
+                <w:right w:val="nil"/>
+                <w:between w:val="nil"/>
+              </w:pBdr>
+              <w:spacing w:line="240" w:lineRule="auto"/>
+              <w:rPr>
+                <w:sz w:val="18"/>
+                <w:szCs w:val="18"/>
+              </w:rPr>
+            </w:pPr>
+            <w:r>
+              <w:rPr>
+                <w:sz w:val="18"/>
+                <w:szCs w:val="18"/>
+              </w:rPr>
+              <w:t>2</w:t>
             </w:r>
           </w:p>
         </w:tc>
@@ -2528,55 +2322,7 @@
                 <w:sz w:val="18"/>
                 <w:szCs w:val="18"/>
               </w:rPr>
-              <w:t xml:space="preserve">V </w:t>
-            </w:r>
-            <w:proofErr w:type="spellStart"/>
-            <w:r>
-              <w:rPr>
-                <w:sz w:val="18"/>
-                <w:szCs w:val="18"/>
-              </w:rPr>
-              <w:t>itw</w:t>
-            </w:r>
-            <w:proofErr w:type="spellEnd"/>
-            <w:r>
-              <w:rPr>
-                <w:sz w:val="18"/>
-                <w:szCs w:val="18"/>
-              </w:rPr>
-              <w:t xml:space="preserve">: jumps on top of the </w:t>
-            </w:r>
-            <w:proofErr w:type="spellStart"/>
-            <w:r>
-              <w:rPr>
-                <w:sz w:val="18"/>
-                <w:szCs w:val="18"/>
-              </w:rPr>
-              <w:t>veh</w:t>
-            </w:r>
-            <w:proofErr w:type="spellEnd"/>
-            <w:r>
-              <w:rPr>
-                <w:sz w:val="18"/>
-                <w:szCs w:val="18"/>
-              </w:rPr>
-              <w:t xml:space="preserve"> in front. Will ride the </w:t>
-            </w:r>
-            <w:proofErr w:type="spellStart"/>
-            <w:r>
-              <w:rPr>
-                <w:sz w:val="18"/>
-                <w:szCs w:val="18"/>
-              </w:rPr>
-              <w:t>veh</w:t>
-            </w:r>
-            <w:proofErr w:type="spellEnd"/>
-            <w:r>
-              <w:rPr>
-                <w:sz w:val="18"/>
-                <w:szCs w:val="18"/>
-              </w:rPr>
-              <w:t xml:space="preserve"> while on top.</w:t>
+              <w:t>V itw: jumps on top of the veh in front. Will ride the veh while on top.</w:t>
             </w:r>
           </w:p>
         </w:tc>
@@ -2655,7 +2401,7 @@
         <w:tc>
           <w:tcPr>
             <w:tcW w:w="495" w:type="dxa"/>
-            <w:shd w:val="clear" w:color="auto" w:fill="auto"/>
+            <w:shd w:val="clear" w:color="auto" w:fill="92D050"/>
             <w:tcMar>
               <w:top w:w="100" w:type="dxa"/>
               <w:left w:w="100" w:type="dxa"/>
@@ -2691,7 +2437,7 @@
         <w:tc>
           <w:tcPr>
             <w:tcW w:w="660" w:type="dxa"/>
-            <w:shd w:val="clear" w:color="auto" w:fill="auto"/>
+            <w:shd w:val="clear" w:color="auto" w:fill="92D050"/>
             <w:tcMar>
               <w:top w:w="100" w:type="dxa"/>
               <w:left w:w="100" w:type="dxa"/>
@@ -2876,63 +2622,31 @@
                 <w:sz w:val="18"/>
                 <w:szCs w:val="18"/>
               </w:rPr>
-              <w:t xml:space="preserve">Holds a vault pole that extends 1 lane behind. If any </w:t>
-            </w:r>
-            <w:proofErr w:type="spellStart"/>
-            <w:r>
-              <w:rPr>
-                <w:sz w:val="18"/>
-                <w:szCs w:val="18"/>
-              </w:rPr>
-              <w:t>veh</w:t>
-            </w:r>
-            <w:proofErr w:type="spellEnd"/>
-            <w:r>
-              <w:rPr>
-                <w:sz w:val="18"/>
-                <w:szCs w:val="18"/>
-              </w:rPr>
-              <w:t xml:space="preserve"> hits the vault pole, it will stun the vaulter (skip 1 turn) and disable him, turning him into a “grunt”.</w:t>
-            </w:r>
-          </w:p>
-          <w:p>
-            <w:pPr>
-              <w:widowControl w:val="0"/>
-              <w:pBdr>
-                <w:top w:val="nil"/>
-                <w:left w:val="nil"/>
-                <w:bottom w:val="nil"/>
-                <w:right w:val="nil"/>
-                <w:between w:val="nil"/>
-              </w:pBdr>
-              <w:spacing w:line="240" w:lineRule="auto"/>
-              <w:rPr>
-                <w:sz w:val="18"/>
-                <w:szCs w:val="18"/>
-              </w:rPr>
-            </w:pPr>
-            <w:r>
-              <w:rPr>
-                <w:sz w:val="18"/>
-                <w:szCs w:val="18"/>
-              </w:rPr>
-              <w:t xml:space="preserve">V </w:t>
-            </w:r>
-            <w:proofErr w:type="spellStart"/>
-            <w:r>
-              <w:rPr>
-                <w:sz w:val="18"/>
-                <w:szCs w:val="18"/>
-              </w:rPr>
-              <w:t>itw</w:t>
-            </w:r>
-            <w:proofErr w:type="spellEnd"/>
-            <w:r>
-              <w:rPr>
-                <w:sz w:val="18"/>
-                <w:szCs w:val="18"/>
-              </w:rPr>
-              <w:t xml:space="preserve">: vaults over to the next lane after. </w:t>
+              <w:t>Holds a vault pole that extends 1 lane behind. If any veh hits the vault pole, it will stun the vaulter (skip 1 turn) and disable him, turning him into a “grunt”.</w:t>
+            </w:r>
+          </w:p>
+          <w:p>
+            <w:pPr>
+              <w:widowControl w:val="0"/>
+              <w:pBdr>
+                <w:top w:val="nil"/>
+                <w:left w:val="nil"/>
+                <w:bottom w:val="nil"/>
+                <w:right w:val="nil"/>
+                <w:between w:val="nil"/>
+              </w:pBdr>
+              <w:spacing w:line="240" w:lineRule="auto"/>
+              <w:rPr>
+                <w:sz w:val="18"/>
+                <w:szCs w:val="18"/>
+              </w:rPr>
+            </w:pPr>
+            <w:r>
+              <w:rPr>
+                <w:sz w:val="18"/>
+                <w:szCs w:val="18"/>
+              </w:rPr>
+              <w:t xml:space="preserve">V itw: vaults over to the next lane after. </w:t>
             </w:r>
           </w:p>
         </w:tc>
@@ -3011,7 +2725,7 @@
         <w:tc>
           <w:tcPr>
             <w:tcW w:w="495" w:type="dxa"/>
-            <w:shd w:val="clear" w:color="auto" w:fill="auto"/>
+            <w:shd w:val="clear" w:color="auto" w:fill="92D050"/>
             <w:tcMar>
               <w:top w:w="100" w:type="dxa"/>
               <w:left w:w="100" w:type="dxa"/>
@@ -3047,7 +2761,7 @@
         <w:tc>
           <w:tcPr>
             <w:tcW w:w="660" w:type="dxa"/>
-            <w:shd w:val="clear" w:color="auto" w:fill="auto"/>
+            <w:shd w:val="clear" w:color="auto" w:fill="92D050"/>
             <w:tcMar>
               <w:top w:w="100" w:type="dxa"/>
               <w:left w:w="100" w:type="dxa"/>
@@ -3248,95 +2962,31 @@
                 <w:sz w:val="18"/>
                 <w:szCs w:val="18"/>
               </w:rPr>
-              <w:t xml:space="preserve">V </w:t>
-            </w:r>
-            <w:proofErr w:type="spellStart"/>
-            <w:r>
-              <w:rPr>
-                <w:sz w:val="18"/>
-                <w:szCs w:val="18"/>
-              </w:rPr>
-              <w:t>itw</w:t>
-            </w:r>
-            <w:proofErr w:type="spellEnd"/>
-            <w:r>
-              <w:rPr>
-                <w:sz w:val="18"/>
-                <w:szCs w:val="18"/>
-              </w:rPr>
-              <w:t xml:space="preserve">: move behind the vehicle path if no V </w:t>
-            </w:r>
-            <w:proofErr w:type="spellStart"/>
-            <w:r>
-              <w:rPr>
-                <w:sz w:val="18"/>
-                <w:szCs w:val="18"/>
-              </w:rPr>
-              <w:t>itw</w:t>
-            </w:r>
-            <w:proofErr w:type="spellEnd"/>
-            <w:r>
-              <w:rPr>
-                <w:sz w:val="18"/>
-                <w:szCs w:val="18"/>
-              </w:rPr>
-              <w:t>, else stay.</w:t>
-            </w:r>
-          </w:p>
-          <w:p>
-            <w:pPr>
-              <w:widowControl w:val="0"/>
-              <w:pBdr>
-                <w:top w:val="nil"/>
-                <w:left w:val="nil"/>
-                <w:bottom w:val="nil"/>
-                <w:right w:val="nil"/>
-                <w:between w:val="nil"/>
-              </w:pBdr>
-              <w:spacing w:line="240" w:lineRule="auto"/>
-              <w:rPr>
-                <w:sz w:val="18"/>
-                <w:szCs w:val="18"/>
-              </w:rPr>
-            </w:pPr>
-            <w:r>
-              <w:rPr>
-                <w:sz w:val="18"/>
-                <w:szCs w:val="18"/>
-              </w:rPr>
-              <w:t xml:space="preserve">If no V </w:t>
-            </w:r>
-            <w:proofErr w:type="spellStart"/>
-            <w:r>
-              <w:rPr>
-                <w:sz w:val="18"/>
-                <w:szCs w:val="18"/>
-              </w:rPr>
-              <w:t>itw</w:t>
-            </w:r>
-            <w:proofErr w:type="spellEnd"/>
-            <w:r>
-              <w:rPr>
-                <w:sz w:val="18"/>
-                <w:szCs w:val="18"/>
-              </w:rPr>
-              <w:t xml:space="preserve"> but </w:t>
-            </w:r>
-            <w:proofErr w:type="spellStart"/>
-            <w:r>
-              <w:rPr>
-                <w:sz w:val="18"/>
-                <w:szCs w:val="18"/>
-              </w:rPr>
-              <w:t>veh</w:t>
-            </w:r>
-            <w:proofErr w:type="spellEnd"/>
-            <w:r>
-              <w:rPr>
-                <w:sz w:val="18"/>
-                <w:szCs w:val="18"/>
-              </w:rPr>
-              <w:t xml:space="preserve"> on left/right, stay.</w:t>
+              <w:t>V itw: move behind the vehicle path if no V itw, else stay.</w:t>
+            </w:r>
+          </w:p>
+          <w:p>
+            <w:pPr>
+              <w:widowControl w:val="0"/>
+              <w:pBdr>
+                <w:top w:val="nil"/>
+                <w:left w:val="nil"/>
+                <w:bottom w:val="nil"/>
+                <w:right w:val="nil"/>
+                <w:between w:val="nil"/>
+              </w:pBdr>
+              <w:spacing w:line="240" w:lineRule="auto"/>
+              <w:rPr>
+                <w:sz w:val="18"/>
+                <w:szCs w:val="18"/>
+              </w:rPr>
+            </w:pPr>
+            <w:r>
+              <w:rPr>
+                <w:sz w:val="18"/>
+                <w:szCs w:val="18"/>
+              </w:rPr>
+              <w:t>If no V itw but veh on left/right, stay.</w:t>
             </w:r>
           </w:p>
         </w:tc>
@@ -3415,7 +3065,7 @@
         <w:tc>
           <w:tcPr>
             <w:tcW w:w="495" w:type="dxa"/>
-            <w:shd w:val="clear" w:color="auto" w:fill="auto"/>
+            <w:shd w:val="clear" w:color="auto" w:fill="92D050"/>
             <w:tcMar>
               <w:top w:w="100" w:type="dxa"/>
               <w:left w:w="100" w:type="dxa"/>
@@ -3451,7 +3101,7 @@
         <w:tc>
           <w:tcPr>
             <w:tcW w:w="660" w:type="dxa"/>
-            <w:shd w:val="clear" w:color="auto" w:fill="auto"/>
+            <w:shd w:val="clear" w:color="auto" w:fill="92D050"/>
             <w:tcMar>
               <w:top w:w="100" w:type="dxa"/>
               <w:left w:w="100" w:type="dxa"/>
@@ -3628,23 +3278,7 @@
                 <w:sz w:val="18"/>
                 <w:szCs w:val="18"/>
               </w:rPr>
-              <w:t xml:space="preserve">V </w:t>
-            </w:r>
-            <w:proofErr w:type="spellStart"/>
-            <w:r>
-              <w:rPr>
-                <w:sz w:val="18"/>
-                <w:szCs w:val="18"/>
-              </w:rPr>
-              <w:t>itw</w:t>
-            </w:r>
-            <w:proofErr w:type="spellEnd"/>
-            <w:r>
-              <w:rPr>
-                <w:sz w:val="18"/>
-                <w:szCs w:val="18"/>
-              </w:rPr>
-              <w:t>: remain on spot, and skip 1 turn (concussed)</w:t>
+              <w:t>V itw: remain on spot, and skip 1 turn (concussed)</w:t>
             </w:r>
           </w:p>
         </w:tc>
@@ -3723,7 +3357,7 @@
         <w:tc>
           <w:tcPr>
             <w:tcW w:w="495" w:type="dxa"/>
-            <w:shd w:val="clear" w:color="auto" w:fill="auto"/>
+            <w:shd w:val="clear" w:color="auto" w:fill="92D050"/>
             <w:tcMar>
               <w:top w:w="100" w:type="dxa"/>
               <w:left w:w="100" w:type="dxa"/>
@@ -3759,7 +3393,7 @@
         <w:tc>
           <w:tcPr>
             <w:tcW w:w="660" w:type="dxa"/>
-            <w:shd w:val="clear" w:color="auto" w:fill="auto"/>
+            <w:shd w:val="clear" w:color="auto" w:fill="92D050"/>
             <w:tcMar>
               <w:top w:w="100" w:type="dxa"/>
               <w:left w:w="100" w:type="dxa"/>
@@ -3922,23 +3556,7 @@
                 <w:sz w:val="18"/>
                 <w:szCs w:val="18"/>
               </w:rPr>
-              <w:t xml:space="preserve">V </w:t>
-            </w:r>
-            <w:proofErr w:type="spellStart"/>
-            <w:r>
-              <w:rPr>
-                <w:sz w:val="18"/>
-                <w:szCs w:val="18"/>
-              </w:rPr>
-              <w:t>itw</w:t>
-            </w:r>
-            <w:proofErr w:type="spellEnd"/>
-            <w:r>
-              <w:rPr>
-                <w:sz w:val="18"/>
-                <w:szCs w:val="18"/>
-              </w:rPr>
-              <w:t>: remain on spot, and skip 1 turn (concussed)</w:t>
+              <w:t>V itw: remain on spot, and skip 1 turn (concussed)</w:t>
             </w:r>
           </w:p>
         </w:tc>
@@ -4010,39 +3628,7 @@
                 <w:sz w:val="18"/>
                 <w:szCs w:val="18"/>
               </w:rPr>
-              <w:t xml:space="preserve">When killed, explode bile onto colliding </w:t>
-            </w:r>
-            <w:proofErr w:type="spellStart"/>
-            <w:r>
-              <w:rPr>
-                <w:sz w:val="18"/>
-                <w:szCs w:val="18"/>
-              </w:rPr>
-              <w:t>veh</w:t>
-            </w:r>
-            <w:proofErr w:type="spellEnd"/>
-            <w:r>
-              <w:rPr>
-                <w:sz w:val="18"/>
-                <w:szCs w:val="18"/>
-              </w:rPr>
-              <w:t xml:space="preserve">, stopping </w:t>
-            </w:r>
-            <w:proofErr w:type="spellStart"/>
-            <w:r>
-              <w:rPr>
-                <w:sz w:val="18"/>
-                <w:szCs w:val="18"/>
-              </w:rPr>
-              <w:t>veh</w:t>
-            </w:r>
-            <w:proofErr w:type="spellEnd"/>
-            <w:r>
-              <w:rPr>
-                <w:sz w:val="18"/>
-                <w:szCs w:val="18"/>
-              </w:rPr>
-              <w:t xml:space="preserve"> </w:t>
+              <w:t xml:space="preserve">When killed, explode bile onto colliding veh, stopping veh </w:t>
             </w:r>
             <w:r>
               <w:rPr>
@@ -4063,7 +3649,7 @@
         <w:tc>
           <w:tcPr>
             <w:tcW w:w="495" w:type="dxa"/>
-            <w:shd w:val="clear" w:color="auto" w:fill="auto"/>
+            <w:shd w:val="clear" w:color="auto" w:fill="92D050"/>
             <w:tcMar>
               <w:top w:w="100" w:type="dxa"/>
               <w:left w:w="100" w:type="dxa"/>
@@ -4099,7 +3685,7 @@
         <w:tc>
           <w:tcPr>
             <w:tcW w:w="660" w:type="dxa"/>
-            <w:shd w:val="clear" w:color="auto" w:fill="auto"/>
+            <w:shd w:val="clear" w:color="auto" w:fill="92D050"/>
             <w:tcMar>
               <w:top w:w="100" w:type="dxa"/>
               <w:left w:w="100" w:type="dxa"/>
@@ -4262,23 +3848,7 @@
                 <w:sz w:val="18"/>
                 <w:szCs w:val="18"/>
               </w:rPr>
-              <w:t xml:space="preserve">V </w:t>
-            </w:r>
-            <w:proofErr w:type="spellStart"/>
-            <w:r>
-              <w:rPr>
-                <w:sz w:val="18"/>
-                <w:szCs w:val="18"/>
-              </w:rPr>
-              <w:t>itw</w:t>
-            </w:r>
-            <w:proofErr w:type="spellEnd"/>
-            <w:r>
-              <w:rPr>
-                <w:sz w:val="18"/>
-                <w:szCs w:val="18"/>
-              </w:rPr>
-              <w:t>: flattens body and moves under. Un-flatten if possible.</w:t>
+              <w:t>V itw: flattens body and moves under. Un-flatten if possible.</w:t>
             </w:r>
           </w:p>
         </w:tc>
@@ -4350,30 +3920,14 @@
                 <w:sz w:val="18"/>
                 <w:szCs w:val="18"/>
               </w:rPr>
-              <w:t xml:space="preserve">While flatten, resist all </w:t>
-            </w:r>
-            <w:proofErr w:type="spellStart"/>
-            <w:r>
-              <w:rPr>
-                <w:sz w:val="18"/>
-                <w:szCs w:val="18"/>
-              </w:rPr>
-              <w:t>veh</w:t>
-            </w:r>
-            <w:proofErr w:type="spellEnd"/>
-            <w:r>
-              <w:rPr>
-                <w:sz w:val="18"/>
-                <w:szCs w:val="18"/>
-              </w:rPr>
-              <w:t xml:space="preserve"> except motorbike</w:t>
+              <w:t>While flatten, resist all veh except motorbike</w:t>
             </w:r>
           </w:p>
         </w:tc>
         <w:tc>
           <w:tcPr>
             <w:tcW w:w="495" w:type="dxa"/>
-            <w:shd w:val="clear" w:color="auto" w:fill="auto"/>
+            <w:shd w:val="clear" w:color="auto" w:fill="92D050"/>
             <w:tcMar>
               <w:top w:w="100" w:type="dxa"/>
               <w:left w:w="100" w:type="dxa"/>
@@ -4409,7 +3963,7 @@
         <w:tc>
           <w:tcPr>
             <w:tcW w:w="660" w:type="dxa"/>
-            <w:shd w:val="clear" w:color="auto" w:fill="auto"/>
+            <w:shd w:val="clear" w:color="auto" w:fill="92D050"/>
             <w:tcMar>
               <w:top w:w="100" w:type="dxa"/>
               <w:left w:w="100" w:type="dxa"/>
@@ -4456,39 +4010,7 @@
         <w:t>Vehicle Types</w:t>
       </w:r>
       <w:r>
-        <w:t xml:space="preserve"> (all </w:t>
-      </w:r>
-      <w:proofErr w:type="spellStart"/>
-      <w:r>
-        <w:t>veh</w:t>
-      </w:r>
-      <w:proofErr w:type="spellEnd"/>
-      <w:r>
-        <w:t xml:space="preserve"> will follow lane direction, speed is capped by </w:t>
-      </w:r>
-      <w:proofErr w:type="gramStart"/>
-      <w:r>
-        <w:t>max(</w:t>
-      </w:r>
-      <w:proofErr w:type="gramEnd"/>
-      <w:r>
-        <w:t xml:space="preserve">max </w:t>
-      </w:r>
-      <w:proofErr w:type="spellStart"/>
-      <w:r>
-        <w:t>spd</w:t>
-      </w:r>
-      <w:proofErr w:type="spellEnd"/>
-      <w:r>
-        <w:t xml:space="preserve">, lane </w:t>
-      </w:r>
-      <w:proofErr w:type="spellStart"/>
-      <w:r>
-        <w:t>spd</w:t>
-      </w:r>
-      <w:proofErr w:type="spellEnd"/>
-      <w:r>
-        <w:t>))</w:t>
+        <w:t xml:space="preserve"> (all veh will follow lane direction, speed is capped by max(max spd, lane spd))</w:t>
       </w:r>
     </w:p>
     <w:tbl>
@@ -4636,13 +4158,8 @@
               <w:spacing w:line="240" w:lineRule="auto"/>
             </w:pPr>
             <w:r>
-              <w:t xml:space="preserve">Max </w:t>
-            </w:r>
-            <w:proofErr w:type="spellStart"/>
-            <w:r>
-              <w:t>Spd</w:t>
-            </w:r>
-            <w:proofErr w:type="spellEnd"/>
+              <w:t>Max Spd</w:t>
+            </w:r>
           </w:p>
         </w:tc>
       </w:tr>
@@ -4706,36 +4223,44 @@
         <w:tc>
           <w:tcPr>
             <w:tcW w:w="3390" w:type="dxa"/>
-            <w:shd w:val="clear" w:color="auto" w:fill="auto"/>
-            <w:tcMar>
-              <w:top w:w="100" w:type="dxa"/>
-              <w:left w:w="100" w:type="dxa"/>
-              <w:bottom w:w="100" w:type="dxa"/>
-              <w:right w:w="100" w:type="dxa"/>
-            </w:tcMar>
-          </w:tcPr>
-          <w:p>
-            <w:pPr>
-              <w:widowControl w:val="0"/>
-              <w:pBdr>
-                <w:top w:val="nil"/>
-                <w:left w:val="nil"/>
-                <w:bottom w:val="nil"/>
-                <w:right w:val="nil"/>
-                <w:between w:val="nil"/>
-              </w:pBdr>
-              <w:spacing w:line="240" w:lineRule="auto"/>
-            </w:pPr>
-            <w:r>
-              <w:t xml:space="preserve">Manual </w:t>
-            </w:r>
-            <w:proofErr w:type="gramStart"/>
-            <w:r>
-              <w:t>lane</w:t>
-            </w:r>
-            <w:proofErr w:type="gramEnd"/>
-            <w:r>
-              <w:t xml:space="preserve"> change possible</w:t>
+            <w:shd w:val="clear" w:color="auto" w:fill="92D050"/>
+            <w:tcMar>
+              <w:top w:w="100" w:type="dxa"/>
+              <w:left w:w="100" w:type="dxa"/>
+              <w:bottom w:w="100" w:type="dxa"/>
+              <w:right w:w="100" w:type="dxa"/>
+            </w:tcMar>
+          </w:tcPr>
+          <w:p>
+            <w:pPr>
+              <w:widowControl w:val="0"/>
+              <w:pBdr>
+                <w:top w:val="nil"/>
+                <w:left w:val="nil"/>
+                <w:bottom w:val="nil"/>
+                <w:right w:val="nil"/>
+                <w:between w:val="nil"/>
+              </w:pBdr>
+              <w:spacing w:line="240" w:lineRule="auto"/>
+            </w:pPr>
+            <w:r>
+              <w:t>Manual lane change possible</w:t>
+            </w:r>
+          </w:p>
+          <w:p>
+            <w:pPr>
+              <w:widowControl w:val="0"/>
+              <w:pBdr>
+                <w:top w:val="nil"/>
+                <w:left w:val="nil"/>
+                <w:bottom w:val="nil"/>
+                <w:right w:val="nil"/>
+                <w:between w:val="nil"/>
+              </w:pBdr>
+              <w:spacing w:line="240" w:lineRule="auto"/>
+            </w:pPr>
+            <w:r>
+              <w:t>Can be displaced by brute</w:t>
             </w:r>
           </w:p>
         </w:tc>
@@ -4856,36 +4381,44 @@
         <w:tc>
           <w:tcPr>
             <w:tcW w:w="3390" w:type="dxa"/>
-            <w:shd w:val="clear" w:color="auto" w:fill="auto"/>
-            <w:tcMar>
-              <w:top w:w="100" w:type="dxa"/>
-              <w:left w:w="100" w:type="dxa"/>
-              <w:bottom w:w="100" w:type="dxa"/>
-              <w:right w:w="100" w:type="dxa"/>
-            </w:tcMar>
-          </w:tcPr>
-          <w:p>
-            <w:pPr>
-              <w:widowControl w:val="0"/>
-              <w:pBdr>
-                <w:top w:val="nil"/>
-                <w:left w:val="nil"/>
-                <w:bottom w:val="nil"/>
-                <w:right w:val="nil"/>
-                <w:between w:val="nil"/>
-              </w:pBdr>
-              <w:spacing w:line="240" w:lineRule="auto"/>
-            </w:pPr>
-            <w:r>
-              <w:t xml:space="preserve">Manual </w:t>
-            </w:r>
-            <w:proofErr w:type="gramStart"/>
-            <w:r>
-              <w:t>lane</w:t>
-            </w:r>
-            <w:proofErr w:type="gramEnd"/>
-            <w:r>
-              <w:t xml:space="preserve"> change possible</w:t>
+            <w:shd w:val="clear" w:color="auto" w:fill="92D050"/>
+            <w:tcMar>
+              <w:top w:w="100" w:type="dxa"/>
+              <w:left w:w="100" w:type="dxa"/>
+              <w:bottom w:w="100" w:type="dxa"/>
+              <w:right w:w="100" w:type="dxa"/>
+            </w:tcMar>
+          </w:tcPr>
+          <w:p>
+            <w:pPr>
+              <w:widowControl w:val="0"/>
+              <w:pBdr>
+                <w:top w:val="nil"/>
+                <w:left w:val="nil"/>
+                <w:bottom w:val="nil"/>
+                <w:right w:val="nil"/>
+                <w:between w:val="nil"/>
+              </w:pBdr>
+              <w:spacing w:line="240" w:lineRule="auto"/>
+            </w:pPr>
+            <w:r>
+              <w:t>Manual lane change possible</w:t>
+            </w:r>
+          </w:p>
+          <w:p>
+            <w:pPr>
+              <w:widowControl w:val="0"/>
+              <w:pBdr>
+                <w:top w:val="nil"/>
+                <w:left w:val="nil"/>
+                <w:bottom w:val="nil"/>
+                <w:right w:val="nil"/>
+                <w:between w:val="nil"/>
+              </w:pBdr>
+              <w:spacing w:line="240" w:lineRule="auto"/>
+            </w:pPr>
+            <w:r>
+              <w:t>Can be displaced by brute</w:t>
             </w:r>
           </w:p>
         </w:tc>
@@ -4999,29 +4532,30 @@
         <w:tc>
           <w:tcPr>
             <w:tcW w:w="3390" w:type="dxa"/>
-            <w:shd w:val="clear" w:color="auto" w:fill="auto"/>
-            <w:tcMar>
-              <w:top w:w="100" w:type="dxa"/>
-              <w:left w:w="100" w:type="dxa"/>
-              <w:bottom w:w="100" w:type="dxa"/>
-              <w:right w:w="100" w:type="dxa"/>
-            </w:tcMar>
-          </w:tcPr>
-          <w:p>
-            <w:pPr>
-              <w:widowControl w:val="0"/>
-              <w:spacing w:line="240" w:lineRule="auto"/>
-            </w:pPr>
-            <w:r>
-              <w:t xml:space="preserve">Manual </w:t>
-            </w:r>
-            <w:proofErr w:type="gramStart"/>
-            <w:r>
-              <w:t>lane</w:t>
-            </w:r>
-            <w:proofErr w:type="gramEnd"/>
-            <w:r>
-              <w:t xml:space="preserve"> change possible</w:t>
+            <w:shd w:val="clear" w:color="auto" w:fill="92D050"/>
+            <w:tcMar>
+              <w:top w:w="100" w:type="dxa"/>
+              <w:left w:w="100" w:type="dxa"/>
+              <w:bottom w:w="100" w:type="dxa"/>
+              <w:right w:w="100" w:type="dxa"/>
+            </w:tcMar>
+          </w:tcPr>
+          <w:p>
+            <w:pPr>
+              <w:widowControl w:val="0"/>
+              <w:spacing w:line="240" w:lineRule="auto"/>
+            </w:pPr>
+            <w:r>
+              <w:t>Manual lane change possible</w:t>
+            </w:r>
+          </w:p>
+          <w:p>
+            <w:pPr>
+              <w:widowControl w:val="0"/>
+              <w:spacing w:line="240" w:lineRule="auto"/>
+            </w:pPr>
+            <w:r>
+              <w:t>CANNOT be displaced</w:t>
             </w:r>
           </w:p>
         </w:tc>
@@ -5135,29 +4669,30 @@
         <w:tc>
           <w:tcPr>
             <w:tcW w:w="3390" w:type="dxa"/>
-            <w:shd w:val="clear" w:color="auto" w:fill="auto"/>
-            <w:tcMar>
-              <w:top w:w="100" w:type="dxa"/>
-              <w:left w:w="100" w:type="dxa"/>
-              <w:bottom w:w="100" w:type="dxa"/>
-              <w:right w:w="100" w:type="dxa"/>
-            </w:tcMar>
-          </w:tcPr>
-          <w:p>
-            <w:pPr>
-              <w:widowControl w:val="0"/>
-              <w:spacing w:line="240" w:lineRule="auto"/>
-            </w:pPr>
-            <w:r>
-              <w:t xml:space="preserve">Manual </w:t>
-            </w:r>
-            <w:proofErr w:type="gramStart"/>
-            <w:r>
-              <w:t>lane</w:t>
-            </w:r>
-            <w:proofErr w:type="gramEnd"/>
-            <w:r>
-              <w:t xml:space="preserve"> change possible</w:t>
+            <w:shd w:val="clear" w:color="auto" w:fill="92D050"/>
+            <w:tcMar>
+              <w:top w:w="100" w:type="dxa"/>
+              <w:left w:w="100" w:type="dxa"/>
+              <w:bottom w:w="100" w:type="dxa"/>
+              <w:right w:w="100" w:type="dxa"/>
+            </w:tcMar>
+          </w:tcPr>
+          <w:p>
+            <w:pPr>
+              <w:widowControl w:val="0"/>
+              <w:spacing w:line="240" w:lineRule="auto"/>
+            </w:pPr>
+            <w:r>
+              <w:t>Manual lane change possible</w:t>
+            </w:r>
+          </w:p>
+          <w:p>
+            <w:pPr>
+              <w:widowControl w:val="0"/>
+              <w:spacing w:line="240" w:lineRule="auto"/>
+            </w:pPr>
+            <w:r>
+              <w:t>CANNOT be displaced</w:t>
             </w:r>
           </w:p>
         </w:tc>
@@ -5271,7 +4806,7 @@
         <w:tc>
           <w:tcPr>
             <w:tcW w:w="3390" w:type="dxa"/>
-            <w:shd w:val="clear" w:color="auto" w:fill="auto"/>
+            <w:shd w:val="clear" w:color="auto" w:fill="92D050"/>
             <w:tcMar>
               <w:top w:w="100" w:type="dxa"/>
               <w:left w:w="100" w:type="dxa"/>
@@ -5288,38 +4823,25 @@
               <w:rPr>
                 <w:shd w:val="clear" w:color="auto" w:fill="92D050"/>
               </w:rPr>
-              <w:t xml:space="preserve">Ride in the middle of lane, but if there is a </w:t>
-            </w:r>
-            <w:proofErr w:type="spellStart"/>
-            <w:r>
-              <w:rPr>
-                <w:shd w:val="clear" w:color="auto" w:fill="92D050"/>
-              </w:rPr>
-              <w:t>veh</w:t>
-            </w:r>
-            <w:proofErr w:type="spellEnd"/>
-            <w:r>
-              <w:rPr>
-                <w:shd w:val="clear" w:color="auto" w:fill="92D050"/>
-              </w:rPr>
-              <w:t xml:space="preserve"> in front (either disabled or moving slower), it will shift to ride in between lanes and continue its progress.</w:t>
-            </w:r>
-          </w:p>
-          <w:p>
-            <w:pPr>
-              <w:widowControl w:val="0"/>
-              <w:spacing w:line="240" w:lineRule="auto"/>
-            </w:pPr>
-            <w:r>
-              <w:t xml:space="preserve">Manual </w:t>
-            </w:r>
-            <w:proofErr w:type="gramStart"/>
-            <w:r>
-              <w:t>lane</w:t>
-            </w:r>
-            <w:proofErr w:type="gramEnd"/>
-            <w:r>
-              <w:t xml:space="preserve"> change possible</w:t>
+              <w:t>Ride in the middle of lane, but if there is a veh in front (either disabled or moving slower), it will shift to ride in between lanes and continue its progress.</w:t>
+            </w:r>
+          </w:p>
+          <w:p>
+            <w:pPr>
+              <w:widowControl w:val="0"/>
+              <w:spacing w:line="240" w:lineRule="auto"/>
+            </w:pPr>
+            <w:r>
+              <w:t>Manual lane change possible</w:t>
+            </w:r>
+          </w:p>
+          <w:p>
+            <w:pPr>
+              <w:widowControl w:val="0"/>
+              <w:spacing w:line="240" w:lineRule="auto"/>
+            </w:pPr>
+            <w:r>
+              <w:t>Can be displaced by brute</w:t>
             </w:r>
           </w:p>
         </w:tc>
@@ -5593,15 +5115,7 @@
               <w:spacing w:line="240" w:lineRule="auto"/>
             </w:pPr>
             <w:r>
-              <w:t xml:space="preserve">Manual </w:t>
-            </w:r>
-            <w:proofErr w:type="gramStart"/>
-            <w:r>
-              <w:t>lane</w:t>
-            </w:r>
-            <w:proofErr w:type="gramEnd"/>
-            <w:r>
-              <w:t xml:space="preserve"> change possible</w:t>
+              <w:t>Manual lane change possible</w:t>
             </w:r>
           </w:p>
         </w:tc>
@@ -5851,15 +5365,7 @@
       </w:r>
       <w:r>
         <w:br/>
-        <w:t>(</w:t>
-      </w:r>
-      <w:proofErr w:type="gramStart"/>
-      <w:r>
-        <w:t>i.e.</w:t>
-      </w:r>
-      <w:proofErr w:type="gramEnd"/>
-      <w:r>
-        <w:t xml:space="preserve"> Speed adjustment is applied to the lane, then the vehicles move based on the new speed)</w:t>
+        <w:t>(i.e. Speed adjustment is applied to the lane, then the vehicles move based on the new speed)</w:t>
       </w:r>
     </w:p>
     <w:p>
@@ -5878,34 +5384,76 @@
       </w:r>
       <w:r>
         <w:br/>
-        <w:t xml:space="preserve">Contains skill points earned over the course of the game that can be spent on skills. </w:t>
-      </w:r>
-      <w:r>
-        <w:br/>
-        <w:t>- After every turn, the player will gain 1 skill point.</w:t>
+        <w:t>Contains skill points earned over the course of the game that can be spent on skills.</w:t>
       </w:r>
       <w:r>
         <w:br/>
         <w:t>- After each frog kill, the player will gain 1 skill point.</w:t>
+      </w:r>
+      <w:r>
+        <w:br/>
+        <w:t>- On standard mode, every turn will grant the player 1 skill point</w:t>
       </w:r>
     </w:p>
     <w:p>
       <w:pPr>
         <w:spacing w:before="240" w:after="240"/>
-        <w:rPr>
-          <w:lang w:val="en-SG"/>
-        </w:rPr>
       </w:pPr>
       <w:r>
         <w:t>Skills:</w:t>
       </w:r>
       <w:r>
         <w:br/>
-        <w:t>1. Assassinate (8 pts): immediately snipes the frog (exceptions: brute (-1 HP), cannot hit frogs on top of vehicles, or is “flattened”)</w:t>
+        <w:t xml:space="preserve">1. </w:t>
+      </w:r>
+      <w:r>
+        <w:t>Snipe</w:t>
+      </w:r>
+      <w:r>
+        <w:t xml:space="preserve"> (8 pts)</w:t>
+      </w:r>
+      <w:r>
+        <w:t xml:space="preserve"> [</w:t>
+      </w:r>
+      <w:r>
+        <w:t>818BFF</w:t>
+      </w:r>
+      <w:r>
+        <w:t>]</w:t>
+      </w:r>
+      <w:r>
+        <w:t>: immediately snipes the frog</w:t>
+      </w:r>
+      <w:r>
+        <w:t>. Dealing 1 HP in damage</w:t>
+      </w:r>
+      <w:r>
+        <w:t xml:space="preserve"> (exceptions: cannot hit frogs on top of vehicles, or is “flattened”</w:t>
+      </w:r>
+      <w:r>
+        <w:t xml:space="preserve"> and hidden under a vehicle</w:t>
+      </w:r>
+      <w:r>
+        <w:t>)</w:t>
       </w:r>
       <w:r>
         <w:br/>
-        <w:t>2. Call-in Vehicle (3pts): calls in a chosen vehicle that arrives at the start of a lane on the following turn</w:t>
+        <w:t>2. Call-in Vehicle (3pts)</w:t>
+      </w:r>
+      <w:r>
+        <w:t xml:space="preserve"> [</w:t>
+      </w:r>
+      <w:r>
+        <w:t>24EDF5</w:t>
+      </w:r>
+      <w:r>
+        <w:t>]</w:t>
+      </w:r>
+      <w:r>
+        <w:t>: calls in a chosen vehicle that arrives at the start of a lane on the following turn</w:t>
+      </w:r>
+      <w:r>
+        <w:t>. Cannot call in on a lane that is awaiting the called in vehicle</w:t>
       </w:r>
       <w:r>
         <w:br/>
@@ -5915,37 +5463,88 @@
         <w:t>10</w:t>
       </w:r>
       <w:r>
-        <w:t xml:space="preserve"> pts): air drops a chosen vehicle right onto an empty grid on the lanes</w:t>
+        <w:t xml:space="preserve"> pts)</w:t>
+      </w:r>
+      <w:r>
+        <w:t xml:space="preserve"> [</w:t>
+      </w:r>
+      <w:r>
+        <w:t>66FF9B</w:t>
+      </w:r>
+      <w:r>
+        <w:t>]</w:t>
+      </w:r>
+      <w:r>
+        <w:t>: air drops a chosen vehicle right onto an empty grid on the lanes</w:t>
+      </w:r>
+      <w:r>
+        <w:t xml:space="preserve">. Will kill any unit below it. </w:t>
       </w:r>
       <w:r>
         <w:br/>
-        <w:t>4. Manual Lane Change (2pts): perform a manual lane change to a vehicle (if possible)</w:t>
+        <w:t>4. Manual Lane Change (2pts)</w:t>
+      </w:r>
+      <w:r>
+        <w:t xml:space="preserve"> [</w:t>
+      </w:r>
+      <w:r>
+        <w:t>FAA256</w:t>
+      </w:r>
+      <w:r>
+        <w:t>]</w:t>
+      </w:r>
+      <w:r>
+        <w:t>: perform a manual lane change to a vehicle</w:t>
+      </w:r>
+      <w:r>
+        <w:t>, if possible (exceptions: cannot lane change onto divider, or sidewalk, or into another vehicle, or into an enemy)</w:t>
       </w:r>
       <w:r>
         <w:br/>
-        <w:t xml:space="preserve">5. Disable </w:t>
+        <w:t xml:space="preserve">5. </w:t>
+      </w:r>
+      <w:r>
+        <w:t>Boost Unit (3pts) [</w:t>
+      </w:r>
+      <w:r>
+        <w:t>FF8888</w:t>
+      </w:r>
+      <w:r>
+        <w:t>]: give the unit an extra turn</w:t>
+      </w:r>
+      <w:r>
+        <w:t xml:space="preserve"> </w:t>
+      </w:r>
+      <w:r>
+        <w:br/>
+        <w:t xml:space="preserve">6. </w:t>
+      </w:r>
+      <w:r>
+        <w:t xml:space="preserve">Disable </w:t>
       </w:r>
       <w:r>
         <w:t>Unit</w:t>
       </w:r>
       <w:r>
-        <w:t xml:space="preserve"> (3pts): st</w:t>
+        <w:t xml:space="preserve"> (3pts)</w:t>
+      </w:r>
+      <w:r>
+        <w:t xml:space="preserve"> [</w:t>
+      </w:r>
+      <w:r>
+        <w:t>FF94EC</w:t>
+      </w:r>
+      <w:r>
+        <w:t>]</w:t>
+      </w:r>
+      <w:r>
+        <w:t>: st</w:t>
       </w:r>
       <w:r>
         <w:t>un a unit for a turn</w:t>
       </w:r>
       <w:r>
-        <w:br/>
-        <w:t xml:space="preserve">6. Boost </w:t>
-      </w:r>
-      <w:r>
-        <w:t>Unit</w:t>
-      </w:r>
-      <w:r>
-        <w:t xml:space="preserve"> (3pts): </w:t>
-      </w:r>
-      <w:r>
-        <w:t>give the unit an extra turn</w:t>
+        <w:t xml:space="preserve"> </w:t>
       </w:r>
     </w:p>
     <w:p>
@@ -6034,6 +5633,7 @@
       <w:bookmarkEnd w:id="0"/>
       <w:bookmarkEnd w:id="1"/>
       <w:r>
+        <w:lastRenderedPageBreak/>
         <w:br w:type="page"/>
       </w:r>
     </w:p>
@@ -7479,15 +7079,7 @@
           </w:tcPr>
           <w:p>
             <w:r>
-              <w:t xml:space="preserve">lightning </w:t>
-            </w:r>
-            <w:proofErr w:type="spellStart"/>
-            <w:r>
-              <w:t>paralyse</w:t>
-            </w:r>
-            <w:proofErr w:type="spellEnd"/>
-            <w:r>
-              <w:t xml:space="preserve"> effect on unit</w:t>
+              <w:t>lightning paralyse effect on unit</w:t>
             </w:r>
           </w:p>
         </w:tc>
@@ -7771,15 +7363,7 @@
           </w:tcPr>
           <w:p>
             <w:r>
-              <w:t xml:space="preserve">lightning </w:t>
-            </w:r>
-            <w:proofErr w:type="spellStart"/>
-            <w:r>
-              <w:t>paralyse</w:t>
-            </w:r>
-            <w:proofErr w:type="spellEnd"/>
-            <w:r>
-              <w:t xml:space="preserve"> effect on unit</w:t>
+              <w:t>lightning paralyse effect on unit</w:t>
             </w:r>
           </w:p>
         </w:tc>
@@ -7851,15 +7435,7 @@
           </w:tcPr>
           <w:p>
             <w:r>
-              <w:t xml:space="preserve">Lightning strike effect, lightning </w:t>
-            </w:r>
-            <w:proofErr w:type="spellStart"/>
-            <w:r>
-              <w:t>paralyse</w:t>
-            </w:r>
-            <w:proofErr w:type="spellEnd"/>
-            <w:r>
-              <w:t xml:space="preserve"> effect on unit</w:t>
+              <w:t>Lightning strike effect, lightning paralyse effect on unit</w:t>
             </w:r>
           </w:p>
         </w:tc>
@@ -8210,13 +7786,8 @@
                 <w:numId w:val="2"/>
               </w:numPr>
             </w:pPr>
-            <w:proofErr w:type="spellStart"/>
-            <w:r>
-              <w:t>VehicleSpawner</w:t>
-            </w:r>
-            <w:proofErr w:type="spellEnd"/>
-            <w:r>
-              <w:t xml:space="preserve"> class</w:t>
+            <w:r>
+              <w:t>VehicleSpawner class</w:t>
             </w:r>
             <w:r>
               <w:t xml:space="preserve"> handle</w:t>
@@ -8271,15 +7842,7 @@
               </w:numPr>
             </w:pPr>
             <w:r>
-              <w:t xml:space="preserve">Set </w:t>
-            </w:r>
-            <w:proofErr w:type="spellStart"/>
-            <w:r>
-              <w:t>selected_skill</w:t>
-            </w:r>
-            <w:proofErr w:type="spellEnd"/>
-            <w:r>
-              <w:t xml:space="preserve"> to call-in/</w:t>
+              <w:t>Set selected_skill to call-in/</w:t>
             </w:r>
             <w:r>
               <w:t>airdrop</w:t>
@@ -8314,15 +7877,7 @@
               </w:numPr>
             </w:pPr>
             <w:r>
-              <w:t xml:space="preserve">User can exit the UI by clicking X button, clicking outside the panel, clicking the call-in / air-drop button again. Exiting UI will drop skill from </w:t>
-            </w:r>
-            <w:proofErr w:type="spellStart"/>
-            <w:r>
-              <w:t>selected_skill</w:t>
-            </w:r>
-            <w:proofErr w:type="spellEnd"/>
-            <w:r>
-              <w:t>.</w:t>
+              <w:t>User can exit the UI by clicking X button, clicking outside the panel, clicking the call-in / air-drop button again. Exiting UI will drop skill from selected_skill.</w:t>
             </w:r>
           </w:p>
           <w:p>
@@ -8340,15 +7895,7 @@
               </w:numPr>
             </w:pPr>
             <w:r>
-              <w:t xml:space="preserve">When the car button is clicked, grab the unit referenced from the spawning class and create the Skill. Save the skill in </w:t>
-            </w:r>
-            <w:proofErr w:type="spellStart"/>
-            <w:r>
-              <w:t>tmp</w:t>
-            </w:r>
-            <w:proofErr w:type="spellEnd"/>
-            <w:r>
-              <w:t xml:space="preserve"> holder.</w:t>
+              <w:t>When the car button is clicked, grab the unit referenced from the spawning class and create the Skill. Save the skill in tmp holder.</w:t>
             </w:r>
           </w:p>
           <w:p>
@@ -8366,23 +7913,7 @@
               </w:numPr>
             </w:pPr>
             <w:r>
-              <w:t xml:space="preserve">The </w:t>
-            </w:r>
-            <w:proofErr w:type="spellStart"/>
-            <w:r>
-              <w:t>usercontrol</w:t>
-            </w:r>
-            <w:proofErr w:type="spellEnd"/>
-            <w:r>
-              <w:t xml:space="preserve"> will now be in location selector state. This will generate red boxes or green boxes when moused-over spots to drop the vehicle. Red boxes will indicate unable to drop and when clicked, will not have any reaction. Green boxes are ok to drop and when clicked, it will translate the click pos to </w:t>
-            </w:r>
-            <w:proofErr w:type="spellStart"/>
-            <w:r>
-              <w:t>gridcoords</w:t>
-            </w:r>
-            <w:proofErr w:type="spellEnd"/>
-            <w:r>
-              <w:t xml:space="preserve"> and add to the skill. This will then trigger the skill button highlight and save to the dictionary.</w:t>
+              <w:t>The usercontrol will now be in location selector state. This will generate red boxes or green boxes when moused-over spots to drop the vehicle. Red boxes will indicate unable to drop and when clicked, will not have any reaction. Green boxes are ok to drop and when clicked, it will translate the click pos to gridcoords and add to the skill. This will then trigger the skill button highlight and save to the dictionary.</w:t>
             </w:r>
           </w:p>
           <w:p>
@@ -8422,21 +7953,7 @@
               <w:rPr>
                 <w:shd w:val="clear" w:color="auto" w:fill="FFFF00"/>
               </w:rPr>
-              <w:t xml:space="preserve"> will replace the vehicle in that spot if the vehicle has not moved into view. </w:t>
-            </w:r>
-            <w:proofErr w:type="gramStart"/>
-            <w:r>
-              <w:rPr>
-                <w:shd w:val="clear" w:color="auto" w:fill="FFFF00"/>
-              </w:rPr>
-              <w:t>I.e.</w:t>
-            </w:r>
-            <w:proofErr w:type="gramEnd"/>
-            <w:r>
-              <w:rPr>
-                <w:shd w:val="clear" w:color="auto" w:fill="FFFF00"/>
-              </w:rPr>
-              <w:t xml:space="preserve"> called-in immediately.</w:t>
+              <w:t xml:space="preserve"> will replace the vehicle in that spot if the vehicle has not moved into view. I.e. called-in immediately.</w:t>
             </w:r>
             <w:r>
               <w:t xml:space="preserve"> If not, it will follow directly behind vehicles like truck/bus.</w:t>
@@ -8460,13 +7977,8 @@
             <w:r>
               <w:t xml:space="preserve">grid validity </w:t>
             </w:r>
-            <w:proofErr w:type="gramStart"/>
-            <w:r>
-              <w:t>have to</w:t>
-            </w:r>
-            <w:proofErr w:type="gramEnd"/>
-            <w:r>
-              <w:t xml:space="preserve"> check for its </w:t>
+            <w:r>
+              <w:t xml:space="preserve">have to check for its </w:t>
             </w:r>
             <w:r>
               <w:t>entire vehicle</w:t>
@@ -8502,31 +8014,14 @@
             <w:r>
               <w:t xml:space="preserve">The </w:t>
             </w:r>
-            <w:proofErr w:type="spellStart"/>
-            <w:r>
-              <w:t>CallInVeh</w:t>
-            </w:r>
-            <w:proofErr w:type="spellEnd"/>
-            <w:r>
-              <w:t xml:space="preserve"> and </w:t>
-            </w:r>
-            <w:proofErr w:type="spellStart"/>
-            <w:r>
-              <w:t>AirDropVeh</w:t>
-            </w:r>
-            <w:proofErr w:type="spellEnd"/>
-            <w:r>
-              <w:t xml:space="preserve"> </w:t>
+            <w:r>
+              <w:t xml:space="preserve">CallInVeh and AirDropVeh </w:t>
             </w:r>
             <w:r>
               <w:t>class</w:t>
             </w:r>
             <w:r>
-              <w:t xml:space="preserve">es that implements </w:t>
-            </w:r>
-            <w:proofErr w:type="spellStart"/>
-            <w:r>
-              <w:t>I</w:t>
+              <w:t>es that implements I</w:t>
             </w:r>
             <w:r>
               <w:t>s</w:t>
@@ -8534,7 +8029,6 @@
             <w:r>
               <w:t>kill</w:t>
             </w:r>
-            <w:proofErr w:type="spellEnd"/>
             <w:r>
               <w:t xml:space="preserve"> will </w:t>
             </w:r>
@@ -8813,11 +8307,9 @@
             <w:r>
               <w:t xml:space="preserve">Player can see their past </w:t>
             </w:r>
-            <w:proofErr w:type="gramStart"/>
-            <w:r>
-              <w:t>actions, and</w:t>
-            </w:r>
-            <w:proofErr w:type="gramEnd"/>
+            <w:r>
+              <w:t>actions and</w:t>
+            </w:r>
             <w:r>
               <w:t xml:space="preserve"> receive feedback on their actions.</w:t>
             </w:r>
@@ -8851,6 +8343,7 @@
         <w:tc>
           <w:tcPr>
             <w:tcW w:w="766" w:type="dxa"/>
+            <w:shd w:val="clear" w:color="auto" w:fill="00B050"/>
           </w:tcPr>
           <w:p>
             <w:pPr>
@@ -8869,21 +8362,14 @@
               <w:widowControl w:val="0"/>
             </w:pPr>
             <w:r>
-              <w:t>Skill Info button – click to bring up a full panel UI (non-</w:t>
-            </w:r>
-            <w:proofErr w:type="spellStart"/>
-            <w:r>
-              <w:t>clickthru</w:t>
-            </w:r>
-            <w:proofErr w:type="spellEnd"/>
-            <w:r>
-              <w:t>) that describes each skill. Button is a small “?” button at top left of skill bar panel</w:t>
+              <w:t>Skill Info button – click to bring up a full panel UI (non-clickthru) that describes each skill. Button is a small “?” button at top left of skill bar panel</w:t>
             </w:r>
           </w:p>
         </w:tc>
         <w:tc>
           <w:tcPr>
             <w:tcW w:w="766" w:type="dxa"/>
+            <w:shd w:val="clear" w:color="auto" w:fill="00B050"/>
           </w:tcPr>
           <w:p>
             <w:pPr>
@@ -8908,21 +8394,14 @@
               <w:t>ignores</w:t>
             </w:r>
             <w:r>
-              <w:t xml:space="preserve"> incoming vehicles in that lane. </w:t>
-            </w:r>
-            <w:proofErr w:type="gramStart"/>
-            <w:r>
-              <w:t>I.e.</w:t>
-            </w:r>
-            <w:proofErr w:type="gramEnd"/>
-            <w:r>
-              <w:t xml:space="preserve"> it will overlap vehicles, but is unseen. It will block call-in vehicles too, if it is a bus.</w:t>
+              <w:t xml:space="preserve"> incoming vehicles in that lane. I.e. it will overlap vehicles, but is unseen. It will block call-in vehicles too, if it is a bus.</w:t>
             </w:r>
           </w:p>
         </w:tc>
         <w:tc>
           <w:tcPr>
             <w:tcW w:w="766" w:type="dxa"/>
+            <w:shd w:val="clear" w:color="auto" w:fill="00B050"/>
           </w:tcPr>
           <w:p>
             <w:pPr>
@@ -8941,13 +8420,17 @@
               <w:widowControl w:val="0"/>
             </w:pPr>
             <w:r>
-              <w:t>Add turn number, and wave number UI info</w:t>
+              <w:t xml:space="preserve">Add </w:t>
+            </w:r>
+            <w:r>
+              <w:t>level number and kills number info on UI</w:t>
             </w:r>
           </w:p>
         </w:tc>
         <w:tc>
           <w:tcPr>
             <w:tcW w:w="766" w:type="dxa"/>
+            <w:shd w:val="clear" w:color="auto" w:fill="00B050"/>
           </w:tcPr>
           <w:p>
             <w:pPr>
@@ -8966,21 +8449,14 @@
               <w:widowControl w:val="0"/>
             </w:pPr>
             <w:r>
-              <w:t xml:space="preserve">Call-in vehicle – if there is a vehicle on the spawn spot, if that vehicle has not entered the playable area, it should replace the vehicle. </w:t>
-            </w:r>
-            <w:proofErr w:type="gramStart"/>
-            <w:r>
-              <w:t>I.e.</w:t>
-            </w:r>
-            <w:proofErr w:type="gramEnd"/>
-            <w:r>
-              <w:t xml:space="preserve"> remove the spawned vehicle and replace with the called in vehicle. </w:t>
+              <w:t xml:space="preserve">Call-in vehicle – if there is a vehicle on the spawn spot, if that vehicle has not entered the playable area, it should replace the vehicle. I.e. remove the spawned vehicle and replace with the called in vehicle. </w:t>
             </w:r>
           </w:p>
         </w:tc>
         <w:tc>
           <w:tcPr>
             <w:tcW w:w="766" w:type="dxa"/>
+            <w:shd w:val="clear" w:color="auto" w:fill="00B050"/>
           </w:tcPr>
           <w:p>
             <w:pPr>
@@ -8999,23 +8475,7 @@
               <w:widowControl w:val="0"/>
             </w:pPr>
             <w:r>
-              <w:t xml:space="preserve">Right Clicking will exit any </w:t>
-            </w:r>
-            <w:proofErr w:type="spellStart"/>
-            <w:r>
-              <w:t>InfoPopup</w:t>
-            </w:r>
-            <w:proofErr w:type="spellEnd"/>
-            <w:r>
-              <w:t xml:space="preserve"> selection, and any skill selection, or skill </w:t>
-            </w:r>
-            <w:proofErr w:type="spellStart"/>
-            <w:r>
-              <w:t>targetting</w:t>
-            </w:r>
-            <w:proofErr w:type="spellEnd"/>
-            <w:r>
-              <w:t>, and locator mode.</w:t>
+              <w:t>Right Clicking will exit any InfoPopup selection, and any skill selection, or skill targetting, and locator mode.</w:t>
             </w:r>
           </w:p>
         </w:tc>
@@ -9036,6 +8496,119 @@
           <w:tcPr>
             <w:tcW w:w="8584" w:type="dxa"/>
           </w:tcPr>
+          <w:p>
+            <w:pPr>
+              <w:widowControl w:val="0"/>
+            </w:pPr>
+            <w:r>
+              <w:t xml:space="preserve">Indication of number of kills </w:t>
+            </w:r>
+            <w:r>
+              <w:t>after a vehicle round</w:t>
+            </w:r>
+          </w:p>
+        </w:tc>
+        <w:tc>
+          <w:tcPr>
+            <w:tcW w:w="766" w:type="dxa"/>
+          </w:tcPr>
+          <w:p>
+            <w:pPr>
+              <w:widowControl w:val="0"/>
+            </w:pPr>
+          </w:p>
+        </w:tc>
+      </w:tr>
+      <w:tr>
+        <w:tc>
+          <w:tcPr>
+            <w:tcW w:w="8584" w:type="dxa"/>
+          </w:tcPr>
+          <w:p>
+            <w:pPr>
+              <w:widowControl w:val="0"/>
+            </w:pPr>
+            <w:r>
+              <w:t>Indication of damage taken after an enemy round</w:t>
+            </w:r>
+          </w:p>
+        </w:tc>
+        <w:tc>
+          <w:tcPr>
+            <w:tcW w:w="766" w:type="dxa"/>
+          </w:tcPr>
+          <w:p>
+            <w:pPr>
+              <w:widowControl w:val="0"/>
+            </w:pPr>
+          </w:p>
+        </w:tc>
+      </w:tr>
+      <w:tr>
+        <w:tc>
+          <w:tcPr>
+            <w:tcW w:w="8584" w:type="dxa"/>
+          </w:tcPr>
+          <w:p>
+            <w:pPr>
+              <w:widowControl w:val="0"/>
+            </w:pPr>
+            <w:r>
+              <w:t>Indicator to show what phase it is in – Enemy, Vehicle, Player, Skill</w:t>
+            </w:r>
+          </w:p>
+        </w:tc>
+        <w:tc>
+          <w:tcPr>
+            <w:tcW w:w="766" w:type="dxa"/>
+          </w:tcPr>
+          <w:p>
+            <w:pPr>
+              <w:widowControl w:val="0"/>
+            </w:pPr>
+          </w:p>
+        </w:tc>
+      </w:tr>
+      <w:tr>
+        <w:tc>
+          <w:tcPr>
+            <w:tcW w:w="8584" w:type="dxa"/>
+          </w:tcPr>
+          <w:p>
+            <w:pPr>
+              <w:widowControl w:val="0"/>
+            </w:pPr>
+            <w:r>
+              <w:t>Endless – easy, medium, hard. No more Standard mode</w:t>
+            </w:r>
+            <w:r>
+              <w:t>.</w:t>
+            </w:r>
+          </w:p>
+          <w:p>
+            <w:pPr>
+              <w:widowControl w:val="0"/>
+            </w:pPr>
+            <w:r>
+              <w:t>Easy = slower start with easier mobs</w:t>
+            </w:r>
+          </w:p>
+          <w:p>
+            <w:pPr>
+              <w:widowControl w:val="0"/>
+            </w:pPr>
+            <w:r>
+              <w:t>Medium = accelerated start with tougher mobs</w:t>
+            </w:r>
+          </w:p>
+          <w:p>
+            <w:pPr>
+              <w:widowControl w:val="0"/>
+            </w:pPr>
+            <w:r>
+              <w:t>Hard = accelerated start with tougher mobs and vehicles can be destroyed</w:t>
+            </w:r>
+          </w:p>
           <w:p>
             <w:pPr>
               <w:widowControl w:val="0"/>
@@ -9487,10 +9060,9 @@
           <w:p>
             <w:pPr>
               <w:widowControl w:val="0"/>
-              <w:spacing w:line="276" w:lineRule="auto"/>
-            </w:pPr>
-            <w:r>
-              <w:t>Lane Change – vehicle can still lane change into brute’s location. Why?</w:t>
+            </w:pPr>
+            <w:r>
+              <w:t>Enemy Spawn should trigger grid repositioning too</w:t>
             </w:r>
           </w:p>
         </w:tc>
@@ -9501,7 +9073,6 @@
           <w:p>
             <w:pPr>
               <w:widowControl w:val="0"/>
-              <w:spacing w:line="276" w:lineRule="auto"/>
             </w:pPr>
           </w:p>
         </w:tc>
@@ -9512,18 +9083,17 @@
           <w:p>
             <w:pPr>
               <w:widowControl w:val="0"/>
-              <w:spacing w:line="276" w:lineRule="auto"/>
             </w:pPr>
           </w:p>
         </w:tc>
         <w:tc>
           <w:tcPr>
             <w:tcW w:w="766" w:type="dxa"/>
-          </w:tcPr>
-          <w:p>
-            <w:pPr>
-              <w:widowControl w:val="0"/>
-              <w:spacing w:line="276" w:lineRule="auto"/>
+            <w:shd w:val="clear" w:color="auto" w:fill="00B050"/>
+          </w:tcPr>
+          <w:p>
+            <w:pPr>
+              <w:widowControl w:val="0"/>
             </w:pPr>
           </w:p>
         </w:tc>
@@ -9538,7 +9108,7 @@
               <w:widowControl w:val="0"/>
             </w:pPr>
             <w:r>
-              <w:t>Enemy Spawn should trigger grid repositioning too</w:t>
+              <w:t>Enemies are still advancing out of bounds and not being deleted or halted</w:t>
             </w:r>
           </w:p>
         </w:tc>
@@ -9565,6 +9135,7 @@
         <w:tc>
           <w:tcPr>
             <w:tcW w:w="766" w:type="dxa"/>
+            <w:shd w:val="clear" w:color="auto" w:fill="00B050"/>
           </w:tcPr>
           <w:p>
             <w:pPr>
@@ -9581,9 +9152,103 @@
           <w:p>
             <w:pPr>
               <w:widowControl w:val="0"/>
-            </w:pPr>
-            <w:r>
-              <w:t>Enemies are still advancing out of bounds and not being deleted or halted</w:t>
+              <w:spacing w:line="276" w:lineRule="auto"/>
+            </w:pPr>
+            <w:r>
+              <w:t>Motorbike when in-between lanes, moves back into the lane, instead of remaining in-between lane while another vehicle is in its place</w:t>
+            </w:r>
+          </w:p>
+        </w:tc>
+        <w:tc>
+          <w:tcPr>
+            <w:tcW w:w="987" w:type="dxa"/>
+          </w:tcPr>
+          <w:p>
+            <w:pPr>
+              <w:widowControl w:val="0"/>
+              <w:spacing w:line="276" w:lineRule="auto"/>
+            </w:pPr>
+          </w:p>
+        </w:tc>
+        <w:tc>
+          <w:tcPr>
+            <w:tcW w:w="1329" w:type="dxa"/>
+          </w:tcPr>
+          <w:p>
+            <w:pPr>
+              <w:widowControl w:val="0"/>
+              <w:spacing w:line="276" w:lineRule="auto"/>
+            </w:pPr>
+          </w:p>
+        </w:tc>
+        <w:tc>
+          <w:tcPr>
+            <w:tcW w:w="766" w:type="dxa"/>
+          </w:tcPr>
+          <w:p>
+            <w:pPr>
+              <w:widowControl w:val="0"/>
+              <w:spacing w:line="276" w:lineRule="auto"/>
+            </w:pPr>
+          </w:p>
+        </w:tc>
+      </w:tr>
+      <w:tr>
+        <w:tc>
+          <w:tcPr>
+            <w:tcW w:w="6268" w:type="dxa"/>
+          </w:tcPr>
+          <w:p>
+            <w:pPr>
+              <w:widowControl w:val="0"/>
+            </w:pPr>
+            <w:r>
+              <w:t>Motorbike changing lane – issue when the motorbike that is in-between lane is the one that is disabled while the one in the middle wants to change lane.</w:t>
+            </w:r>
+          </w:p>
+        </w:tc>
+        <w:tc>
+          <w:tcPr>
+            <w:tcW w:w="987" w:type="dxa"/>
+          </w:tcPr>
+          <w:p>
+            <w:pPr>
+              <w:widowControl w:val="0"/>
+            </w:pPr>
+          </w:p>
+        </w:tc>
+        <w:tc>
+          <w:tcPr>
+            <w:tcW w:w="1329" w:type="dxa"/>
+          </w:tcPr>
+          <w:p>
+            <w:pPr>
+              <w:widowControl w:val="0"/>
+            </w:pPr>
+          </w:p>
+        </w:tc>
+        <w:tc>
+          <w:tcPr>
+            <w:tcW w:w="766" w:type="dxa"/>
+          </w:tcPr>
+          <w:p>
+            <w:pPr>
+              <w:widowControl w:val="0"/>
+            </w:pPr>
+          </w:p>
+        </w:tc>
+      </w:tr>
+      <w:tr>
+        <w:tc>
+          <w:tcPr>
+            <w:tcW w:w="6268" w:type="dxa"/>
+          </w:tcPr>
+          <w:p>
+            <w:pPr>
+              <w:widowControl w:val="0"/>
+            </w:pPr>
+            <w:r>
+              <w:t>Lane Change - Selecting motorbike in-between lane will not centre the UI on it, it centres onto the grid instead.</w:t>
             </w:r>
           </w:p>
         </w:tc>
@@ -9627,10 +9292,13 @@
           <w:p>
             <w:pPr>
               <w:widowControl w:val="0"/>
-              <w:spacing w:line="276" w:lineRule="auto"/>
-            </w:pPr>
-            <w:r>
-              <w:t>Motorbike when in-between lanes, moves back into the lane, instead of remaining in-between lane while another vehicle is in its place</w:t>
+            </w:pPr>
+            <w:r>
+              <w:t>Skater vehicle in the way issue – when vehicle is diagonally, it will hit and displace horizontally instead, but there might be a vehicle horizontally. How to resolve?</w:t>
+            </w:r>
+            <w:r>
+              <w:br/>
+              <w:t>KEEP AS IT IS. Skater will displace horizontally and die</w:t>
             </w:r>
           </w:p>
         </w:tc>
@@ -9641,7 +9309,6 @@
           <w:p>
             <w:pPr>
               <w:widowControl w:val="0"/>
-              <w:spacing w:line="276" w:lineRule="auto"/>
             </w:pPr>
           </w:p>
         </w:tc>
@@ -9652,18 +9319,17 @@
           <w:p>
             <w:pPr>
               <w:widowControl w:val="0"/>
-              <w:spacing w:line="276" w:lineRule="auto"/>
             </w:pPr>
           </w:p>
         </w:tc>
         <w:tc>
           <w:tcPr>
             <w:tcW w:w="766" w:type="dxa"/>
-          </w:tcPr>
-          <w:p>
-            <w:pPr>
-              <w:widowControl w:val="0"/>
-              <w:spacing w:line="276" w:lineRule="auto"/>
+            <w:shd w:val="clear" w:color="auto" w:fill="00B050"/>
+          </w:tcPr>
+          <w:p>
+            <w:pPr>
+              <w:widowControl w:val="0"/>
             </w:pPr>
           </w:p>
         </w:tc>
@@ -9678,7 +9344,7 @@
               <w:widowControl w:val="0"/>
             </w:pPr>
             <w:r>
-              <w:t>Motorbike changing lane – issue when the motorbike that is in-between lane is the one that is disabled while the one in the middle wants to change lane.</w:t>
+              <w:t>Jumper interaction and vaulter interaction with motorbikes, if it is on top of the motorbike and it shifts in-between lanes. Might need to stick the object to the top of vehicle.</w:t>
             </w:r>
           </w:p>
         </w:tc>
@@ -9723,23 +9389,7 @@
               <w:widowControl w:val="0"/>
             </w:pPr>
             <w:r>
-              <w:t xml:space="preserve">Lane Change - Selecting motorbike in-between lane will not </w:t>
-            </w:r>
-            <w:proofErr w:type="spellStart"/>
-            <w:r>
-              <w:t>centre</w:t>
-            </w:r>
-            <w:proofErr w:type="spellEnd"/>
-            <w:r>
-              <w:t xml:space="preserve"> the UI on it, it </w:t>
-            </w:r>
-            <w:proofErr w:type="spellStart"/>
-            <w:r>
-              <w:t>centres</w:t>
-            </w:r>
-            <w:proofErr w:type="spellEnd"/>
-            <w:r>
-              <w:t xml:space="preserve"> onto the grid instead.</w:t>
+              <w:t>Positioning of enemies in a grid – there should be priority system for the positioning as brute and shield will block vehicles and should be against the direction of traffic. With shield as priority, followed by brute. Shield will defend brute from taking damage.</w:t>
             </w:r>
           </w:p>
         </w:tc>
@@ -9766,6 +9416,7 @@
         <w:tc>
           <w:tcPr>
             <w:tcW w:w="766" w:type="dxa"/>
+            <w:shd w:val="clear" w:color="auto" w:fill="00B050"/>
           </w:tcPr>
           <w:p>
             <w:pPr>
@@ -9784,157 +9435,9 @@
               <w:widowControl w:val="0"/>
             </w:pPr>
             <w:r>
-              <w:t>Skater vehicle in the way issue – when vehicle is diagonally, it will hit and displace horizontally instead, but there might be a vehicle horizontally. How to resolve?</w:t>
-            </w:r>
-          </w:p>
-          <w:p>
-            <w:pPr>
-              <w:pStyle w:val="ListParagraph"/>
-              <w:widowControl w:val="0"/>
-              <w:numPr>
-                <w:ilvl w:val="0"/>
-                <w:numId w:val="2"/>
-              </w:numPr>
-            </w:pPr>
-            <w:r>
-              <w:t>Make the skater stay in-between lane. And continue its motion forward. It will stay stunned in-between lane, can only be killed by motorbike.</w:t>
-            </w:r>
-          </w:p>
-        </w:tc>
-        <w:tc>
-          <w:tcPr>
-            <w:tcW w:w="987" w:type="dxa"/>
-          </w:tcPr>
-          <w:p>
-            <w:pPr>
-              <w:widowControl w:val="0"/>
-            </w:pPr>
-          </w:p>
-        </w:tc>
-        <w:tc>
-          <w:tcPr>
-            <w:tcW w:w="1329" w:type="dxa"/>
-          </w:tcPr>
-          <w:p>
-            <w:pPr>
-              <w:widowControl w:val="0"/>
-            </w:pPr>
-          </w:p>
-        </w:tc>
-        <w:tc>
-          <w:tcPr>
-            <w:tcW w:w="766" w:type="dxa"/>
-          </w:tcPr>
-          <w:p>
-            <w:pPr>
-              <w:widowControl w:val="0"/>
-            </w:pPr>
-          </w:p>
-        </w:tc>
-      </w:tr>
-      <w:tr>
-        <w:tc>
-          <w:tcPr>
-            <w:tcW w:w="6268" w:type="dxa"/>
-          </w:tcPr>
-          <w:p>
-            <w:pPr>
-              <w:widowControl w:val="0"/>
-            </w:pPr>
-            <w:r>
-              <w:t>Jumper interaction and vaulter interaction with motorbikes, if it is on top of the motorbike and it shifts in-between lanes. Might need to stick the object to the top of vehicle.</w:t>
-            </w:r>
-          </w:p>
-        </w:tc>
-        <w:tc>
-          <w:tcPr>
-            <w:tcW w:w="987" w:type="dxa"/>
-          </w:tcPr>
-          <w:p>
-            <w:pPr>
-              <w:widowControl w:val="0"/>
-            </w:pPr>
-          </w:p>
-        </w:tc>
-        <w:tc>
-          <w:tcPr>
-            <w:tcW w:w="1329" w:type="dxa"/>
-          </w:tcPr>
-          <w:p>
-            <w:pPr>
-              <w:widowControl w:val="0"/>
-            </w:pPr>
-          </w:p>
-        </w:tc>
-        <w:tc>
-          <w:tcPr>
-            <w:tcW w:w="766" w:type="dxa"/>
-          </w:tcPr>
-          <w:p>
-            <w:pPr>
-              <w:widowControl w:val="0"/>
-            </w:pPr>
-          </w:p>
-        </w:tc>
-      </w:tr>
-      <w:tr>
-        <w:tc>
-          <w:tcPr>
-            <w:tcW w:w="6268" w:type="dxa"/>
-          </w:tcPr>
-          <w:p>
-            <w:pPr>
-              <w:widowControl w:val="0"/>
-            </w:pPr>
-            <w:r>
-              <w:t xml:space="preserve">Positioning of enemies in a grid – there should be priority </w:t>
-            </w:r>
-            <w:r>
               <w:lastRenderedPageBreak/>
-              <w:t>system for the positioning as brute and shield will block vehicles and should be against the direction of traffic. With shield as priority, followed by brute. Shield will defend brute from taking damage.</w:t>
-            </w:r>
-          </w:p>
-        </w:tc>
-        <w:tc>
-          <w:tcPr>
-            <w:tcW w:w="987" w:type="dxa"/>
-          </w:tcPr>
-          <w:p>
-            <w:pPr>
-              <w:widowControl w:val="0"/>
-            </w:pPr>
-          </w:p>
-        </w:tc>
-        <w:tc>
-          <w:tcPr>
-            <w:tcW w:w="1329" w:type="dxa"/>
-          </w:tcPr>
-          <w:p>
-            <w:pPr>
-              <w:widowControl w:val="0"/>
-            </w:pPr>
-          </w:p>
-        </w:tc>
-        <w:tc>
-          <w:tcPr>
-            <w:tcW w:w="766" w:type="dxa"/>
-          </w:tcPr>
-          <w:p>
-            <w:pPr>
-              <w:widowControl w:val="0"/>
-            </w:pPr>
-          </w:p>
-        </w:tc>
-      </w:tr>
-      <w:tr>
-        <w:tc>
-          <w:tcPr>
-            <w:tcW w:w="6268" w:type="dxa"/>
-          </w:tcPr>
-          <w:p>
-            <w:pPr>
-              <w:widowControl w:val="0"/>
-            </w:pPr>
+              <w:t>Brute and vaulter interacting with same vehicle in the way. Brute will knock back the vehicle, while vaulter vaults. The vaulter should land on the vehicle, but instead the initial check shows that the lane is empty, thus it lands on ground instead and dies instantly.</w:t>
+            </w:r>
           </w:p>
         </w:tc>
         <w:tc>

</xml_diff>

<commit_message>
Updated graphics and animations for all enemies
All enemies have a sprite now, with idle and walking animations. Those with special abilities also have its corresponding animations. Death animations not added yet, except for Bloat.

Added afew vehicle sprites, still incomplete.
</commit_message>
<xml_diff>
--- a/Documents/Reverse Frogger Design Document.docx
+++ b/Documents/Reverse Frogger Design Document.docx
@@ -75,15 +75,7 @@
         <w:t>Game Summary</w:t>
       </w:r>
       <w:r>
-        <w:t xml:space="preserve">: Direct flow of traffic to prevent any frogs from crossing the road! Then reverse the </w:t>
-      </w:r>
-      <w:proofErr w:type="gramStart"/>
-      <w:r>
-        <w:t>roles, and</w:t>
-      </w:r>
-      <w:proofErr w:type="gramEnd"/>
-      <w:r>
-        <w:t xml:space="preserve"> lead the frogs to victory. </w:t>
+        <w:t xml:space="preserve">: Direct flow of traffic to prevent any frogs from crossing the road! Then reverse the roles, and lead the frogs to victory. </w:t>
       </w:r>
     </w:p>
     <w:p>
@@ -97,23 +89,7 @@
         <w:t>Game Outline</w:t>
       </w:r>
       <w:r>
-        <w:t xml:space="preserve">: Frogs are trying to cross the road again and this time, they come better prepared than before. They have trained and upgraded themselves in different combat and defense </w:t>
-      </w:r>
-      <w:proofErr w:type="gramStart"/>
-      <w:r>
-        <w:t>capabilities, and</w:t>
-      </w:r>
-      <w:proofErr w:type="gramEnd"/>
-      <w:r>
-        <w:t xml:space="preserve"> are employing advanced strategies to cross the road tactically. We do not want to induce panic among the </w:t>
-      </w:r>
-      <w:proofErr w:type="gramStart"/>
-      <w:r>
-        <w:t>humans</w:t>
-      </w:r>
-      <w:proofErr w:type="gramEnd"/>
-      <w:r>
-        <w:t xml:space="preserve"> so we have to deal with the frogs naturally, and that is using the morning rush-hour traffic on the road. By influencing the flow of traffic, we will put a stop to the frogs’ advances! We as humans must not let them cross it, or else… </w:t>
+        <w:t xml:space="preserve">: Frogs are trying to cross the road again and this time, they come better prepared than before. They have trained and upgraded themselves in different combat and defense capabilities, and are employing advanced strategies to cross the road tactically. We do not want to induce panic among the humans so we have to deal with the frogs naturally, and that is using the morning rush-hour traffic on the road. By influencing the flow of traffic, we will put a stop to the frogs’ advances! We as humans must not let them cross it, or else… </w:t>
       </w:r>
     </w:p>
     <w:p>
@@ -279,15 +255,7 @@
         <w:spacing w:before="240" w:after="240"/>
       </w:pPr>
       <w:r>
-        <w:t xml:space="preserve">Lane adjustment controls </w:t>
-      </w:r>
-      <w:proofErr w:type="gramStart"/>
-      <w:r>
-        <w:t>( +</w:t>
-      </w:r>
-      <w:proofErr w:type="gramEnd"/>
-      <w:r>
-        <w:t xml:space="preserve"> / - )</w:t>
+        <w:t>Lane adjustment controls ( + / - )</w:t>
       </w:r>
       <w:r>
         <w:br/>
@@ -319,15 +287,7 @@
         <w:spacing w:before="240" w:after="240"/>
       </w:pPr>
       <w:r>
-        <w:t xml:space="preserve">When selecting a frog, or a vehicle, a </w:t>
-      </w:r>
-      <w:proofErr w:type="gramStart"/>
-      <w:r>
-        <w:t>pop up</w:t>
-      </w:r>
-      <w:proofErr w:type="gramEnd"/>
-      <w:r>
-        <w:t xml:space="preserve"> UI shows additional details of that frog/vehicle. </w:t>
+        <w:t xml:space="preserve">When selecting a frog, or a vehicle, a pop up UI shows additional details of that frog/vehicle. </w:t>
       </w:r>
       <w:r>
         <w:br/>
@@ -352,33 +312,15 @@
         <w:lastRenderedPageBreak/>
         <w:t>Enemy Types</w:t>
       </w:r>
-      <w:proofErr w:type="gramStart"/>
       <w:r>
         <w:t xml:space="preserve">   (</w:t>
       </w:r>
-      <w:proofErr w:type="gramEnd"/>
       <w:r>
         <w:rPr>
           <w:sz w:val="16"/>
           <w:szCs w:val="16"/>
         </w:rPr>
-        <w:t xml:space="preserve">V </w:t>
-      </w:r>
-      <w:proofErr w:type="spellStart"/>
-      <w:r>
-        <w:rPr>
-          <w:sz w:val="16"/>
-          <w:szCs w:val="16"/>
-        </w:rPr>
-        <w:t>itw</w:t>
-      </w:r>
-      <w:proofErr w:type="spellEnd"/>
-      <w:r>
-        <w:rPr>
-          <w:sz w:val="16"/>
-          <w:szCs w:val="16"/>
-        </w:rPr>
-        <w:t>: Vehicle in the way)</w:t>
+        <w:t>V itw: Vehicle in the way)</w:t>
       </w:r>
     </w:p>
     <w:tbl>
@@ -809,23 +751,7 @@
                 <w:sz w:val="18"/>
                 <w:szCs w:val="18"/>
               </w:rPr>
-              <w:t xml:space="preserve">V </w:t>
-            </w:r>
-            <w:proofErr w:type="spellStart"/>
-            <w:r>
-              <w:rPr>
-                <w:sz w:val="18"/>
-                <w:szCs w:val="18"/>
-              </w:rPr>
-              <w:t>itw</w:t>
-            </w:r>
-            <w:proofErr w:type="spellEnd"/>
-            <w:r>
-              <w:rPr>
-                <w:sz w:val="18"/>
-                <w:szCs w:val="18"/>
-              </w:rPr>
-              <w:t>: remain on spot, and skip 1 turn (concussed)</w:t>
+              <w:t>V itw: remain on spot, and skip 1 turn (concussed)</w:t>
             </w:r>
           </w:p>
         </w:tc>
@@ -1132,25 +1058,7 @@
                 <w:szCs w:val="18"/>
                 <w:shd w:val="clear" w:color="auto" w:fill="92D050"/>
               </w:rPr>
-              <w:t xml:space="preserve">V </w:t>
-            </w:r>
-            <w:proofErr w:type="spellStart"/>
-            <w:r>
-              <w:rPr>
-                <w:sz w:val="18"/>
-                <w:szCs w:val="18"/>
-                <w:shd w:val="clear" w:color="auto" w:fill="92D050"/>
-              </w:rPr>
-              <w:t>itw</w:t>
-            </w:r>
-            <w:proofErr w:type="spellEnd"/>
-            <w:r>
-              <w:rPr>
-                <w:sz w:val="18"/>
-                <w:szCs w:val="18"/>
-                <w:shd w:val="clear" w:color="auto" w:fill="92D050"/>
-              </w:rPr>
-              <w:t>: knock the car forward if there is another lane and step forward. If the next lane is a divider/sidewalk, hold position</w:t>
+              <w:t>V itw: knock the car forward if there is another lane and step forward. If the next lane is a divider/sidewalk, hold position</w:t>
             </w:r>
             <w:r>
               <w:rPr>
@@ -1255,25 +1163,7 @@
                 <w:szCs w:val="18"/>
                 <w:shd w:val="clear" w:color="auto" w:fill="92D050"/>
               </w:rPr>
-              <w:t xml:space="preserve">Takes 1 HP damage if hit by vehicle. Stop </w:t>
-            </w:r>
-            <w:proofErr w:type="spellStart"/>
-            <w:r>
-              <w:rPr>
-                <w:sz w:val="18"/>
-                <w:szCs w:val="18"/>
-                <w:shd w:val="clear" w:color="auto" w:fill="92D050"/>
-              </w:rPr>
-              <w:t>veh</w:t>
-            </w:r>
-            <w:proofErr w:type="spellEnd"/>
-            <w:r>
-              <w:rPr>
-                <w:sz w:val="18"/>
-                <w:szCs w:val="18"/>
-                <w:shd w:val="clear" w:color="auto" w:fill="92D050"/>
-              </w:rPr>
-              <w:t>.</w:t>
+              <w:t>Takes 1 HP damage if hit by vehicle. Stop veh.</w:t>
             </w:r>
           </w:p>
         </w:tc>
@@ -1493,23 +1383,7 @@
                 <w:sz w:val="18"/>
                 <w:szCs w:val="18"/>
               </w:rPr>
-              <w:t xml:space="preserve">V </w:t>
-            </w:r>
-            <w:proofErr w:type="spellStart"/>
-            <w:r>
-              <w:rPr>
-                <w:sz w:val="18"/>
-                <w:szCs w:val="18"/>
-              </w:rPr>
-              <w:t>itw</w:t>
-            </w:r>
-            <w:proofErr w:type="spellEnd"/>
-            <w:r>
-              <w:rPr>
-                <w:sz w:val="18"/>
-                <w:szCs w:val="18"/>
-              </w:rPr>
-              <w:t>: move to horizontal displacement but no vertical displacement</w:t>
+              <w:t>V itw: move to horizontal displacement but no vertical displacement</w:t>
             </w:r>
           </w:p>
         </w:tc>
@@ -1765,17 +1639,8 @@
                 <w:sz w:val="18"/>
                 <w:szCs w:val="18"/>
               </w:rPr>
-              <w:t xml:space="preserve">Forward 2 </w:t>
-            </w:r>
-            <w:proofErr w:type="gramStart"/>
-            <w:r>
-              <w:rPr>
-                <w:sz w:val="18"/>
-                <w:szCs w:val="18"/>
-              </w:rPr>
-              <w:t>step</w:t>
-            </w:r>
-            <w:proofErr w:type="gramEnd"/>
+              <w:t>Forward 2 step</w:t>
+            </w:r>
           </w:p>
         </w:tc>
         <w:tc>
@@ -1804,33 +1669,8 @@
                 <w:sz w:val="18"/>
                 <w:szCs w:val="18"/>
               </w:rPr>
-              <w:t xml:space="preserve">V </w:t>
-            </w:r>
-            <w:proofErr w:type="spellStart"/>
-            <w:r>
-              <w:rPr>
-                <w:sz w:val="18"/>
-                <w:szCs w:val="18"/>
-              </w:rPr>
-              <w:t>itw</w:t>
-            </w:r>
-            <w:proofErr w:type="spellEnd"/>
-            <w:r>
-              <w:rPr>
-                <w:sz w:val="18"/>
-                <w:szCs w:val="18"/>
-              </w:rPr>
-              <w:t xml:space="preserve">: remain on spot, and skip 2 </w:t>
-            </w:r>
-            <w:proofErr w:type="gramStart"/>
-            <w:r>
-              <w:rPr>
-                <w:sz w:val="18"/>
-                <w:szCs w:val="18"/>
-              </w:rPr>
-              <w:t>turn</w:t>
-            </w:r>
-            <w:proofErr w:type="gramEnd"/>
+              <w:t>V itw: remain on spot, and skip 2 turn</w:t>
+            </w:r>
           </w:p>
           <w:p>
             <w:pPr>
@@ -2109,17 +1949,8 @@
                 <w:sz w:val="18"/>
                 <w:szCs w:val="18"/>
               </w:rPr>
-              <w:t xml:space="preserve">Forward continually until it hits a </w:t>
-            </w:r>
-            <w:proofErr w:type="spellStart"/>
-            <w:r>
-              <w:rPr>
-                <w:sz w:val="18"/>
-                <w:szCs w:val="18"/>
-              </w:rPr>
-              <w:t>veh</w:t>
-            </w:r>
-            <w:proofErr w:type="spellEnd"/>
+              <w:t>Forward continually until it hits a veh</w:t>
+            </w:r>
             <w:r>
               <w:rPr>
                 <w:sz w:val="18"/>
@@ -2199,23 +2030,7 @@
                 <w:sz w:val="18"/>
                 <w:szCs w:val="18"/>
               </w:rPr>
-              <w:t xml:space="preserve">V </w:t>
-            </w:r>
-            <w:proofErr w:type="spellStart"/>
-            <w:r>
-              <w:rPr>
-                <w:sz w:val="18"/>
-                <w:szCs w:val="18"/>
-              </w:rPr>
-              <w:t>itw</w:t>
-            </w:r>
-            <w:proofErr w:type="spellEnd"/>
-            <w:r>
-              <w:rPr>
-                <w:sz w:val="18"/>
-                <w:szCs w:val="18"/>
-              </w:rPr>
-              <w:t>: stop at spot before, and skip 1 turn (concussed)</w:t>
+              <w:t>V itw: stop at spot before, and skip 1 turn (concussed)</w:t>
             </w:r>
           </w:p>
         </w:tc>
@@ -2507,55 +2322,7 @@
                 <w:sz w:val="18"/>
                 <w:szCs w:val="18"/>
               </w:rPr>
-              <w:t xml:space="preserve">V </w:t>
-            </w:r>
-            <w:proofErr w:type="spellStart"/>
-            <w:r>
-              <w:rPr>
-                <w:sz w:val="18"/>
-                <w:szCs w:val="18"/>
-              </w:rPr>
-              <w:t>itw</w:t>
-            </w:r>
-            <w:proofErr w:type="spellEnd"/>
-            <w:r>
-              <w:rPr>
-                <w:sz w:val="18"/>
-                <w:szCs w:val="18"/>
-              </w:rPr>
-              <w:t xml:space="preserve">: jumps on top of the </w:t>
-            </w:r>
-            <w:proofErr w:type="spellStart"/>
-            <w:r>
-              <w:rPr>
-                <w:sz w:val="18"/>
-                <w:szCs w:val="18"/>
-              </w:rPr>
-              <w:t>veh</w:t>
-            </w:r>
-            <w:proofErr w:type="spellEnd"/>
-            <w:r>
-              <w:rPr>
-                <w:sz w:val="18"/>
-                <w:szCs w:val="18"/>
-              </w:rPr>
-              <w:t xml:space="preserve"> in front. Will ride the </w:t>
-            </w:r>
-            <w:proofErr w:type="spellStart"/>
-            <w:r>
-              <w:rPr>
-                <w:sz w:val="18"/>
-                <w:szCs w:val="18"/>
-              </w:rPr>
-              <w:t>veh</w:t>
-            </w:r>
-            <w:proofErr w:type="spellEnd"/>
-            <w:r>
-              <w:rPr>
-                <w:sz w:val="18"/>
-                <w:szCs w:val="18"/>
-              </w:rPr>
-              <w:t xml:space="preserve"> while on top.</w:t>
+              <w:t>V itw: jumps on top of the veh in front. Will ride the veh while on top.</w:t>
             </w:r>
           </w:p>
         </w:tc>
@@ -2855,63 +2622,31 @@
                 <w:sz w:val="18"/>
                 <w:szCs w:val="18"/>
               </w:rPr>
-              <w:t xml:space="preserve">Holds a vault pole that extends 1 lane behind. If any </w:t>
-            </w:r>
-            <w:proofErr w:type="spellStart"/>
-            <w:r>
-              <w:rPr>
-                <w:sz w:val="18"/>
-                <w:szCs w:val="18"/>
-              </w:rPr>
-              <w:t>veh</w:t>
-            </w:r>
-            <w:proofErr w:type="spellEnd"/>
-            <w:r>
-              <w:rPr>
-                <w:sz w:val="18"/>
-                <w:szCs w:val="18"/>
-              </w:rPr>
-              <w:t xml:space="preserve"> hits the vault pole, it will stun the vaulter (skip 1 turn) and disable him, turning him into a “grunt”.</w:t>
-            </w:r>
-          </w:p>
-          <w:p>
-            <w:pPr>
-              <w:widowControl w:val="0"/>
-              <w:pBdr>
-                <w:top w:val="nil"/>
-                <w:left w:val="nil"/>
-                <w:bottom w:val="nil"/>
-                <w:right w:val="nil"/>
-                <w:between w:val="nil"/>
-              </w:pBdr>
-              <w:spacing w:line="240" w:lineRule="auto"/>
-              <w:rPr>
-                <w:sz w:val="18"/>
-                <w:szCs w:val="18"/>
-              </w:rPr>
-            </w:pPr>
-            <w:r>
-              <w:rPr>
-                <w:sz w:val="18"/>
-                <w:szCs w:val="18"/>
-              </w:rPr>
-              <w:t xml:space="preserve">V </w:t>
-            </w:r>
-            <w:proofErr w:type="spellStart"/>
-            <w:r>
-              <w:rPr>
-                <w:sz w:val="18"/>
-                <w:szCs w:val="18"/>
-              </w:rPr>
-              <w:t>itw</w:t>
-            </w:r>
-            <w:proofErr w:type="spellEnd"/>
-            <w:r>
-              <w:rPr>
-                <w:sz w:val="18"/>
-                <w:szCs w:val="18"/>
-              </w:rPr>
-              <w:t xml:space="preserve">: vaults over to the next lane after. </w:t>
+              <w:t>Holds a vault pole that extends 1 lane behind. If any veh hits the vault pole, it will stun the vaulter (skip 1 turn) and disable him, turning him into a “grunt”.</w:t>
+            </w:r>
+          </w:p>
+          <w:p>
+            <w:pPr>
+              <w:widowControl w:val="0"/>
+              <w:pBdr>
+                <w:top w:val="nil"/>
+                <w:left w:val="nil"/>
+                <w:bottom w:val="nil"/>
+                <w:right w:val="nil"/>
+                <w:between w:val="nil"/>
+              </w:pBdr>
+              <w:spacing w:line="240" w:lineRule="auto"/>
+              <w:rPr>
+                <w:sz w:val="18"/>
+                <w:szCs w:val="18"/>
+              </w:rPr>
+            </w:pPr>
+            <w:r>
+              <w:rPr>
+                <w:sz w:val="18"/>
+                <w:szCs w:val="18"/>
+              </w:rPr>
+              <w:t xml:space="preserve">V itw: vaults over to the next lane after. </w:t>
             </w:r>
           </w:p>
         </w:tc>
@@ -3227,95 +2962,31 @@
                 <w:sz w:val="18"/>
                 <w:szCs w:val="18"/>
               </w:rPr>
-              <w:t xml:space="preserve">V </w:t>
-            </w:r>
-            <w:proofErr w:type="spellStart"/>
-            <w:r>
-              <w:rPr>
-                <w:sz w:val="18"/>
-                <w:szCs w:val="18"/>
-              </w:rPr>
-              <w:t>itw</w:t>
-            </w:r>
-            <w:proofErr w:type="spellEnd"/>
-            <w:r>
-              <w:rPr>
-                <w:sz w:val="18"/>
-                <w:szCs w:val="18"/>
-              </w:rPr>
-              <w:t xml:space="preserve">: move behind the vehicle path if no V </w:t>
-            </w:r>
-            <w:proofErr w:type="spellStart"/>
-            <w:r>
-              <w:rPr>
-                <w:sz w:val="18"/>
-                <w:szCs w:val="18"/>
-              </w:rPr>
-              <w:t>itw</w:t>
-            </w:r>
-            <w:proofErr w:type="spellEnd"/>
-            <w:r>
-              <w:rPr>
-                <w:sz w:val="18"/>
-                <w:szCs w:val="18"/>
-              </w:rPr>
-              <w:t>, else stay.</w:t>
-            </w:r>
-          </w:p>
-          <w:p>
-            <w:pPr>
-              <w:widowControl w:val="0"/>
-              <w:pBdr>
-                <w:top w:val="nil"/>
-                <w:left w:val="nil"/>
-                <w:bottom w:val="nil"/>
-                <w:right w:val="nil"/>
-                <w:between w:val="nil"/>
-              </w:pBdr>
-              <w:spacing w:line="240" w:lineRule="auto"/>
-              <w:rPr>
-                <w:sz w:val="18"/>
-                <w:szCs w:val="18"/>
-              </w:rPr>
-            </w:pPr>
-            <w:r>
-              <w:rPr>
-                <w:sz w:val="18"/>
-                <w:szCs w:val="18"/>
-              </w:rPr>
-              <w:t xml:space="preserve">If no V </w:t>
-            </w:r>
-            <w:proofErr w:type="spellStart"/>
-            <w:r>
-              <w:rPr>
-                <w:sz w:val="18"/>
-                <w:szCs w:val="18"/>
-              </w:rPr>
-              <w:t>itw</w:t>
-            </w:r>
-            <w:proofErr w:type="spellEnd"/>
-            <w:r>
-              <w:rPr>
-                <w:sz w:val="18"/>
-                <w:szCs w:val="18"/>
-              </w:rPr>
-              <w:t xml:space="preserve"> but </w:t>
-            </w:r>
-            <w:proofErr w:type="spellStart"/>
-            <w:r>
-              <w:rPr>
-                <w:sz w:val="18"/>
-                <w:szCs w:val="18"/>
-              </w:rPr>
-              <w:t>veh</w:t>
-            </w:r>
-            <w:proofErr w:type="spellEnd"/>
-            <w:r>
-              <w:rPr>
-                <w:sz w:val="18"/>
-                <w:szCs w:val="18"/>
-              </w:rPr>
-              <w:t xml:space="preserve"> on left/right, stay.</w:t>
+              <w:t>V itw: move behind the vehicle path if no V itw, else stay.</w:t>
+            </w:r>
+          </w:p>
+          <w:p>
+            <w:pPr>
+              <w:widowControl w:val="0"/>
+              <w:pBdr>
+                <w:top w:val="nil"/>
+                <w:left w:val="nil"/>
+                <w:bottom w:val="nil"/>
+                <w:right w:val="nil"/>
+                <w:between w:val="nil"/>
+              </w:pBdr>
+              <w:spacing w:line="240" w:lineRule="auto"/>
+              <w:rPr>
+                <w:sz w:val="18"/>
+                <w:szCs w:val="18"/>
+              </w:rPr>
+            </w:pPr>
+            <w:r>
+              <w:rPr>
+                <w:sz w:val="18"/>
+                <w:szCs w:val="18"/>
+              </w:rPr>
+              <w:t>If no V itw but veh on left/right, stay.</w:t>
             </w:r>
           </w:p>
         </w:tc>
@@ -3607,23 +3278,7 @@
                 <w:sz w:val="18"/>
                 <w:szCs w:val="18"/>
               </w:rPr>
-              <w:t xml:space="preserve">V </w:t>
-            </w:r>
-            <w:proofErr w:type="spellStart"/>
-            <w:r>
-              <w:rPr>
-                <w:sz w:val="18"/>
-                <w:szCs w:val="18"/>
-              </w:rPr>
-              <w:t>itw</w:t>
-            </w:r>
-            <w:proofErr w:type="spellEnd"/>
-            <w:r>
-              <w:rPr>
-                <w:sz w:val="18"/>
-                <w:szCs w:val="18"/>
-              </w:rPr>
-              <w:t>: remain on spot, and skip 1 turn (concussed)</w:t>
+              <w:t>V itw: remain on spot, and skip 1 turn (concussed)</w:t>
             </w:r>
           </w:p>
         </w:tc>
@@ -3901,23 +3556,7 @@
                 <w:sz w:val="18"/>
                 <w:szCs w:val="18"/>
               </w:rPr>
-              <w:t xml:space="preserve">V </w:t>
-            </w:r>
-            <w:proofErr w:type="spellStart"/>
-            <w:r>
-              <w:rPr>
-                <w:sz w:val="18"/>
-                <w:szCs w:val="18"/>
-              </w:rPr>
-              <w:t>itw</w:t>
-            </w:r>
-            <w:proofErr w:type="spellEnd"/>
-            <w:r>
-              <w:rPr>
-                <w:sz w:val="18"/>
-                <w:szCs w:val="18"/>
-              </w:rPr>
-              <w:t>: remain on spot, and skip 1 turn (concussed)</w:t>
+              <w:t>V itw: remain on spot, and skip 1 turn (concussed)</w:t>
             </w:r>
           </w:p>
         </w:tc>
@@ -3989,39 +3628,7 @@
                 <w:sz w:val="18"/>
                 <w:szCs w:val="18"/>
               </w:rPr>
-              <w:t xml:space="preserve">When killed, explode bile onto colliding </w:t>
-            </w:r>
-            <w:proofErr w:type="spellStart"/>
-            <w:r>
-              <w:rPr>
-                <w:sz w:val="18"/>
-                <w:szCs w:val="18"/>
-              </w:rPr>
-              <w:t>veh</w:t>
-            </w:r>
-            <w:proofErr w:type="spellEnd"/>
-            <w:r>
-              <w:rPr>
-                <w:sz w:val="18"/>
-                <w:szCs w:val="18"/>
-              </w:rPr>
-              <w:t xml:space="preserve">, stopping </w:t>
-            </w:r>
-            <w:proofErr w:type="spellStart"/>
-            <w:r>
-              <w:rPr>
-                <w:sz w:val="18"/>
-                <w:szCs w:val="18"/>
-              </w:rPr>
-              <w:t>veh</w:t>
-            </w:r>
-            <w:proofErr w:type="spellEnd"/>
-            <w:r>
-              <w:rPr>
-                <w:sz w:val="18"/>
-                <w:szCs w:val="18"/>
-              </w:rPr>
-              <w:t xml:space="preserve"> </w:t>
+              <w:t xml:space="preserve">When killed, explode bile onto colliding veh, stopping veh </w:t>
             </w:r>
             <w:r>
               <w:rPr>
@@ -4241,23 +3848,7 @@
                 <w:sz w:val="18"/>
                 <w:szCs w:val="18"/>
               </w:rPr>
-              <w:t xml:space="preserve">V </w:t>
-            </w:r>
-            <w:proofErr w:type="spellStart"/>
-            <w:r>
-              <w:rPr>
-                <w:sz w:val="18"/>
-                <w:szCs w:val="18"/>
-              </w:rPr>
-              <w:t>itw</w:t>
-            </w:r>
-            <w:proofErr w:type="spellEnd"/>
-            <w:r>
-              <w:rPr>
-                <w:sz w:val="18"/>
-                <w:szCs w:val="18"/>
-              </w:rPr>
-              <w:t>: flattens body and moves under. Un-flatten if possible.</w:t>
+              <w:t>V itw: flattens body and moves under. Un-flatten if possible.</w:t>
             </w:r>
           </w:p>
         </w:tc>
@@ -4329,23 +3920,7 @@
                 <w:sz w:val="18"/>
                 <w:szCs w:val="18"/>
               </w:rPr>
-              <w:t xml:space="preserve">While flatten, resist all </w:t>
-            </w:r>
-            <w:proofErr w:type="spellStart"/>
-            <w:r>
-              <w:rPr>
-                <w:sz w:val="18"/>
-                <w:szCs w:val="18"/>
-              </w:rPr>
-              <w:t>veh</w:t>
-            </w:r>
-            <w:proofErr w:type="spellEnd"/>
-            <w:r>
-              <w:rPr>
-                <w:sz w:val="18"/>
-                <w:szCs w:val="18"/>
-              </w:rPr>
-              <w:t xml:space="preserve"> except motorbike</w:t>
+              <w:t>While flatten, resist all veh except motorbike</w:t>
             </w:r>
           </w:p>
         </w:tc>
@@ -4435,39 +4010,7 @@
         <w:t>Vehicle Types</w:t>
       </w:r>
       <w:r>
-        <w:t xml:space="preserve"> (all </w:t>
-      </w:r>
-      <w:proofErr w:type="spellStart"/>
-      <w:r>
-        <w:t>veh</w:t>
-      </w:r>
-      <w:proofErr w:type="spellEnd"/>
-      <w:r>
-        <w:t xml:space="preserve"> will follow lane direction, speed is capped by </w:t>
-      </w:r>
-      <w:proofErr w:type="gramStart"/>
-      <w:r>
-        <w:t>max(</w:t>
-      </w:r>
-      <w:proofErr w:type="gramEnd"/>
-      <w:r>
-        <w:t xml:space="preserve">max </w:t>
-      </w:r>
-      <w:proofErr w:type="spellStart"/>
-      <w:r>
-        <w:t>spd</w:t>
-      </w:r>
-      <w:proofErr w:type="spellEnd"/>
-      <w:r>
-        <w:t xml:space="preserve">, lane </w:t>
-      </w:r>
-      <w:proofErr w:type="spellStart"/>
-      <w:r>
-        <w:t>spd</w:t>
-      </w:r>
-      <w:proofErr w:type="spellEnd"/>
-      <w:r>
-        <w:t>))</w:t>
+        <w:t xml:space="preserve"> (all veh will follow lane direction, speed is capped by max(max spd, lane spd))</w:t>
       </w:r>
     </w:p>
     <w:tbl>
@@ -4615,13 +4158,8 @@
               <w:spacing w:line="240" w:lineRule="auto"/>
             </w:pPr>
             <w:r>
-              <w:t xml:space="preserve">Max </w:t>
-            </w:r>
-            <w:proofErr w:type="spellStart"/>
-            <w:r>
-              <w:t>Spd</w:t>
-            </w:r>
-            <w:proofErr w:type="spellEnd"/>
+              <w:t>Max Spd</w:t>
+            </w:r>
           </w:p>
         </w:tc>
       </w:tr>
@@ -4706,15 +4244,7 @@
               <w:spacing w:line="240" w:lineRule="auto"/>
             </w:pPr>
             <w:r>
-              <w:t xml:space="preserve">Manual </w:t>
-            </w:r>
-            <w:proofErr w:type="gramStart"/>
-            <w:r>
-              <w:t>lane</w:t>
-            </w:r>
-            <w:proofErr w:type="gramEnd"/>
-            <w:r>
-              <w:t xml:space="preserve"> change possible</w:t>
+              <w:t>Manual lane change possible</w:t>
             </w:r>
           </w:p>
           <w:p>
@@ -4872,15 +4402,7 @@
               <w:spacing w:line="240" w:lineRule="auto"/>
             </w:pPr>
             <w:r>
-              <w:t xml:space="preserve">Manual </w:t>
-            </w:r>
-            <w:proofErr w:type="gramStart"/>
-            <w:r>
-              <w:t>lane</w:t>
-            </w:r>
-            <w:proofErr w:type="gramEnd"/>
-            <w:r>
-              <w:t xml:space="preserve"> change possible</w:t>
+              <w:t>Manual lane change possible</w:t>
             </w:r>
           </w:p>
           <w:p>
@@ -5024,15 +4546,7 @@
               <w:spacing w:line="240" w:lineRule="auto"/>
             </w:pPr>
             <w:r>
-              <w:t xml:space="preserve">Manual </w:t>
-            </w:r>
-            <w:proofErr w:type="gramStart"/>
-            <w:r>
-              <w:t>lane</w:t>
-            </w:r>
-            <w:proofErr w:type="gramEnd"/>
-            <w:r>
-              <w:t xml:space="preserve"> change possible</w:t>
+              <w:t>Manual lane change possible</w:t>
             </w:r>
           </w:p>
           <w:p>
@@ -5169,15 +4683,7 @@
               <w:spacing w:line="240" w:lineRule="auto"/>
             </w:pPr>
             <w:r>
-              <w:t xml:space="preserve">Manual </w:t>
-            </w:r>
-            <w:proofErr w:type="gramStart"/>
-            <w:r>
-              <w:t>lane</w:t>
-            </w:r>
-            <w:proofErr w:type="gramEnd"/>
-            <w:r>
-              <w:t xml:space="preserve"> change possible</w:t>
+              <w:t>Manual lane change possible</w:t>
             </w:r>
           </w:p>
           <w:p>
@@ -5317,38 +4823,16 @@
               <w:rPr>
                 <w:shd w:val="clear" w:color="auto" w:fill="92D050"/>
               </w:rPr>
-              <w:t xml:space="preserve">Ride in the middle of lane, but if there is a </w:t>
-            </w:r>
-            <w:proofErr w:type="spellStart"/>
-            <w:r>
-              <w:rPr>
-                <w:shd w:val="clear" w:color="auto" w:fill="92D050"/>
-              </w:rPr>
-              <w:t>veh</w:t>
-            </w:r>
-            <w:proofErr w:type="spellEnd"/>
-            <w:r>
-              <w:rPr>
-                <w:shd w:val="clear" w:color="auto" w:fill="92D050"/>
-              </w:rPr>
-              <w:t xml:space="preserve"> in front (either disabled or moving slower), it will shift to ride in between lanes and continue its progress.</w:t>
-            </w:r>
-          </w:p>
-          <w:p>
-            <w:pPr>
-              <w:widowControl w:val="0"/>
-              <w:spacing w:line="240" w:lineRule="auto"/>
-            </w:pPr>
-            <w:r>
-              <w:t xml:space="preserve">Manual </w:t>
-            </w:r>
-            <w:proofErr w:type="gramStart"/>
-            <w:r>
-              <w:t>lane</w:t>
-            </w:r>
-            <w:proofErr w:type="gramEnd"/>
-            <w:r>
-              <w:t xml:space="preserve"> change possible</w:t>
+              <w:t>Ride in the middle of lane, but if there is a veh in front (either disabled or moving slower), it will shift to ride in between lanes and continue its progress.</w:t>
+            </w:r>
+          </w:p>
+          <w:p>
+            <w:pPr>
+              <w:widowControl w:val="0"/>
+              <w:spacing w:line="240" w:lineRule="auto"/>
+            </w:pPr>
+            <w:r>
+              <w:t>Manual lane change possible</w:t>
             </w:r>
           </w:p>
           <w:p>
@@ -5631,15 +5115,7 @@
               <w:spacing w:line="240" w:lineRule="auto"/>
             </w:pPr>
             <w:r>
-              <w:t xml:space="preserve">Manual </w:t>
-            </w:r>
-            <w:proofErr w:type="gramStart"/>
-            <w:r>
-              <w:t>lane</w:t>
-            </w:r>
-            <w:proofErr w:type="gramEnd"/>
-            <w:r>
-              <w:t xml:space="preserve"> change possible</w:t>
+              <w:t>Manual lane change possible</w:t>
             </w:r>
           </w:p>
         </w:tc>
@@ -5889,15 +5365,7 @@
       </w:r>
       <w:r>
         <w:br/>
-        <w:t>(</w:t>
-      </w:r>
-      <w:proofErr w:type="gramStart"/>
-      <w:r>
-        <w:t>i.e.</w:t>
-      </w:r>
-      <w:proofErr w:type="gramEnd"/>
-      <w:r>
-        <w:t xml:space="preserve"> Speed adjustment is applied to the lane, then the vehicles move based on the new speed)</w:t>
+        <w:t>(i.e. Speed adjustment is applied to the lane, then the vehicles move based on the new speed)</w:t>
       </w:r>
     </w:p>
     <w:p>
@@ -5960,15 +5428,7 @@
         <w:t>. Dealing 1 HP in damage</w:t>
       </w:r>
       <w:r>
-        <w:t xml:space="preserve"> (exceptions: cannot hit frogs on top of </w:t>
-      </w:r>
-      <w:proofErr w:type="gramStart"/>
-      <w:r>
-        <w:t>vehicles, or</w:t>
-      </w:r>
-      <w:proofErr w:type="gramEnd"/>
-      <w:r>
-        <w:t xml:space="preserve"> is “flattened”</w:t>
+        <w:t xml:space="preserve"> (exceptions: cannot hit frogs on top of vehicles, or is “flattened”</w:t>
       </w:r>
       <w:r>
         <w:t xml:space="preserve"> and hidden under a vehicle</w:t>
@@ -6335,26 +5795,136 @@
             <w:tcW w:w="3969" w:type="dxa"/>
           </w:tcPr>
           <w:p>
-            <w:pPr>
+            <w:r>
+              <w:t>Slime</w:t>
+            </w:r>
+          </w:p>
+        </w:tc>
+        <w:tc>
+          <w:tcPr>
+            <w:tcW w:w="850" w:type="dxa"/>
+          </w:tcPr>
+          <w:p/>
+        </w:tc>
+      </w:tr>
+      <w:tr>
+        <w:tc>
+          <w:tcPr>
+            <w:tcW w:w="1453" w:type="dxa"/>
+            <w:vMerge/>
+          </w:tcPr>
+          <w:p>
+            <w:pPr>
+              <w:widowControl w:val="0"/>
+              <w:pBdr>
+                <w:top w:val="nil"/>
+                <w:left w:val="nil"/>
+                <w:bottom w:val="nil"/>
+                <w:right w:val="nil"/>
+                <w:between w:val="nil"/>
+              </w:pBdr>
+            </w:pPr>
+          </w:p>
+        </w:tc>
+        <w:tc>
+          <w:tcPr>
+            <w:tcW w:w="3504" w:type="dxa"/>
+          </w:tcPr>
+          <w:p>
+            <w:pPr>
+              <w:widowControl w:val="0"/>
+              <w:pBdr>
+                <w:top w:val="nil"/>
+                <w:left w:val="nil"/>
+                <w:bottom w:val="nil"/>
+                <w:right w:val="nil"/>
+                <w:between w:val="nil"/>
+              </w:pBdr>
               <w:rPr>
                 <w:b/>
                 <w:bCs/>
               </w:rPr>
             </w:pPr>
+            <w:r>
+              <w:t>Brute</w:t>
+            </w:r>
+          </w:p>
+        </w:tc>
+        <w:tc>
+          <w:tcPr>
+            <w:tcW w:w="3969" w:type="dxa"/>
+          </w:tcPr>
+          <w:p>
+            <w:r>
+              <w:t>Minotaur</w:t>
+            </w:r>
           </w:p>
         </w:tc>
         <w:tc>
           <w:tcPr>
             <w:tcW w:w="850" w:type="dxa"/>
           </w:tcPr>
-          <w:p>
-            <w:pPr>
+          <w:p/>
+        </w:tc>
+      </w:tr>
+      <w:tr>
+        <w:tc>
+          <w:tcPr>
+            <w:tcW w:w="1453" w:type="dxa"/>
+            <w:vMerge/>
+          </w:tcPr>
+          <w:p>
+            <w:pPr>
+              <w:widowControl w:val="0"/>
+              <w:pBdr>
+                <w:top w:val="nil"/>
+                <w:left w:val="nil"/>
+                <w:bottom w:val="nil"/>
+                <w:right w:val="nil"/>
+                <w:between w:val="nil"/>
+              </w:pBdr>
+            </w:pPr>
+          </w:p>
+        </w:tc>
+        <w:tc>
+          <w:tcPr>
+            <w:tcW w:w="3504" w:type="dxa"/>
+          </w:tcPr>
+          <w:p>
+            <w:pPr>
+              <w:widowControl w:val="0"/>
+              <w:pBdr>
+                <w:top w:val="nil"/>
+                <w:left w:val="nil"/>
+                <w:bottom w:val="nil"/>
+                <w:right w:val="nil"/>
+                <w:between w:val="nil"/>
+              </w:pBdr>
               <w:rPr>
                 <w:b/>
                 <w:bCs/>
               </w:rPr>
             </w:pPr>
-          </w:p>
+            <w:r>
+              <w:t>Skater</w:t>
+            </w:r>
+          </w:p>
+        </w:tc>
+        <w:tc>
+          <w:tcPr>
+            <w:tcW w:w="3969" w:type="dxa"/>
+          </w:tcPr>
+          <w:p>
+            <w:r>
+              <w:t>Crab</w:t>
+            </w:r>
+          </w:p>
+        </w:tc>
+        <w:tc>
+          <w:tcPr>
+            <w:tcW w:w="850" w:type="dxa"/>
+          </w:tcPr>
+          <w:p/>
         </w:tc>
       </w:tr>
       <w:tr>
@@ -6396,7 +5966,7 @@
               </w:rPr>
             </w:pPr>
             <w:r>
-              <w:t>Brute</w:t>
+              <w:t>Sprinter</w:t>
             </w:r>
           </w:p>
         </w:tc>
@@ -6405,26 +5975,136 @@
             <w:tcW w:w="3969" w:type="dxa"/>
           </w:tcPr>
           <w:p>
-            <w:pPr>
+            <w:r>
+              <w:t>Ghoul</w:t>
+            </w:r>
+          </w:p>
+        </w:tc>
+        <w:tc>
+          <w:tcPr>
+            <w:tcW w:w="850" w:type="dxa"/>
+          </w:tcPr>
+          <w:p/>
+        </w:tc>
+      </w:tr>
+      <w:tr>
+        <w:tc>
+          <w:tcPr>
+            <w:tcW w:w="1453" w:type="dxa"/>
+            <w:vMerge/>
+          </w:tcPr>
+          <w:p>
+            <w:pPr>
+              <w:widowControl w:val="0"/>
+              <w:pBdr>
+                <w:top w:val="nil"/>
+                <w:left w:val="nil"/>
+                <w:bottom w:val="nil"/>
+                <w:right w:val="nil"/>
+                <w:between w:val="nil"/>
+              </w:pBdr>
+            </w:pPr>
+          </w:p>
+        </w:tc>
+        <w:tc>
+          <w:tcPr>
+            <w:tcW w:w="3504" w:type="dxa"/>
+          </w:tcPr>
+          <w:p>
+            <w:pPr>
+              <w:widowControl w:val="0"/>
+              <w:pBdr>
+                <w:top w:val="nil"/>
+                <w:left w:val="nil"/>
+                <w:bottom w:val="nil"/>
+                <w:right w:val="nil"/>
+                <w:between w:val="nil"/>
+              </w:pBdr>
               <w:rPr>
                 <w:b/>
                 <w:bCs/>
               </w:rPr>
             </w:pPr>
+            <w:r>
+              <w:t>Charger</w:t>
+            </w:r>
+          </w:p>
+        </w:tc>
+        <w:tc>
+          <w:tcPr>
+            <w:tcW w:w="3969" w:type="dxa"/>
+          </w:tcPr>
+          <w:p>
+            <w:r>
+              <w:t>Cyclops</w:t>
+            </w:r>
           </w:p>
         </w:tc>
         <w:tc>
           <w:tcPr>
             <w:tcW w:w="850" w:type="dxa"/>
           </w:tcPr>
-          <w:p>
-            <w:pPr>
+          <w:p/>
+        </w:tc>
+      </w:tr>
+      <w:tr>
+        <w:tc>
+          <w:tcPr>
+            <w:tcW w:w="1453" w:type="dxa"/>
+            <w:vMerge/>
+          </w:tcPr>
+          <w:p>
+            <w:pPr>
+              <w:widowControl w:val="0"/>
+              <w:pBdr>
+                <w:top w:val="nil"/>
+                <w:left w:val="nil"/>
+                <w:bottom w:val="nil"/>
+                <w:right w:val="nil"/>
+                <w:between w:val="nil"/>
+              </w:pBdr>
+            </w:pPr>
+          </w:p>
+        </w:tc>
+        <w:tc>
+          <w:tcPr>
+            <w:tcW w:w="3504" w:type="dxa"/>
+          </w:tcPr>
+          <w:p>
+            <w:pPr>
+              <w:widowControl w:val="0"/>
+              <w:pBdr>
+                <w:top w:val="nil"/>
+                <w:left w:val="nil"/>
+                <w:bottom w:val="nil"/>
+                <w:right w:val="nil"/>
+                <w:between w:val="nil"/>
+              </w:pBdr>
               <w:rPr>
                 <w:b/>
                 <w:bCs/>
               </w:rPr>
             </w:pPr>
-          </w:p>
+            <w:r>
+              <w:t>Jumper</w:t>
+            </w:r>
+          </w:p>
+        </w:tc>
+        <w:tc>
+          <w:tcPr>
+            <w:tcW w:w="3969" w:type="dxa"/>
+          </w:tcPr>
+          <w:p>
+            <w:r>
+              <w:t>Imp</w:t>
+            </w:r>
+          </w:p>
+        </w:tc>
+        <w:tc>
+          <w:tcPr>
+            <w:tcW w:w="850" w:type="dxa"/>
+          </w:tcPr>
+          <w:p/>
         </w:tc>
       </w:tr>
       <w:tr>
@@ -6466,7 +6146,7 @@
               </w:rPr>
             </w:pPr>
             <w:r>
-              <w:t>Skater</w:t>
+              <w:t>Vaulter</w:t>
             </w:r>
           </w:p>
         </w:tc>
@@ -6475,26 +6155,192 @@
             <w:tcW w:w="3969" w:type="dxa"/>
           </w:tcPr>
           <w:p>
-            <w:pPr>
+            <w:r>
+              <w:t>Akaname</w:t>
+            </w:r>
+          </w:p>
+        </w:tc>
+        <w:tc>
+          <w:tcPr>
+            <w:tcW w:w="850" w:type="dxa"/>
+          </w:tcPr>
+          <w:p/>
+        </w:tc>
+      </w:tr>
+      <w:tr>
+        <w:tc>
+          <w:tcPr>
+            <w:tcW w:w="1453" w:type="dxa"/>
+            <w:vMerge/>
+          </w:tcPr>
+          <w:p>
+            <w:pPr>
+              <w:widowControl w:val="0"/>
+              <w:pBdr>
+                <w:top w:val="nil"/>
+                <w:left w:val="nil"/>
+                <w:bottom w:val="nil"/>
+                <w:right w:val="nil"/>
+                <w:between w:val="nil"/>
+              </w:pBdr>
+            </w:pPr>
+          </w:p>
+        </w:tc>
+        <w:tc>
+          <w:tcPr>
+            <w:tcW w:w="3504" w:type="dxa"/>
+          </w:tcPr>
+          <w:p>
+            <w:pPr>
+              <w:widowControl w:val="0"/>
+              <w:pBdr>
+                <w:top w:val="nil"/>
+                <w:left w:val="nil"/>
+                <w:bottom w:val="nil"/>
+                <w:right w:val="nil"/>
+                <w:between w:val="nil"/>
+              </w:pBdr>
+            </w:pPr>
+            <w:r>
+              <w:t>Foresight</w:t>
+            </w:r>
+          </w:p>
+        </w:tc>
+        <w:tc>
+          <w:tcPr>
+            <w:tcW w:w="3969" w:type="dxa"/>
+          </w:tcPr>
+          <w:p>
+            <w:r>
+              <w:t>Intellect Devourer</w:t>
+            </w:r>
+          </w:p>
+        </w:tc>
+        <w:tc>
+          <w:tcPr>
+            <w:tcW w:w="850" w:type="dxa"/>
+          </w:tcPr>
+          <w:p/>
+        </w:tc>
+      </w:tr>
+      <w:tr>
+        <w:tc>
+          <w:tcPr>
+            <w:tcW w:w="1453" w:type="dxa"/>
+            <w:vMerge/>
+          </w:tcPr>
+          <w:p>
+            <w:pPr>
+              <w:widowControl w:val="0"/>
+              <w:pBdr>
+                <w:top w:val="nil"/>
+                <w:left w:val="nil"/>
+                <w:bottom w:val="nil"/>
+                <w:right w:val="nil"/>
+                <w:between w:val="nil"/>
+              </w:pBdr>
+            </w:pPr>
+          </w:p>
+        </w:tc>
+        <w:tc>
+          <w:tcPr>
+            <w:tcW w:w="3504" w:type="dxa"/>
+          </w:tcPr>
+          <w:p>
+            <w:pPr>
+              <w:widowControl w:val="0"/>
+              <w:pBdr>
+                <w:top w:val="nil"/>
+                <w:left w:val="nil"/>
+                <w:bottom w:val="nil"/>
+                <w:right w:val="nil"/>
+                <w:between w:val="nil"/>
+              </w:pBdr>
               <w:rPr>
                 <w:b/>
                 <w:bCs/>
               </w:rPr>
             </w:pPr>
+            <w:r>
+              <w:t>Shield (L/R)</w:t>
+            </w:r>
+          </w:p>
+        </w:tc>
+        <w:tc>
+          <w:tcPr>
+            <w:tcW w:w="3969" w:type="dxa"/>
+          </w:tcPr>
+          <w:p>
+            <w:r>
+              <w:t>Fishfolk</w:t>
+            </w:r>
           </w:p>
         </w:tc>
         <w:tc>
           <w:tcPr>
             <w:tcW w:w="850" w:type="dxa"/>
           </w:tcPr>
-          <w:p>
-            <w:pPr>
+          <w:p/>
+        </w:tc>
+      </w:tr>
+      <w:tr>
+        <w:tc>
+          <w:tcPr>
+            <w:tcW w:w="1453" w:type="dxa"/>
+            <w:vMerge/>
+          </w:tcPr>
+          <w:p>
+            <w:pPr>
+              <w:widowControl w:val="0"/>
+              <w:pBdr>
+                <w:top w:val="nil"/>
+                <w:left w:val="nil"/>
+                <w:bottom w:val="nil"/>
+                <w:right w:val="nil"/>
+                <w:between w:val="nil"/>
+              </w:pBdr>
+            </w:pPr>
+          </w:p>
+        </w:tc>
+        <w:tc>
+          <w:tcPr>
+            <w:tcW w:w="3504" w:type="dxa"/>
+          </w:tcPr>
+          <w:p>
+            <w:pPr>
+              <w:widowControl w:val="0"/>
+              <w:pBdr>
+                <w:top w:val="nil"/>
+                <w:left w:val="nil"/>
+                <w:bottom w:val="nil"/>
+                <w:right w:val="nil"/>
+                <w:between w:val="nil"/>
+              </w:pBdr>
               <w:rPr>
                 <w:b/>
                 <w:bCs/>
               </w:rPr>
             </w:pPr>
-          </w:p>
+            <w:r>
+              <w:t>Bloat</w:t>
+            </w:r>
+          </w:p>
+        </w:tc>
+        <w:tc>
+          <w:tcPr>
+            <w:tcW w:w="3969" w:type="dxa"/>
+          </w:tcPr>
+          <w:p>
+            <w:r>
+              <w:t>Brain Mole</w:t>
+            </w:r>
+          </w:p>
+        </w:tc>
+        <w:tc>
+          <w:tcPr>
+            <w:tcW w:w="850" w:type="dxa"/>
+          </w:tcPr>
+          <w:p/>
         </w:tc>
       </w:tr>
       <w:tr>
@@ -6536,13 +6382,42 @@
               </w:rPr>
             </w:pPr>
             <w:r>
-              <w:t>Sprinter</w:t>
+              <w:t>Flatten</w:t>
             </w:r>
           </w:p>
         </w:tc>
         <w:tc>
           <w:tcPr>
             <w:tcW w:w="3969" w:type="dxa"/>
+          </w:tcPr>
+          <w:p>
+            <w:r>
+              <w:t>Ice Elemental</w:t>
+            </w:r>
+          </w:p>
+        </w:tc>
+        <w:tc>
+          <w:tcPr>
+            <w:tcW w:w="850" w:type="dxa"/>
+          </w:tcPr>
+          <w:p/>
+        </w:tc>
+      </w:tr>
+      <w:tr>
+        <w:tc>
+          <w:tcPr>
+            <w:tcW w:w="1453" w:type="dxa"/>
+            <w:vMerge w:val="restart"/>
+          </w:tcPr>
+          <w:p>
+            <w:r>
+              <w:t>Vehicles</w:t>
+            </w:r>
+          </w:p>
+        </w:tc>
+        <w:tc>
+          <w:tcPr>
+            <w:tcW w:w="3504" w:type="dxa"/>
           </w:tcPr>
           <w:p>
             <w:pPr>
@@ -6551,11 +6426,35 @@
                 <w:bCs/>
               </w:rPr>
             </w:pPr>
-          </w:p>
+            <w:r>
+              <w:t>Car</w:t>
+            </w:r>
+          </w:p>
+        </w:tc>
+        <w:tc>
+          <w:tcPr>
+            <w:tcW w:w="3969" w:type="dxa"/>
+          </w:tcPr>
+          <w:p/>
         </w:tc>
         <w:tc>
           <w:tcPr>
             <w:tcW w:w="850" w:type="dxa"/>
+          </w:tcPr>
+          <w:p/>
+        </w:tc>
+      </w:tr>
+      <w:tr>
+        <w:tc>
+          <w:tcPr>
+            <w:tcW w:w="1453" w:type="dxa"/>
+            <w:vMerge/>
+          </w:tcPr>
+          <w:p/>
+        </w:tc>
+        <w:tc>
+          <w:tcPr>
+            <w:tcW w:w="3504" w:type="dxa"/>
           </w:tcPr>
           <w:p>
             <w:pPr>
@@ -6564,7 +6463,22 @@
                 <w:bCs/>
               </w:rPr>
             </w:pPr>
-          </w:p>
+            <w:r>
+              <w:t>Speedy Car</w:t>
+            </w:r>
+          </w:p>
+        </w:tc>
+        <w:tc>
+          <w:tcPr>
+            <w:tcW w:w="3969" w:type="dxa"/>
+          </w:tcPr>
+          <w:p/>
+        </w:tc>
+        <w:tc>
+          <w:tcPr>
+            <w:tcW w:w="850" w:type="dxa"/>
+          </w:tcPr>
+          <w:p/>
         </w:tc>
       </w:tr>
       <w:tr>
@@ -6573,18 +6487,7 @@
             <w:tcW w:w="1453" w:type="dxa"/>
             <w:vMerge/>
           </w:tcPr>
-          <w:p>
-            <w:pPr>
-              <w:widowControl w:val="0"/>
-              <w:pBdr>
-                <w:top w:val="nil"/>
-                <w:left w:val="nil"/>
-                <w:bottom w:val="nil"/>
-                <w:right w:val="nil"/>
-                <w:between w:val="nil"/>
-              </w:pBdr>
-            </w:pPr>
-          </w:p>
+          <w:p/>
         </w:tc>
         <w:tc>
           <w:tcPr>
@@ -6592,27 +6495,40 @@
           </w:tcPr>
           <w:p>
             <w:pPr>
-              <w:widowControl w:val="0"/>
-              <w:pBdr>
-                <w:top w:val="nil"/>
-                <w:left w:val="nil"/>
-                <w:bottom w:val="nil"/>
-                <w:right w:val="nil"/>
-                <w:between w:val="nil"/>
-              </w:pBdr>
               <w:rPr>
                 <w:b/>
                 <w:bCs/>
               </w:rPr>
             </w:pPr>
             <w:r>
-              <w:t>Charger</w:t>
+              <w:t>Truck</w:t>
             </w:r>
           </w:p>
         </w:tc>
         <w:tc>
           <w:tcPr>
             <w:tcW w:w="3969" w:type="dxa"/>
+          </w:tcPr>
+          <w:p/>
+        </w:tc>
+        <w:tc>
+          <w:tcPr>
+            <w:tcW w:w="850" w:type="dxa"/>
+          </w:tcPr>
+          <w:p/>
+        </w:tc>
+      </w:tr>
+      <w:tr>
+        <w:tc>
+          <w:tcPr>
+            <w:tcW w:w="1453" w:type="dxa"/>
+            <w:vMerge/>
+          </w:tcPr>
+          <w:p/>
+        </w:tc>
+        <w:tc>
+          <w:tcPr>
+            <w:tcW w:w="3504" w:type="dxa"/>
           </w:tcPr>
           <w:p>
             <w:pPr>
@@ -6621,11 +6537,35 @@
                 <w:bCs/>
               </w:rPr>
             </w:pPr>
-          </w:p>
+            <w:r>
+              <w:t>Bus</w:t>
+            </w:r>
+          </w:p>
+        </w:tc>
+        <w:tc>
+          <w:tcPr>
+            <w:tcW w:w="3969" w:type="dxa"/>
+          </w:tcPr>
+          <w:p/>
         </w:tc>
         <w:tc>
           <w:tcPr>
             <w:tcW w:w="850" w:type="dxa"/>
+          </w:tcPr>
+          <w:p/>
+        </w:tc>
+      </w:tr>
+      <w:tr>
+        <w:tc>
+          <w:tcPr>
+            <w:tcW w:w="1453" w:type="dxa"/>
+            <w:vMerge/>
+          </w:tcPr>
+          <w:p/>
+        </w:tc>
+        <w:tc>
+          <w:tcPr>
+            <w:tcW w:w="3504" w:type="dxa"/>
           </w:tcPr>
           <w:p>
             <w:pPr>
@@ -6634,49 +6574,8 @@
                 <w:bCs/>
               </w:rPr>
             </w:pPr>
-          </w:p>
-        </w:tc>
-      </w:tr>
-      <w:tr>
-        <w:tc>
-          <w:tcPr>
-            <w:tcW w:w="1453" w:type="dxa"/>
-            <w:vMerge/>
-          </w:tcPr>
-          <w:p>
-            <w:pPr>
-              <w:widowControl w:val="0"/>
-              <w:pBdr>
-                <w:top w:val="nil"/>
-                <w:left w:val="nil"/>
-                <w:bottom w:val="nil"/>
-                <w:right w:val="nil"/>
-                <w:between w:val="nil"/>
-              </w:pBdr>
-            </w:pPr>
-          </w:p>
-        </w:tc>
-        <w:tc>
-          <w:tcPr>
-            <w:tcW w:w="3504" w:type="dxa"/>
-          </w:tcPr>
-          <w:p>
-            <w:pPr>
-              <w:widowControl w:val="0"/>
-              <w:pBdr>
-                <w:top w:val="nil"/>
-                <w:left w:val="nil"/>
-                <w:bottom w:val="nil"/>
-                <w:right w:val="nil"/>
-                <w:between w:val="nil"/>
-              </w:pBdr>
-              <w:rPr>
-                <w:b/>
-                <w:bCs/>
-              </w:rPr>
-            </w:pPr>
-            <w:r>
-              <w:t>Jumper</w:t>
+            <w:r>
+              <w:t>Motorbike</w:t>
             </w:r>
           </w:p>
         </w:tc>
@@ -6684,632 +6583,13 @@
           <w:tcPr>
             <w:tcW w:w="3969" w:type="dxa"/>
           </w:tcPr>
-          <w:p>
-            <w:pPr>
-              <w:rPr>
-                <w:b/>
-                <w:bCs/>
-              </w:rPr>
-            </w:pPr>
-          </w:p>
+          <w:p/>
         </w:tc>
         <w:tc>
           <w:tcPr>
             <w:tcW w:w="850" w:type="dxa"/>
           </w:tcPr>
-          <w:p>
-            <w:pPr>
-              <w:rPr>
-                <w:b/>
-                <w:bCs/>
-              </w:rPr>
-            </w:pPr>
-          </w:p>
-        </w:tc>
-      </w:tr>
-      <w:tr>
-        <w:tc>
-          <w:tcPr>
-            <w:tcW w:w="1453" w:type="dxa"/>
-            <w:vMerge/>
-          </w:tcPr>
-          <w:p>
-            <w:pPr>
-              <w:widowControl w:val="0"/>
-              <w:pBdr>
-                <w:top w:val="nil"/>
-                <w:left w:val="nil"/>
-                <w:bottom w:val="nil"/>
-                <w:right w:val="nil"/>
-                <w:between w:val="nil"/>
-              </w:pBdr>
-            </w:pPr>
-          </w:p>
-        </w:tc>
-        <w:tc>
-          <w:tcPr>
-            <w:tcW w:w="3504" w:type="dxa"/>
-          </w:tcPr>
-          <w:p>
-            <w:pPr>
-              <w:widowControl w:val="0"/>
-              <w:pBdr>
-                <w:top w:val="nil"/>
-                <w:left w:val="nil"/>
-                <w:bottom w:val="nil"/>
-                <w:right w:val="nil"/>
-                <w:between w:val="nil"/>
-              </w:pBdr>
-              <w:rPr>
-                <w:b/>
-                <w:bCs/>
-              </w:rPr>
-            </w:pPr>
-            <w:r>
-              <w:t>Vaulter</w:t>
-            </w:r>
-          </w:p>
-        </w:tc>
-        <w:tc>
-          <w:tcPr>
-            <w:tcW w:w="3969" w:type="dxa"/>
-          </w:tcPr>
-          <w:p>
-            <w:pPr>
-              <w:rPr>
-                <w:b/>
-                <w:bCs/>
-              </w:rPr>
-            </w:pPr>
-          </w:p>
-        </w:tc>
-        <w:tc>
-          <w:tcPr>
-            <w:tcW w:w="850" w:type="dxa"/>
-          </w:tcPr>
-          <w:p>
-            <w:pPr>
-              <w:rPr>
-                <w:b/>
-                <w:bCs/>
-              </w:rPr>
-            </w:pPr>
-          </w:p>
-        </w:tc>
-      </w:tr>
-      <w:tr>
-        <w:tc>
-          <w:tcPr>
-            <w:tcW w:w="1453" w:type="dxa"/>
-            <w:vMerge/>
-          </w:tcPr>
-          <w:p>
-            <w:pPr>
-              <w:widowControl w:val="0"/>
-              <w:pBdr>
-                <w:top w:val="nil"/>
-                <w:left w:val="nil"/>
-                <w:bottom w:val="nil"/>
-                <w:right w:val="nil"/>
-                <w:between w:val="nil"/>
-              </w:pBdr>
-            </w:pPr>
-          </w:p>
-        </w:tc>
-        <w:tc>
-          <w:tcPr>
-            <w:tcW w:w="3504" w:type="dxa"/>
-          </w:tcPr>
-          <w:p>
-            <w:pPr>
-              <w:widowControl w:val="0"/>
-              <w:pBdr>
-                <w:top w:val="nil"/>
-                <w:left w:val="nil"/>
-                <w:bottom w:val="nil"/>
-                <w:right w:val="nil"/>
-                <w:between w:val="nil"/>
-              </w:pBdr>
-            </w:pPr>
-            <w:r>
-              <w:t>Baby Foresight</w:t>
-            </w:r>
-          </w:p>
-        </w:tc>
-        <w:tc>
-          <w:tcPr>
-            <w:tcW w:w="3969" w:type="dxa"/>
-          </w:tcPr>
-          <w:p>
-            <w:pPr>
-              <w:rPr>
-                <w:b/>
-                <w:bCs/>
-              </w:rPr>
-            </w:pPr>
-          </w:p>
-        </w:tc>
-        <w:tc>
-          <w:tcPr>
-            <w:tcW w:w="850" w:type="dxa"/>
-          </w:tcPr>
-          <w:p>
-            <w:pPr>
-              <w:rPr>
-                <w:b/>
-                <w:bCs/>
-              </w:rPr>
-            </w:pPr>
-          </w:p>
-        </w:tc>
-      </w:tr>
-      <w:tr>
-        <w:tc>
-          <w:tcPr>
-            <w:tcW w:w="1453" w:type="dxa"/>
-            <w:vMerge/>
-          </w:tcPr>
-          <w:p>
-            <w:pPr>
-              <w:widowControl w:val="0"/>
-              <w:pBdr>
-                <w:top w:val="nil"/>
-                <w:left w:val="nil"/>
-                <w:bottom w:val="nil"/>
-                <w:right w:val="nil"/>
-                <w:between w:val="nil"/>
-              </w:pBdr>
-            </w:pPr>
-          </w:p>
-        </w:tc>
-        <w:tc>
-          <w:tcPr>
-            <w:tcW w:w="3504" w:type="dxa"/>
-          </w:tcPr>
-          <w:p>
-            <w:pPr>
-              <w:widowControl w:val="0"/>
-              <w:pBdr>
-                <w:top w:val="nil"/>
-                <w:left w:val="nil"/>
-                <w:bottom w:val="nil"/>
-                <w:right w:val="nil"/>
-                <w:between w:val="nil"/>
-              </w:pBdr>
-              <w:rPr>
-                <w:b/>
-                <w:bCs/>
-              </w:rPr>
-            </w:pPr>
-            <w:r>
-              <w:t>Shield (L/R)</w:t>
-            </w:r>
-          </w:p>
-        </w:tc>
-        <w:tc>
-          <w:tcPr>
-            <w:tcW w:w="3969" w:type="dxa"/>
-          </w:tcPr>
-          <w:p>
-            <w:pPr>
-              <w:rPr>
-                <w:b/>
-                <w:bCs/>
-              </w:rPr>
-            </w:pPr>
-          </w:p>
-        </w:tc>
-        <w:tc>
-          <w:tcPr>
-            <w:tcW w:w="850" w:type="dxa"/>
-          </w:tcPr>
-          <w:p>
-            <w:pPr>
-              <w:rPr>
-                <w:b/>
-                <w:bCs/>
-              </w:rPr>
-            </w:pPr>
-          </w:p>
-        </w:tc>
-      </w:tr>
-      <w:tr>
-        <w:tc>
-          <w:tcPr>
-            <w:tcW w:w="1453" w:type="dxa"/>
-            <w:vMerge/>
-          </w:tcPr>
-          <w:p>
-            <w:pPr>
-              <w:widowControl w:val="0"/>
-              <w:pBdr>
-                <w:top w:val="nil"/>
-                <w:left w:val="nil"/>
-                <w:bottom w:val="nil"/>
-                <w:right w:val="nil"/>
-                <w:between w:val="nil"/>
-              </w:pBdr>
-            </w:pPr>
-          </w:p>
-        </w:tc>
-        <w:tc>
-          <w:tcPr>
-            <w:tcW w:w="3504" w:type="dxa"/>
-          </w:tcPr>
-          <w:p>
-            <w:pPr>
-              <w:widowControl w:val="0"/>
-              <w:pBdr>
-                <w:top w:val="nil"/>
-                <w:left w:val="nil"/>
-                <w:bottom w:val="nil"/>
-                <w:right w:val="nil"/>
-                <w:between w:val="nil"/>
-              </w:pBdr>
-              <w:rPr>
-                <w:b/>
-                <w:bCs/>
-              </w:rPr>
-            </w:pPr>
-            <w:r>
-              <w:t>Bloat</w:t>
-            </w:r>
-          </w:p>
-        </w:tc>
-        <w:tc>
-          <w:tcPr>
-            <w:tcW w:w="3969" w:type="dxa"/>
-          </w:tcPr>
-          <w:p>
-            <w:pPr>
-              <w:rPr>
-                <w:b/>
-                <w:bCs/>
-              </w:rPr>
-            </w:pPr>
-          </w:p>
-        </w:tc>
-        <w:tc>
-          <w:tcPr>
-            <w:tcW w:w="850" w:type="dxa"/>
-          </w:tcPr>
-          <w:p>
-            <w:pPr>
-              <w:rPr>
-                <w:b/>
-                <w:bCs/>
-              </w:rPr>
-            </w:pPr>
-          </w:p>
-        </w:tc>
-      </w:tr>
-      <w:tr>
-        <w:tc>
-          <w:tcPr>
-            <w:tcW w:w="1453" w:type="dxa"/>
-            <w:vMerge/>
-          </w:tcPr>
-          <w:p>
-            <w:pPr>
-              <w:widowControl w:val="0"/>
-              <w:pBdr>
-                <w:top w:val="nil"/>
-                <w:left w:val="nil"/>
-                <w:bottom w:val="nil"/>
-                <w:right w:val="nil"/>
-                <w:between w:val="nil"/>
-              </w:pBdr>
-            </w:pPr>
-          </w:p>
-        </w:tc>
-        <w:tc>
-          <w:tcPr>
-            <w:tcW w:w="3504" w:type="dxa"/>
-          </w:tcPr>
-          <w:p>
-            <w:pPr>
-              <w:widowControl w:val="0"/>
-              <w:pBdr>
-                <w:top w:val="nil"/>
-                <w:left w:val="nil"/>
-                <w:bottom w:val="nil"/>
-                <w:right w:val="nil"/>
-                <w:between w:val="nil"/>
-              </w:pBdr>
-              <w:rPr>
-                <w:b/>
-                <w:bCs/>
-              </w:rPr>
-            </w:pPr>
-            <w:r>
-              <w:t>Flatten</w:t>
-            </w:r>
-          </w:p>
-        </w:tc>
-        <w:tc>
-          <w:tcPr>
-            <w:tcW w:w="3969" w:type="dxa"/>
-          </w:tcPr>
-          <w:p>
-            <w:pPr>
-              <w:rPr>
-                <w:b/>
-                <w:bCs/>
-              </w:rPr>
-            </w:pPr>
-          </w:p>
-        </w:tc>
-        <w:tc>
-          <w:tcPr>
-            <w:tcW w:w="850" w:type="dxa"/>
-          </w:tcPr>
-          <w:p>
-            <w:pPr>
-              <w:rPr>
-                <w:b/>
-                <w:bCs/>
-              </w:rPr>
-            </w:pPr>
-          </w:p>
-        </w:tc>
-      </w:tr>
-      <w:tr>
-        <w:tc>
-          <w:tcPr>
-            <w:tcW w:w="1453" w:type="dxa"/>
-            <w:vMerge w:val="restart"/>
-          </w:tcPr>
-          <w:p>
-            <w:r>
-              <w:t>Vehicles</w:t>
-            </w:r>
-          </w:p>
-        </w:tc>
-        <w:tc>
-          <w:tcPr>
-            <w:tcW w:w="3504" w:type="dxa"/>
-          </w:tcPr>
-          <w:p>
-            <w:pPr>
-              <w:rPr>
-                <w:b/>
-                <w:bCs/>
-              </w:rPr>
-            </w:pPr>
-            <w:r>
-              <w:t>Car</w:t>
-            </w:r>
-          </w:p>
-        </w:tc>
-        <w:tc>
-          <w:tcPr>
-            <w:tcW w:w="3969" w:type="dxa"/>
-          </w:tcPr>
-          <w:p>
-            <w:pPr>
-              <w:rPr>
-                <w:b/>
-                <w:bCs/>
-              </w:rPr>
-            </w:pPr>
-          </w:p>
-        </w:tc>
-        <w:tc>
-          <w:tcPr>
-            <w:tcW w:w="850" w:type="dxa"/>
-          </w:tcPr>
-          <w:p>
-            <w:pPr>
-              <w:rPr>
-                <w:b/>
-                <w:bCs/>
-              </w:rPr>
-            </w:pPr>
-          </w:p>
-        </w:tc>
-      </w:tr>
-      <w:tr>
-        <w:tc>
-          <w:tcPr>
-            <w:tcW w:w="1453" w:type="dxa"/>
-            <w:vMerge/>
-          </w:tcPr>
           <w:p/>
-        </w:tc>
-        <w:tc>
-          <w:tcPr>
-            <w:tcW w:w="3504" w:type="dxa"/>
-          </w:tcPr>
-          <w:p>
-            <w:pPr>
-              <w:rPr>
-                <w:b/>
-                <w:bCs/>
-              </w:rPr>
-            </w:pPr>
-            <w:r>
-              <w:t>Speedy Car</w:t>
-            </w:r>
-          </w:p>
-        </w:tc>
-        <w:tc>
-          <w:tcPr>
-            <w:tcW w:w="3969" w:type="dxa"/>
-          </w:tcPr>
-          <w:p>
-            <w:pPr>
-              <w:rPr>
-                <w:b/>
-                <w:bCs/>
-              </w:rPr>
-            </w:pPr>
-          </w:p>
-        </w:tc>
-        <w:tc>
-          <w:tcPr>
-            <w:tcW w:w="850" w:type="dxa"/>
-          </w:tcPr>
-          <w:p>
-            <w:pPr>
-              <w:rPr>
-                <w:b/>
-                <w:bCs/>
-              </w:rPr>
-            </w:pPr>
-          </w:p>
-        </w:tc>
-      </w:tr>
-      <w:tr>
-        <w:tc>
-          <w:tcPr>
-            <w:tcW w:w="1453" w:type="dxa"/>
-            <w:vMerge/>
-          </w:tcPr>
-          <w:p/>
-        </w:tc>
-        <w:tc>
-          <w:tcPr>
-            <w:tcW w:w="3504" w:type="dxa"/>
-          </w:tcPr>
-          <w:p>
-            <w:pPr>
-              <w:rPr>
-                <w:b/>
-                <w:bCs/>
-              </w:rPr>
-            </w:pPr>
-            <w:r>
-              <w:t>Truck</w:t>
-            </w:r>
-          </w:p>
-        </w:tc>
-        <w:tc>
-          <w:tcPr>
-            <w:tcW w:w="3969" w:type="dxa"/>
-          </w:tcPr>
-          <w:p>
-            <w:pPr>
-              <w:rPr>
-                <w:b/>
-                <w:bCs/>
-              </w:rPr>
-            </w:pPr>
-          </w:p>
-        </w:tc>
-        <w:tc>
-          <w:tcPr>
-            <w:tcW w:w="850" w:type="dxa"/>
-          </w:tcPr>
-          <w:p>
-            <w:pPr>
-              <w:rPr>
-                <w:b/>
-                <w:bCs/>
-              </w:rPr>
-            </w:pPr>
-          </w:p>
-        </w:tc>
-      </w:tr>
-      <w:tr>
-        <w:tc>
-          <w:tcPr>
-            <w:tcW w:w="1453" w:type="dxa"/>
-            <w:vMerge/>
-          </w:tcPr>
-          <w:p/>
-        </w:tc>
-        <w:tc>
-          <w:tcPr>
-            <w:tcW w:w="3504" w:type="dxa"/>
-          </w:tcPr>
-          <w:p>
-            <w:pPr>
-              <w:rPr>
-                <w:b/>
-                <w:bCs/>
-              </w:rPr>
-            </w:pPr>
-            <w:r>
-              <w:t>Bus</w:t>
-            </w:r>
-          </w:p>
-        </w:tc>
-        <w:tc>
-          <w:tcPr>
-            <w:tcW w:w="3969" w:type="dxa"/>
-          </w:tcPr>
-          <w:p>
-            <w:pPr>
-              <w:rPr>
-                <w:b/>
-                <w:bCs/>
-              </w:rPr>
-            </w:pPr>
-          </w:p>
-        </w:tc>
-        <w:tc>
-          <w:tcPr>
-            <w:tcW w:w="850" w:type="dxa"/>
-          </w:tcPr>
-          <w:p>
-            <w:pPr>
-              <w:rPr>
-                <w:b/>
-                <w:bCs/>
-              </w:rPr>
-            </w:pPr>
-          </w:p>
-        </w:tc>
-      </w:tr>
-      <w:tr>
-        <w:tc>
-          <w:tcPr>
-            <w:tcW w:w="1453" w:type="dxa"/>
-            <w:vMerge/>
-          </w:tcPr>
-          <w:p/>
-        </w:tc>
-        <w:tc>
-          <w:tcPr>
-            <w:tcW w:w="3504" w:type="dxa"/>
-          </w:tcPr>
-          <w:p>
-            <w:pPr>
-              <w:rPr>
-                <w:b/>
-                <w:bCs/>
-              </w:rPr>
-            </w:pPr>
-            <w:r>
-              <w:t>Motorbike</w:t>
-            </w:r>
-          </w:p>
-        </w:tc>
-        <w:tc>
-          <w:tcPr>
-            <w:tcW w:w="3969" w:type="dxa"/>
-          </w:tcPr>
-          <w:p>
-            <w:pPr>
-              <w:rPr>
-                <w:b/>
-                <w:bCs/>
-              </w:rPr>
-            </w:pPr>
-          </w:p>
-        </w:tc>
-        <w:tc>
-          <w:tcPr>
-            <w:tcW w:w="850" w:type="dxa"/>
-          </w:tcPr>
-          <w:p>
-            <w:pPr>
-              <w:rPr>
-                <w:b/>
-                <w:bCs/>
-              </w:rPr>
-            </w:pPr>
-          </w:p>
         </w:tc>
       </w:tr>
       <w:tr>
@@ -7616,15 +6896,7 @@
           </w:tcPr>
           <w:p>
             <w:r>
-              <w:t xml:space="preserve">lightning </w:t>
-            </w:r>
-            <w:proofErr w:type="spellStart"/>
-            <w:r>
-              <w:t>paralyse</w:t>
-            </w:r>
-            <w:proofErr w:type="spellEnd"/>
-            <w:r>
-              <w:t xml:space="preserve"> effect on unit</w:t>
+              <w:t>lightning paralyse effect on unit</w:t>
             </w:r>
           </w:p>
         </w:tc>
@@ -7908,15 +7180,7 @@
           </w:tcPr>
           <w:p>
             <w:r>
-              <w:t xml:space="preserve">lightning </w:t>
-            </w:r>
-            <w:proofErr w:type="spellStart"/>
-            <w:r>
-              <w:t>paralyse</w:t>
-            </w:r>
-            <w:proofErr w:type="spellEnd"/>
-            <w:r>
-              <w:t xml:space="preserve"> effect on unit</w:t>
+              <w:t>lightning paralyse effect on unit</w:t>
             </w:r>
           </w:p>
         </w:tc>
@@ -7988,15 +7252,7 @@
           </w:tcPr>
           <w:p>
             <w:r>
-              <w:t xml:space="preserve">Lightning strike effect, lightning </w:t>
-            </w:r>
-            <w:proofErr w:type="spellStart"/>
-            <w:r>
-              <w:t>paralyse</w:t>
-            </w:r>
-            <w:proofErr w:type="spellEnd"/>
-            <w:r>
-              <w:t xml:space="preserve"> effect on unit</w:t>
+              <w:t>Lightning strike effect, lightning paralyse effect on unit</w:t>
             </w:r>
           </w:p>
         </w:tc>
@@ -8347,13 +7603,8 @@
                 <w:numId w:val="2"/>
               </w:numPr>
             </w:pPr>
-            <w:proofErr w:type="spellStart"/>
-            <w:r>
-              <w:t>VehicleSpawner</w:t>
-            </w:r>
-            <w:proofErr w:type="spellEnd"/>
-            <w:r>
-              <w:t xml:space="preserve"> class</w:t>
+            <w:r>
+              <w:t>VehicleSpawner class</w:t>
             </w:r>
             <w:r>
               <w:t xml:space="preserve"> handle</w:t>
@@ -8408,15 +7659,7 @@
               </w:numPr>
             </w:pPr>
             <w:r>
-              <w:t xml:space="preserve">Set </w:t>
-            </w:r>
-            <w:proofErr w:type="spellStart"/>
-            <w:r>
-              <w:t>selected_skill</w:t>
-            </w:r>
-            <w:proofErr w:type="spellEnd"/>
-            <w:r>
-              <w:t xml:space="preserve"> to call-in/</w:t>
+              <w:t>Set selected_skill to call-in/</w:t>
             </w:r>
             <w:r>
               <w:t>airdrop</w:t>
@@ -8451,15 +7694,7 @@
               </w:numPr>
             </w:pPr>
             <w:r>
-              <w:t xml:space="preserve">User can exit the UI by clicking X button, clicking outside the panel, clicking the call-in / air-drop button again. Exiting UI will drop skill from </w:t>
-            </w:r>
-            <w:proofErr w:type="spellStart"/>
-            <w:r>
-              <w:t>selected_skill</w:t>
-            </w:r>
-            <w:proofErr w:type="spellEnd"/>
-            <w:r>
-              <w:t>.</w:t>
+              <w:t>User can exit the UI by clicking X button, clicking outside the panel, clicking the call-in / air-drop button again. Exiting UI will drop skill from selected_skill.</w:t>
             </w:r>
           </w:p>
           <w:p>
@@ -8477,15 +7712,7 @@
               </w:numPr>
             </w:pPr>
             <w:r>
-              <w:t xml:space="preserve">When the car button is clicked, grab the unit referenced from the spawning class and create the Skill. Save the skill in </w:t>
-            </w:r>
-            <w:proofErr w:type="spellStart"/>
-            <w:r>
-              <w:t>tmp</w:t>
-            </w:r>
-            <w:proofErr w:type="spellEnd"/>
-            <w:r>
-              <w:t xml:space="preserve"> holder.</w:t>
+              <w:t>When the car button is clicked, grab the unit referenced from the spawning class and create the Skill. Save the skill in tmp holder.</w:t>
             </w:r>
           </w:p>
           <w:p>
@@ -8503,23 +7730,7 @@
               </w:numPr>
             </w:pPr>
             <w:r>
-              <w:t xml:space="preserve">The </w:t>
-            </w:r>
-            <w:proofErr w:type="spellStart"/>
-            <w:r>
-              <w:t>usercontrol</w:t>
-            </w:r>
-            <w:proofErr w:type="spellEnd"/>
-            <w:r>
-              <w:t xml:space="preserve"> will now be in location selector state. This will generate red boxes or green boxes when moused-over spots to drop the vehicle. Red boxes will indicate unable to drop and when clicked, will not have any reaction. Green boxes are ok to drop and when clicked, it will translate the click pos to </w:t>
-            </w:r>
-            <w:proofErr w:type="spellStart"/>
-            <w:r>
-              <w:t>gridcoords</w:t>
-            </w:r>
-            <w:proofErr w:type="spellEnd"/>
-            <w:r>
-              <w:t xml:space="preserve"> and add to the skill. This will then trigger the skill button highlight and save to the dictionary.</w:t>
+              <w:t>The usercontrol will now be in location selector state. This will generate red boxes or green boxes when moused-over spots to drop the vehicle. Red boxes will indicate unable to drop and when clicked, will not have any reaction. Green boxes are ok to drop and when clicked, it will translate the click pos to gridcoords and add to the skill. This will then trigger the skill button highlight and save to the dictionary.</w:t>
             </w:r>
           </w:p>
           <w:p>
@@ -8547,15 +7758,7 @@
               <w:t>t</w:t>
             </w:r>
             <w:r>
-              <w:t xml:space="preserve"> will replace the vehicle in that spot if the vehicle has not moved into view. </w:t>
-            </w:r>
-            <w:proofErr w:type="gramStart"/>
-            <w:r>
-              <w:t>I.e.</w:t>
-            </w:r>
-            <w:proofErr w:type="gramEnd"/>
-            <w:r>
-              <w:t xml:space="preserve"> called-in immediately.</w:t>
+              <w:t xml:space="preserve"> will replace the vehicle in that spot if the vehicle has not moved into view. I.e. called-in immediately.</w:t>
             </w:r>
             <w:r>
               <w:t xml:space="preserve"> If not, it will follow directly behind vehicles like truck/bus.</w:t>
@@ -8579,13 +7782,8 @@
             <w:r>
               <w:t xml:space="preserve">grid validity </w:t>
             </w:r>
-            <w:proofErr w:type="gramStart"/>
-            <w:r>
-              <w:t>have to</w:t>
-            </w:r>
-            <w:proofErr w:type="gramEnd"/>
-            <w:r>
-              <w:t xml:space="preserve"> check for its </w:t>
+            <w:r>
+              <w:t xml:space="preserve">have to check for its </w:t>
             </w:r>
             <w:r>
               <w:t>entire vehicle</w:t>
@@ -8621,31 +7819,14 @@
             <w:r>
               <w:t xml:space="preserve">The </w:t>
             </w:r>
-            <w:proofErr w:type="spellStart"/>
-            <w:r>
-              <w:t>CallInVeh</w:t>
-            </w:r>
-            <w:proofErr w:type="spellEnd"/>
-            <w:r>
-              <w:t xml:space="preserve"> and </w:t>
-            </w:r>
-            <w:proofErr w:type="spellStart"/>
-            <w:r>
-              <w:t>AirDropVeh</w:t>
-            </w:r>
-            <w:proofErr w:type="spellEnd"/>
-            <w:r>
-              <w:t xml:space="preserve"> </w:t>
+            <w:r>
+              <w:t xml:space="preserve">CallInVeh and AirDropVeh </w:t>
             </w:r>
             <w:r>
               <w:t>class</w:t>
             </w:r>
             <w:r>
-              <w:t xml:space="preserve">es that implements </w:t>
-            </w:r>
-            <w:proofErr w:type="spellStart"/>
-            <w:r>
-              <w:t>I</w:t>
+              <w:t>es that implements I</w:t>
             </w:r>
             <w:r>
               <w:t>s</w:t>
@@ -8653,7 +7834,6 @@
             <w:r>
               <w:t>kill</w:t>
             </w:r>
-            <w:proofErr w:type="spellEnd"/>
             <w:r>
               <w:t xml:space="preserve"> will </w:t>
             </w:r>
@@ -8809,15 +7989,7 @@
               <w:t xml:space="preserve">a skill is highlighted, </w:t>
             </w:r>
             <w:r>
-              <w:t xml:space="preserve">keep the grey </w:t>
-            </w:r>
-            <w:proofErr w:type="gramStart"/>
-            <w:r>
-              <w:t>orbs</w:t>
-            </w:r>
-            <w:proofErr w:type="gramEnd"/>
-            <w:r>
-              <w:t xml:space="preserve"> and</w:t>
+              <w:t>keep the grey orbs and</w:t>
             </w:r>
             <w:r>
               <w:t xml:space="preserve"> trigger a re-check on the buttons for other skil</w:t>
@@ -8996,15 +8168,7 @@
               <w:widowControl w:val="0"/>
             </w:pPr>
             <w:r>
-              <w:t>Skill Info button – click to bring up a full panel UI (non-</w:t>
-            </w:r>
-            <w:proofErr w:type="spellStart"/>
-            <w:r>
-              <w:t>clickthru</w:t>
-            </w:r>
-            <w:proofErr w:type="spellEnd"/>
-            <w:r>
-              <w:t>) that describes each skill. Button is a small “?” button at top left of skill bar panel</w:t>
+              <w:t>Skill Info button – click to bring up a full panel UI (non-clickthru) that describes each skill. Button is a small “?” button at top left of skill bar panel</w:t>
             </w:r>
           </w:p>
         </w:tc>
@@ -9036,23 +8200,7 @@
               <w:t>ignores</w:t>
             </w:r>
             <w:r>
-              <w:t xml:space="preserve"> incoming vehicles in that lane. </w:t>
-            </w:r>
-            <w:proofErr w:type="gramStart"/>
-            <w:r>
-              <w:t>I.e.</w:t>
-            </w:r>
-            <w:proofErr w:type="gramEnd"/>
-            <w:r>
-              <w:t xml:space="preserve"> it will overlap vehicles, but is unseen. It will block call-in vehicles </w:t>
-            </w:r>
-            <w:proofErr w:type="gramStart"/>
-            <w:r>
-              <w:t>too, if</w:t>
-            </w:r>
-            <w:proofErr w:type="gramEnd"/>
-            <w:r>
-              <w:t xml:space="preserve"> it is a bus.</w:t>
+              <w:t xml:space="preserve"> incoming vehicles in that lane. I.e. it will overlap vehicles, but is unseen. It will block call-in vehicles too, if it is a bus.</w:t>
             </w:r>
           </w:p>
         </w:tc>
@@ -9107,15 +8255,7 @@
               <w:widowControl w:val="0"/>
             </w:pPr>
             <w:r>
-              <w:t xml:space="preserve">Call-in vehicle – if there is a vehicle on the spawn spot, if that vehicle has not entered the playable area, it should replace the vehicle. </w:t>
-            </w:r>
-            <w:proofErr w:type="gramStart"/>
-            <w:r>
-              <w:t>I.e.</w:t>
-            </w:r>
-            <w:proofErr w:type="gramEnd"/>
-            <w:r>
-              <w:t xml:space="preserve"> remove the spawned vehicle and replace with the called in vehicle. </w:t>
+              <w:t xml:space="preserve">Call-in vehicle – if there is a vehicle on the spawn spot, if that vehicle has not entered the playable area, it should replace the vehicle. I.e. remove the spawned vehicle and replace with the called in vehicle. </w:t>
             </w:r>
           </w:p>
         </w:tc>
@@ -9141,23 +8281,7 @@
               <w:widowControl w:val="0"/>
             </w:pPr>
             <w:r>
-              <w:t xml:space="preserve">Right Clicking will exit any </w:t>
-            </w:r>
-            <w:proofErr w:type="spellStart"/>
-            <w:r>
-              <w:t>InfoPopup</w:t>
-            </w:r>
-            <w:proofErr w:type="spellEnd"/>
-            <w:r>
-              <w:t xml:space="preserve"> selection, and any skill selection, or skill </w:t>
-            </w:r>
-            <w:proofErr w:type="spellStart"/>
-            <w:r>
-              <w:t>targetting</w:t>
-            </w:r>
-            <w:proofErr w:type="spellEnd"/>
-            <w:r>
-              <w:t>, and locator mode.</w:t>
+              <w:t>Right Clicking will exit any InfoPopup selection, and any skill selection, or skill targetting, and locator mode.</w:t>
             </w:r>
           </w:p>
         </w:tc>
@@ -9186,15 +8310,7 @@
               <w:t xml:space="preserve">Indication </w:t>
             </w:r>
             <w:r>
-              <w:t xml:space="preserve">of Enemy killed after a round – when enemy dies, it leaves behind a UI indicator that is of lowest hierarchy on the canvas. Indicator is a small skull icon. It will remain through the player’s next turn and will then be destroyed upon ending </w:t>
-            </w:r>
-            <w:proofErr w:type="gramStart"/>
-            <w:r>
-              <w:t>turn,</w:t>
-            </w:r>
-            <w:proofErr w:type="gramEnd"/>
-            <w:r>
-              <w:t xml:space="preserve"> thus it shows enemies killed in the previous round.</w:t>
+              <w:t>of Enemy killed after a round – when enemy dies, it leaves behind a UI indicator that is of lowest hierarchy on the canvas. Indicator is a small skull icon. It will remain through the player’s next turn and will then be destroyed upon ending turn, thus it shows enemies killed in the previous round.</w:t>
             </w:r>
           </w:p>
         </w:tc>
@@ -9313,15 +8429,7 @@
               <w:t>tougher mobs</w:t>
             </w:r>
             <w:r>
-              <w:t xml:space="preserve"> (level 10, 3mobs, </w:t>
-            </w:r>
-            <w:proofErr w:type="spellStart"/>
-            <w:r>
-              <w:t>veh</w:t>
-            </w:r>
-            <w:proofErr w:type="spellEnd"/>
-            <w:r>
-              <w:t xml:space="preserve"> can destroy)</w:t>
+              <w:t xml:space="preserve"> (level 10, 3mobs, veh can destroy)</w:t>
             </w:r>
           </w:p>
           <w:p>
@@ -9382,15 +8490,7 @@
               <w:widowControl w:val="0"/>
             </w:pPr>
             <w:r>
-              <w:t xml:space="preserve">Brute to take pre-turn action of checking and </w:t>
-            </w:r>
-            <w:proofErr w:type="spellStart"/>
-            <w:r>
-              <w:t>knockbacking</w:t>
-            </w:r>
-            <w:proofErr w:type="spellEnd"/>
-            <w:r>
-              <w:t xml:space="preserve"> vehicle in front of it</w:t>
+              <w:t>Brute to take pre-turn action of checking and knockbacking vehicle in front of it</w:t>
             </w:r>
             <w:r>
               <w:t>. All other enemy will act on the post brute action.</w:t>
@@ -9432,10 +8532,7 @@
               <w:widowControl w:val="0"/>
             </w:pPr>
             <w:r>
-              <w:t xml:space="preserve">Multiple new enemies at same time, should </w:t>
-            </w:r>
-            <w:r>
-              <w:t>show all new enemies and not overwrite</w:t>
+              <w:t>Multiple new enemies at same time, should show all new enemies and not overwrite</w:t>
             </w:r>
           </w:p>
         </w:tc>
@@ -9460,6 +8557,9 @@
             <w:pPr>
               <w:widowControl w:val="0"/>
             </w:pPr>
+            <w:r>
+              <w:t>To readjust all enemy collider to fit its sprite</w:t>
+            </w:r>
           </w:p>
         </w:tc>
         <w:tc>
@@ -10036,23 +9136,7 @@
         <w:spacing w:line="240" w:lineRule="auto"/>
       </w:pPr>
       <w:r>
-        <w:t xml:space="preserve">Lane Change - Selecting motorbike in-between lane will not </w:t>
-      </w:r>
-      <w:proofErr w:type="spellStart"/>
-      <w:r>
-        <w:t>centre</w:t>
-      </w:r>
-      <w:proofErr w:type="spellEnd"/>
-      <w:r>
-        <w:t xml:space="preserve"> the UI on it, it </w:t>
-      </w:r>
-      <w:proofErr w:type="spellStart"/>
-      <w:r>
-        <w:t>centres</w:t>
-      </w:r>
-      <w:proofErr w:type="spellEnd"/>
-      <w:r>
-        <w:t xml:space="preserve"> onto the grid instead.</w:t>
+        <w:t>Lane Change - Selecting motorbike in-between lane will not centre the UI on it, it centres onto the grid instead.</w:t>
       </w:r>
     </w:p>
     <w:p>
@@ -10061,13 +9145,7 @@
         <w:spacing w:line="240" w:lineRule="auto"/>
       </w:pPr>
       <w:r>
-        <w:t>Skater vehicle in the way issue – when vehicle is diagonally, it will hit and displace horizontally instead, but there might be a vehicle horizontally. How to resolve?</w:t>
-      </w:r>
-      <w:r>
-        <w:t xml:space="preserve"> </w:t>
-      </w:r>
-      <w:r>
-        <w:t>KEEP AS IT IS. Skater will displace horizontally and die</w:t>
+        <w:t>Skater vehicle in the way issue – when vehicle is diagonally, it will hit and displace horizontally instead, but there might be a vehicle horizontally. How to resolve? KEEP AS IT IS. Skater will displace horizontally and die</w:t>
       </w:r>
     </w:p>
     <w:p>
@@ -10175,13 +9253,7 @@
         <w:spacing w:line="240" w:lineRule="auto"/>
       </w:pPr>
       <w:r>
-        <w:t xml:space="preserve">Jumper interaction and vaulter interaction with </w:t>
-      </w:r>
-      <w:r>
-        <w:t>motorbikes. If</w:t>
-      </w:r>
-      <w:r>
-        <w:t xml:space="preserve"> it is on top of the motorbike and it shifts in-between lanes. Might need to stick the object to the top of vehicle.</w:t>
+        <w:t>Jumper interaction and vaulter interaction with motorbikes. If it is on top of the motorbike and it shifts in-between lanes. Might need to stick the object to the top of vehicle.</w:t>
       </w:r>
     </w:p>
     <w:p>

</xml_diff>

<commit_message>
Added many audio elements and some bug fixes
- Added menu music, and BGM
- Added sound effects for UI buttons, skill selection, deselection, confirmation, invalid selection
- Added sound effect for all skills
- Add stop music toggle button, stop sound toggle button, and instructions pop up toggle button. Removed game log button.
- Added vehicle move sounds, enemy spawn sound, level up sound, enemy pop up sound, and many more...
- Added animation indication for stunned units, that is freeze frame (not idle motion) and tinted grey.
- Multiple bug fixes
</commit_message>
<xml_diff>
--- a/Documents/Reverse Frogger Design Document.docx
+++ b/Documents/Reverse Frogger Design Document.docx
@@ -75,15 +75,7 @@
         <w:t>Game Summary</w:t>
       </w:r>
       <w:r>
-        <w:t xml:space="preserve">: Direct flow of traffic to prevent any frogs from crossing the road! Then reverse the </w:t>
-      </w:r>
-      <w:proofErr w:type="gramStart"/>
-      <w:r>
-        <w:t>roles, and</w:t>
-      </w:r>
-      <w:proofErr w:type="gramEnd"/>
-      <w:r>
-        <w:t xml:space="preserve"> lead the frogs to victory. </w:t>
+        <w:t xml:space="preserve">: Direct flow of traffic to prevent any frogs from crossing the road! Then reverse the roles, and lead the frogs to victory. </w:t>
       </w:r>
     </w:p>
     <w:p>
@@ -97,23 +89,7 @@
         <w:t>Game Outline</w:t>
       </w:r>
       <w:r>
-        <w:t xml:space="preserve">: Frogs are trying to cross the road again and this time, they come better prepared than before. They have trained and upgraded themselves in different combat and defense </w:t>
-      </w:r>
-      <w:proofErr w:type="gramStart"/>
-      <w:r>
-        <w:t>capabilities, and</w:t>
-      </w:r>
-      <w:proofErr w:type="gramEnd"/>
-      <w:r>
-        <w:t xml:space="preserve"> are employing advanced strategies to cross the road tactically. We do not want to induce panic among the </w:t>
-      </w:r>
-      <w:proofErr w:type="gramStart"/>
-      <w:r>
-        <w:t>humans</w:t>
-      </w:r>
-      <w:proofErr w:type="gramEnd"/>
-      <w:r>
-        <w:t xml:space="preserve"> so we have to deal with the frogs naturally, and that is using the morning rush-hour traffic on the road. By influencing the flow of traffic, we will put a stop to the frogs’ advances! We as humans must not let them cross it, or else… </w:t>
+        <w:t xml:space="preserve">: Frogs are trying to cross the road again and this time, they come better prepared than before. They have trained and upgraded themselves in different combat and defense capabilities, and are employing advanced strategies to cross the road tactically. We do not want to induce panic among the humans so we have to deal with the frogs naturally, and that is using the morning rush-hour traffic on the road. By influencing the flow of traffic, we will put a stop to the frogs’ advances! We as humans must not let them cross it, or else… </w:t>
       </w:r>
     </w:p>
     <w:p>
@@ -279,15 +255,7 @@
         <w:spacing w:before="240" w:after="240"/>
       </w:pPr>
       <w:r>
-        <w:t xml:space="preserve">Lane adjustment controls </w:t>
-      </w:r>
-      <w:proofErr w:type="gramStart"/>
-      <w:r>
-        <w:t>( +</w:t>
-      </w:r>
-      <w:proofErr w:type="gramEnd"/>
-      <w:r>
-        <w:t xml:space="preserve"> / - )</w:t>
+        <w:t>Lane adjustment controls ( + / - )</w:t>
       </w:r>
       <w:r>
         <w:br/>
@@ -319,15 +287,7 @@
         <w:spacing w:before="240" w:after="240"/>
       </w:pPr>
       <w:r>
-        <w:t xml:space="preserve">When selecting a frog, or a vehicle, a </w:t>
-      </w:r>
-      <w:proofErr w:type="gramStart"/>
-      <w:r>
-        <w:t>pop up</w:t>
-      </w:r>
-      <w:proofErr w:type="gramEnd"/>
-      <w:r>
-        <w:t xml:space="preserve"> UI shows additional details of that frog/vehicle. </w:t>
+        <w:t xml:space="preserve">When selecting a frog, or a vehicle, a pop up UI shows additional details of that frog/vehicle. </w:t>
       </w:r>
       <w:r>
         <w:br/>
@@ -352,33 +312,15 @@
         <w:lastRenderedPageBreak/>
         <w:t>Enemy Types</w:t>
       </w:r>
-      <w:proofErr w:type="gramStart"/>
       <w:r>
         <w:t xml:space="preserve">   (</w:t>
       </w:r>
-      <w:proofErr w:type="gramEnd"/>
       <w:r>
         <w:rPr>
           <w:sz w:val="16"/>
           <w:szCs w:val="16"/>
         </w:rPr>
-        <w:t xml:space="preserve">V </w:t>
-      </w:r>
-      <w:proofErr w:type="spellStart"/>
-      <w:r>
-        <w:rPr>
-          <w:sz w:val="16"/>
-          <w:szCs w:val="16"/>
-        </w:rPr>
-        <w:t>itw</w:t>
-      </w:r>
-      <w:proofErr w:type="spellEnd"/>
-      <w:r>
-        <w:rPr>
-          <w:sz w:val="16"/>
-          <w:szCs w:val="16"/>
-        </w:rPr>
-        <w:t>: Vehicle in the way)</w:t>
+        <w:t>V itw: Vehicle in the way)</w:t>
       </w:r>
     </w:p>
     <w:tbl>
@@ -809,23 +751,7 @@
                 <w:sz w:val="18"/>
                 <w:szCs w:val="18"/>
               </w:rPr>
-              <w:t xml:space="preserve">V </w:t>
-            </w:r>
-            <w:proofErr w:type="spellStart"/>
-            <w:r>
-              <w:rPr>
-                <w:sz w:val="18"/>
-                <w:szCs w:val="18"/>
-              </w:rPr>
-              <w:t>itw</w:t>
-            </w:r>
-            <w:proofErr w:type="spellEnd"/>
-            <w:r>
-              <w:rPr>
-                <w:sz w:val="18"/>
-                <w:szCs w:val="18"/>
-              </w:rPr>
-              <w:t>: remain on spot, and skip 1 turn (concussed)</w:t>
+              <w:t>V itw: remain on spot, and skip 1 turn (concussed)</w:t>
             </w:r>
           </w:p>
         </w:tc>
@@ -1132,25 +1058,7 @@
                 <w:szCs w:val="18"/>
                 <w:shd w:val="clear" w:color="auto" w:fill="C2D69B" w:themeFill="accent3" w:themeFillTint="99"/>
               </w:rPr>
-              <w:t xml:space="preserve">V </w:t>
-            </w:r>
-            <w:proofErr w:type="spellStart"/>
-            <w:r>
-              <w:rPr>
-                <w:sz w:val="18"/>
-                <w:szCs w:val="18"/>
-                <w:shd w:val="clear" w:color="auto" w:fill="C2D69B" w:themeFill="accent3" w:themeFillTint="99"/>
-              </w:rPr>
-              <w:t>itw</w:t>
-            </w:r>
-            <w:proofErr w:type="spellEnd"/>
-            <w:r>
-              <w:rPr>
-                <w:sz w:val="18"/>
-                <w:szCs w:val="18"/>
-                <w:shd w:val="clear" w:color="auto" w:fill="C2D69B" w:themeFill="accent3" w:themeFillTint="99"/>
-              </w:rPr>
-              <w:t>: knock the car forward if there is another lane and step forward. If the next lane is a divider/sidewalk, hold position</w:t>
+              <w:t>V itw: knock the car forward if there is another lane and step forward. If the next lane is a divider/sidewalk, hold position</w:t>
             </w:r>
             <w:r>
               <w:rPr>
@@ -1450,23 +1358,7 @@
                 <w:sz w:val="18"/>
                 <w:szCs w:val="18"/>
               </w:rPr>
-              <w:t xml:space="preserve">V </w:t>
-            </w:r>
-            <w:proofErr w:type="spellStart"/>
-            <w:r>
-              <w:rPr>
-                <w:sz w:val="18"/>
-                <w:szCs w:val="18"/>
-              </w:rPr>
-              <w:t>itw</w:t>
-            </w:r>
-            <w:proofErr w:type="spellEnd"/>
-            <w:r>
-              <w:rPr>
-                <w:sz w:val="18"/>
-                <w:szCs w:val="18"/>
-              </w:rPr>
-              <w:t>: move to horizontal displacement but no vertical displacement</w:t>
+              <w:t>V itw: move to horizontal displacement but no vertical displacement</w:t>
             </w:r>
           </w:p>
         </w:tc>
@@ -1722,17 +1614,8 @@
                 <w:sz w:val="18"/>
                 <w:szCs w:val="18"/>
               </w:rPr>
-              <w:t xml:space="preserve">Forward 2 </w:t>
-            </w:r>
-            <w:proofErr w:type="gramStart"/>
-            <w:r>
-              <w:rPr>
-                <w:sz w:val="18"/>
-                <w:szCs w:val="18"/>
-              </w:rPr>
-              <w:t>step</w:t>
-            </w:r>
-            <w:proofErr w:type="gramEnd"/>
+              <w:t>Forward 2 step</w:t>
+            </w:r>
           </w:p>
         </w:tc>
         <w:tc>
@@ -1761,33 +1644,8 @@
                 <w:sz w:val="18"/>
                 <w:szCs w:val="18"/>
               </w:rPr>
-              <w:t xml:space="preserve">V </w:t>
-            </w:r>
-            <w:proofErr w:type="spellStart"/>
-            <w:r>
-              <w:rPr>
-                <w:sz w:val="18"/>
-                <w:szCs w:val="18"/>
-              </w:rPr>
-              <w:t>itw</w:t>
-            </w:r>
-            <w:proofErr w:type="spellEnd"/>
-            <w:r>
-              <w:rPr>
-                <w:sz w:val="18"/>
-                <w:szCs w:val="18"/>
-              </w:rPr>
-              <w:t xml:space="preserve">: remain on spot, and skip 2 </w:t>
-            </w:r>
-            <w:proofErr w:type="gramStart"/>
-            <w:r>
-              <w:rPr>
-                <w:sz w:val="18"/>
-                <w:szCs w:val="18"/>
-              </w:rPr>
-              <w:t>turn</w:t>
-            </w:r>
-            <w:proofErr w:type="gramEnd"/>
+              <w:t>V itw: remain on spot, and skip 2 turn</w:t>
+            </w:r>
           </w:p>
           <w:p>
             <w:pPr>
@@ -2066,17 +1924,8 @@
                 <w:sz w:val="18"/>
                 <w:szCs w:val="18"/>
               </w:rPr>
-              <w:t xml:space="preserve">Forward continually until it hits a </w:t>
-            </w:r>
-            <w:proofErr w:type="spellStart"/>
-            <w:r>
-              <w:rPr>
-                <w:sz w:val="18"/>
-                <w:szCs w:val="18"/>
-              </w:rPr>
-              <w:t>veh</w:t>
-            </w:r>
-            <w:proofErr w:type="spellEnd"/>
+              <w:t>Forward continually until it hits a veh</w:t>
+            </w:r>
             <w:r>
               <w:rPr>
                 <w:sz w:val="18"/>
@@ -2156,23 +2005,7 @@
                 <w:sz w:val="18"/>
                 <w:szCs w:val="18"/>
               </w:rPr>
-              <w:t xml:space="preserve">V </w:t>
-            </w:r>
-            <w:proofErr w:type="spellStart"/>
-            <w:r>
-              <w:rPr>
-                <w:sz w:val="18"/>
-                <w:szCs w:val="18"/>
-              </w:rPr>
-              <w:t>itw</w:t>
-            </w:r>
-            <w:proofErr w:type="spellEnd"/>
-            <w:r>
-              <w:rPr>
-                <w:sz w:val="18"/>
-                <w:szCs w:val="18"/>
-              </w:rPr>
-              <w:t>: stop at spot before, and skip 1 turn (concussed)</w:t>
+              <w:t>V itw: stop at spot before, and skip 1 turn (concussed)</w:t>
             </w:r>
           </w:p>
         </w:tc>
@@ -2464,55 +2297,7 @@
                 <w:sz w:val="18"/>
                 <w:szCs w:val="18"/>
               </w:rPr>
-              <w:t xml:space="preserve">V </w:t>
-            </w:r>
-            <w:proofErr w:type="spellStart"/>
-            <w:r>
-              <w:rPr>
-                <w:sz w:val="18"/>
-                <w:szCs w:val="18"/>
-              </w:rPr>
-              <w:t>itw</w:t>
-            </w:r>
-            <w:proofErr w:type="spellEnd"/>
-            <w:r>
-              <w:rPr>
-                <w:sz w:val="18"/>
-                <w:szCs w:val="18"/>
-              </w:rPr>
-              <w:t xml:space="preserve">: jumps on top of the </w:t>
-            </w:r>
-            <w:proofErr w:type="spellStart"/>
-            <w:r>
-              <w:rPr>
-                <w:sz w:val="18"/>
-                <w:szCs w:val="18"/>
-              </w:rPr>
-              <w:t>veh</w:t>
-            </w:r>
-            <w:proofErr w:type="spellEnd"/>
-            <w:r>
-              <w:rPr>
-                <w:sz w:val="18"/>
-                <w:szCs w:val="18"/>
-              </w:rPr>
-              <w:t xml:space="preserve"> in front. Will ride the </w:t>
-            </w:r>
-            <w:proofErr w:type="spellStart"/>
-            <w:r>
-              <w:rPr>
-                <w:sz w:val="18"/>
-                <w:szCs w:val="18"/>
-              </w:rPr>
-              <w:t>veh</w:t>
-            </w:r>
-            <w:proofErr w:type="spellEnd"/>
-            <w:r>
-              <w:rPr>
-                <w:sz w:val="18"/>
-                <w:szCs w:val="18"/>
-              </w:rPr>
-              <w:t xml:space="preserve"> while on top.</w:t>
+              <w:t>V itw: jumps on top of the veh in front. Will ride the veh while on top.</w:t>
             </w:r>
           </w:p>
         </w:tc>
@@ -2812,63 +2597,31 @@
                 <w:sz w:val="18"/>
                 <w:szCs w:val="18"/>
               </w:rPr>
-              <w:t xml:space="preserve">Holds a vault pole that extends 1 lane behind. If any </w:t>
-            </w:r>
-            <w:proofErr w:type="spellStart"/>
-            <w:r>
-              <w:rPr>
-                <w:sz w:val="18"/>
-                <w:szCs w:val="18"/>
-              </w:rPr>
-              <w:t>veh</w:t>
-            </w:r>
-            <w:proofErr w:type="spellEnd"/>
-            <w:r>
-              <w:rPr>
-                <w:sz w:val="18"/>
-                <w:szCs w:val="18"/>
-              </w:rPr>
-              <w:t xml:space="preserve"> hits the vault pole, it will stun the vaulter (skip 1 turn) and disable him, turning him into a “grunt”.</w:t>
-            </w:r>
-          </w:p>
-          <w:p>
-            <w:pPr>
-              <w:widowControl w:val="0"/>
-              <w:pBdr>
-                <w:top w:val="nil"/>
-                <w:left w:val="nil"/>
-                <w:bottom w:val="nil"/>
-                <w:right w:val="nil"/>
-                <w:between w:val="nil"/>
-              </w:pBdr>
-              <w:spacing w:line="240" w:lineRule="auto"/>
-              <w:rPr>
-                <w:sz w:val="18"/>
-                <w:szCs w:val="18"/>
-              </w:rPr>
-            </w:pPr>
-            <w:r>
-              <w:rPr>
-                <w:sz w:val="18"/>
-                <w:szCs w:val="18"/>
-              </w:rPr>
-              <w:t xml:space="preserve">V </w:t>
-            </w:r>
-            <w:proofErr w:type="spellStart"/>
-            <w:r>
-              <w:rPr>
-                <w:sz w:val="18"/>
-                <w:szCs w:val="18"/>
-              </w:rPr>
-              <w:t>itw</w:t>
-            </w:r>
-            <w:proofErr w:type="spellEnd"/>
-            <w:r>
-              <w:rPr>
-                <w:sz w:val="18"/>
-                <w:szCs w:val="18"/>
-              </w:rPr>
-              <w:t xml:space="preserve">: vaults over to the next lane after. </w:t>
+              <w:t>Holds a vault pole that extends 1 lane behind. If any veh hits the vault pole, it will stun the vaulter (skip 1 turn) and disable him, turning him into a “grunt”.</w:t>
+            </w:r>
+          </w:p>
+          <w:p>
+            <w:pPr>
+              <w:widowControl w:val="0"/>
+              <w:pBdr>
+                <w:top w:val="nil"/>
+                <w:left w:val="nil"/>
+                <w:bottom w:val="nil"/>
+                <w:right w:val="nil"/>
+                <w:between w:val="nil"/>
+              </w:pBdr>
+              <w:spacing w:line="240" w:lineRule="auto"/>
+              <w:rPr>
+                <w:sz w:val="18"/>
+                <w:szCs w:val="18"/>
+              </w:rPr>
+            </w:pPr>
+            <w:r>
+              <w:rPr>
+                <w:sz w:val="18"/>
+                <w:szCs w:val="18"/>
+              </w:rPr>
+              <w:t xml:space="preserve">V itw: vaults over to the next lane after. </w:t>
             </w:r>
           </w:p>
         </w:tc>
@@ -3184,95 +2937,31 @@
                 <w:sz w:val="18"/>
                 <w:szCs w:val="18"/>
               </w:rPr>
-              <w:t xml:space="preserve">V </w:t>
-            </w:r>
-            <w:proofErr w:type="spellStart"/>
-            <w:r>
-              <w:rPr>
-                <w:sz w:val="18"/>
-                <w:szCs w:val="18"/>
-              </w:rPr>
-              <w:t>itw</w:t>
-            </w:r>
-            <w:proofErr w:type="spellEnd"/>
-            <w:r>
-              <w:rPr>
-                <w:sz w:val="18"/>
-                <w:szCs w:val="18"/>
-              </w:rPr>
-              <w:t xml:space="preserve">: move behind the vehicle path if no V </w:t>
-            </w:r>
-            <w:proofErr w:type="spellStart"/>
-            <w:r>
-              <w:rPr>
-                <w:sz w:val="18"/>
-                <w:szCs w:val="18"/>
-              </w:rPr>
-              <w:t>itw</w:t>
-            </w:r>
-            <w:proofErr w:type="spellEnd"/>
-            <w:r>
-              <w:rPr>
-                <w:sz w:val="18"/>
-                <w:szCs w:val="18"/>
-              </w:rPr>
-              <w:t>, else stay.</w:t>
-            </w:r>
-          </w:p>
-          <w:p>
-            <w:pPr>
-              <w:widowControl w:val="0"/>
-              <w:pBdr>
-                <w:top w:val="nil"/>
-                <w:left w:val="nil"/>
-                <w:bottom w:val="nil"/>
-                <w:right w:val="nil"/>
-                <w:between w:val="nil"/>
-              </w:pBdr>
-              <w:spacing w:line="240" w:lineRule="auto"/>
-              <w:rPr>
-                <w:sz w:val="18"/>
-                <w:szCs w:val="18"/>
-              </w:rPr>
-            </w:pPr>
-            <w:r>
-              <w:rPr>
-                <w:sz w:val="18"/>
-                <w:szCs w:val="18"/>
-              </w:rPr>
-              <w:t xml:space="preserve">If no V </w:t>
-            </w:r>
-            <w:proofErr w:type="spellStart"/>
-            <w:r>
-              <w:rPr>
-                <w:sz w:val="18"/>
-                <w:szCs w:val="18"/>
-              </w:rPr>
-              <w:t>itw</w:t>
-            </w:r>
-            <w:proofErr w:type="spellEnd"/>
-            <w:r>
-              <w:rPr>
-                <w:sz w:val="18"/>
-                <w:szCs w:val="18"/>
-              </w:rPr>
-              <w:t xml:space="preserve"> but </w:t>
-            </w:r>
-            <w:proofErr w:type="spellStart"/>
-            <w:r>
-              <w:rPr>
-                <w:sz w:val="18"/>
-                <w:szCs w:val="18"/>
-              </w:rPr>
-              <w:t>veh</w:t>
-            </w:r>
-            <w:proofErr w:type="spellEnd"/>
-            <w:r>
-              <w:rPr>
-                <w:sz w:val="18"/>
-                <w:szCs w:val="18"/>
-              </w:rPr>
-              <w:t xml:space="preserve"> on left/right, stay.</w:t>
+              <w:t>V itw: move behind the vehicle path if no V itw, else stay.</w:t>
+            </w:r>
+          </w:p>
+          <w:p>
+            <w:pPr>
+              <w:widowControl w:val="0"/>
+              <w:pBdr>
+                <w:top w:val="nil"/>
+                <w:left w:val="nil"/>
+                <w:bottom w:val="nil"/>
+                <w:right w:val="nil"/>
+                <w:between w:val="nil"/>
+              </w:pBdr>
+              <w:spacing w:line="240" w:lineRule="auto"/>
+              <w:rPr>
+                <w:sz w:val="18"/>
+                <w:szCs w:val="18"/>
+              </w:rPr>
+            </w:pPr>
+            <w:r>
+              <w:rPr>
+                <w:sz w:val="18"/>
+                <w:szCs w:val="18"/>
+              </w:rPr>
+              <w:t>If no V itw but veh on left/right, stay.</w:t>
             </w:r>
           </w:p>
         </w:tc>
@@ -3564,23 +3253,7 @@
                 <w:sz w:val="18"/>
                 <w:szCs w:val="18"/>
               </w:rPr>
-              <w:t xml:space="preserve">V </w:t>
-            </w:r>
-            <w:proofErr w:type="spellStart"/>
-            <w:r>
-              <w:rPr>
-                <w:sz w:val="18"/>
-                <w:szCs w:val="18"/>
-              </w:rPr>
-              <w:t>itw</w:t>
-            </w:r>
-            <w:proofErr w:type="spellEnd"/>
-            <w:r>
-              <w:rPr>
-                <w:sz w:val="18"/>
-                <w:szCs w:val="18"/>
-              </w:rPr>
-              <w:t>: remain on spot, and skip 1 turn (concussed)</w:t>
+              <w:t>V itw: remain on spot, and skip 1 turn (concussed)</w:t>
             </w:r>
           </w:p>
         </w:tc>
@@ -3858,23 +3531,7 @@
                 <w:sz w:val="18"/>
                 <w:szCs w:val="18"/>
               </w:rPr>
-              <w:t xml:space="preserve">V </w:t>
-            </w:r>
-            <w:proofErr w:type="spellStart"/>
-            <w:r>
-              <w:rPr>
-                <w:sz w:val="18"/>
-                <w:szCs w:val="18"/>
-              </w:rPr>
-              <w:t>itw</w:t>
-            </w:r>
-            <w:proofErr w:type="spellEnd"/>
-            <w:r>
-              <w:rPr>
-                <w:sz w:val="18"/>
-                <w:szCs w:val="18"/>
-              </w:rPr>
-              <w:t>: remain on spot, and skip 1 turn (concussed)</w:t>
+              <w:t>V itw: remain on spot, and skip 1 turn (concussed)</w:t>
             </w:r>
           </w:p>
         </w:tc>
@@ -3946,39 +3603,7 @@
                 <w:sz w:val="18"/>
                 <w:szCs w:val="18"/>
               </w:rPr>
-              <w:t xml:space="preserve">When killed, explode bile onto colliding </w:t>
-            </w:r>
-            <w:proofErr w:type="spellStart"/>
-            <w:r>
-              <w:rPr>
-                <w:sz w:val="18"/>
-                <w:szCs w:val="18"/>
-              </w:rPr>
-              <w:t>veh</w:t>
-            </w:r>
-            <w:proofErr w:type="spellEnd"/>
-            <w:r>
-              <w:rPr>
-                <w:sz w:val="18"/>
-                <w:szCs w:val="18"/>
-              </w:rPr>
-              <w:t xml:space="preserve">, stopping </w:t>
-            </w:r>
-            <w:proofErr w:type="spellStart"/>
-            <w:r>
-              <w:rPr>
-                <w:sz w:val="18"/>
-                <w:szCs w:val="18"/>
-              </w:rPr>
-              <w:t>veh</w:t>
-            </w:r>
-            <w:proofErr w:type="spellEnd"/>
-            <w:r>
-              <w:rPr>
-                <w:sz w:val="18"/>
-                <w:szCs w:val="18"/>
-              </w:rPr>
-              <w:t xml:space="preserve"> </w:t>
+              <w:t xml:space="preserve">When killed, explode bile onto colliding veh, stopping veh </w:t>
             </w:r>
             <w:r>
               <w:rPr>
@@ -4198,23 +3823,7 @@
                 <w:sz w:val="18"/>
                 <w:szCs w:val="18"/>
               </w:rPr>
-              <w:t xml:space="preserve">V </w:t>
-            </w:r>
-            <w:proofErr w:type="spellStart"/>
-            <w:r>
-              <w:rPr>
-                <w:sz w:val="18"/>
-                <w:szCs w:val="18"/>
-              </w:rPr>
-              <w:t>itw</w:t>
-            </w:r>
-            <w:proofErr w:type="spellEnd"/>
-            <w:r>
-              <w:rPr>
-                <w:sz w:val="18"/>
-                <w:szCs w:val="18"/>
-              </w:rPr>
-              <w:t>: flattens body and moves under. Un-flatten if possible.</w:t>
+              <w:t>V itw: flattens body and moves under. Un-flatten if possible.</w:t>
             </w:r>
           </w:p>
         </w:tc>
@@ -4286,23 +3895,7 @@
                 <w:sz w:val="18"/>
                 <w:szCs w:val="18"/>
               </w:rPr>
-              <w:t xml:space="preserve">While flatten, resist all </w:t>
-            </w:r>
-            <w:proofErr w:type="spellStart"/>
-            <w:r>
-              <w:rPr>
-                <w:sz w:val="18"/>
-                <w:szCs w:val="18"/>
-              </w:rPr>
-              <w:t>veh</w:t>
-            </w:r>
-            <w:proofErr w:type="spellEnd"/>
-            <w:r>
-              <w:rPr>
-                <w:sz w:val="18"/>
-                <w:szCs w:val="18"/>
-              </w:rPr>
-              <w:t xml:space="preserve"> except motorbike</w:t>
+              <w:t>While flatten, resist all veh except motorbike</w:t>
             </w:r>
           </w:p>
         </w:tc>
@@ -4392,39 +3985,7 @@
         <w:t>Vehicle Types</w:t>
       </w:r>
       <w:r>
-        <w:t xml:space="preserve"> (all </w:t>
-      </w:r>
-      <w:proofErr w:type="spellStart"/>
-      <w:r>
-        <w:t>veh</w:t>
-      </w:r>
-      <w:proofErr w:type="spellEnd"/>
-      <w:r>
-        <w:t xml:space="preserve"> will follow lane direction, speed is capped by </w:t>
-      </w:r>
-      <w:proofErr w:type="gramStart"/>
-      <w:r>
-        <w:t>max(</w:t>
-      </w:r>
-      <w:proofErr w:type="gramEnd"/>
-      <w:r>
-        <w:t xml:space="preserve">max </w:t>
-      </w:r>
-      <w:proofErr w:type="spellStart"/>
-      <w:r>
-        <w:t>spd</w:t>
-      </w:r>
-      <w:proofErr w:type="spellEnd"/>
-      <w:r>
-        <w:t xml:space="preserve">, lane </w:t>
-      </w:r>
-      <w:proofErr w:type="spellStart"/>
-      <w:r>
-        <w:t>spd</w:t>
-      </w:r>
-      <w:proofErr w:type="spellEnd"/>
-      <w:r>
-        <w:t>))</w:t>
+        <w:t xml:space="preserve"> (all veh will follow lane direction, speed is capped by max(max spd, lane spd))</w:t>
       </w:r>
     </w:p>
     <w:tbl>
@@ -4572,13 +4133,8 @@
               <w:spacing w:line="240" w:lineRule="auto"/>
             </w:pPr>
             <w:r>
-              <w:t xml:space="preserve">Max </w:t>
-            </w:r>
-            <w:proofErr w:type="spellStart"/>
-            <w:r>
-              <w:t>Spd</w:t>
-            </w:r>
-            <w:proofErr w:type="spellEnd"/>
+              <w:t>Max Spd</w:t>
+            </w:r>
           </w:p>
         </w:tc>
       </w:tr>
@@ -4663,15 +4219,7 @@
               <w:spacing w:line="240" w:lineRule="auto"/>
             </w:pPr>
             <w:r>
-              <w:t xml:space="preserve">Manual </w:t>
-            </w:r>
-            <w:proofErr w:type="gramStart"/>
-            <w:r>
-              <w:t>lane</w:t>
-            </w:r>
-            <w:proofErr w:type="gramEnd"/>
-            <w:r>
-              <w:t xml:space="preserve"> change possible</w:t>
+              <w:t>Manual lane change possible</w:t>
             </w:r>
           </w:p>
           <w:p>
@@ -4829,15 +4377,7 @@
               <w:spacing w:line="240" w:lineRule="auto"/>
             </w:pPr>
             <w:r>
-              <w:t xml:space="preserve">Manual </w:t>
-            </w:r>
-            <w:proofErr w:type="gramStart"/>
-            <w:r>
-              <w:t>lane</w:t>
-            </w:r>
-            <w:proofErr w:type="gramEnd"/>
-            <w:r>
-              <w:t xml:space="preserve"> change possible</w:t>
+              <w:t>Manual lane change possible</w:t>
             </w:r>
           </w:p>
           <w:p>
@@ -4981,15 +4521,7 @@
               <w:spacing w:line="240" w:lineRule="auto"/>
             </w:pPr>
             <w:r>
-              <w:t xml:space="preserve">Manual </w:t>
-            </w:r>
-            <w:proofErr w:type="gramStart"/>
-            <w:r>
-              <w:t>lane</w:t>
-            </w:r>
-            <w:proofErr w:type="gramEnd"/>
-            <w:r>
-              <w:t xml:space="preserve"> change possible</w:t>
+              <w:t>Manual lane change possible</w:t>
             </w:r>
           </w:p>
           <w:p>
@@ -5126,15 +4658,7 @@
               <w:spacing w:line="240" w:lineRule="auto"/>
             </w:pPr>
             <w:r>
-              <w:t xml:space="preserve">Manual </w:t>
-            </w:r>
-            <w:proofErr w:type="gramStart"/>
-            <w:r>
-              <w:t>lane</w:t>
-            </w:r>
-            <w:proofErr w:type="gramEnd"/>
-            <w:r>
-              <w:t xml:space="preserve"> change possible</w:t>
+              <w:t>Manual lane change possible</w:t>
             </w:r>
           </w:p>
           <w:p>
@@ -5275,38 +4799,16 @@
               <w:rPr>
                 <w:shd w:val="clear" w:color="auto" w:fill="E5B8B7" w:themeFill="accent2" w:themeFillTint="66"/>
               </w:rPr>
-              <w:t xml:space="preserve">Ride in the middle of lane, but if there is a </w:t>
-            </w:r>
-            <w:proofErr w:type="spellStart"/>
-            <w:r>
-              <w:rPr>
-                <w:shd w:val="clear" w:color="auto" w:fill="E5B8B7" w:themeFill="accent2" w:themeFillTint="66"/>
-              </w:rPr>
-              <w:t>veh</w:t>
-            </w:r>
-            <w:proofErr w:type="spellEnd"/>
-            <w:r>
-              <w:rPr>
-                <w:shd w:val="clear" w:color="auto" w:fill="E5B8B7" w:themeFill="accent2" w:themeFillTint="66"/>
-              </w:rPr>
-              <w:t xml:space="preserve"> in front (either disabled or moving slower), it will shift to ride in between lanes and continue its progress.</w:t>
-            </w:r>
-          </w:p>
-          <w:p>
-            <w:pPr>
-              <w:widowControl w:val="0"/>
-              <w:spacing w:line="240" w:lineRule="auto"/>
-            </w:pPr>
-            <w:r>
-              <w:t xml:space="preserve">Manual </w:t>
-            </w:r>
-            <w:proofErr w:type="gramStart"/>
-            <w:r>
-              <w:t>lane</w:t>
-            </w:r>
-            <w:proofErr w:type="gramEnd"/>
-            <w:r>
-              <w:t xml:space="preserve"> change possible</w:t>
+              <w:t>Ride in the middle of lane, but if there is a veh in front (either disabled or moving slower), it will shift to ride in between lanes and continue its progress.</w:t>
+            </w:r>
+          </w:p>
+          <w:p>
+            <w:pPr>
+              <w:widowControl w:val="0"/>
+              <w:spacing w:line="240" w:lineRule="auto"/>
+            </w:pPr>
+            <w:r>
+              <w:t>Manual lane change possible</w:t>
             </w:r>
           </w:p>
           <w:p>
@@ -5589,15 +5091,7 @@
               <w:spacing w:line="240" w:lineRule="auto"/>
             </w:pPr>
             <w:r>
-              <w:t xml:space="preserve">Manual </w:t>
-            </w:r>
-            <w:proofErr w:type="gramStart"/>
-            <w:r>
-              <w:t>lane</w:t>
-            </w:r>
-            <w:proofErr w:type="gramEnd"/>
-            <w:r>
-              <w:t xml:space="preserve"> change possible</w:t>
+              <w:t>Manual lane change possible</w:t>
             </w:r>
           </w:p>
         </w:tc>
@@ -5847,15 +5341,7 @@
       </w:r>
       <w:r>
         <w:br/>
-        <w:t>(</w:t>
-      </w:r>
-      <w:proofErr w:type="gramStart"/>
-      <w:r>
-        <w:t>i.e.</w:t>
-      </w:r>
-      <w:proofErr w:type="gramEnd"/>
-      <w:r>
-        <w:t xml:space="preserve"> Speed adjustment is applied to the lane, then the vehicles move based on the new speed)</w:t>
+        <w:t>(i.e. Speed adjustment is applied to the lane, then the vehicles move based on the new speed)</w:t>
       </w:r>
     </w:p>
     <w:p>
@@ -5918,15 +5404,7 @@
         <w:t>. Dealing 1 HP in damage</w:t>
       </w:r>
       <w:r>
-        <w:t xml:space="preserve"> (exceptions: cannot hit frogs on top of </w:t>
-      </w:r>
-      <w:proofErr w:type="gramStart"/>
-      <w:r>
-        <w:t>vehicles, or</w:t>
-      </w:r>
-      <w:proofErr w:type="gramEnd"/>
-      <w:r>
-        <w:t xml:space="preserve"> is “flattened”</w:t>
+        <w:t xml:space="preserve"> (exceptions: cannot hit frogs on top of vehicles, or is “flattened”</w:t>
       </w:r>
       <w:r>
         <w:t xml:space="preserve"> and hidden under a vehicle</w:t>
@@ -6588,11 +6066,9 @@
             <w:shd w:val="clear" w:color="auto" w:fill="C2D69B" w:themeFill="accent3" w:themeFillTint="99"/>
           </w:tcPr>
           <w:p>
-            <w:proofErr w:type="spellStart"/>
             <w:r>
               <w:t>Akaname</w:t>
             </w:r>
-            <w:proofErr w:type="spellEnd"/>
           </w:p>
         </w:tc>
       </w:tr>
@@ -6698,11 +6174,9 @@
             <w:shd w:val="clear" w:color="auto" w:fill="C2D69B" w:themeFill="accent3" w:themeFillTint="99"/>
           </w:tcPr>
           <w:p>
-            <w:proofErr w:type="spellStart"/>
             <w:r>
               <w:t>Fishfolk</w:t>
             </w:r>
-            <w:proofErr w:type="spellEnd"/>
           </w:p>
         </w:tc>
       </w:tr>
@@ -7271,15 +6745,7 @@
           </w:tcPr>
           <w:p>
             <w:r>
-              <w:t xml:space="preserve">lightning </w:t>
-            </w:r>
-            <w:proofErr w:type="spellStart"/>
-            <w:r>
-              <w:t>paralyse</w:t>
-            </w:r>
-            <w:proofErr w:type="spellEnd"/>
-            <w:r>
-              <w:t xml:space="preserve"> effect on unit</w:t>
+              <w:t>lightning paralyse effect on unit</w:t>
             </w:r>
           </w:p>
         </w:tc>
@@ -7523,15 +6989,7 @@
           </w:tcPr>
           <w:p>
             <w:r>
-              <w:t xml:space="preserve">lightning </w:t>
-            </w:r>
-            <w:proofErr w:type="spellStart"/>
-            <w:r>
-              <w:t>paralyse</w:t>
-            </w:r>
-            <w:proofErr w:type="spellEnd"/>
-            <w:r>
-              <w:t xml:space="preserve"> effect on unit</w:t>
+              <w:t>lightning paralyse effect on unit</w:t>
             </w:r>
           </w:p>
         </w:tc>
@@ -7583,15 +7041,7 @@
           </w:tcPr>
           <w:p>
             <w:r>
-              <w:t xml:space="preserve">Lightning strike effect, lightning </w:t>
-            </w:r>
-            <w:proofErr w:type="spellStart"/>
-            <w:r>
-              <w:t>paralyse</w:t>
-            </w:r>
-            <w:proofErr w:type="spellEnd"/>
-            <w:r>
-              <w:t xml:space="preserve"> effect on unit</w:t>
+              <w:t>Lightning strike effect, lightning paralyse effect on unit</w:t>
             </w:r>
           </w:p>
         </w:tc>
@@ -7905,13 +7355,8 @@
                 <w:numId w:val="2"/>
               </w:numPr>
             </w:pPr>
-            <w:proofErr w:type="spellStart"/>
-            <w:r>
-              <w:t>VehicleSpawner</w:t>
-            </w:r>
-            <w:proofErr w:type="spellEnd"/>
-            <w:r>
-              <w:t xml:space="preserve"> class</w:t>
+            <w:r>
+              <w:t>VehicleSpawner class</w:t>
             </w:r>
             <w:r>
               <w:t xml:space="preserve"> handle</w:t>
@@ -7966,15 +7411,7 @@
               </w:numPr>
             </w:pPr>
             <w:r>
-              <w:t xml:space="preserve">Set </w:t>
-            </w:r>
-            <w:proofErr w:type="spellStart"/>
-            <w:r>
-              <w:t>selected_skill</w:t>
-            </w:r>
-            <w:proofErr w:type="spellEnd"/>
-            <w:r>
-              <w:t xml:space="preserve"> to call-in/</w:t>
+              <w:t>Set selected_skill to call-in/</w:t>
             </w:r>
             <w:r>
               <w:t>airdrop</w:t>
@@ -8009,15 +7446,7 @@
               </w:numPr>
             </w:pPr>
             <w:r>
-              <w:t xml:space="preserve">User can exit the UI by clicking X button, clicking outside the panel, clicking the call-in / air-drop button again. Exiting UI will drop skill from </w:t>
-            </w:r>
-            <w:proofErr w:type="spellStart"/>
-            <w:r>
-              <w:t>selected_skill</w:t>
-            </w:r>
-            <w:proofErr w:type="spellEnd"/>
-            <w:r>
-              <w:t>.</w:t>
+              <w:t>User can exit the UI by clicking X button, clicking outside the panel, clicking the call-in / air-drop button again. Exiting UI will drop skill from selected_skill.</w:t>
             </w:r>
           </w:p>
           <w:p>
@@ -8035,15 +7464,7 @@
               </w:numPr>
             </w:pPr>
             <w:r>
-              <w:t xml:space="preserve">When the car button is clicked, grab the unit referenced from the spawning class and create the Skill. Save the skill in </w:t>
-            </w:r>
-            <w:proofErr w:type="spellStart"/>
-            <w:r>
-              <w:t>tmp</w:t>
-            </w:r>
-            <w:proofErr w:type="spellEnd"/>
-            <w:r>
-              <w:t xml:space="preserve"> holder.</w:t>
+              <w:t>When the car button is clicked, grab the unit referenced from the spawning class and create the Skill. Save the skill in tmp holder.</w:t>
             </w:r>
           </w:p>
           <w:p>
@@ -8061,23 +7482,7 @@
               </w:numPr>
             </w:pPr>
             <w:r>
-              <w:t xml:space="preserve">The </w:t>
-            </w:r>
-            <w:proofErr w:type="spellStart"/>
-            <w:r>
-              <w:t>usercontrol</w:t>
-            </w:r>
-            <w:proofErr w:type="spellEnd"/>
-            <w:r>
-              <w:t xml:space="preserve"> will now be in location selector state. This will generate red boxes or green boxes when moused-over spots to drop the vehicle. Red boxes will indicate unable to drop and when clicked, will not have any reaction. Green boxes are ok to drop and when clicked, it will translate the click pos to </w:t>
-            </w:r>
-            <w:proofErr w:type="spellStart"/>
-            <w:r>
-              <w:t>gridcoords</w:t>
-            </w:r>
-            <w:proofErr w:type="spellEnd"/>
-            <w:r>
-              <w:t xml:space="preserve"> and add to the skill. This will then trigger the skill button highlight and save to the dictionary.</w:t>
+              <w:t>The usercontrol will now be in location selector state. This will generate red boxes or green boxes when moused-over spots to drop the vehicle. Red boxes will indicate unable to drop and when clicked, will not have any reaction. Green boxes are ok to drop and when clicked, it will translate the click pos to gridcoords and add to the skill. This will then trigger the skill button highlight and save to the dictionary.</w:t>
             </w:r>
           </w:p>
           <w:p>
@@ -8105,15 +7510,7 @@
               <w:t>t</w:t>
             </w:r>
             <w:r>
-              <w:t xml:space="preserve"> will replace the vehicle in that spot if the vehicle has not moved into view. </w:t>
-            </w:r>
-            <w:proofErr w:type="gramStart"/>
-            <w:r>
-              <w:t>I.e.</w:t>
-            </w:r>
-            <w:proofErr w:type="gramEnd"/>
-            <w:r>
-              <w:t xml:space="preserve"> called-in immediately.</w:t>
+              <w:t xml:space="preserve"> will replace the vehicle in that spot if the vehicle has not moved into view. I.e. called-in immediately.</w:t>
             </w:r>
             <w:r>
               <w:t xml:space="preserve"> If not, it will follow directly behind vehicles like truck/bus.</w:t>
@@ -8137,13 +7534,8 @@
             <w:r>
               <w:t xml:space="preserve">grid validity </w:t>
             </w:r>
-            <w:proofErr w:type="gramStart"/>
-            <w:r>
-              <w:t>have to</w:t>
-            </w:r>
-            <w:proofErr w:type="gramEnd"/>
-            <w:r>
-              <w:t xml:space="preserve"> check for its </w:t>
+            <w:r>
+              <w:t xml:space="preserve">have to check for its </w:t>
             </w:r>
             <w:r>
               <w:t>entire vehicle</w:t>
@@ -8179,31 +7571,14 @@
             <w:r>
               <w:t xml:space="preserve">The </w:t>
             </w:r>
-            <w:proofErr w:type="spellStart"/>
-            <w:r>
-              <w:t>CallInVeh</w:t>
-            </w:r>
-            <w:proofErr w:type="spellEnd"/>
-            <w:r>
-              <w:t xml:space="preserve"> and </w:t>
-            </w:r>
-            <w:proofErr w:type="spellStart"/>
-            <w:r>
-              <w:t>AirDropVeh</w:t>
-            </w:r>
-            <w:proofErr w:type="spellEnd"/>
-            <w:r>
-              <w:t xml:space="preserve"> </w:t>
+            <w:r>
+              <w:t xml:space="preserve">CallInVeh and AirDropVeh </w:t>
             </w:r>
             <w:r>
               <w:t>class</w:t>
             </w:r>
             <w:r>
-              <w:t xml:space="preserve">es that implements </w:t>
-            </w:r>
-            <w:proofErr w:type="spellStart"/>
-            <w:r>
-              <w:t>I</w:t>
+              <w:t>es that implements I</w:t>
             </w:r>
             <w:r>
               <w:t>s</w:t>
@@ -8211,7 +7586,6 @@
             <w:r>
               <w:t>kill</w:t>
             </w:r>
-            <w:proofErr w:type="spellEnd"/>
             <w:r>
               <w:t xml:space="preserve"> will </w:t>
             </w:r>
@@ -8367,15 +7741,7 @@
               <w:t xml:space="preserve">a skill is highlighted, </w:t>
             </w:r>
             <w:r>
-              <w:t xml:space="preserve">keep the grey </w:t>
-            </w:r>
-            <w:proofErr w:type="gramStart"/>
-            <w:r>
-              <w:t>orbs</w:t>
-            </w:r>
-            <w:proofErr w:type="gramEnd"/>
-            <w:r>
-              <w:t xml:space="preserve"> and</w:t>
+              <w:t>keep the grey orbs and</w:t>
             </w:r>
             <w:r>
               <w:t xml:space="preserve"> trigger a re-check on the buttons for other skil</w:t>
@@ -8554,15 +7920,7 @@
               <w:widowControl w:val="0"/>
             </w:pPr>
             <w:r>
-              <w:t>Skill Info button – click to bring up a full panel UI (non-</w:t>
-            </w:r>
-            <w:proofErr w:type="spellStart"/>
-            <w:r>
-              <w:t>clickthru</w:t>
-            </w:r>
-            <w:proofErr w:type="spellEnd"/>
-            <w:r>
-              <w:t>) that describes each skill. Button is a small “?” button at top left of skill bar panel</w:t>
+              <w:t>Skill Info button – click to bring up a full panel UI (non-clickthru) that describes each skill. Button is a small “?” button at top left of skill bar panel</w:t>
             </w:r>
           </w:p>
         </w:tc>
@@ -8594,23 +7952,7 @@
               <w:t>ignores</w:t>
             </w:r>
             <w:r>
-              <w:t xml:space="preserve"> incoming vehicles in that lane. </w:t>
-            </w:r>
-            <w:proofErr w:type="gramStart"/>
-            <w:r>
-              <w:t>I.e.</w:t>
-            </w:r>
-            <w:proofErr w:type="gramEnd"/>
-            <w:r>
-              <w:t xml:space="preserve"> it will overlap vehicles, but is unseen. It will block call-in vehicles </w:t>
-            </w:r>
-            <w:proofErr w:type="gramStart"/>
-            <w:r>
-              <w:t>too, if</w:t>
-            </w:r>
-            <w:proofErr w:type="gramEnd"/>
-            <w:r>
-              <w:t xml:space="preserve"> it is a bus.</w:t>
+              <w:t xml:space="preserve"> incoming vehicles in that lane. I.e. it will overlap vehicles, but is unseen. It will block call-in vehicles too, if it is a bus.</w:t>
             </w:r>
           </w:p>
         </w:tc>
@@ -8665,15 +8007,7 @@
               <w:widowControl w:val="0"/>
             </w:pPr>
             <w:r>
-              <w:t xml:space="preserve">Call-in vehicle – if there is a vehicle on the spawn spot, if that vehicle has not entered the playable area, it should replace the vehicle. </w:t>
-            </w:r>
-            <w:proofErr w:type="gramStart"/>
-            <w:r>
-              <w:t>I.e.</w:t>
-            </w:r>
-            <w:proofErr w:type="gramEnd"/>
-            <w:r>
-              <w:t xml:space="preserve"> remove the spawned vehicle and replace with the called in vehicle. </w:t>
+              <w:t xml:space="preserve">Call-in vehicle – if there is a vehicle on the spawn spot, if that vehicle has not entered the playable area, it should replace the vehicle. I.e. remove the spawned vehicle and replace with the called in vehicle. </w:t>
             </w:r>
           </w:p>
         </w:tc>
@@ -8699,23 +8033,7 @@
               <w:widowControl w:val="0"/>
             </w:pPr>
             <w:r>
-              <w:t xml:space="preserve">Right Clicking will exit any </w:t>
-            </w:r>
-            <w:proofErr w:type="spellStart"/>
-            <w:r>
-              <w:t>InfoPopup</w:t>
-            </w:r>
-            <w:proofErr w:type="spellEnd"/>
-            <w:r>
-              <w:t xml:space="preserve"> selection, and any skill selection, or skill </w:t>
-            </w:r>
-            <w:proofErr w:type="spellStart"/>
-            <w:r>
-              <w:t>targetting</w:t>
-            </w:r>
-            <w:proofErr w:type="spellEnd"/>
-            <w:r>
-              <w:t>, and locator mode.</w:t>
+              <w:t>Right Clicking will exit any InfoPopup selection, and any skill selection, or skill targetting, and locator mode.</w:t>
             </w:r>
           </w:p>
         </w:tc>
@@ -8744,15 +8062,7 @@
               <w:t xml:space="preserve">Indication </w:t>
             </w:r>
             <w:r>
-              <w:t xml:space="preserve">of Enemy killed after a round – when enemy dies, it leaves behind a UI indicator that is of lowest hierarchy on the canvas. Indicator is a small skull icon. It will remain through the player’s next turn and will then be destroyed upon ending </w:t>
-            </w:r>
-            <w:proofErr w:type="gramStart"/>
-            <w:r>
-              <w:t>turn,</w:t>
-            </w:r>
-            <w:proofErr w:type="gramEnd"/>
-            <w:r>
-              <w:t xml:space="preserve"> thus it shows enemies killed in the previous round.</w:t>
+              <w:t>of Enemy killed after a round – when enemy dies, it leaves behind a UI indicator that is of lowest hierarchy on the canvas. Indicator is a small skull icon. It will remain through the player’s next turn and will then be destroyed upon ending turn, thus it shows enemies killed in the previous round.</w:t>
             </w:r>
           </w:p>
         </w:tc>
@@ -8846,15 +8156,7 @@
               <w:t>tougher mobs</w:t>
             </w:r>
             <w:r>
-              <w:t xml:space="preserve"> (level 10, 3mobs, </w:t>
-            </w:r>
-            <w:proofErr w:type="spellStart"/>
-            <w:r>
-              <w:t>veh</w:t>
-            </w:r>
-            <w:proofErr w:type="spellEnd"/>
-            <w:r>
-              <w:t xml:space="preserve"> can destroy)</w:t>
+              <w:t xml:space="preserve"> (level 10, 3mobs, veh can destroy)</w:t>
             </w:r>
           </w:p>
           <w:p>
@@ -8890,15 +8192,7 @@
               <w:widowControl w:val="0"/>
             </w:pPr>
             <w:r>
-              <w:t xml:space="preserve">Brute to take pre-turn action of checking and </w:t>
-            </w:r>
-            <w:proofErr w:type="spellStart"/>
-            <w:r>
-              <w:t>knockbacking</w:t>
-            </w:r>
-            <w:proofErr w:type="spellEnd"/>
-            <w:r>
-              <w:t xml:space="preserve"> vehicle in front of it</w:t>
+              <w:t>Brute to take pre-turn action of checking and knockbacking vehicle in front of it</w:t>
             </w:r>
             <w:r>
               <w:t>. All other enemy will act on the post brute action.</w:t>
@@ -9027,22 +8321,13 @@
           <w:bCs/>
         </w:rPr>
       </w:pPr>
-      <w:proofErr w:type="spellStart"/>
       <w:r>
         <w:rPr>
           <w:b/>
           <w:bCs/>
         </w:rPr>
         <w:lastRenderedPageBreak/>
-        <w:t>ToDo</w:t>
-      </w:r>
-      <w:proofErr w:type="spellEnd"/>
-      <w:r>
-        <w:rPr>
-          <w:b/>
-          <w:bCs/>
-        </w:rPr>
-        <w:t xml:space="preserve"> Part2</w:t>
+        <w:t>ToDo Part2</w:t>
       </w:r>
     </w:p>
     <w:p>
@@ -9126,15 +8411,7 @@
               <w:spacing w:line="276" w:lineRule="auto"/>
             </w:pPr>
             <w:r>
-              <w:t xml:space="preserve">Display of skill markers for multiple actions issued onto the same unit, it overlaps uglily. Unit will hold a count for number of skills assigned to it. </w:t>
-            </w:r>
-            <w:proofErr w:type="spellStart"/>
-            <w:r>
-              <w:t>SkillManager</w:t>
-            </w:r>
-            <w:proofErr w:type="spellEnd"/>
-            <w:r>
-              <w:t xml:space="preserve"> uses this to position the icon on target</w:t>
+              <w:t>Display of skill markers for multiple actions issued onto the same unit, it overlaps uglily. Unit will hold a count for number of skills assigned to it. SkillManager uses this to position the icon on target</w:t>
             </w:r>
           </w:p>
           <w:p>
@@ -9143,23 +8420,7 @@
               <w:spacing w:line="276" w:lineRule="auto"/>
             </w:pPr>
             <w:r>
-              <w:t xml:space="preserve">When a skill is untargeted, </w:t>
-            </w:r>
-            <w:proofErr w:type="spellStart"/>
-            <w:r>
-              <w:t>usercontrol</w:t>
-            </w:r>
-            <w:proofErr w:type="spellEnd"/>
-            <w:r>
-              <w:t xml:space="preserve"> calls all </w:t>
-            </w:r>
-            <w:proofErr w:type="gramStart"/>
-            <w:r>
-              <w:t>skill</w:t>
-            </w:r>
-            <w:proofErr w:type="gramEnd"/>
-            <w:r>
-              <w:t xml:space="preserve"> manager 1 by 1 to recheck and reposition icon on target.</w:t>
+              <w:t>When a skill is untargeted, usercontrol calls all skill manager 1 by 1 to recheck and reposition icon on target.</w:t>
             </w:r>
           </w:p>
         </w:tc>
@@ -9290,55 +8551,15 @@
               <w:widowControl w:val="0"/>
             </w:pPr>
             <w:r>
-              <w:t xml:space="preserve">Positioning of units when atop vehicles. Influenced by </w:t>
-            </w:r>
-            <w:proofErr w:type="spellStart"/>
-            <w:r>
-              <w:t>yAdjustment</w:t>
-            </w:r>
-            <w:proofErr w:type="spellEnd"/>
-            <w:r>
-              <w:t xml:space="preserve">. </w:t>
-            </w:r>
-          </w:p>
-          <w:p>
-            <w:pPr>
-              <w:widowControl w:val="0"/>
-            </w:pPr>
-            <w:r>
-              <w:t xml:space="preserve">When multiple units on top, do a very small spread within max left and right (max left and right determined by vehicle name (and spread only depends on number of units with </w:t>
-            </w:r>
-            <w:proofErr w:type="spellStart"/>
-            <w:r>
-              <w:t>yAdjustment</w:t>
-            </w:r>
-            <w:proofErr w:type="spellEnd"/>
-            <w:r>
-              <w:t xml:space="preserve"> = 3) </w:t>
-            </w:r>
-            <w:proofErr w:type="gramStart"/>
-            <w:r>
-              <w:t>i.e.</w:t>
-            </w:r>
-            <w:proofErr w:type="gramEnd"/>
-            <w:r>
-              <w:t xml:space="preserve"> doesn’t affect flatten. Normal adjustment still </w:t>
-            </w:r>
-            <w:proofErr w:type="gramStart"/>
-            <w:r>
-              <w:t>apply</w:t>
-            </w:r>
-            <w:proofErr w:type="gramEnd"/>
-            <w:r>
-              <w:t xml:space="preserve"> for units below. </w:t>
-            </w:r>
-            <w:proofErr w:type="gramStart"/>
-            <w:r>
-              <w:t>I.e.</w:t>
-            </w:r>
-            <w:proofErr w:type="gramEnd"/>
-            <w:r>
-              <w:t xml:space="preserve"> 3 units on top will spread left to right within max left and right, and 2 flatten below should spread as per normal spread.</w:t>
+              <w:t xml:space="preserve">Positioning of units when atop vehicles. Influenced by yAdjustment. </w:t>
+            </w:r>
+          </w:p>
+          <w:p>
+            <w:pPr>
+              <w:widowControl w:val="0"/>
+            </w:pPr>
+            <w:r>
+              <w:t>When multiple units on top, do a very small spread within max left and right (max left and right determined by vehicle name (and spread only depends on number of units with yAdjustment = 3) i.e. doesn’t affect flatten. Normal adjustment still apply for units below. I.e. 3 units on top will spread left to right within max left and right, and 2 flatten below should spread as per normal spread.</w:t>
             </w:r>
           </w:p>
         </w:tc>
@@ -9648,73 +8869,7 @@
             </w:pPr>
             <w:r>
               <w:lastRenderedPageBreak/>
-              <w:t>Add BGM</w:t>
-            </w:r>
-          </w:p>
-        </w:tc>
-        <w:tc>
-          <w:tcPr>
-            <w:tcW w:w="992" w:type="dxa"/>
-          </w:tcPr>
-          <w:p>
-            <w:pPr>
-              <w:widowControl w:val="0"/>
-            </w:pPr>
-          </w:p>
-        </w:tc>
-      </w:tr>
-      <w:tr>
-        <w:tc>
-          <w:tcPr>
-            <w:tcW w:w="8359" w:type="dxa"/>
-          </w:tcPr>
-          <w:p>
-            <w:pPr>
-              <w:widowControl w:val="0"/>
-            </w:pPr>
-            <w:r>
-              <w:t xml:space="preserve">Add sound effects for skills happening. Add mini blips for skill selection, and skill targeting, and fail selection. </w:t>
-            </w:r>
-          </w:p>
-        </w:tc>
-        <w:tc>
-          <w:tcPr>
-            <w:tcW w:w="992" w:type="dxa"/>
-          </w:tcPr>
-          <w:p>
-            <w:pPr>
-              <w:widowControl w:val="0"/>
-            </w:pPr>
-          </w:p>
-        </w:tc>
-      </w:tr>
-      <w:tr>
-        <w:tc>
-          <w:tcPr>
-            <w:tcW w:w="8359" w:type="dxa"/>
-          </w:tcPr>
-          <w:p>
-            <w:pPr>
-              <w:widowControl w:val="0"/>
-            </w:pPr>
-            <w:r>
-              <w:t xml:space="preserve">Difficulty explanations on menu. Difficulty indicator </w:t>
-            </w:r>
-            <w:proofErr w:type="spellStart"/>
-            <w:r>
-              <w:t>ingame</w:t>
-            </w:r>
-            <w:proofErr w:type="spellEnd"/>
-            <w:r>
-              <w:t xml:space="preserve">. </w:t>
-            </w:r>
-            <w:proofErr w:type="spellStart"/>
-            <w:r>
-              <w:t>Highscore</w:t>
-            </w:r>
-            <w:proofErr w:type="spellEnd"/>
-            <w:r>
-              <w:t xml:space="preserve"> linked to difficulty in dictionary</w:t>
+              <w:t>Difficulty explanations on menu. Difficulty indicator ingame. Highscore linked to difficulty in dictionary</w:t>
             </w:r>
           </w:p>
         </w:tc>
@@ -9740,23 +8895,7 @@
               <w:widowControl w:val="0"/>
             </w:pPr>
             <w:r>
-              <w:t xml:space="preserve">For medium and hard, do a faster leveling up, instead of instantly into advanced mobs. Level up per wave until level 10. Or 1 wave for each </w:t>
-            </w:r>
-            <w:proofErr w:type="spellStart"/>
-            <w:r>
-              <w:t>levelup</w:t>
-            </w:r>
-            <w:proofErr w:type="spellEnd"/>
-            <w:r>
-              <w:t xml:space="preserve"> until 5, then 2 wave for each </w:t>
-            </w:r>
-            <w:proofErr w:type="spellStart"/>
-            <w:r>
-              <w:t>levelup</w:t>
-            </w:r>
-            <w:proofErr w:type="spellEnd"/>
-            <w:r>
-              <w:t xml:space="preserve"> until 10.</w:t>
+              <w:t>Add BGM</w:t>
             </w:r>
           </w:p>
         </w:tc>
@@ -9782,16 +8921,265 @@
               <w:widowControl w:val="0"/>
             </w:pPr>
             <w:r>
-              <w:t xml:space="preserve">Playtest – easy, </w:t>
-            </w:r>
-            <w:proofErr w:type="gramStart"/>
-            <w:r>
-              <w:t>medium</w:t>
-            </w:r>
-            <w:proofErr w:type="gramEnd"/>
-            <w:r>
-              <w:t xml:space="preserve"> and hard</w:t>
-            </w:r>
+              <w:t>Add sound effects for skills happening</w:t>
+            </w:r>
+          </w:p>
+        </w:tc>
+        <w:tc>
+          <w:tcPr>
+            <w:tcW w:w="992" w:type="dxa"/>
+            <w:shd w:val="clear" w:color="auto" w:fill="00B050"/>
+          </w:tcPr>
+          <w:p>
+            <w:pPr>
+              <w:widowControl w:val="0"/>
+            </w:pPr>
+          </w:p>
+        </w:tc>
+      </w:tr>
+      <w:tr>
+        <w:tc>
+          <w:tcPr>
+            <w:tcW w:w="8359" w:type="dxa"/>
+          </w:tcPr>
+          <w:p>
+            <w:pPr>
+              <w:widowControl w:val="0"/>
+            </w:pPr>
+            <w:r>
+              <w:t>For medium and hard, do a faster leveling up, instead of instantly into advanced mobs. Level up per wave until level 10. Or 1 wave for each levelup until 5, then 2 wave for each levelup until 10.</w:t>
+            </w:r>
+          </w:p>
+        </w:tc>
+        <w:tc>
+          <w:tcPr>
+            <w:tcW w:w="992" w:type="dxa"/>
+            <w:shd w:val="clear" w:color="auto" w:fill="00B050"/>
+          </w:tcPr>
+          <w:p>
+            <w:pPr>
+              <w:widowControl w:val="0"/>
+            </w:pPr>
+          </w:p>
+        </w:tc>
+      </w:tr>
+      <w:tr>
+        <w:tc>
+          <w:tcPr>
+            <w:tcW w:w="8359" w:type="dxa"/>
+          </w:tcPr>
+          <w:p>
+            <w:pPr>
+              <w:widowControl w:val="0"/>
+            </w:pPr>
+            <w:r>
+              <w:t>Add mini blips for skill selection, and skill targeting, and fail selection.</w:t>
+            </w:r>
+          </w:p>
+        </w:tc>
+        <w:tc>
+          <w:tcPr>
+            <w:tcW w:w="992" w:type="dxa"/>
+            <w:shd w:val="clear" w:color="auto" w:fill="00B050"/>
+          </w:tcPr>
+          <w:p>
+            <w:pPr>
+              <w:widowControl w:val="0"/>
+            </w:pPr>
+          </w:p>
+        </w:tc>
+      </w:tr>
+      <w:tr>
+        <w:tc>
+          <w:tcPr>
+            <w:tcW w:w="8359" w:type="dxa"/>
+          </w:tcPr>
+          <w:p>
+            <w:pPr>
+              <w:widowControl w:val="0"/>
+            </w:pPr>
+            <w:r>
+              <w:t>Add stop music button. Add mute all button. Remove game log button and gamelog window. Add instructions button and instruction window.</w:t>
+            </w:r>
+          </w:p>
+        </w:tc>
+        <w:tc>
+          <w:tcPr>
+            <w:tcW w:w="992" w:type="dxa"/>
+            <w:shd w:val="clear" w:color="auto" w:fill="00B050"/>
+          </w:tcPr>
+          <w:p>
+            <w:pPr>
+              <w:widowControl w:val="0"/>
+            </w:pPr>
+          </w:p>
+        </w:tc>
+      </w:tr>
+      <w:tr>
+        <w:tc>
+          <w:tcPr>
+            <w:tcW w:w="8359" w:type="dxa"/>
+          </w:tcPr>
+          <w:p>
+            <w:pPr>
+              <w:widowControl w:val="0"/>
+            </w:pPr>
+            <w:r>
+              <w:t xml:space="preserve">Call in sound for vehicle call in. </w:t>
+            </w:r>
+          </w:p>
+        </w:tc>
+        <w:tc>
+          <w:tcPr>
+            <w:tcW w:w="992" w:type="dxa"/>
+            <w:shd w:val="clear" w:color="auto" w:fill="00B050"/>
+          </w:tcPr>
+          <w:p>
+            <w:pPr>
+              <w:widowControl w:val="0"/>
+            </w:pPr>
+          </w:p>
+        </w:tc>
+      </w:tr>
+      <w:tr>
+        <w:tc>
+          <w:tcPr>
+            <w:tcW w:w="8359" w:type="dxa"/>
+          </w:tcPr>
+          <w:p>
+            <w:pPr>
+              <w:widowControl w:val="0"/>
+            </w:pPr>
+            <w:r>
+              <w:t>Need vehicle sounds. Lane Change. And Moving.</w:t>
+            </w:r>
+          </w:p>
+        </w:tc>
+        <w:tc>
+          <w:tcPr>
+            <w:tcW w:w="992" w:type="dxa"/>
+            <w:shd w:val="clear" w:color="auto" w:fill="00B050"/>
+          </w:tcPr>
+          <w:p>
+            <w:pPr>
+              <w:widowControl w:val="0"/>
+            </w:pPr>
+          </w:p>
+        </w:tc>
+      </w:tr>
+      <w:tr>
+        <w:tc>
+          <w:tcPr>
+            <w:tcW w:w="8359" w:type="dxa"/>
+          </w:tcPr>
+          <w:p>
+            <w:pPr>
+              <w:widowControl w:val="0"/>
+            </w:pPr>
+            <w:r>
+              <w:t>Need indication of stunned vehicles and stunned units</w:t>
+            </w:r>
+            <w:r>
+              <w:t>.</w:t>
+            </w:r>
+          </w:p>
+          <w:p>
+            <w:pPr>
+              <w:widowControl w:val="0"/>
+            </w:pPr>
+            <w:r>
+              <w:t>Implementation</w:t>
+            </w:r>
+            <w:r>
+              <w:t xml:space="preserve"> is to set </w:t>
+            </w:r>
+            <w:r>
+              <w:t xml:space="preserve">stunned </w:t>
+            </w:r>
+            <w:r>
+              <w:t>animation</w:t>
+            </w:r>
+            <w:r>
+              <w:t xml:space="preserve"> as </w:t>
+            </w:r>
+            <w:r>
+              <w:t>idle motion, and set tint to darker grey</w:t>
+            </w:r>
+          </w:p>
+        </w:tc>
+        <w:tc>
+          <w:tcPr>
+            <w:tcW w:w="992" w:type="dxa"/>
+            <w:shd w:val="clear" w:color="auto" w:fill="00B050"/>
+          </w:tcPr>
+          <w:p>
+            <w:pPr>
+              <w:widowControl w:val="0"/>
+            </w:pPr>
+          </w:p>
+        </w:tc>
+      </w:tr>
+      <w:tr>
+        <w:tc>
+          <w:tcPr>
+            <w:tcW w:w="8359" w:type="dxa"/>
+          </w:tcPr>
+          <w:p>
+            <w:pPr>
+              <w:widowControl w:val="0"/>
+            </w:pPr>
+            <w:r>
+              <w:t>Playtest difficulties</w:t>
+            </w:r>
+          </w:p>
+        </w:tc>
+        <w:tc>
+          <w:tcPr>
+            <w:tcW w:w="992" w:type="dxa"/>
+            <w:shd w:val="clear" w:color="auto" w:fill="auto"/>
+          </w:tcPr>
+          <w:p>
+            <w:pPr>
+              <w:widowControl w:val="0"/>
+            </w:pPr>
+          </w:p>
+        </w:tc>
+      </w:tr>
+      <w:tr>
+        <w:tc>
+          <w:tcPr>
+            <w:tcW w:w="8359" w:type="dxa"/>
+          </w:tcPr>
+          <w:p>
+            <w:pPr>
+              <w:widowControl w:val="0"/>
+            </w:pPr>
+            <w:r>
+              <w:t>Stunned animation for Flatten and Shield.</w:t>
+            </w:r>
+          </w:p>
+        </w:tc>
+        <w:tc>
+          <w:tcPr>
+            <w:tcW w:w="992" w:type="dxa"/>
+            <w:shd w:val="clear" w:color="auto" w:fill="auto"/>
+          </w:tcPr>
+          <w:p>
+            <w:pPr>
+              <w:widowControl w:val="0"/>
+            </w:pPr>
+          </w:p>
+        </w:tc>
+      </w:tr>
+      <w:tr>
+        <w:tc>
+          <w:tcPr>
+            <w:tcW w:w="8359" w:type="dxa"/>
+          </w:tcPr>
+          <w:p>
+            <w:pPr>
+              <w:widowControl w:val="0"/>
+            </w:pPr>
           </w:p>
         </w:tc>
         <w:tc>
@@ -9955,6 +9343,9 @@
             <w:r>
               <w:t>When vehicle explodes, units on top of it are still floating</w:t>
             </w:r>
+            <w:r>
+              <w:t>. They should drop down to yadjustment 0</w:t>
+            </w:r>
           </w:p>
         </w:tc>
         <w:tc>
@@ -9990,21 +9381,14 @@
               <w:widowControl w:val="0"/>
             </w:pPr>
             <w:r>
-              <w:t xml:space="preserve">There </w:t>
-            </w:r>
-            <w:proofErr w:type="gramStart"/>
-            <w:r>
-              <w:t>is</w:t>
-            </w:r>
-            <w:proofErr w:type="gramEnd"/>
-            <w:r>
-              <w:t xml:space="preserve"> some objects accessing grids out of field grid bounds</w:t>
+              <w:t>Running into bloat caused a lag that led to vehicles moving all the way to the void. Need to recalculate move direction somehow.</w:t>
             </w:r>
           </w:p>
         </w:tc>
         <w:tc>
           <w:tcPr>
             <w:tcW w:w="987" w:type="dxa"/>
+            <w:shd w:val="clear" w:color="auto" w:fill="FFFF00"/>
           </w:tcPr>
           <w:p>
             <w:pPr>
@@ -10032,11 +9416,15 @@
             <w:pPr>
               <w:widowControl w:val="0"/>
             </w:pPr>
+            <w:r>
+              <w:t>Knockback from brute did not move units on top of vehicle</w:t>
+            </w:r>
           </w:p>
         </w:tc>
         <w:tc>
           <w:tcPr>
             <w:tcW w:w="987" w:type="dxa"/>
+            <w:shd w:val="clear" w:color="auto" w:fill="FFFF00"/>
           </w:tcPr>
           <w:p>
             <w:pPr>
@@ -10064,11 +9452,15 @@
             <w:pPr>
               <w:widowControl w:val="0"/>
             </w:pPr>
+            <w:r>
+              <w:t>Within grid spread should stagger x, so that expert mode vehicle will hit units 1 by 1, and explode properly</w:t>
+            </w:r>
           </w:p>
         </w:tc>
         <w:tc>
           <w:tcPr>
             <w:tcW w:w="987" w:type="dxa"/>
+            <w:shd w:val="clear" w:color="auto" w:fill="FFFF00"/>
           </w:tcPr>
           <w:p>
             <w:pPr>
@@ -10096,6 +9488,12 @@
             <w:pPr>
               <w:widowControl w:val="0"/>
             </w:pPr>
+            <w:r>
+              <w:t xml:space="preserve">Deselecting airdrop n callin by clicking button again does not reset Unit in </w:t>
+            </w:r>
+            <w:r>
+              <w:t>the skillmanagers and thus still retain locator mode</w:t>
+            </w:r>
           </w:p>
         </w:tc>
         <w:tc>
@@ -10428,23 +9826,7 @@
         <w:spacing w:line="240" w:lineRule="auto"/>
       </w:pPr>
       <w:r>
-        <w:t xml:space="preserve">Lane Change - Selecting motorbike in-between lane will not </w:t>
-      </w:r>
-      <w:proofErr w:type="spellStart"/>
-      <w:r>
-        <w:t>centre</w:t>
-      </w:r>
-      <w:proofErr w:type="spellEnd"/>
-      <w:r>
-        <w:t xml:space="preserve"> the UI on it, it </w:t>
-      </w:r>
-      <w:proofErr w:type="spellStart"/>
-      <w:r>
-        <w:t>centres</w:t>
-      </w:r>
-      <w:proofErr w:type="spellEnd"/>
-      <w:r>
-        <w:t xml:space="preserve"> onto the grid instead.</w:t>
+        <w:t>Lane Change - Selecting motorbike in-between lane will not centre the UI on it, it centres onto the grid instead.</w:t>
       </w:r>
     </w:p>
     <w:p>

</xml_diff>

<commit_message>
Minor fixes for bugs in UI and gameplay interactions
- Added stunned animation for Flatten and Shield
- Added game over music. Fixed best score saving and loading code.
- Fixed airdrop animation that is sometimes delayed when it is attached to unit animator. Created a separate airdrop target game object to play the animation and sound instead for better sync. This also fixes the visual and audio issue when a vehicle is airdropped onto a bloat and becoming immediately stunned.
- Added UI button sounds to car selection too
- Tested for WebGL build and fixed several bugs experienced in that build.
- Uploaded this version to Unity Play account as Reggorf v1.2
</commit_message>
<xml_diff>
--- a/Documents/Reverse Frogger Design Document.docx
+++ b/Documents/Reverse Frogger Design Document.docx
@@ -75,7 +75,15 @@
         <w:t>Game Summary</w:t>
       </w:r>
       <w:r>
-        <w:t xml:space="preserve">: Direct flow of traffic to prevent any frogs from crossing the road! Then reverse the roles, and lead the frogs to victory. </w:t>
+        <w:t xml:space="preserve">: Direct flow of traffic to prevent any frogs from crossing the road! Then reverse the </w:t>
+      </w:r>
+      <w:proofErr w:type="gramStart"/>
+      <w:r>
+        <w:t>roles, and</w:t>
+      </w:r>
+      <w:proofErr w:type="gramEnd"/>
+      <w:r>
+        <w:t xml:space="preserve"> lead the frogs to victory. </w:t>
       </w:r>
     </w:p>
     <w:p>
@@ -89,7 +97,23 @@
         <w:t>Game Outline</w:t>
       </w:r>
       <w:r>
-        <w:t xml:space="preserve">: Frogs are trying to cross the road again and this time, they come better prepared than before. They have trained and upgraded themselves in different combat and defense capabilities, and are employing advanced strategies to cross the road tactically. We do not want to induce panic among the humans so we have to deal with the frogs naturally, and that is using the morning rush-hour traffic on the road. By influencing the flow of traffic, we will put a stop to the frogs’ advances! We as humans must not let them cross it, or else… </w:t>
+        <w:t xml:space="preserve">: Frogs are trying to cross the road again and this time, they come better prepared than before. They have trained and upgraded themselves in different combat and defense </w:t>
+      </w:r>
+      <w:proofErr w:type="gramStart"/>
+      <w:r>
+        <w:t>capabilities, and</w:t>
+      </w:r>
+      <w:proofErr w:type="gramEnd"/>
+      <w:r>
+        <w:t xml:space="preserve"> are employing advanced strategies to cross the road tactically. We do not want to induce panic among the </w:t>
+      </w:r>
+      <w:proofErr w:type="gramStart"/>
+      <w:r>
+        <w:t>humans</w:t>
+      </w:r>
+      <w:proofErr w:type="gramEnd"/>
+      <w:r>
+        <w:t xml:space="preserve"> so we have to deal with the frogs naturally, and that is using the morning rush-hour traffic on the road. By influencing the flow of traffic, we will put a stop to the frogs’ advances! We as humans must not let them cross it, or else… </w:t>
       </w:r>
     </w:p>
     <w:p>
@@ -255,7 +279,15 @@
         <w:spacing w:before="240" w:after="240"/>
       </w:pPr>
       <w:r>
-        <w:t>Lane adjustment controls ( + / - )</w:t>
+        <w:t xml:space="preserve">Lane adjustment controls </w:t>
+      </w:r>
+      <w:proofErr w:type="gramStart"/>
+      <w:r>
+        <w:t>( +</w:t>
+      </w:r>
+      <w:proofErr w:type="gramEnd"/>
+      <w:r>
+        <w:t xml:space="preserve"> / - )</w:t>
       </w:r>
       <w:r>
         <w:br/>
@@ -287,7 +319,15 @@
         <w:spacing w:before="240" w:after="240"/>
       </w:pPr>
       <w:r>
-        <w:t xml:space="preserve">When selecting a frog, or a vehicle, a pop up UI shows additional details of that frog/vehicle. </w:t>
+        <w:t xml:space="preserve">When selecting a frog, or a vehicle, a </w:t>
+      </w:r>
+      <w:proofErr w:type="gramStart"/>
+      <w:r>
+        <w:t>pop up</w:t>
+      </w:r>
+      <w:proofErr w:type="gramEnd"/>
+      <w:r>
+        <w:t xml:space="preserve"> UI shows additional details of that frog/vehicle. </w:t>
       </w:r>
       <w:r>
         <w:br/>
@@ -312,15 +352,33 @@
         <w:lastRenderedPageBreak/>
         <w:t>Enemy Types</w:t>
       </w:r>
+      <w:proofErr w:type="gramStart"/>
       <w:r>
         <w:t xml:space="preserve">   (</w:t>
       </w:r>
+      <w:proofErr w:type="gramEnd"/>
       <w:r>
         <w:rPr>
           <w:sz w:val="16"/>
           <w:szCs w:val="16"/>
         </w:rPr>
-        <w:t>V itw: Vehicle in the way)</w:t>
+        <w:t xml:space="preserve">V </w:t>
+      </w:r>
+      <w:proofErr w:type="spellStart"/>
+      <w:r>
+        <w:rPr>
+          <w:sz w:val="16"/>
+          <w:szCs w:val="16"/>
+        </w:rPr>
+        <w:t>itw</w:t>
+      </w:r>
+      <w:proofErr w:type="spellEnd"/>
+      <w:r>
+        <w:rPr>
+          <w:sz w:val="16"/>
+          <w:szCs w:val="16"/>
+        </w:rPr>
+        <w:t>: Vehicle in the way)</w:t>
       </w:r>
     </w:p>
     <w:tbl>
@@ -751,7 +809,23 @@
                 <w:sz w:val="18"/>
                 <w:szCs w:val="18"/>
               </w:rPr>
-              <w:t>V itw: remain on spot, and skip 1 turn (concussed)</w:t>
+              <w:t xml:space="preserve">V </w:t>
+            </w:r>
+            <w:proofErr w:type="spellStart"/>
+            <w:r>
+              <w:rPr>
+                <w:sz w:val="18"/>
+                <w:szCs w:val="18"/>
+              </w:rPr>
+              <w:t>itw</w:t>
+            </w:r>
+            <w:proofErr w:type="spellEnd"/>
+            <w:r>
+              <w:rPr>
+                <w:sz w:val="18"/>
+                <w:szCs w:val="18"/>
+              </w:rPr>
+              <w:t>: remain on spot, and skip 1 turn (concussed)</w:t>
             </w:r>
           </w:p>
         </w:tc>
@@ -1058,7 +1132,25 @@
                 <w:szCs w:val="18"/>
                 <w:shd w:val="clear" w:color="auto" w:fill="C2D69B" w:themeFill="accent3" w:themeFillTint="99"/>
               </w:rPr>
-              <w:t>V itw: knock the car forward if there is another lane and step forward. If the next lane is a divider/sidewalk, hold position</w:t>
+              <w:t xml:space="preserve">V </w:t>
+            </w:r>
+            <w:proofErr w:type="spellStart"/>
+            <w:r>
+              <w:rPr>
+                <w:sz w:val="18"/>
+                <w:szCs w:val="18"/>
+                <w:shd w:val="clear" w:color="auto" w:fill="C2D69B" w:themeFill="accent3" w:themeFillTint="99"/>
+              </w:rPr>
+              <w:t>itw</w:t>
+            </w:r>
+            <w:proofErr w:type="spellEnd"/>
+            <w:r>
+              <w:rPr>
+                <w:sz w:val="18"/>
+                <w:szCs w:val="18"/>
+                <w:shd w:val="clear" w:color="auto" w:fill="C2D69B" w:themeFill="accent3" w:themeFillTint="99"/>
+              </w:rPr>
+              <w:t>: knock the car forward if there is another lane and step forward. If the next lane is a divider/sidewalk, hold position</w:t>
             </w:r>
             <w:r>
               <w:rPr>
@@ -1358,7 +1450,23 @@
                 <w:sz w:val="18"/>
                 <w:szCs w:val="18"/>
               </w:rPr>
-              <w:t>V itw: move to horizontal displacement but no vertical displacement</w:t>
+              <w:t xml:space="preserve">V </w:t>
+            </w:r>
+            <w:proofErr w:type="spellStart"/>
+            <w:r>
+              <w:rPr>
+                <w:sz w:val="18"/>
+                <w:szCs w:val="18"/>
+              </w:rPr>
+              <w:t>itw</w:t>
+            </w:r>
+            <w:proofErr w:type="spellEnd"/>
+            <w:r>
+              <w:rPr>
+                <w:sz w:val="18"/>
+                <w:szCs w:val="18"/>
+              </w:rPr>
+              <w:t>: move to horizontal displacement but no vertical displacement</w:t>
             </w:r>
           </w:p>
         </w:tc>
@@ -1614,8 +1722,17 @@
                 <w:sz w:val="18"/>
                 <w:szCs w:val="18"/>
               </w:rPr>
-              <w:t>Forward 2 step</w:t>
-            </w:r>
+              <w:t xml:space="preserve">Forward 2 </w:t>
+            </w:r>
+            <w:proofErr w:type="gramStart"/>
+            <w:r>
+              <w:rPr>
+                <w:sz w:val="18"/>
+                <w:szCs w:val="18"/>
+              </w:rPr>
+              <w:t>step</w:t>
+            </w:r>
+            <w:proofErr w:type="gramEnd"/>
           </w:p>
         </w:tc>
         <w:tc>
@@ -1644,8 +1761,33 @@
                 <w:sz w:val="18"/>
                 <w:szCs w:val="18"/>
               </w:rPr>
-              <w:t>V itw: remain on spot, and skip 2 turn</w:t>
-            </w:r>
+              <w:t xml:space="preserve">V </w:t>
+            </w:r>
+            <w:proofErr w:type="spellStart"/>
+            <w:r>
+              <w:rPr>
+                <w:sz w:val="18"/>
+                <w:szCs w:val="18"/>
+              </w:rPr>
+              <w:t>itw</w:t>
+            </w:r>
+            <w:proofErr w:type="spellEnd"/>
+            <w:r>
+              <w:rPr>
+                <w:sz w:val="18"/>
+                <w:szCs w:val="18"/>
+              </w:rPr>
+              <w:t xml:space="preserve">: remain on spot, and skip 2 </w:t>
+            </w:r>
+            <w:proofErr w:type="gramStart"/>
+            <w:r>
+              <w:rPr>
+                <w:sz w:val="18"/>
+                <w:szCs w:val="18"/>
+              </w:rPr>
+              <w:t>turn</w:t>
+            </w:r>
+            <w:proofErr w:type="gramEnd"/>
           </w:p>
           <w:p>
             <w:pPr>
@@ -1924,8 +2066,17 @@
                 <w:sz w:val="18"/>
                 <w:szCs w:val="18"/>
               </w:rPr>
-              <w:t>Forward continually until it hits a veh</w:t>
-            </w:r>
+              <w:t xml:space="preserve">Forward continually until it hits a </w:t>
+            </w:r>
+            <w:proofErr w:type="spellStart"/>
+            <w:r>
+              <w:rPr>
+                <w:sz w:val="18"/>
+                <w:szCs w:val="18"/>
+              </w:rPr>
+              <w:t>veh</w:t>
+            </w:r>
+            <w:proofErr w:type="spellEnd"/>
             <w:r>
               <w:rPr>
                 <w:sz w:val="18"/>
@@ -2005,7 +2156,23 @@
                 <w:sz w:val="18"/>
                 <w:szCs w:val="18"/>
               </w:rPr>
-              <w:t>V itw: stop at spot before, and skip 1 turn (concussed)</w:t>
+              <w:t xml:space="preserve">V </w:t>
+            </w:r>
+            <w:proofErr w:type="spellStart"/>
+            <w:r>
+              <w:rPr>
+                <w:sz w:val="18"/>
+                <w:szCs w:val="18"/>
+              </w:rPr>
+              <w:t>itw</w:t>
+            </w:r>
+            <w:proofErr w:type="spellEnd"/>
+            <w:r>
+              <w:rPr>
+                <w:sz w:val="18"/>
+                <w:szCs w:val="18"/>
+              </w:rPr>
+              <w:t>: stop at spot before, and skip 1 turn (concussed)</w:t>
             </w:r>
           </w:p>
         </w:tc>
@@ -2297,7 +2464,55 @@
                 <w:sz w:val="18"/>
                 <w:szCs w:val="18"/>
               </w:rPr>
-              <w:t>V itw: jumps on top of the veh in front. Will ride the veh while on top.</w:t>
+              <w:t xml:space="preserve">V </w:t>
+            </w:r>
+            <w:proofErr w:type="spellStart"/>
+            <w:r>
+              <w:rPr>
+                <w:sz w:val="18"/>
+                <w:szCs w:val="18"/>
+              </w:rPr>
+              <w:t>itw</w:t>
+            </w:r>
+            <w:proofErr w:type="spellEnd"/>
+            <w:r>
+              <w:rPr>
+                <w:sz w:val="18"/>
+                <w:szCs w:val="18"/>
+              </w:rPr>
+              <w:t xml:space="preserve">: jumps on top of the </w:t>
+            </w:r>
+            <w:proofErr w:type="spellStart"/>
+            <w:r>
+              <w:rPr>
+                <w:sz w:val="18"/>
+                <w:szCs w:val="18"/>
+              </w:rPr>
+              <w:t>veh</w:t>
+            </w:r>
+            <w:proofErr w:type="spellEnd"/>
+            <w:r>
+              <w:rPr>
+                <w:sz w:val="18"/>
+                <w:szCs w:val="18"/>
+              </w:rPr>
+              <w:t xml:space="preserve"> in front. Will ride the </w:t>
+            </w:r>
+            <w:proofErr w:type="spellStart"/>
+            <w:r>
+              <w:rPr>
+                <w:sz w:val="18"/>
+                <w:szCs w:val="18"/>
+              </w:rPr>
+              <w:t>veh</w:t>
+            </w:r>
+            <w:proofErr w:type="spellEnd"/>
+            <w:r>
+              <w:rPr>
+                <w:sz w:val="18"/>
+                <w:szCs w:val="18"/>
+              </w:rPr>
+              <w:t xml:space="preserve"> while on top.</w:t>
             </w:r>
           </w:p>
         </w:tc>
@@ -2597,31 +2812,63 @@
                 <w:sz w:val="18"/>
                 <w:szCs w:val="18"/>
               </w:rPr>
-              <w:t>Holds a vault pole that extends 1 lane behind. If any veh hits the vault pole, it will stun the vaulter (skip 1 turn) and disable him, turning him into a “grunt”.</w:t>
-            </w:r>
-          </w:p>
-          <w:p>
-            <w:pPr>
-              <w:widowControl w:val="0"/>
-              <w:pBdr>
-                <w:top w:val="nil"/>
-                <w:left w:val="nil"/>
-                <w:bottom w:val="nil"/>
-                <w:right w:val="nil"/>
-                <w:between w:val="nil"/>
-              </w:pBdr>
-              <w:spacing w:line="240" w:lineRule="auto"/>
-              <w:rPr>
-                <w:sz w:val="18"/>
-                <w:szCs w:val="18"/>
-              </w:rPr>
-            </w:pPr>
-            <w:r>
-              <w:rPr>
-                <w:sz w:val="18"/>
-                <w:szCs w:val="18"/>
-              </w:rPr>
-              <w:t xml:space="preserve">V itw: vaults over to the next lane after. </w:t>
+              <w:t xml:space="preserve">Holds a vault pole that extends 1 lane behind. If any </w:t>
+            </w:r>
+            <w:proofErr w:type="spellStart"/>
+            <w:r>
+              <w:rPr>
+                <w:sz w:val="18"/>
+                <w:szCs w:val="18"/>
+              </w:rPr>
+              <w:t>veh</w:t>
+            </w:r>
+            <w:proofErr w:type="spellEnd"/>
+            <w:r>
+              <w:rPr>
+                <w:sz w:val="18"/>
+                <w:szCs w:val="18"/>
+              </w:rPr>
+              <w:t xml:space="preserve"> hits the vault pole, it will stun the vaulter (skip 1 turn) and disable him, turning him into a “grunt”.</w:t>
+            </w:r>
+          </w:p>
+          <w:p>
+            <w:pPr>
+              <w:widowControl w:val="0"/>
+              <w:pBdr>
+                <w:top w:val="nil"/>
+                <w:left w:val="nil"/>
+                <w:bottom w:val="nil"/>
+                <w:right w:val="nil"/>
+                <w:between w:val="nil"/>
+              </w:pBdr>
+              <w:spacing w:line="240" w:lineRule="auto"/>
+              <w:rPr>
+                <w:sz w:val="18"/>
+                <w:szCs w:val="18"/>
+              </w:rPr>
+            </w:pPr>
+            <w:r>
+              <w:rPr>
+                <w:sz w:val="18"/>
+                <w:szCs w:val="18"/>
+              </w:rPr>
+              <w:t xml:space="preserve">V </w:t>
+            </w:r>
+            <w:proofErr w:type="spellStart"/>
+            <w:r>
+              <w:rPr>
+                <w:sz w:val="18"/>
+                <w:szCs w:val="18"/>
+              </w:rPr>
+              <w:t>itw</w:t>
+            </w:r>
+            <w:proofErr w:type="spellEnd"/>
+            <w:r>
+              <w:rPr>
+                <w:sz w:val="18"/>
+                <w:szCs w:val="18"/>
+              </w:rPr>
+              <w:t xml:space="preserve">: vaults over to the next lane after. </w:t>
             </w:r>
           </w:p>
         </w:tc>
@@ -2937,31 +3184,95 @@
                 <w:sz w:val="18"/>
                 <w:szCs w:val="18"/>
               </w:rPr>
-              <w:t>V itw: move behind the vehicle path if no V itw, else stay.</w:t>
-            </w:r>
-          </w:p>
-          <w:p>
-            <w:pPr>
-              <w:widowControl w:val="0"/>
-              <w:pBdr>
-                <w:top w:val="nil"/>
-                <w:left w:val="nil"/>
-                <w:bottom w:val="nil"/>
-                <w:right w:val="nil"/>
-                <w:between w:val="nil"/>
-              </w:pBdr>
-              <w:spacing w:line="240" w:lineRule="auto"/>
-              <w:rPr>
-                <w:sz w:val="18"/>
-                <w:szCs w:val="18"/>
-              </w:rPr>
-            </w:pPr>
-            <w:r>
-              <w:rPr>
-                <w:sz w:val="18"/>
-                <w:szCs w:val="18"/>
-              </w:rPr>
-              <w:t>If no V itw but veh on left/right, stay.</w:t>
+              <w:t xml:space="preserve">V </w:t>
+            </w:r>
+            <w:proofErr w:type="spellStart"/>
+            <w:r>
+              <w:rPr>
+                <w:sz w:val="18"/>
+                <w:szCs w:val="18"/>
+              </w:rPr>
+              <w:t>itw</w:t>
+            </w:r>
+            <w:proofErr w:type="spellEnd"/>
+            <w:r>
+              <w:rPr>
+                <w:sz w:val="18"/>
+                <w:szCs w:val="18"/>
+              </w:rPr>
+              <w:t xml:space="preserve">: move behind the vehicle path if no V </w:t>
+            </w:r>
+            <w:proofErr w:type="spellStart"/>
+            <w:r>
+              <w:rPr>
+                <w:sz w:val="18"/>
+                <w:szCs w:val="18"/>
+              </w:rPr>
+              <w:t>itw</w:t>
+            </w:r>
+            <w:proofErr w:type="spellEnd"/>
+            <w:r>
+              <w:rPr>
+                <w:sz w:val="18"/>
+                <w:szCs w:val="18"/>
+              </w:rPr>
+              <w:t>, else stay.</w:t>
+            </w:r>
+          </w:p>
+          <w:p>
+            <w:pPr>
+              <w:widowControl w:val="0"/>
+              <w:pBdr>
+                <w:top w:val="nil"/>
+                <w:left w:val="nil"/>
+                <w:bottom w:val="nil"/>
+                <w:right w:val="nil"/>
+                <w:between w:val="nil"/>
+              </w:pBdr>
+              <w:spacing w:line="240" w:lineRule="auto"/>
+              <w:rPr>
+                <w:sz w:val="18"/>
+                <w:szCs w:val="18"/>
+              </w:rPr>
+            </w:pPr>
+            <w:r>
+              <w:rPr>
+                <w:sz w:val="18"/>
+                <w:szCs w:val="18"/>
+              </w:rPr>
+              <w:t xml:space="preserve">If no V </w:t>
+            </w:r>
+            <w:proofErr w:type="spellStart"/>
+            <w:r>
+              <w:rPr>
+                <w:sz w:val="18"/>
+                <w:szCs w:val="18"/>
+              </w:rPr>
+              <w:t>itw</w:t>
+            </w:r>
+            <w:proofErr w:type="spellEnd"/>
+            <w:r>
+              <w:rPr>
+                <w:sz w:val="18"/>
+                <w:szCs w:val="18"/>
+              </w:rPr>
+              <w:t xml:space="preserve"> but </w:t>
+            </w:r>
+            <w:proofErr w:type="spellStart"/>
+            <w:r>
+              <w:rPr>
+                <w:sz w:val="18"/>
+                <w:szCs w:val="18"/>
+              </w:rPr>
+              <w:t>veh</w:t>
+            </w:r>
+            <w:proofErr w:type="spellEnd"/>
+            <w:r>
+              <w:rPr>
+                <w:sz w:val="18"/>
+                <w:szCs w:val="18"/>
+              </w:rPr>
+              <w:t xml:space="preserve"> on left/right, stay.</w:t>
             </w:r>
           </w:p>
         </w:tc>
@@ -3253,7 +3564,23 @@
                 <w:sz w:val="18"/>
                 <w:szCs w:val="18"/>
               </w:rPr>
-              <w:t>V itw: remain on spot, and skip 1 turn (concussed)</w:t>
+              <w:t xml:space="preserve">V </w:t>
+            </w:r>
+            <w:proofErr w:type="spellStart"/>
+            <w:r>
+              <w:rPr>
+                <w:sz w:val="18"/>
+                <w:szCs w:val="18"/>
+              </w:rPr>
+              <w:t>itw</w:t>
+            </w:r>
+            <w:proofErr w:type="spellEnd"/>
+            <w:r>
+              <w:rPr>
+                <w:sz w:val="18"/>
+                <w:szCs w:val="18"/>
+              </w:rPr>
+              <w:t>: remain on spot, and skip 1 turn (concussed)</w:t>
             </w:r>
           </w:p>
         </w:tc>
@@ -3531,7 +3858,23 @@
                 <w:sz w:val="18"/>
                 <w:szCs w:val="18"/>
               </w:rPr>
-              <w:t>V itw: remain on spot, and skip 1 turn (concussed)</w:t>
+              <w:t xml:space="preserve">V </w:t>
+            </w:r>
+            <w:proofErr w:type="spellStart"/>
+            <w:r>
+              <w:rPr>
+                <w:sz w:val="18"/>
+                <w:szCs w:val="18"/>
+              </w:rPr>
+              <w:t>itw</w:t>
+            </w:r>
+            <w:proofErr w:type="spellEnd"/>
+            <w:r>
+              <w:rPr>
+                <w:sz w:val="18"/>
+                <w:szCs w:val="18"/>
+              </w:rPr>
+              <w:t>: remain on spot, and skip 1 turn (concussed)</w:t>
             </w:r>
           </w:p>
         </w:tc>
@@ -3603,7 +3946,39 @@
                 <w:sz w:val="18"/>
                 <w:szCs w:val="18"/>
               </w:rPr>
-              <w:t xml:space="preserve">When killed, explode bile onto colliding veh, stopping veh </w:t>
+              <w:t xml:space="preserve">When killed, explode bile onto colliding </w:t>
+            </w:r>
+            <w:proofErr w:type="spellStart"/>
+            <w:r>
+              <w:rPr>
+                <w:sz w:val="18"/>
+                <w:szCs w:val="18"/>
+              </w:rPr>
+              <w:t>veh</w:t>
+            </w:r>
+            <w:proofErr w:type="spellEnd"/>
+            <w:r>
+              <w:rPr>
+                <w:sz w:val="18"/>
+                <w:szCs w:val="18"/>
+              </w:rPr>
+              <w:t xml:space="preserve">, stopping </w:t>
+            </w:r>
+            <w:proofErr w:type="spellStart"/>
+            <w:r>
+              <w:rPr>
+                <w:sz w:val="18"/>
+                <w:szCs w:val="18"/>
+              </w:rPr>
+              <w:t>veh</w:t>
+            </w:r>
+            <w:proofErr w:type="spellEnd"/>
+            <w:r>
+              <w:rPr>
+                <w:sz w:val="18"/>
+                <w:szCs w:val="18"/>
+              </w:rPr>
+              <w:t xml:space="preserve"> </w:t>
             </w:r>
             <w:r>
               <w:rPr>
@@ -3823,7 +4198,23 @@
                 <w:sz w:val="18"/>
                 <w:szCs w:val="18"/>
               </w:rPr>
-              <w:t>V itw: flattens body and moves under. Un-flatten if possible.</w:t>
+              <w:t xml:space="preserve">V </w:t>
+            </w:r>
+            <w:proofErr w:type="spellStart"/>
+            <w:r>
+              <w:rPr>
+                <w:sz w:val="18"/>
+                <w:szCs w:val="18"/>
+              </w:rPr>
+              <w:t>itw</w:t>
+            </w:r>
+            <w:proofErr w:type="spellEnd"/>
+            <w:r>
+              <w:rPr>
+                <w:sz w:val="18"/>
+                <w:szCs w:val="18"/>
+              </w:rPr>
+              <w:t>: flattens body and moves under. Un-flatten if possible.</w:t>
             </w:r>
           </w:p>
         </w:tc>
@@ -3895,7 +4286,23 @@
                 <w:sz w:val="18"/>
                 <w:szCs w:val="18"/>
               </w:rPr>
-              <w:t>While flatten, resist all veh except motorbike</w:t>
+              <w:t xml:space="preserve">While flatten, resist all </w:t>
+            </w:r>
+            <w:proofErr w:type="spellStart"/>
+            <w:r>
+              <w:rPr>
+                <w:sz w:val="18"/>
+                <w:szCs w:val="18"/>
+              </w:rPr>
+              <w:t>veh</w:t>
+            </w:r>
+            <w:proofErr w:type="spellEnd"/>
+            <w:r>
+              <w:rPr>
+                <w:sz w:val="18"/>
+                <w:szCs w:val="18"/>
+              </w:rPr>
+              <w:t xml:space="preserve"> except motorbike</w:t>
             </w:r>
           </w:p>
         </w:tc>
@@ -3985,7 +4392,39 @@
         <w:t>Vehicle Types</w:t>
       </w:r>
       <w:r>
-        <w:t xml:space="preserve"> (all veh will follow lane direction, speed is capped by max(max spd, lane spd))</w:t>
+        <w:t xml:space="preserve"> (all </w:t>
+      </w:r>
+      <w:proofErr w:type="spellStart"/>
+      <w:r>
+        <w:t>veh</w:t>
+      </w:r>
+      <w:proofErr w:type="spellEnd"/>
+      <w:r>
+        <w:t xml:space="preserve"> will follow lane direction, speed is capped by </w:t>
+      </w:r>
+      <w:proofErr w:type="gramStart"/>
+      <w:r>
+        <w:t>max(</w:t>
+      </w:r>
+      <w:proofErr w:type="gramEnd"/>
+      <w:r>
+        <w:t xml:space="preserve">max </w:t>
+      </w:r>
+      <w:proofErr w:type="spellStart"/>
+      <w:r>
+        <w:t>spd</w:t>
+      </w:r>
+      <w:proofErr w:type="spellEnd"/>
+      <w:r>
+        <w:t xml:space="preserve">, lane </w:t>
+      </w:r>
+      <w:proofErr w:type="spellStart"/>
+      <w:r>
+        <w:t>spd</w:t>
+      </w:r>
+      <w:proofErr w:type="spellEnd"/>
+      <w:r>
+        <w:t>))</w:t>
       </w:r>
     </w:p>
     <w:tbl>
@@ -4133,8 +4572,13 @@
               <w:spacing w:line="240" w:lineRule="auto"/>
             </w:pPr>
             <w:r>
-              <w:t>Max Spd</w:t>
-            </w:r>
+              <w:t xml:space="preserve">Max </w:t>
+            </w:r>
+            <w:proofErr w:type="spellStart"/>
+            <w:r>
+              <w:t>Spd</w:t>
+            </w:r>
+            <w:proofErr w:type="spellEnd"/>
           </w:p>
         </w:tc>
       </w:tr>
@@ -4219,7 +4663,15 @@
               <w:spacing w:line="240" w:lineRule="auto"/>
             </w:pPr>
             <w:r>
-              <w:t>Manual lane change possible</w:t>
+              <w:t xml:space="preserve">Manual </w:t>
+            </w:r>
+            <w:proofErr w:type="gramStart"/>
+            <w:r>
+              <w:t>lane</w:t>
+            </w:r>
+            <w:proofErr w:type="gramEnd"/>
+            <w:r>
+              <w:t xml:space="preserve"> change possible</w:t>
             </w:r>
           </w:p>
           <w:p>
@@ -4377,7 +4829,15 @@
               <w:spacing w:line="240" w:lineRule="auto"/>
             </w:pPr>
             <w:r>
-              <w:t>Manual lane change possible</w:t>
+              <w:t xml:space="preserve">Manual </w:t>
+            </w:r>
+            <w:proofErr w:type="gramStart"/>
+            <w:r>
+              <w:t>lane</w:t>
+            </w:r>
+            <w:proofErr w:type="gramEnd"/>
+            <w:r>
+              <w:t xml:space="preserve"> change possible</w:t>
             </w:r>
           </w:p>
           <w:p>
@@ -4521,7 +4981,15 @@
               <w:spacing w:line="240" w:lineRule="auto"/>
             </w:pPr>
             <w:r>
-              <w:t>Manual lane change possible</w:t>
+              <w:t xml:space="preserve">Manual </w:t>
+            </w:r>
+            <w:proofErr w:type="gramStart"/>
+            <w:r>
+              <w:t>lane</w:t>
+            </w:r>
+            <w:proofErr w:type="gramEnd"/>
+            <w:r>
+              <w:t xml:space="preserve"> change possible</w:t>
             </w:r>
           </w:p>
           <w:p>
@@ -4658,7 +5126,15 @@
               <w:spacing w:line="240" w:lineRule="auto"/>
             </w:pPr>
             <w:r>
-              <w:t>Manual lane change possible</w:t>
+              <w:t xml:space="preserve">Manual </w:t>
+            </w:r>
+            <w:proofErr w:type="gramStart"/>
+            <w:r>
+              <w:t>lane</w:t>
+            </w:r>
+            <w:proofErr w:type="gramEnd"/>
+            <w:r>
+              <w:t xml:space="preserve"> change possible</w:t>
             </w:r>
           </w:p>
           <w:p>
@@ -4799,16 +5275,38 @@
               <w:rPr>
                 <w:shd w:val="clear" w:color="auto" w:fill="E5B8B7" w:themeFill="accent2" w:themeFillTint="66"/>
               </w:rPr>
-              <w:t>Ride in the middle of lane, but if there is a veh in front (either disabled or moving slower), it will shift to ride in between lanes and continue its progress.</w:t>
-            </w:r>
-          </w:p>
-          <w:p>
-            <w:pPr>
-              <w:widowControl w:val="0"/>
-              <w:spacing w:line="240" w:lineRule="auto"/>
-            </w:pPr>
-            <w:r>
-              <w:t>Manual lane change possible</w:t>
+              <w:t xml:space="preserve">Ride in the middle of lane, but if there is a </w:t>
+            </w:r>
+            <w:proofErr w:type="spellStart"/>
+            <w:r>
+              <w:rPr>
+                <w:shd w:val="clear" w:color="auto" w:fill="E5B8B7" w:themeFill="accent2" w:themeFillTint="66"/>
+              </w:rPr>
+              <w:t>veh</w:t>
+            </w:r>
+            <w:proofErr w:type="spellEnd"/>
+            <w:r>
+              <w:rPr>
+                <w:shd w:val="clear" w:color="auto" w:fill="E5B8B7" w:themeFill="accent2" w:themeFillTint="66"/>
+              </w:rPr>
+              <w:t xml:space="preserve"> in front (either disabled or moving slower), it will shift to ride in between lanes and continue its progress.</w:t>
+            </w:r>
+          </w:p>
+          <w:p>
+            <w:pPr>
+              <w:widowControl w:val="0"/>
+              <w:spacing w:line="240" w:lineRule="auto"/>
+            </w:pPr>
+            <w:r>
+              <w:t xml:space="preserve">Manual </w:t>
+            </w:r>
+            <w:proofErr w:type="gramStart"/>
+            <w:r>
+              <w:t>lane</w:t>
+            </w:r>
+            <w:proofErr w:type="gramEnd"/>
+            <w:r>
+              <w:t xml:space="preserve"> change possible</w:t>
             </w:r>
           </w:p>
           <w:p>
@@ -5091,7 +5589,15 @@
               <w:spacing w:line="240" w:lineRule="auto"/>
             </w:pPr>
             <w:r>
-              <w:t>Manual lane change possible</w:t>
+              <w:t xml:space="preserve">Manual </w:t>
+            </w:r>
+            <w:proofErr w:type="gramStart"/>
+            <w:r>
+              <w:t>lane</w:t>
+            </w:r>
+            <w:proofErr w:type="gramEnd"/>
+            <w:r>
+              <w:t xml:space="preserve"> change possible</w:t>
             </w:r>
           </w:p>
         </w:tc>
@@ -5341,7 +5847,15 @@
       </w:r>
       <w:r>
         <w:br/>
-        <w:t>(i.e. Speed adjustment is applied to the lane, then the vehicles move based on the new speed)</w:t>
+        <w:t>(</w:t>
+      </w:r>
+      <w:proofErr w:type="gramStart"/>
+      <w:r>
+        <w:t>i.e.</w:t>
+      </w:r>
+      <w:proofErr w:type="gramEnd"/>
+      <w:r>
+        <w:t xml:space="preserve"> Speed adjustment is applied to the lane, then the vehicles move based on the new speed)</w:t>
       </w:r>
     </w:p>
     <w:p>
@@ -5404,7 +5918,15 @@
         <w:t>. Dealing 1 HP in damage</w:t>
       </w:r>
       <w:r>
-        <w:t xml:space="preserve"> (exceptions: cannot hit frogs on top of vehicles, or is “flattened”</w:t>
+        <w:t xml:space="preserve"> (exceptions: cannot hit frogs on top of </w:t>
+      </w:r>
+      <w:proofErr w:type="gramStart"/>
+      <w:r>
+        <w:t>vehicles, or</w:t>
+      </w:r>
+      <w:proofErr w:type="gramEnd"/>
+      <w:r>
+        <w:t xml:space="preserve"> is “flattened”</w:t>
       </w:r>
       <w:r>
         <w:t xml:space="preserve"> and hidden under a vehicle</w:t>
@@ -6066,9 +6588,11 @@
             <w:shd w:val="clear" w:color="auto" w:fill="C2D69B" w:themeFill="accent3" w:themeFillTint="99"/>
           </w:tcPr>
           <w:p>
+            <w:proofErr w:type="spellStart"/>
             <w:r>
               <w:t>Akaname</w:t>
             </w:r>
+            <w:proofErr w:type="spellEnd"/>
           </w:p>
         </w:tc>
       </w:tr>
@@ -6174,9 +6698,11 @@
             <w:shd w:val="clear" w:color="auto" w:fill="C2D69B" w:themeFill="accent3" w:themeFillTint="99"/>
           </w:tcPr>
           <w:p>
+            <w:proofErr w:type="spellStart"/>
             <w:r>
               <w:t>Fishfolk</w:t>
             </w:r>
+            <w:proofErr w:type="spellEnd"/>
           </w:p>
         </w:tc>
       </w:tr>
@@ -6745,7 +7271,15 @@
           </w:tcPr>
           <w:p>
             <w:r>
-              <w:t>lightning paralyse effect on unit</w:t>
+              <w:t xml:space="preserve">lightning </w:t>
+            </w:r>
+            <w:proofErr w:type="spellStart"/>
+            <w:r>
+              <w:t>paralyse</w:t>
+            </w:r>
+            <w:proofErr w:type="spellEnd"/>
+            <w:r>
+              <w:t xml:space="preserve"> effect on unit</w:t>
             </w:r>
           </w:p>
         </w:tc>
@@ -6989,7 +7523,15 @@
           </w:tcPr>
           <w:p>
             <w:r>
-              <w:t>lightning paralyse effect on unit</w:t>
+              <w:t xml:space="preserve">lightning </w:t>
+            </w:r>
+            <w:proofErr w:type="spellStart"/>
+            <w:r>
+              <w:t>paralyse</w:t>
+            </w:r>
+            <w:proofErr w:type="spellEnd"/>
+            <w:r>
+              <w:t xml:space="preserve"> effect on unit</w:t>
             </w:r>
           </w:p>
         </w:tc>
@@ -7041,7 +7583,15 @@
           </w:tcPr>
           <w:p>
             <w:r>
-              <w:t>Lightning strike effect, lightning paralyse effect on unit</w:t>
+              <w:t xml:space="preserve">Lightning strike effect, lightning </w:t>
+            </w:r>
+            <w:proofErr w:type="spellStart"/>
+            <w:r>
+              <w:t>paralyse</w:t>
+            </w:r>
+            <w:proofErr w:type="spellEnd"/>
+            <w:r>
+              <w:t xml:space="preserve"> effect on unit</w:t>
             </w:r>
           </w:p>
         </w:tc>
@@ -7355,8 +7905,13 @@
                 <w:numId w:val="2"/>
               </w:numPr>
             </w:pPr>
-            <w:r>
-              <w:t>VehicleSpawner class</w:t>
+            <w:proofErr w:type="spellStart"/>
+            <w:r>
+              <w:t>VehicleSpawner</w:t>
+            </w:r>
+            <w:proofErr w:type="spellEnd"/>
+            <w:r>
+              <w:t xml:space="preserve"> class</w:t>
             </w:r>
             <w:r>
               <w:t xml:space="preserve"> handle</w:t>
@@ -7411,7 +7966,15 @@
               </w:numPr>
             </w:pPr>
             <w:r>
-              <w:t>Set selected_skill to call-in/</w:t>
+              <w:t xml:space="preserve">Set </w:t>
+            </w:r>
+            <w:proofErr w:type="spellStart"/>
+            <w:r>
+              <w:t>selected_skill</w:t>
+            </w:r>
+            <w:proofErr w:type="spellEnd"/>
+            <w:r>
+              <w:t xml:space="preserve"> to call-in/</w:t>
             </w:r>
             <w:r>
               <w:t>airdrop</w:t>
@@ -7446,7 +8009,15 @@
               </w:numPr>
             </w:pPr>
             <w:r>
-              <w:t>User can exit the UI by clicking X button, clicking outside the panel, clicking the call-in / air-drop button again. Exiting UI will drop skill from selected_skill.</w:t>
+              <w:t xml:space="preserve">User can exit the UI by clicking X button, clicking outside the panel, clicking the call-in / air-drop button again. Exiting UI will drop skill from </w:t>
+            </w:r>
+            <w:proofErr w:type="spellStart"/>
+            <w:r>
+              <w:t>selected_skill</w:t>
+            </w:r>
+            <w:proofErr w:type="spellEnd"/>
+            <w:r>
+              <w:t>.</w:t>
             </w:r>
           </w:p>
           <w:p>
@@ -7464,7 +8035,15 @@
               </w:numPr>
             </w:pPr>
             <w:r>
-              <w:t>When the car button is clicked, grab the unit referenced from the spawning class and create the Skill. Save the skill in tmp holder.</w:t>
+              <w:t xml:space="preserve">When the car button is clicked, grab the unit referenced from the spawning class and create the Skill. Save the skill in </w:t>
+            </w:r>
+            <w:proofErr w:type="spellStart"/>
+            <w:r>
+              <w:t>tmp</w:t>
+            </w:r>
+            <w:proofErr w:type="spellEnd"/>
+            <w:r>
+              <w:t xml:space="preserve"> holder.</w:t>
             </w:r>
           </w:p>
           <w:p>
@@ -7482,7 +8061,23 @@
               </w:numPr>
             </w:pPr>
             <w:r>
-              <w:t>The usercontrol will now be in location selector state. This will generate red boxes or green boxes when moused-over spots to drop the vehicle. Red boxes will indicate unable to drop and when clicked, will not have any reaction. Green boxes are ok to drop and when clicked, it will translate the click pos to gridcoords and add to the skill. This will then trigger the skill button highlight and save to the dictionary.</w:t>
+              <w:t xml:space="preserve">The </w:t>
+            </w:r>
+            <w:proofErr w:type="spellStart"/>
+            <w:r>
+              <w:t>usercontrol</w:t>
+            </w:r>
+            <w:proofErr w:type="spellEnd"/>
+            <w:r>
+              <w:t xml:space="preserve"> will now be in location selector state. This will generate red boxes or green boxes when moused-over spots to drop the vehicle. Red boxes will indicate unable to drop and when clicked, will not have any reaction. Green boxes are ok to drop and when clicked, it will translate the click pos to </w:t>
+            </w:r>
+            <w:proofErr w:type="spellStart"/>
+            <w:r>
+              <w:t>gridcoords</w:t>
+            </w:r>
+            <w:proofErr w:type="spellEnd"/>
+            <w:r>
+              <w:t xml:space="preserve"> and add to the skill. This will then trigger the skill button highlight and save to the dictionary.</w:t>
             </w:r>
           </w:p>
           <w:p>
@@ -7510,7 +8105,15 @@
               <w:t>t</w:t>
             </w:r>
             <w:r>
-              <w:t xml:space="preserve"> will replace the vehicle in that spot if the vehicle has not moved into view. I.e. called-in immediately.</w:t>
+              <w:t xml:space="preserve"> will replace the vehicle in that spot if the vehicle has not moved into view. </w:t>
+            </w:r>
+            <w:proofErr w:type="gramStart"/>
+            <w:r>
+              <w:t>I.e.</w:t>
+            </w:r>
+            <w:proofErr w:type="gramEnd"/>
+            <w:r>
+              <w:t xml:space="preserve"> called-in immediately.</w:t>
             </w:r>
             <w:r>
               <w:t xml:space="preserve"> If not, it will follow directly behind vehicles like truck/bus.</w:t>
@@ -7534,8 +8137,13 @@
             <w:r>
               <w:t xml:space="preserve">grid validity </w:t>
             </w:r>
-            <w:r>
-              <w:t xml:space="preserve">have to check for its </w:t>
+            <w:proofErr w:type="gramStart"/>
+            <w:r>
+              <w:t>have to</w:t>
+            </w:r>
+            <w:proofErr w:type="gramEnd"/>
+            <w:r>
+              <w:t xml:space="preserve"> check for its </w:t>
             </w:r>
             <w:r>
               <w:t>entire vehicle</w:t>
@@ -7571,14 +8179,31 @@
             <w:r>
               <w:t xml:space="preserve">The </w:t>
             </w:r>
-            <w:r>
-              <w:t xml:space="preserve">CallInVeh and AirDropVeh </w:t>
+            <w:proofErr w:type="spellStart"/>
+            <w:r>
+              <w:t>CallInVeh</w:t>
+            </w:r>
+            <w:proofErr w:type="spellEnd"/>
+            <w:r>
+              <w:t xml:space="preserve"> and </w:t>
+            </w:r>
+            <w:proofErr w:type="spellStart"/>
+            <w:r>
+              <w:t>AirDropVeh</w:t>
+            </w:r>
+            <w:proofErr w:type="spellEnd"/>
+            <w:r>
+              <w:t xml:space="preserve"> </w:t>
             </w:r>
             <w:r>
               <w:t>class</w:t>
             </w:r>
             <w:r>
-              <w:t>es that implements I</w:t>
+              <w:t xml:space="preserve">es that implements </w:t>
+            </w:r>
+            <w:proofErr w:type="spellStart"/>
+            <w:r>
+              <w:t>I</w:t>
             </w:r>
             <w:r>
               <w:t>s</w:t>
@@ -7586,6 +8211,7 @@
             <w:r>
               <w:t>kill</w:t>
             </w:r>
+            <w:proofErr w:type="spellEnd"/>
             <w:r>
               <w:t xml:space="preserve"> will </w:t>
             </w:r>
@@ -7741,7 +8367,15 @@
               <w:t xml:space="preserve">a skill is highlighted, </w:t>
             </w:r>
             <w:r>
-              <w:t>keep the grey orbs and</w:t>
+              <w:t xml:space="preserve">keep the grey </w:t>
+            </w:r>
+            <w:proofErr w:type="gramStart"/>
+            <w:r>
+              <w:t>orbs</w:t>
+            </w:r>
+            <w:proofErr w:type="gramEnd"/>
+            <w:r>
+              <w:t xml:space="preserve"> and</w:t>
             </w:r>
             <w:r>
               <w:t xml:space="preserve"> trigger a re-check on the buttons for other skil</w:t>
@@ -7920,7 +8554,15 @@
               <w:widowControl w:val="0"/>
             </w:pPr>
             <w:r>
-              <w:t>Skill Info button – click to bring up a full panel UI (non-clickthru) that describes each skill. Button is a small “?” button at top left of skill bar panel</w:t>
+              <w:t>Skill Info button – click to bring up a full panel UI (non-</w:t>
+            </w:r>
+            <w:proofErr w:type="spellStart"/>
+            <w:r>
+              <w:t>clickthru</w:t>
+            </w:r>
+            <w:proofErr w:type="spellEnd"/>
+            <w:r>
+              <w:t>) that describes each skill. Button is a small “?” button at top left of skill bar panel</w:t>
             </w:r>
           </w:p>
         </w:tc>
@@ -7952,7 +8594,23 @@
               <w:t>ignores</w:t>
             </w:r>
             <w:r>
-              <w:t xml:space="preserve"> incoming vehicles in that lane. I.e. it will overlap vehicles, but is unseen. It will block call-in vehicles too, if it is a bus.</w:t>
+              <w:t xml:space="preserve"> incoming vehicles in that lane. </w:t>
+            </w:r>
+            <w:proofErr w:type="gramStart"/>
+            <w:r>
+              <w:t>I.e.</w:t>
+            </w:r>
+            <w:proofErr w:type="gramEnd"/>
+            <w:r>
+              <w:t xml:space="preserve"> it will overlap vehicles, but is unseen. It will block call-in vehicles </w:t>
+            </w:r>
+            <w:proofErr w:type="gramStart"/>
+            <w:r>
+              <w:t>too, if</w:t>
+            </w:r>
+            <w:proofErr w:type="gramEnd"/>
+            <w:r>
+              <w:t xml:space="preserve"> it is a bus.</w:t>
             </w:r>
           </w:p>
         </w:tc>
@@ -8007,7 +8665,15 @@
               <w:widowControl w:val="0"/>
             </w:pPr>
             <w:r>
-              <w:t xml:space="preserve">Call-in vehicle – if there is a vehicle on the spawn spot, if that vehicle has not entered the playable area, it should replace the vehicle. I.e. remove the spawned vehicle and replace with the called in vehicle. </w:t>
+              <w:t xml:space="preserve">Call-in vehicle – if there is a vehicle on the spawn spot, if that vehicle has not entered the playable area, it should replace the vehicle. </w:t>
+            </w:r>
+            <w:proofErr w:type="gramStart"/>
+            <w:r>
+              <w:t>I.e.</w:t>
+            </w:r>
+            <w:proofErr w:type="gramEnd"/>
+            <w:r>
+              <w:t xml:space="preserve"> remove the spawned vehicle and replace with the called in vehicle. </w:t>
             </w:r>
           </w:p>
         </w:tc>
@@ -8033,7 +8699,23 @@
               <w:widowControl w:val="0"/>
             </w:pPr>
             <w:r>
-              <w:t>Right Clicking will exit any InfoPopup selection, and any skill selection, or skill targetting, and locator mode.</w:t>
+              <w:t xml:space="preserve">Right Clicking will exit any </w:t>
+            </w:r>
+            <w:proofErr w:type="spellStart"/>
+            <w:r>
+              <w:t>InfoPopup</w:t>
+            </w:r>
+            <w:proofErr w:type="spellEnd"/>
+            <w:r>
+              <w:t xml:space="preserve"> selection, and any skill selection, or skill </w:t>
+            </w:r>
+            <w:proofErr w:type="spellStart"/>
+            <w:r>
+              <w:t>targetting</w:t>
+            </w:r>
+            <w:proofErr w:type="spellEnd"/>
+            <w:r>
+              <w:t>, and locator mode.</w:t>
             </w:r>
           </w:p>
         </w:tc>
@@ -8062,7 +8744,15 @@
               <w:t xml:space="preserve">Indication </w:t>
             </w:r>
             <w:r>
-              <w:t>of Enemy killed after a round – when enemy dies, it leaves behind a UI indicator that is of lowest hierarchy on the canvas. Indicator is a small skull icon. It will remain through the player’s next turn and will then be destroyed upon ending turn, thus it shows enemies killed in the previous round.</w:t>
+              <w:t xml:space="preserve">of Enemy killed after a round – when enemy dies, it leaves behind a UI indicator that is of lowest hierarchy on the canvas. Indicator is a small skull icon. It will remain through the player’s next turn and will then be destroyed upon ending </w:t>
+            </w:r>
+            <w:proofErr w:type="gramStart"/>
+            <w:r>
+              <w:t>turn,</w:t>
+            </w:r>
+            <w:proofErr w:type="gramEnd"/>
+            <w:r>
+              <w:t xml:space="preserve"> thus it shows enemies killed in the previous round.</w:t>
             </w:r>
           </w:p>
         </w:tc>
@@ -8156,7 +8846,15 @@
               <w:t>tougher mobs</w:t>
             </w:r>
             <w:r>
-              <w:t xml:space="preserve"> (level 10, 3mobs, veh can destroy)</w:t>
+              <w:t xml:space="preserve"> (level 10, 3mobs, </w:t>
+            </w:r>
+            <w:proofErr w:type="spellStart"/>
+            <w:r>
+              <w:t>veh</w:t>
+            </w:r>
+            <w:proofErr w:type="spellEnd"/>
+            <w:r>
+              <w:t xml:space="preserve"> can destroy)</w:t>
             </w:r>
           </w:p>
           <w:p>
@@ -8192,7 +8890,15 @@
               <w:widowControl w:val="0"/>
             </w:pPr>
             <w:r>
-              <w:t>Brute to take pre-turn action of checking and knockbacking vehicle in front of it</w:t>
+              <w:t xml:space="preserve">Brute to take pre-turn action of checking and </w:t>
+            </w:r>
+            <w:proofErr w:type="spellStart"/>
+            <w:r>
+              <w:t>knockbacking</w:t>
+            </w:r>
+            <w:proofErr w:type="spellEnd"/>
+            <w:r>
+              <w:t xml:space="preserve"> vehicle in front of it</w:t>
             </w:r>
             <w:r>
               <w:t>. All other enemy will act on the post brute action.</w:t>
@@ -8321,13 +9027,22 @@
           <w:bCs/>
         </w:rPr>
       </w:pPr>
+      <w:proofErr w:type="spellStart"/>
       <w:r>
         <w:rPr>
           <w:b/>
           <w:bCs/>
         </w:rPr>
         <w:lastRenderedPageBreak/>
-        <w:t>ToDo Part2</w:t>
+        <w:t>ToDo</w:t>
+      </w:r>
+      <w:proofErr w:type="spellEnd"/>
+      <w:r>
+        <w:rPr>
+          <w:b/>
+          <w:bCs/>
+        </w:rPr>
+        <w:t xml:space="preserve"> Part2</w:t>
       </w:r>
     </w:p>
     <w:p>
@@ -8411,7 +9126,15 @@
               <w:spacing w:line="276" w:lineRule="auto"/>
             </w:pPr>
             <w:r>
-              <w:t>Display of skill markers for multiple actions issued onto the same unit, it overlaps uglily. Unit will hold a count for number of skills assigned to it. SkillManager uses this to position the icon on target</w:t>
+              <w:t xml:space="preserve">Display of skill markers for multiple actions issued onto the same unit, it overlaps uglily. Unit will hold a count for number of skills assigned to it. </w:t>
+            </w:r>
+            <w:proofErr w:type="spellStart"/>
+            <w:r>
+              <w:t>SkillManager</w:t>
+            </w:r>
+            <w:proofErr w:type="spellEnd"/>
+            <w:r>
+              <w:t xml:space="preserve"> uses this to position the icon on target</w:t>
             </w:r>
           </w:p>
           <w:p>
@@ -8420,7 +9143,23 @@
               <w:spacing w:line="276" w:lineRule="auto"/>
             </w:pPr>
             <w:r>
-              <w:t>When a skill is untargeted, usercontrol calls all skill manager 1 by 1 to recheck and reposition icon on target.</w:t>
+              <w:t xml:space="preserve">When a skill is untargeted, </w:t>
+            </w:r>
+            <w:proofErr w:type="spellStart"/>
+            <w:r>
+              <w:t>usercontrol</w:t>
+            </w:r>
+            <w:proofErr w:type="spellEnd"/>
+            <w:r>
+              <w:t xml:space="preserve"> calls all </w:t>
+            </w:r>
+            <w:proofErr w:type="gramStart"/>
+            <w:r>
+              <w:t>skill</w:t>
+            </w:r>
+            <w:proofErr w:type="gramEnd"/>
+            <w:r>
+              <w:t xml:space="preserve"> manager 1 by 1 to recheck and reposition icon on target.</w:t>
             </w:r>
           </w:p>
         </w:tc>
@@ -8551,15 +9290,55 @@
               <w:widowControl w:val="0"/>
             </w:pPr>
             <w:r>
-              <w:t xml:space="preserve">Positioning of units when atop vehicles. Influenced by yAdjustment. </w:t>
-            </w:r>
-          </w:p>
-          <w:p>
-            <w:pPr>
-              <w:widowControl w:val="0"/>
-            </w:pPr>
-            <w:r>
-              <w:t>When multiple units on top, do a very small spread within max left and right (max left and right determined by vehicle name (and spread only depends on number of units with yAdjustment = 3) i.e. doesn’t affect flatten. Normal adjustment still apply for units below. I.e. 3 units on top will spread left to right within max left and right, and 2 flatten below should spread as per normal spread.</w:t>
+              <w:t xml:space="preserve">Positioning of units when atop vehicles. Influenced by </w:t>
+            </w:r>
+            <w:proofErr w:type="spellStart"/>
+            <w:r>
+              <w:t>yAdjustment</w:t>
+            </w:r>
+            <w:proofErr w:type="spellEnd"/>
+            <w:r>
+              <w:t xml:space="preserve">. </w:t>
+            </w:r>
+          </w:p>
+          <w:p>
+            <w:pPr>
+              <w:widowControl w:val="0"/>
+            </w:pPr>
+            <w:r>
+              <w:t xml:space="preserve">When multiple units on top, do a very small spread within max left and right (max left and right determined by vehicle name (and spread only depends on number of units with </w:t>
+            </w:r>
+            <w:proofErr w:type="spellStart"/>
+            <w:r>
+              <w:t>yAdjustment</w:t>
+            </w:r>
+            <w:proofErr w:type="spellEnd"/>
+            <w:r>
+              <w:t xml:space="preserve"> = 3) </w:t>
+            </w:r>
+            <w:proofErr w:type="gramStart"/>
+            <w:r>
+              <w:t>i.e.</w:t>
+            </w:r>
+            <w:proofErr w:type="gramEnd"/>
+            <w:r>
+              <w:t xml:space="preserve"> doesn’t affect flatten. Normal adjustment still </w:t>
+            </w:r>
+            <w:proofErr w:type="gramStart"/>
+            <w:r>
+              <w:t>apply</w:t>
+            </w:r>
+            <w:proofErr w:type="gramEnd"/>
+            <w:r>
+              <w:t xml:space="preserve"> for units below. </w:t>
+            </w:r>
+            <w:proofErr w:type="gramStart"/>
+            <w:r>
+              <w:t>I.e.</w:t>
+            </w:r>
+            <w:proofErr w:type="gramEnd"/>
+            <w:r>
+              <w:t xml:space="preserve"> 3 units on top will spread left to right within max left and right, and 2 flatten below should spread as per normal spread.</w:t>
             </w:r>
           </w:p>
         </w:tc>
@@ -8869,7 +9648,23 @@
             </w:pPr>
             <w:r>
               <w:lastRenderedPageBreak/>
-              <w:t>Difficulty explanations on menu. Difficulty indicator ingame. Highscore linked to difficulty in dictionary</w:t>
+              <w:t xml:space="preserve">Difficulty explanations on menu. Difficulty indicator </w:t>
+            </w:r>
+            <w:proofErr w:type="spellStart"/>
+            <w:r>
+              <w:t>ingame</w:t>
+            </w:r>
+            <w:proofErr w:type="spellEnd"/>
+            <w:r>
+              <w:t xml:space="preserve">. </w:t>
+            </w:r>
+            <w:proofErr w:type="spellStart"/>
+            <w:r>
+              <w:t>Highscore</w:t>
+            </w:r>
+            <w:proofErr w:type="spellEnd"/>
+            <w:r>
+              <w:t xml:space="preserve"> linked to difficulty in dictionary</w:t>
             </w:r>
           </w:p>
         </w:tc>
@@ -8947,7 +9742,23 @@
               <w:widowControl w:val="0"/>
             </w:pPr>
             <w:r>
-              <w:t>For medium and hard, do a faster leveling up, instead of instantly into advanced mobs. Level up per wave until level 10. Or 1 wave for each levelup until 5, then 2 wave for each levelup until 10.</w:t>
+              <w:t xml:space="preserve">For medium and hard, do a faster leveling up, instead of instantly into advanced mobs. Level up per wave until level 10. Or 1 wave for each </w:t>
+            </w:r>
+            <w:proofErr w:type="spellStart"/>
+            <w:r>
+              <w:t>levelup</w:t>
+            </w:r>
+            <w:proofErr w:type="spellEnd"/>
+            <w:r>
+              <w:t xml:space="preserve"> until 5, then 2 wave for each </w:t>
+            </w:r>
+            <w:proofErr w:type="spellStart"/>
+            <w:r>
+              <w:t>levelup</w:t>
+            </w:r>
+            <w:proofErr w:type="spellEnd"/>
+            <w:r>
+              <w:t xml:space="preserve"> until 10.</w:t>
             </w:r>
           </w:p>
         </w:tc>
@@ -8999,7 +9810,15 @@
               <w:widowControl w:val="0"/>
             </w:pPr>
             <w:r>
-              <w:t>Add stop music button. Add mute all button. Remove game log button and gamelog window. Add instructions button and instruction window.</w:t>
+              <w:t xml:space="preserve">Add stop music button. Add mute all button. Remove game log button and </w:t>
+            </w:r>
+            <w:proofErr w:type="spellStart"/>
+            <w:r>
+              <w:t>gamelog</w:t>
+            </w:r>
+            <w:proofErr w:type="spellEnd"/>
+            <w:r>
+              <w:t xml:space="preserve"> window. Add instructions button and instruction window.</w:t>
             </w:r>
           </w:p>
         </w:tc>
@@ -9051,7 +9870,15 @@
               <w:widowControl w:val="0"/>
             </w:pPr>
             <w:r>
-              <w:t>Need vehicle sounds. Lane Change. And Moving.</w:t>
+              <w:t xml:space="preserve">Need vehicle sounds. Lane Change. And </w:t>
+            </w:r>
+            <w:proofErr w:type="gramStart"/>
+            <w:r>
+              <w:t>Moving</w:t>
+            </w:r>
+            <w:proofErr w:type="gramEnd"/>
+            <w:r>
+              <w:t>.</w:t>
             </w:r>
           </w:p>
         </w:tc>
@@ -9077,10 +9904,7 @@
               <w:widowControl w:val="0"/>
             </w:pPr>
             <w:r>
-              <w:t>Need indication of stunned vehicles and stunned units</w:t>
-            </w:r>
-            <w:r>
-              <w:t>.</w:t>
+              <w:t>Need indication of stunned vehicles and stunned units.</w:t>
             </w:r>
           </w:p>
           <w:p>
@@ -9094,13 +9918,7 @@
               <w:t xml:space="preserve"> is to set </w:t>
             </w:r>
             <w:r>
-              <w:t xml:space="preserve">stunned </w:t>
-            </w:r>
-            <w:r>
-              <w:t>animation</w:t>
-            </w:r>
-            <w:r>
-              <w:t xml:space="preserve"> as </w:t>
+              <w:t xml:space="preserve">stunned animation as </w:t>
             </w:r>
             <w:r>
               <w:t>idle motion, and set tint to darker grey</w:t>
@@ -9129,14 +9947,14 @@
               <w:widowControl w:val="0"/>
             </w:pPr>
             <w:r>
-              <w:t>Playtest difficulties</w:t>
+              <w:t>Stunned animation for Flatten and Shield.</w:t>
             </w:r>
           </w:p>
         </w:tc>
         <w:tc>
           <w:tcPr>
             <w:tcW w:w="992" w:type="dxa"/>
-            <w:shd w:val="clear" w:color="auto" w:fill="auto"/>
+            <w:shd w:val="clear" w:color="auto" w:fill="00B050"/>
           </w:tcPr>
           <w:p>
             <w:pPr>
@@ -9154,8 +9972,13 @@
             <w:pPr>
               <w:widowControl w:val="0"/>
             </w:pPr>
-            <w:r>
-              <w:t>Stunned animation for Flatten and Shield.</w:t>
+            <w:proofErr w:type="spellStart"/>
+            <w:r>
+              <w:t>Gameover</w:t>
+            </w:r>
+            <w:proofErr w:type="spellEnd"/>
+            <w:r>
+              <w:t xml:space="preserve"> music and fix best score saving and loading</w:t>
             </w:r>
           </w:p>
         </w:tc>
@@ -9231,7 +10054,45 @@
           <w:bCs/>
         </w:rPr>
       </w:pPr>
+      <w:r>
+        <w:rPr>
+          <w:b/>
+          <w:bCs/>
+        </w:rPr>
+        <w:t>Fixed airdrop animation that is sometimes delayed. Fixed stunned interaction when airdropped onto bloat.</w:t>
+      </w:r>
     </w:p>
+    <w:p>
+      <w:pPr>
+        <w:rPr>
+          <w:b/>
+          <w:bCs/>
+        </w:rPr>
+      </w:pPr>
+      <w:r>
+        <w:rPr>
+          <w:b/>
+          <w:bCs/>
+        </w:rPr>
+        <w:t>Add Car Selection UI Sound</w:t>
+      </w:r>
+    </w:p>
+    <w:p>
+      <w:pPr>
+        <w:rPr>
+          <w:b/>
+          <w:bCs/>
+        </w:rPr>
+      </w:pPr>
+      <w:r>
+        <w:rPr>
+          <w:b/>
+          <w:bCs/>
+        </w:rPr>
+        <w:t>Done stunned animation for flatten and shield</w:t>
+      </w:r>
+    </w:p>
+    <w:p/>
     <w:p>
       <w:r>
         <w:br w:type="page"/>
@@ -9344,13 +10205,22 @@
               <w:t>When vehicle explodes, units on top of it are still floating</w:t>
             </w:r>
             <w:r>
-              <w:t>. They should drop down to yadjustment 0</w:t>
+              <w:t xml:space="preserve">. They should drop down to </w:t>
+            </w:r>
+            <w:proofErr w:type="spellStart"/>
+            <w:r>
+              <w:t>yadjustment</w:t>
+            </w:r>
+            <w:proofErr w:type="spellEnd"/>
+            <w:r>
+              <w:t xml:space="preserve"> 0</w:t>
             </w:r>
           </w:p>
         </w:tc>
         <w:tc>
           <w:tcPr>
             <w:tcW w:w="987" w:type="dxa"/>
+            <w:shd w:val="clear" w:color="auto" w:fill="FF0000"/>
           </w:tcPr>
           <w:p>
             <w:pPr>
@@ -9381,7 +10251,7 @@
               <w:widowControl w:val="0"/>
             </w:pPr>
             <w:r>
-              <w:t>Running into bloat caused a lag that led to vehicles moving all the way to the void. Need to recalculate move direction somehow.</w:t>
+              <w:t>Knockback from brute did not move units on top of vehicle</w:t>
             </w:r>
           </w:p>
         </w:tc>
@@ -9416,8 +10286,111 @@
             <w:pPr>
               <w:widowControl w:val="0"/>
             </w:pPr>
-            <w:r>
-              <w:t>Knockback from brute did not move units on top of vehicle</w:t>
+          </w:p>
+        </w:tc>
+        <w:tc>
+          <w:tcPr>
+            <w:tcW w:w="987" w:type="dxa"/>
+            <w:shd w:val="clear" w:color="auto" w:fill="auto"/>
+          </w:tcPr>
+          <w:p>
+            <w:pPr>
+              <w:widowControl w:val="0"/>
+            </w:pPr>
+          </w:p>
+        </w:tc>
+        <w:tc>
+          <w:tcPr>
+            <w:tcW w:w="1329" w:type="dxa"/>
+          </w:tcPr>
+          <w:p>
+            <w:pPr>
+              <w:widowControl w:val="0"/>
+            </w:pPr>
+          </w:p>
+        </w:tc>
+      </w:tr>
+      <w:tr>
+        <w:tc>
+          <w:tcPr>
+            <w:tcW w:w="7035" w:type="dxa"/>
+          </w:tcPr>
+          <w:p>
+            <w:pPr>
+              <w:widowControl w:val="0"/>
+            </w:pPr>
+          </w:p>
+        </w:tc>
+        <w:tc>
+          <w:tcPr>
+            <w:tcW w:w="987" w:type="dxa"/>
+          </w:tcPr>
+          <w:p>
+            <w:pPr>
+              <w:widowControl w:val="0"/>
+            </w:pPr>
+          </w:p>
+        </w:tc>
+        <w:tc>
+          <w:tcPr>
+            <w:tcW w:w="1329" w:type="dxa"/>
+          </w:tcPr>
+          <w:p>
+            <w:pPr>
+              <w:widowControl w:val="0"/>
+            </w:pPr>
+          </w:p>
+        </w:tc>
+      </w:tr>
+      <w:tr>
+        <w:tc>
+          <w:tcPr>
+            <w:tcW w:w="7035" w:type="dxa"/>
+          </w:tcPr>
+          <w:p>
+            <w:pPr>
+              <w:widowControl w:val="0"/>
+            </w:pPr>
+            <w:r>
+              <w:t>Monsters still get</w:t>
+            </w:r>
+            <w:r>
+              <w:t xml:space="preserve"> pushed before dying</w:t>
+            </w:r>
+          </w:p>
+        </w:tc>
+        <w:tc>
+          <w:tcPr>
+            <w:tcW w:w="987" w:type="dxa"/>
+          </w:tcPr>
+          <w:p>
+            <w:pPr>
+              <w:widowControl w:val="0"/>
+            </w:pPr>
+          </w:p>
+        </w:tc>
+        <w:tc>
+          <w:tcPr>
+            <w:tcW w:w="1329" w:type="dxa"/>
+          </w:tcPr>
+          <w:p>
+            <w:pPr>
+              <w:widowControl w:val="0"/>
+            </w:pPr>
+          </w:p>
+        </w:tc>
+      </w:tr>
+      <w:tr>
+        <w:tc>
+          <w:tcPr>
+            <w:tcW w:w="7035" w:type="dxa"/>
+          </w:tcPr>
+          <w:p>
+            <w:pPr>
+              <w:widowControl w:val="0"/>
+            </w:pPr>
+            <w:r>
+              <w:t>Reduce brute hit enemy sound</w:t>
             </w:r>
           </w:p>
         </w:tc>
@@ -9453,7 +10426,7 @@
               <w:widowControl w:val="0"/>
             </w:pPr>
             <w:r>
-              <w:t>Within grid spread should stagger x, so that expert mode vehicle will hit units 1 by 1, and explode properly</w:t>
+              <w:t>If enemy goes out of bounds, destroy them as well, but no orbs?</w:t>
             </w:r>
           </w:p>
         </w:tc>
@@ -9461,175 +10434,6 @@
           <w:tcPr>
             <w:tcW w:w="987" w:type="dxa"/>
             <w:shd w:val="clear" w:color="auto" w:fill="FFFF00"/>
-          </w:tcPr>
-          <w:p>
-            <w:pPr>
-              <w:widowControl w:val="0"/>
-            </w:pPr>
-          </w:p>
-        </w:tc>
-        <w:tc>
-          <w:tcPr>
-            <w:tcW w:w="1329" w:type="dxa"/>
-          </w:tcPr>
-          <w:p>
-            <w:pPr>
-              <w:widowControl w:val="0"/>
-            </w:pPr>
-          </w:p>
-        </w:tc>
-      </w:tr>
-      <w:tr>
-        <w:tc>
-          <w:tcPr>
-            <w:tcW w:w="7035" w:type="dxa"/>
-          </w:tcPr>
-          <w:p>
-            <w:pPr>
-              <w:widowControl w:val="0"/>
-            </w:pPr>
-            <w:r>
-              <w:t xml:space="preserve">Deselecting airdrop n callin by clicking button again does not reset Unit in </w:t>
-            </w:r>
-            <w:r>
-              <w:t>the skillmanagers and thus still retain locator mode</w:t>
-            </w:r>
-          </w:p>
-        </w:tc>
-        <w:tc>
-          <w:tcPr>
-            <w:tcW w:w="987" w:type="dxa"/>
-          </w:tcPr>
-          <w:p>
-            <w:pPr>
-              <w:widowControl w:val="0"/>
-            </w:pPr>
-          </w:p>
-        </w:tc>
-        <w:tc>
-          <w:tcPr>
-            <w:tcW w:w="1329" w:type="dxa"/>
-          </w:tcPr>
-          <w:p>
-            <w:pPr>
-              <w:widowControl w:val="0"/>
-            </w:pPr>
-          </w:p>
-        </w:tc>
-      </w:tr>
-      <w:tr>
-        <w:tc>
-          <w:tcPr>
-            <w:tcW w:w="7035" w:type="dxa"/>
-          </w:tcPr>
-          <w:p>
-            <w:pPr>
-              <w:widowControl w:val="0"/>
-            </w:pPr>
-          </w:p>
-        </w:tc>
-        <w:tc>
-          <w:tcPr>
-            <w:tcW w:w="987" w:type="dxa"/>
-          </w:tcPr>
-          <w:p>
-            <w:pPr>
-              <w:widowControl w:val="0"/>
-            </w:pPr>
-          </w:p>
-        </w:tc>
-        <w:tc>
-          <w:tcPr>
-            <w:tcW w:w="1329" w:type="dxa"/>
-          </w:tcPr>
-          <w:p>
-            <w:pPr>
-              <w:widowControl w:val="0"/>
-            </w:pPr>
-          </w:p>
-        </w:tc>
-      </w:tr>
-      <w:tr>
-        <w:tc>
-          <w:tcPr>
-            <w:tcW w:w="7035" w:type="dxa"/>
-          </w:tcPr>
-          <w:p>
-            <w:pPr>
-              <w:widowControl w:val="0"/>
-              <w:tabs>
-                <w:tab w:val="left" w:pos="5235"/>
-              </w:tabs>
-            </w:pPr>
-          </w:p>
-        </w:tc>
-        <w:tc>
-          <w:tcPr>
-            <w:tcW w:w="987" w:type="dxa"/>
-          </w:tcPr>
-          <w:p>
-            <w:pPr>
-              <w:widowControl w:val="0"/>
-            </w:pPr>
-          </w:p>
-        </w:tc>
-        <w:tc>
-          <w:tcPr>
-            <w:tcW w:w="1329" w:type="dxa"/>
-          </w:tcPr>
-          <w:p>
-            <w:pPr>
-              <w:widowControl w:val="0"/>
-            </w:pPr>
-          </w:p>
-        </w:tc>
-      </w:tr>
-      <w:tr>
-        <w:tc>
-          <w:tcPr>
-            <w:tcW w:w="7035" w:type="dxa"/>
-          </w:tcPr>
-          <w:p>
-            <w:pPr>
-              <w:widowControl w:val="0"/>
-            </w:pPr>
-          </w:p>
-        </w:tc>
-        <w:tc>
-          <w:tcPr>
-            <w:tcW w:w="987" w:type="dxa"/>
-          </w:tcPr>
-          <w:p>
-            <w:pPr>
-              <w:widowControl w:val="0"/>
-            </w:pPr>
-          </w:p>
-        </w:tc>
-        <w:tc>
-          <w:tcPr>
-            <w:tcW w:w="1329" w:type="dxa"/>
-          </w:tcPr>
-          <w:p>
-            <w:pPr>
-              <w:widowControl w:val="0"/>
-            </w:pPr>
-          </w:p>
-        </w:tc>
-      </w:tr>
-      <w:tr>
-        <w:tc>
-          <w:tcPr>
-            <w:tcW w:w="7035" w:type="dxa"/>
-          </w:tcPr>
-          <w:p>
-            <w:pPr>
-              <w:widowControl w:val="0"/>
-            </w:pPr>
-          </w:p>
-        </w:tc>
-        <w:tc>
-          <w:tcPr>
-            <w:tcW w:w="987" w:type="dxa"/>
           </w:tcPr>
           <w:p>
             <w:pPr>
@@ -9826,7 +10630,23 @@
         <w:spacing w:line="240" w:lineRule="auto"/>
       </w:pPr>
       <w:r>
-        <w:t>Lane Change - Selecting motorbike in-between lane will not centre the UI on it, it centres onto the grid instead.</w:t>
+        <w:t xml:space="preserve">Lane Change - Selecting motorbike in-between lane will not </w:t>
+      </w:r>
+      <w:proofErr w:type="spellStart"/>
+      <w:r>
+        <w:t>centre</w:t>
+      </w:r>
+      <w:proofErr w:type="spellEnd"/>
+      <w:r>
+        <w:t xml:space="preserve"> the UI on it, it </w:t>
+      </w:r>
+      <w:proofErr w:type="spellStart"/>
+      <w:r>
+        <w:t>centres</w:t>
+      </w:r>
+      <w:proofErr w:type="spellEnd"/>
+      <w:r>
+        <w:t xml:space="preserve"> onto the grid instead.</w:t>
       </w:r>
     </w:p>
     <w:p>

</xml_diff>

<commit_message>
Added Attribution for Art and Media
- Credits button at menu screen and in game mini button to bring up credits pop up
</commit_message>
<xml_diff>
--- a/Documents/Reverse Frogger Design Document.docx
+++ b/Documents/Reverse Frogger Design Document.docx
@@ -7756,8 +7756,623 @@
           <w:bCs/>
         </w:rPr>
         <w:lastRenderedPageBreak/>
-        <w:t>Sound Effects</w:t>
-      </w:r>
+        <w:t>Attribution of Media</w:t>
+      </w:r>
+    </w:p>
+    <w:tbl>
+      <w:tblPr>
+        <w:tblStyle w:val="TableGrid"/>
+        <w:tblW w:w="0" w:type="auto"/>
+        <w:tblLook w:val="04A0" w:firstRow="1" w:lastRow="0" w:firstColumn="1" w:lastColumn="0" w:noHBand="0" w:noVBand="1"/>
+      </w:tblPr>
+      <w:tblGrid>
+        <w:gridCol w:w="2263"/>
+        <w:gridCol w:w="1593"/>
+        <w:gridCol w:w="3762"/>
+        <w:gridCol w:w="1732"/>
+      </w:tblGrid>
+      <w:tr>
+        <w:tc>
+          <w:tcPr>
+            <w:tcW w:w="2263" w:type="dxa"/>
+          </w:tcPr>
+          <w:p>
+            <w:r>
+              <w:t>BGM</w:t>
+            </w:r>
+          </w:p>
+        </w:tc>
+        <w:tc>
+          <w:tcPr>
+            <w:tcW w:w="1593" w:type="dxa"/>
+          </w:tcPr>
+          <w:p>
+            <w:r>
+              <w:t>Day 0 Music</w:t>
+            </w:r>
+          </w:p>
+        </w:tc>
+        <w:tc>
+          <w:tcPr>
+            <w:tcW w:w="3762" w:type="dxa"/>
+          </w:tcPr>
+          <w:p>
+            <w:r>
+              <w:t>https://marksparling.ca/</w:t>
+            </w:r>
+          </w:p>
+        </w:tc>
+        <w:tc>
+          <w:tcPr>
+            <w:tcW w:w="1732" w:type="dxa"/>
+          </w:tcPr>
+          <w:p/>
+        </w:tc>
+      </w:tr>
+      <w:tr>
+        <w:tc>
+          <w:tcPr>
+            <w:tcW w:w="2263" w:type="dxa"/>
+          </w:tcPr>
+          <w:p>
+            <w:r>
+              <w:t xml:space="preserve">Vehicle &amp; </w:t>
+            </w:r>
+            <w:proofErr w:type="spellStart"/>
+            <w:r>
+              <w:t>Backgrd</w:t>
+            </w:r>
+            <w:proofErr w:type="spellEnd"/>
+          </w:p>
+        </w:tc>
+        <w:tc>
+          <w:tcPr>
+            <w:tcW w:w="1593" w:type="dxa"/>
+          </w:tcPr>
+          <w:p/>
+        </w:tc>
+        <w:tc>
+          <w:tcPr>
+            <w:tcW w:w="3762" w:type="dxa"/>
+          </w:tcPr>
+          <w:p>
+            <w:r>
+              <w:t>https://nyknck.itch.io/citypackpixelart</w:t>
+            </w:r>
+          </w:p>
+        </w:tc>
+        <w:tc>
+          <w:tcPr>
+            <w:tcW w:w="1732" w:type="dxa"/>
+          </w:tcPr>
+          <w:p/>
+        </w:tc>
+      </w:tr>
+      <w:tr>
+        <w:tc>
+          <w:tcPr>
+            <w:tcW w:w="2263" w:type="dxa"/>
+          </w:tcPr>
+          <w:p>
+            <w:r>
+              <w:t>Clouds</w:t>
+            </w:r>
+          </w:p>
+        </w:tc>
+        <w:tc>
+          <w:tcPr>
+            <w:tcW w:w="1593" w:type="dxa"/>
+          </w:tcPr>
+          <w:p/>
+        </w:tc>
+        <w:tc>
+          <w:tcPr>
+            <w:tcW w:w="3762" w:type="dxa"/>
+          </w:tcPr>
+          <w:p>
+            <w:r>
+              <w:t>https://latenightcoffe.itch.io/2d-pixel-art-semi-realistic-clouds</w:t>
+            </w:r>
+          </w:p>
+        </w:tc>
+        <w:tc>
+          <w:tcPr>
+            <w:tcW w:w="1732" w:type="dxa"/>
+          </w:tcPr>
+          <w:p/>
+        </w:tc>
+      </w:tr>
+      <w:tr>
+        <w:tc>
+          <w:tcPr>
+            <w:tcW w:w="2263" w:type="dxa"/>
+          </w:tcPr>
+          <w:p>
+            <w:r>
+              <w:t xml:space="preserve">Vehicle &amp; </w:t>
+            </w:r>
+            <w:proofErr w:type="spellStart"/>
+            <w:r>
+              <w:t>Backgrd</w:t>
+            </w:r>
+            <w:proofErr w:type="spellEnd"/>
+          </w:p>
+        </w:tc>
+        <w:tc>
+          <w:tcPr>
+            <w:tcW w:w="1593" w:type="dxa"/>
+          </w:tcPr>
+          <w:p/>
+        </w:tc>
+        <w:tc>
+          <w:tcPr>
+            <w:tcW w:w="3762" w:type="dxa"/>
+          </w:tcPr>
+          <w:p>
+            <w:r>
+              <w:t>https://emily2.itch.io/modern-city</w:t>
+            </w:r>
+          </w:p>
+        </w:tc>
+        <w:tc>
+          <w:tcPr>
+            <w:tcW w:w="1732" w:type="dxa"/>
+          </w:tcPr>
+          <w:p>
+            <w:r>
+              <w:t>CC0</w:t>
+            </w:r>
+          </w:p>
+          <w:p/>
+        </w:tc>
+      </w:tr>
+      <w:tr>
+        <w:tc>
+          <w:tcPr>
+            <w:tcW w:w="2263" w:type="dxa"/>
+          </w:tcPr>
+          <w:p>
+            <w:r>
+              <w:t>Monster</w:t>
+            </w:r>
+          </w:p>
+        </w:tc>
+        <w:tc>
+          <w:tcPr>
+            <w:tcW w:w="1593" w:type="dxa"/>
+          </w:tcPr>
+          <w:p/>
+        </w:tc>
+        <w:tc>
+          <w:tcPr>
+            <w:tcW w:w="3762" w:type="dxa"/>
+          </w:tcPr>
+          <w:p>
+            <w:r>
+              <w:t>https://elthen.itch.io/</w:t>
+            </w:r>
+          </w:p>
+        </w:tc>
+        <w:tc>
+          <w:tcPr>
+            <w:tcW w:w="1732" w:type="dxa"/>
+          </w:tcPr>
+          <w:p>
+            <w:r>
+              <w:t>CC BY-NC 4.0</w:t>
+            </w:r>
+          </w:p>
+        </w:tc>
+      </w:tr>
+      <w:tr>
+        <w:tc>
+          <w:tcPr>
+            <w:tcW w:w="2263" w:type="dxa"/>
+          </w:tcPr>
+          <w:p>
+            <w:r>
+              <w:t>UI</w:t>
+            </w:r>
+          </w:p>
+        </w:tc>
+        <w:tc>
+          <w:tcPr>
+            <w:tcW w:w="1593" w:type="dxa"/>
+          </w:tcPr>
+          <w:p/>
+        </w:tc>
+        <w:tc>
+          <w:tcPr>
+            <w:tcW w:w="3762" w:type="dxa"/>
+          </w:tcPr>
+          <w:p>
+            <w:r>
+              <w:t>https://sungraphica.itch.io/sci-fi-game-ui-collection-free-version</w:t>
+            </w:r>
+          </w:p>
+        </w:tc>
+        <w:tc>
+          <w:tcPr>
+            <w:tcW w:w="1732" w:type="dxa"/>
+          </w:tcPr>
+          <w:p/>
+        </w:tc>
+      </w:tr>
+      <w:tr>
+        <w:tc>
+          <w:tcPr>
+            <w:tcW w:w="2263" w:type="dxa"/>
+          </w:tcPr>
+          <w:p>
+            <w:r>
+              <w:t>UI Icons</w:t>
+            </w:r>
+          </w:p>
+        </w:tc>
+        <w:tc>
+          <w:tcPr>
+            <w:tcW w:w="1593" w:type="dxa"/>
+          </w:tcPr>
+          <w:p/>
+        </w:tc>
+        <w:tc>
+          <w:tcPr>
+            <w:tcW w:w="3762" w:type="dxa"/>
+          </w:tcPr>
+          <w:p>
+            <w:r>
+              <w:rPr>
+                <w:rFonts w:ascii="Segoe UI" w:hAnsi="Segoe UI" w:cs="Segoe UI"/>
+                <w:sz w:val="21"/>
+                <w:szCs w:val="21"/>
+              </w:rPr>
+              <w:t>https://icons8.com</w:t>
+            </w:r>
+          </w:p>
+        </w:tc>
+        <w:tc>
+          <w:tcPr>
+            <w:tcW w:w="1732" w:type="dxa"/>
+          </w:tcPr>
+          <w:p/>
+        </w:tc>
+      </w:tr>
+      <w:tr>
+        <w:tc>
+          <w:tcPr>
+            <w:tcW w:w="2263" w:type="dxa"/>
+          </w:tcPr>
+          <w:p>
+            <w:r>
+              <w:t>Spell Effects and Explosion</w:t>
+            </w:r>
+          </w:p>
+        </w:tc>
+        <w:tc>
+          <w:tcPr>
+            <w:tcW w:w="1593" w:type="dxa"/>
+          </w:tcPr>
+          <w:p/>
+        </w:tc>
+        <w:tc>
+          <w:tcPr>
+            <w:tcW w:w="3762" w:type="dxa"/>
+          </w:tcPr>
+          <w:p>
+            <w:r>
+              <w:t>https://free-game-assets.itch.io/11-free-pixel-art-explosion-sprites</w:t>
+            </w:r>
+          </w:p>
+        </w:tc>
+        <w:tc>
+          <w:tcPr>
+            <w:tcW w:w="1732" w:type="dxa"/>
+          </w:tcPr>
+          <w:p/>
+        </w:tc>
+      </w:tr>
+      <w:tr>
+        <w:tc>
+          <w:tcPr>
+            <w:tcW w:w="2263" w:type="dxa"/>
+          </w:tcPr>
+          <w:p/>
+        </w:tc>
+        <w:tc>
+          <w:tcPr>
+            <w:tcW w:w="1593" w:type="dxa"/>
+          </w:tcPr>
+          <w:p/>
+        </w:tc>
+        <w:tc>
+          <w:tcPr>
+            <w:tcW w:w="3762" w:type="dxa"/>
+          </w:tcPr>
+          <w:p/>
+        </w:tc>
+        <w:tc>
+          <w:tcPr>
+            <w:tcW w:w="1732" w:type="dxa"/>
+          </w:tcPr>
+          <w:p/>
+        </w:tc>
+      </w:tr>
+      <w:tr>
+        <w:tc>
+          <w:tcPr>
+            <w:tcW w:w="2263" w:type="dxa"/>
+          </w:tcPr>
+          <w:p>
+            <w:r>
+              <w:t>Call in Vehicle dialogue</w:t>
+            </w:r>
+          </w:p>
+        </w:tc>
+        <w:tc>
+          <w:tcPr>
+            <w:tcW w:w="1593" w:type="dxa"/>
+          </w:tcPr>
+          <w:p>
+            <w:r>
+              <w:t>Super Dialogue Audio Pack</w:t>
+            </w:r>
+          </w:p>
+        </w:tc>
+        <w:tc>
+          <w:tcPr>
+            <w:tcW w:w="3762" w:type="dxa"/>
+          </w:tcPr>
+          <w:p>
+            <w:r>
+              <w:t>https://www.dillonbecker.com/</w:t>
+            </w:r>
+          </w:p>
+        </w:tc>
+        <w:tc>
+          <w:tcPr>
+            <w:tcW w:w="1732" w:type="dxa"/>
+          </w:tcPr>
+          <w:p>
+            <w:r>
+              <w:t>CC BY 4.0</w:t>
+            </w:r>
+          </w:p>
+        </w:tc>
+      </w:tr>
+      <w:tr>
+        <w:tc>
+          <w:tcPr>
+            <w:tcW w:w="2263" w:type="dxa"/>
+          </w:tcPr>
+          <w:p>
+            <w:r>
+              <w:t>UI Button Selection sounds</w:t>
+            </w:r>
+          </w:p>
+        </w:tc>
+        <w:tc>
+          <w:tcPr>
+            <w:tcW w:w="1593" w:type="dxa"/>
+          </w:tcPr>
+          <w:p>
+            <w:r>
+              <w:t xml:space="preserve">Universal UI/Menu </w:t>
+            </w:r>
+            <w:proofErr w:type="spellStart"/>
+            <w:r>
+              <w:t>Soundpack</w:t>
+            </w:r>
+            <w:proofErr w:type="spellEnd"/>
+          </w:p>
+        </w:tc>
+        <w:tc>
+          <w:tcPr>
+            <w:tcW w:w="3762" w:type="dxa"/>
+          </w:tcPr>
+          <w:p>
+            <w:r>
+              <w:t>https://ellr.itch.io/universal-ui-soundpack</w:t>
+            </w:r>
+          </w:p>
+        </w:tc>
+        <w:tc>
+          <w:tcPr>
+            <w:tcW w:w="1732" w:type="dxa"/>
+          </w:tcPr>
+          <w:p>
+            <w:r>
+              <w:t>CC BY 4.0</w:t>
+            </w:r>
+          </w:p>
+        </w:tc>
+      </w:tr>
+      <w:tr>
+        <w:tc>
+          <w:tcPr>
+            <w:tcW w:w="2263" w:type="dxa"/>
+          </w:tcPr>
+          <w:p>
+            <w:r>
+              <w:t>Invalid UI selection and Retro ringtone</w:t>
+            </w:r>
+          </w:p>
+        </w:tc>
+        <w:tc>
+          <w:tcPr>
+            <w:tcW w:w="1593" w:type="dxa"/>
+          </w:tcPr>
+          <w:p>
+            <w:r>
+              <w:t>200 Free SFX</w:t>
+            </w:r>
+          </w:p>
+        </w:tc>
+        <w:tc>
+          <w:tcPr>
+            <w:tcW w:w="3762" w:type="dxa"/>
+          </w:tcPr>
+          <w:p>
+            <w:r>
+              <w:t>https://kronbits.itch.io/freesfx</w:t>
+            </w:r>
+          </w:p>
+        </w:tc>
+        <w:tc>
+          <w:tcPr>
+            <w:tcW w:w="1732" w:type="dxa"/>
+          </w:tcPr>
+          <w:p>
+            <w:r>
+              <w:t>CC0</w:t>
+            </w:r>
+          </w:p>
+        </w:tc>
+      </w:tr>
+      <w:tr>
+        <w:tc>
+          <w:tcPr>
+            <w:tcW w:w="2263" w:type="dxa"/>
+          </w:tcPr>
+          <w:p>
+            <w:r>
+              <w:t>Abaddon Font</w:t>
+            </w:r>
+          </w:p>
+        </w:tc>
+        <w:tc>
+          <w:tcPr>
+            <w:tcW w:w="1593" w:type="dxa"/>
+          </w:tcPr>
+          <w:p>
+            <w:r>
+              <w:t>Abaddon Font</w:t>
+            </w:r>
+          </w:p>
+        </w:tc>
+        <w:tc>
+          <w:tcPr>
+            <w:tcW w:w="3762" w:type="dxa"/>
+          </w:tcPr>
+          <w:p>
+            <w:r>
+              <w:t>https://caffinate.itch.io/abaddon</w:t>
+            </w:r>
+          </w:p>
+        </w:tc>
+        <w:tc>
+          <w:tcPr>
+            <w:tcW w:w="1732" w:type="dxa"/>
+          </w:tcPr>
+          <w:p>
+            <w:r>
+              <w:t>CC BY 3.0</w:t>
+            </w:r>
+          </w:p>
+        </w:tc>
+      </w:tr>
+      <w:tr>
+        <w:tc>
+          <w:tcPr>
+            <w:tcW w:w="2263" w:type="dxa"/>
+          </w:tcPr>
+          <w:p>
+            <w:r>
+              <w:t>UI selection, deselection and confirm sounds</w:t>
+            </w:r>
+          </w:p>
+        </w:tc>
+        <w:tc>
+          <w:tcPr>
+            <w:tcW w:w="1593" w:type="dxa"/>
+          </w:tcPr>
+          <w:p>
+            <w:r>
+              <w:t>Interface SFX Pack 1</w:t>
+            </w:r>
+          </w:p>
+        </w:tc>
+        <w:tc>
+          <w:tcPr>
+            <w:tcW w:w="3762" w:type="dxa"/>
+          </w:tcPr>
+          <w:p>
+            <w:r>
+              <w:t>https://obsydianx.itch.io/interface-sfx-pack-1</w:t>
+            </w:r>
+          </w:p>
+        </w:tc>
+        <w:tc>
+          <w:tcPr>
+            <w:tcW w:w="1732" w:type="dxa"/>
+          </w:tcPr>
+          <w:p>
+            <w:r>
+              <w:t>CC0</w:t>
+            </w:r>
+          </w:p>
+        </w:tc>
+      </w:tr>
+      <w:tr>
+        <w:tc>
+          <w:tcPr>
+            <w:tcW w:w="2263" w:type="dxa"/>
+          </w:tcPr>
+          <w:p/>
+        </w:tc>
+        <w:tc>
+          <w:tcPr>
+            <w:tcW w:w="1593" w:type="dxa"/>
+          </w:tcPr>
+          <w:p/>
+        </w:tc>
+        <w:tc>
+          <w:tcPr>
+            <w:tcW w:w="3762" w:type="dxa"/>
+          </w:tcPr>
+          <w:p/>
+        </w:tc>
+        <w:tc>
+          <w:tcPr>
+            <w:tcW w:w="1732" w:type="dxa"/>
+          </w:tcPr>
+          <w:p/>
+        </w:tc>
+      </w:tr>
+      <w:tr>
+        <w:tc>
+          <w:tcPr>
+            <w:tcW w:w="2263" w:type="dxa"/>
+          </w:tcPr>
+          <w:p/>
+        </w:tc>
+        <w:tc>
+          <w:tcPr>
+            <w:tcW w:w="1593" w:type="dxa"/>
+          </w:tcPr>
+          <w:p/>
+        </w:tc>
+        <w:tc>
+          <w:tcPr>
+            <w:tcW w:w="3762" w:type="dxa"/>
+          </w:tcPr>
+          <w:p/>
+        </w:tc>
+        <w:tc>
+          <w:tcPr>
+            <w:tcW w:w="1732" w:type="dxa"/>
+          </w:tcPr>
+          <w:p/>
+        </w:tc>
+      </w:tr>
+    </w:tbl>
+    <w:p/>
+    <w:p>
+      <w:pPr>
+        <w:rPr>
+          <w:b/>
+          <w:bCs/>
+        </w:rPr>
+      </w:pPr>
     </w:p>
     <w:p>
       <w:pPr>
@@ -7766,11 +8381,32 @@
           <w:bCs/>
         </w:rPr>
       </w:pPr>
-    </w:p>
-    <w:p>
-      <w:r>
-        <w:t>All skills should have sound effects.</w:t>
-      </w:r>
+      <w:hyperlink r:id="rId6" w:history="1">
+        <w:r>
+          <w:rPr>
+            <w:rStyle w:val="Hyperlink"/>
+            <w:b/>
+            <w:bCs/>
+          </w:rPr>
+          <w:t>https://creativecommons.org/publicdom</w:t>
+        </w:r>
+        <w:r>
+          <w:rPr>
+            <w:rStyle w:val="Hyperlink"/>
+            <w:b/>
+            <w:bCs/>
+          </w:rPr>
+          <w:t>a</w:t>
+        </w:r>
+        <w:r>
+          <w:rPr>
+            <w:rStyle w:val="Hyperlink"/>
+            <w:b/>
+            <w:bCs/>
+          </w:rPr>
+          <w:t>in/zero/1.0/</w:t>
+        </w:r>
+      </w:hyperlink>
     </w:p>
     <w:p>
       <w:pPr>
@@ -7779,6 +8415,562 @@
           <w:bCs/>
         </w:rPr>
       </w:pPr>
+      <w:hyperlink r:id="rId7" w:history="1">
+        <w:r>
+          <w:rPr>
+            <w:rStyle w:val="Hyperlink"/>
+            <w:b/>
+            <w:bCs/>
+          </w:rPr>
+          <w:t>https://creativecommons.org/licenses/by-nc/4.0/</w:t>
+        </w:r>
+      </w:hyperlink>
+    </w:p>
+    <w:p>
+      <w:pPr>
+        <w:rPr>
+          <w:b/>
+          <w:bCs/>
+        </w:rPr>
+      </w:pPr>
+      <w:hyperlink r:id="rId8" w:history="1">
+        <w:r>
+          <w:rPr>
+            <w:rStyle w:val="Hyperlink"/>
+            <w:b/>
+            <w:bCs/>
+          </w:rPr>
+          <w:t>https://creativecommons.org/licenses/by/4.0/</w:t>
+        </w:r>
+      </w:hyperlink>
+    </w:p>
+    <w:p>
+      <w:pPr>
+        <w:rPr>
+          <w:b/>
+          <w:bCs/>
+        </w:rPr>
+      </w:pPr>
+      <w:hyperlink r:id="rId9" w:history="1">
+        <w:r>
+          <w:rPr>
+            <w:rStyle w:val="Hyperlink"/>
+            <w:b/>
+            <w:bCs/>
+          </w:rPr>
+          <w:t>https://creativecommons.org/licenses/by/3.0/</w:t>
+        </w:r>
+      </w:hyperlink>
+    </w:p>
+    <w:p>
+      <w:pPr>
+        <w:rPr>
+          <w:b/>
+          <w:bCs/>
+        </w:rPr>
+      </w:pPr>
+    </w:p>
+    <w:p>
+      <w:pPr>
+        <w:rPr>
+          <w:b/>
+          <w:bCs/>
+        </w:rPr>
+      </w:pPr>
+      <w:r>
+        <w:rPr>
+          <w:b/>
+          <w:bCs/>
+        </w:rPr>
+        <w:t>- Vehicles, City and Background Sprites: "City Pack - Top Down - Pixel Art" pack (https://nyknck.itch.io/citypackpixelart) by @nyk_nck.</w:t>
+      </w:r>
+    </w:p>
+    <w:p>
+      <w:pPr>
+        <w:rPr>
+          <w:b/>
+          <w:bCs/>
+        </w:rPr>
+      </w:pPr>
+    </w:p>
+    <w:p>
+      <w:pPr>
+        <w:rPr>
+          <w:b/>
+          <w:bCs/>
+        </w:rPr>
+      </w:pPr>
+      <w:r>
+        <w:rPr>
+          <w:b/>
+          <w:bCs/>
+        </w:rPr>
+        <w:t xml:space="preserve">- Bus Sprite: "Modern City Top-Down </w:t>
+      </w:r>
+      <w:proofErr w:type="spellStart"/>
+      <w:r>
+        <w:rPr>
+          <w:b/>
+          <w:bCs/>
+        </w:rPr>
+        <w:t>Tileset</w:t>
+      </w:r>
+      <w:proofErr w:type="spellEnd"/>
+      <w:r>
+        <w:rPr>
+          <w:b/>
+          <w:bCs/>
+        </w:rPr>
+        <w:t xml:space="preserve">" by </w:t>
+      </w:r>
+      <w:proofErr w:type="spellStart"/>
+      <w:r>
+        <w:rPr>
+          <w:b/>
+          <w:bCs/>
+        </w:rPr>
+        <w:t>Exuin</w:t>
+      </w:r>
+      <w:proofErr w:type="spellEnd"/>
+      <w:r>
+        <w:rPr>
+          <w:b/>
+          <w:bCs/>
+        </w:rPr>
+        <w:t xml:space="preserve"> (https://emily2.itch.io/), licensed under CC0.</w:t>
+      </w:r>
+    </w:p>
+    <w:p>
+      <w:pPr>
+        <w:rPr>
+          <w:b/>
+          <w:bCs/>
+        </w:rPr>
+      </w:pPr>
+    </w:p>
+    <w:p>
+      <w:pPr>
+        <w:rPr>
+          <w:b/>
+          <w:bCs/>
+        </w:rPr>
+      </w:pPr>
+      <w:r>
+        <w:rPr>
+          <w:b/>
+          <w:bCs/>
+        </w:rPr>
+        <w:t xml:space="preserve">- Clouds: "Pixel Art Semi-Realistic Clouds" by </w:t>
+      </w:r>
+      <w:proofErr w:type="spellStart"/>
+      <w:r>
+        <w:rPr>
+          <w:b/>
+          <w:bCs/>
+        </w:rPr>
+        <w:t>LateNightCoffee</w:t>
+      </w:r>
+      <w:proofErr w:type="spellEnd"/>
+      <w:r>
+        <w:rPr>
+          <w:b/>
+          <w:bCs/>
+        </w:rPr>
+        <w:t xml:space="preserve"> (https://latenightcoffe.itch.io/).</w:t>
+      </w:r>
+    </w:p>
+    <w:p>
+      <w:pPr>
+        <w:rPr>
+          <w:b/>
+          <w:bCs/>
+        </w:rPr>
+      </w:pPr>
+    </w:p>
+    <w:p>
+      <w:pPr>
+        <w:rPr>
+          <w:b/>
+          <w:bCs/>
+        </w:rPr>
+      </w:pPr>
+      <w:r>
+        <w:rPr>
+          <w:b/>
+          <w:bCs/>
+        </w:rPr>
+        <w:t>- All Monster Sprites: By @pixelthen (https://elthen.itch.io/), licensed under CC BY-NC 4.0.</w:t>
+      </w:r>
+    </w:p>
+    <w:p>
+      <w:pPr>
+        <w:rPr>
+          <w:b/>
+          <w:bCs/>
+        </w:rPr>
+      </w:pPr>
+    </w:p>
+    <w:p>
+      <w:pPr>
+        <w:rPr>
+          <w:b/>
+          <w:bCs/>
+        </w:rPr>
+      </w:pPr>
+      <w:r>
+        <w:rPr>
+          <w:b/>
+          <w:bCs/>
+        </w:rPr>
+        <w:t>- Spell Effects and Explosion: "Free Pixel Art Explosions" by @craftpix_net (https://free-game-assets.itch.io/). License for use of free products at https://craftpix.net/file-licenses/.</w:t>
+      </w:r>
+    </w:p>
+    <w:p>
+      <w:pPr>
+        <w:rPr>
+          <w:b/>
+          <w:bCs/>
+        </w:rPr>
+      </w:pPr>
+    </w:p>
+    <w:p>
+      <w:pPr>
+        <w:rPr>
+          <w:b/>
+          <w:bCs/>
+        </w:rPr>
+      </w:pPr>
+      <w:r>
+        <w:rPr>
+          <w:b/>
+          <w:bCs/>
+        </w:rPr>
+        <w:t>- Background Music: Slowed down version of "70 days of Music - Day 1" by Mark Sparling (https://marksparling.ca/), licensed under CC.</w:t>
+      </w:r>
+    </w:p>
+    <w:p>
+      <w:pPr>
+        <w:rPr>
+          <w:b/>
+          <w:bCs/>
+        </w:rPr>
+      </w:pPr>
+    </w:p>
+    <w:p>
+      <w:pPr>
+        <w:rPr>
+          <w:b/>
+          <w:bCs/>
+        </w:rPr>
+      </w:pPr>
+      <w:r>
+        <w:rPr>
+          <w:b/>
+          <w:bCs/>
+        </w:rPr>
+        <w:t>- Call-in Vehicle Dialogue: "Super Dialogue Audio Pack" by Dillon Becker (https://www.dillonbecker.com/), licensed under CC BY 4.0.</w:t>
+      </w:r>
+    </w:p>
+    <w:p>
+      <w:pPr>
+        <w:rPr>
+          <w:b/>
+          <w:bCs/>
+        </w:rPr>
+      </w:pPr>
+    </w:p>
+    <w:p>
+      <w:pPr>
+        <w:rPr>
+          <w:b/>
+          <w:bCs/>
+        </w:rPr>
+      </w:pPr>
+      <w:r>
+        <w:rPr>
+          <w:b/>
+          <w:bCs/>
+        </w:rPr>
+        <w:t xml:space="preserve">- UI Button Selection Sound: "Universal UI/Menu </w:t>
+      </w:r>
+      <w:proofErr w:type="spellStart"/>
+      <w:r>
+        <w:rPr>
+          <w:b/>
+          <w:bCs/>
+        </w:rPr>
+        <w:t>Soundpack</w:t>
+      </w:r>
+      <w:proofErr w:type="spellEnd"/>
+      <w:r>
+        <w:rPr>
+          <w:b/>
+          <w:bCs/>
+        </w:rPr>
+        <w:t xml:space="preserve">" by </w:t>
+      </w:r>
+      <w:proofErr w:type="spellStart"/>
+      <w:r>
+        <w:rPr>
+          <w:b/>
+          <w:bCs/>
+        </w:rPr>
+        <w:t>Ellr</w:t>
+      </w:r>
+      <w:proofErr w:type="spellEnd"/>
+      <w:r>
+        <w:rPr>
+          <w:b/>
+          <w:bCs/>
+        </w:rPr>
+        <w:t xml:space="preserve"> (https://ellr.itch.io/universal-ui-soundpack), licensed under CC BY 4.0.</w:t>
+      </w:r>
+    </w:p>
+    <w:p>
+      <w:pPr>
+        <w:rPr>
+          <w:b/>
+          <w:bCs/>
+        </w:rPr>
+      </w:pPr>
+    </w:p>
+    <w:p>
+      <w:pPr>
+        <w:rPr>
+          <w:b/>
+          <w:bCs/>
+        </w:rPr>
+      </w:pPr>
+      <w:r>
+        <w:rPr>
+          <w:b/>
+          <w:bCs/>
+        </w:rPr>
+        <w:t>- Invalid UI Selection and Retro Ringtone: "200 Free SFX" (https://kronbits.itch.io/freesfx) by @DavitMasia, licensed under CC0.</w:t>
+      </w:r>
+    </w:p>
+    <w:p>
+      <w:pPr>
+        <w:rPr>
+          <w:b/>
+          <w:bCs/>
+        </w:rPr>
+      </w:pPr>
+    </w:p>
+    <w:p>
+      <w:pPr>
+        <w:rPr>
+          <w:b/>
+          <w:bCs/>
+        </w:rPr>
+      </w:pPr>
+      <w:r>
+        <w:rPr>
+          <w:b/>
+          <w:bCs/>
+        </w:rPr>
+        <w:t xml:space="preserve">- UI Selection, Cancel and Confirm Sounds: "Interface SFX Pack 1" (https://obsydianx.itch.io/interface-sfx-pack-1) by </w:t>
+      </w:r>
+      <w:proofErr w:type="spellStart"/>
+      <w:r>
+        <w:rPr>
+          <w:b/>
+          <w:bCs/>
+        </w:rPr>
+        <w:t>ObsydianX</w:t>
+      </w:r>
+      <w:proofErr w:type="spellEnd"/>
+      <w:r>
+        <w:rPr>
+          <w:b/>
+          <w:bCs/>
+        </w:rPr>
+        <w:t xml:space="preserve"> (https://obsydianx.itch.io/), licensed under CC0.</w:t>
+      </w:r>
+    </w:p>
+    <w:p>
+      <w:pPr>
+        <w:rPr>
+          <w:b/>
+          <w:bCs/>
+        </w:rPr>
+      </w:pPr>
+    </w:p>
+    <w:p>
+      <w:pPr>
+        <w:rPr>
+          <w:b/>
+          <w:bCs/>
+        </w:rPr>
+      </w:pPr>
+      <w:r>
+        <w:rPr>
+          <w:b/>
+          <w:bCs/>
+        </w:rPr>
+        <w:t>- Game Font: "Abaddon Font" (https://caffinate.itch.io/abaddon) by Nathan Scott (@caffi_nate), licensed under CC BY 3.0.</w:t>
+      </w:r>
+    </w:p>
+    <w:p>
+      <w:pPr>
+        <w:rPr>
+          <w:b/>
+          <w:bCs/>
+        </w:rPr>
+      </w:pPr>
+    </w:p>
+    <w:p>
+      <w:pPr>
+        <w:rPr>
+          <w:b/>
+          <w:bCs/>
+        </w:rPr>
+      </w:pPr>
+      <w:r>
+        <w:rPr>
+          <w:b/>
+          <w:bCs/>
+        </w:rPr>
+        <w:t xml:space="preserve">- UI Windows, </w:t>
+      </w:r>
+      <w:proofErr w:type="gramStart"/>
+      <w:r>
+        <w:rPr>
+          <w:b/>
+          <w:bCs/>
+        </w:rPr>
+        <w:t>Buttons</w:t>
+      </w:r>
+      <w:proofErr w:type="gramEnd"/>
+      <w:r>
+        <w:rPr>
+          <w:b/>
+          <w:bCs/>
+        </w:rPr>
+        <w:t xml:space="preserve"> and Icons: "Sci Fi Game UI collection FREE version" by </w:t>
+      </w:r>
+      <w:proofErr w:type="spellStart"/>
+      <w:r>
+        <w:rPr>
+          <w:b/>
+          <w:bCs/>
+        </w:rPr>
+        <w:t>Sungraphica</w:t>
+      </w:r>
+      <w:proofErr w:type="spellEnd"/>
+      <w:r>
+        <w:rPr>
+          <w:b/>
+          <w:bCs/>
+        </w:rPr>
+        <w:t xml:space="preserve"> (https://sungraphica.itch.io/).</w:t>
+      </w:r>
+    </w:p>
+    <w:p>
+      <w:pPr>
+        <w:rPr>
+          <w:b/>
+          <w:bCs/>
+        </w:rPr>
+      </w:pPr>
+    </w:p>
+    <w:p>
+      <w:pPr>
+        <w:rPr>
+          <w:b/>
+          <w:bCs/>
+        </w:rPr>
+      </w:pPr>
+      <w:r>
+        <w:rPr>
+          <w:b/>
+          <w:bCs/>
+        </w:rPr>
+        <w:t>- UI Icons: By Icons8 (https://icons8.com)</w:t>
+      </w:r>
+    </w:p>
+    <w:p>
+      <w:pPr>
+        <w:rPr>
+          <w:b/>
+          <w:bCs/>
+        </w:rPr>
+      </w:pPr>
+    </w:p>
+    <w:p>
+      <w:pPr>
+        <w:rPr>
+          <w:b/>
+          <w:bCs/>
+        </w:rPr>
+      </w:pPr>
+      <w:r>
+        <w:rPr>
+          <w:b/>
+          <w:bCs/>
+        </w:rPr>
+        <w:t>Creative Common Licenses:</w:t>
+      </w:r>
+    </w:p>
+    <w:p>
+      <w:pPr>
+        <w:rPr>
+          <w:b/>
+          <w:bCs/>
+        </w:rPr>
+      </w:pPr>
+      <w:r>
+        <w:rPr>
+          <w:b/>
+          <w:bCs/>
+        </w:rPr>
+        <w:t>https://creativecommons.org/publicdomain/zero/1.0/</w:t>
+      </w:r>
+    </w:p>
+    <w:p>
+      <w:pPr>
+        <w:rPr>
+          <w:b/>
+          <w:bCs/>
+        </w:rPr>
+      </w:pPr>
+      <w:r>
+        <w:rPr>
+          <w:b/>
+          <w:bCs/>
+        </w:rPr>
+        <w:t>https://creativecommons.org/licenses/by-nc/4.0/</w:t>
+      </w:r>
+    </w:p>
+    <w:p>
+      <w:pPr>
+        <w:rPr>
+          <w:b/>
+          <w:bCs/>
+        </w:rPr>
+      </w:pPr>
+      <w:r>
+        <w:rPr>
+          <w:b/>
+          <w:bCs/>
+        </w:rPr>
+        <w:t>https://creativecommons.org/licenses/by/4.0/</w:t>
+      </w:r>
+    </w:p>
+    <w:p>
+      <w:pPr>
+        <w:rPr>
+          <w:b/>
+          <w:bCs/>
+        </w:rPr>
+      </w:pPr>
+      <w:r>
+        <w:rPr>
+          <w:b/>
+          <w:bCs/>
+        </w:rPr>
+        <w:t>https://creativecommons.org/licenses/by/3.0/</w:t>
+      </w:r>
       <w:r>
         <w:rPr>
           <w:b/>
@@ -10804,7 +11996,7 @@
         <w:ind w:left="720" w:hanging="360"/>
       </w:pPr>
       <w:rPr>
-        <w:rFonts w:ascii="Arial" w:eastAsia="SimSun" w:hAnsi="Arial" w:cs="Arial" w:hint="default"/>
+        <w:rFonts w:ascii="Arial" w:eastAsia="宋体" w:hAnsi="Arial" w:cs="Arial" w:hint="default"/>
       </w:rPr>
     </w:lvl>
     <w:lvl w:ilvl="1" w:tplc="48090003" w:tentative="1">
@@ -11007,7 +12199,7 @@
   <w:docDefaults>
     <w:rPrDefault>
       <w:rPr>
-        <w:rFonts w:ascii="Arial" w:eastAsia="SimSun" w:hAnsi="Arial" w:cs="Arial"/>
+        <w:rFonts w:ascii="Arial" w:eastAsia="宋体" w:hAnsi="Arial" w:cs="Arial"/>
         <w:sz w:val="22"/>
         <w:szCs w:val="22"/>
         <w:lang w:val="en" w:eastAsia="zh-CN" w:bidi="ar-SA"/>
@@ -11640,6 +12832,41 @@
       </w:tblBorders>
     </w:tblPr>
   </w:style>
+  <w:style w:type="character" w:styleId="Hyperlink">
+    <w:name w:val="Hyperlink"/>
+    <w:basedOn w:val="DefaultParagraphFont"/>
+    <w:uiPriority w:val="99"/>
+    <w:unhideWhenUsed/>
+    <w:rsid w:val="00F53311"/>
+    <w:rPr>
+      <w:color w:val="0000FF"/>
+      <w:u w:val="single"/>
+    </w:rPr>
+  </w:style>
+  <w:style w:type="character" w:styleId="UnresolvedMention">
+    <w:name w:val="Unresolved Mention"/>
+    <w:basedOn w:val="DefaultParagraphFont"/>
+    <w:uiPriority w:val="99"/>
+    <w:semiHidden/>
+    <w:unhideWhenUsed/>
+    <w:rsid w:val="00BD2BD3"/>
+    <w:rPr>
+      <w:color w:val="605E5C"/>
+      <w:shd w:val="clear" w:color="auto" w:fill="E1DFDD"/>
+    </w:rPr>
+  </w:style>
+  <w:style w:type="character" w:styleId="FollowedHyperlink">
+    <w:name w:val="FollowedHyperlink"/>
+    <w:basedOn w:val="DefaultParagraphFont"/>
+    <w:uiPriority w:val="99"/>
+    <w:semiHidden/>
+    <w:unhideWhenUsed/>
+    <w:rsid w:val="007D60A6"/>
+    <w:rPr>
+      <w:color w:val="800080" w:themeColor="followedHyperlink"/>
+      <w:u w:val="single"/>
+    </w:rPr>
+  </w:style>
 </w:styles>
 </file>
 

</xml_diff>